<commit_message>
add new project vesrsion vol11
</commit_message>
<xml_diff>
--- a/PRACA DYPLOMOWA/2017-10-19 praca_magisterska.docx
+++ b/PRACA DYPLOMOWA/2017-10-19 praca_magisterska.docx
@@ -2,8 +2,6 @@
 <file path=word/document.xml><?xml version="1.0" encoding="utf-8"?>
 <w:document xmlns:wpc="http://schemas.microsoft.com/office/word/2010/wordprocessingCanvas" xmlns:mc="http://schemas.openxmlformats.org/markup-compatibility/2006" xmlns:o="urn:schemas-microsoft-com:office:office" xmlns:r="http://schemas.openxmlformats.org/officeDocument/2006/relationships" xmlns:m="http://schemas.openxmlformats.org/officeDocument/2006/math" xmlns:v="urn:schemas-microsoft-com:vml" xmlns:wp14="http://schemas.microsoft.com/office/word/2010/wordprocessingDrawing" xmlns:wp="http://schemas.openxmlformats.org/drawingml/2006/wordprocessingDrawing" xmlns:w10="urn:schemas-microsoft-com:office:word" xmlns:w="http://schemas.openxmlformats.org/wordprocessingml/2006/main" xmlns:w14="http://schemas.microsoft.com/office/word/2010/wordml" xmlns:wpg="http://schemas.microsoft.com/office/word/2010/wordprocessingGroup" xmlns:wpi="http://schemas.microsoft.com/office/word/2010/wordprocessingInk" xmlns:wne="http://schemas.microsoft.com/office/word/2006/wordml" xmlns:wps="http://schemas.microsoft.com/office/word/2010/wordprocessingShape" mc:Ignorable="w14 wp14">
   <w:body>
-    <w:bookmarkStart w:id="0" w:name="_GoBack" w:displacedByCustomXml="next"/>
-    <w:bookmarkEnd w:id="0" w:displacedByCustomXml="next"/>
     <w:sdt>
       <w:sdtPr>
         <w:rPr>
@@ -74,7 +72,7 @@
           <w:r>
             <w:fldChar w:fldCharType="separate"/>
           </w:r>
-          <w:hyperlink w:anchor="_Toc496164660" w:history="1">
+          <w:hyperlink w:anchor="_Toc496398788" w:history="1">
             <w:r>
               <w:rPr>
                 <w:rStyle w:val="Hipercze"/>
@@ -118,7 +116,7 @@
                 <w:noProof/>
                 <w:webHidden/>
               </w:rPr>
-              <w:instrText xml:space="preserve"> PAGEREF _Toc496164660 \h </w:instrText>
+              <w:instrText xml:space="preserve"> PAGEREF _Toc496398788 \h </w:instrText>
             </w:r>
             <w:r>
               <w:rPr>
@@ -163,7 +161,7 @@
               <w:lang w:eastAsia="pl-PL"/>
             </w:rPr>
           </w:pPr>
-          <w:hyperlink w:anchor="_Toc496164661" w:history="1">
+          <w:hyperlink w:anchor="_Toc496398789" w:history="1">
             <w:r>
               <w:rPr>
                 <w:rStyle w:val="Hipercze"/>
@@ -207,7 +205,7 @@
                 <w:noProof/>
                 <w:webHidden/>
               </w:rPr>
-              <w:instrText xml:space="preserve"> PAGEREF _Toc496164661 \h </w:instrText>
+              <w:instrText xml:space="preserve"> PAGEREF _Toc496398789 \h </w:instrText>
             </w:r>
             <w:r>
               <w:rPr>
@@ -245,7 +243,7 @@
               <w:noProof/>
             </w:rPr>
           </w:pPr>
-          <w:hyperlink w:anchor="_Toc496164662" w:history="1">
+          <w:hyperlink w:anchor="_Toc496398790" w:history="1">
             <w:r>
               <w:rPr>
                 <w:rStyle w:val="Hipercze"/>
@@ -285,7 +283,7 @@
                 <w:noProof/>
                 <w:webHidden/>
               </w:rPr>
-              <w:instrText xml:space="preserve"> PAGEREF _Toc496164662 \h </w:instrText>
+              <w:instrText xml:space="preserve"> PAGEREF _Toc496398790 \h </w:instrText>
             </w:r>
             <w:r>
               <w:rPr>
@@ -323,7 +321,7 @@
               <w:noProof/>
             </w:rPr>
           </w:pPr>
-          <w:hyperlink w:anchor="_Toc496164663" w:history="1">
+          <w:hyperlink w:anchor="_Toc496398791" w:history="1">
             <w:r>
               <w:rPr>
                 <w:rStyle w:val="Hipercze"/>
@@ -363,7 +361,7 @@
                 <w:noProof/>
                 <w:webHidden/>
               </w:rPr>
-              <w:instrText xml:space="preserve"> PAGEREF _Toc496164663 \h </w:instrText>
+              <w:instrText xml:space="preserve"> PAGEREF _Toc496398791 \h </w:instrText>
             </w:r>
             <w:r>
               <w:rPr>
@@ -401,7 +399,7 @@
               <w:noProof/>
             </w:rPr>
           </w:pPr>
-          <w:hyperlink w:anchor="_Toc496164664" w:history="1">
+          <w:hyperlink w:anchor="_Toc496398792" w:history="1">
             <w:r>
               <w:rPr>
                 <w:rStyle w:val="Hipercze"/>
@@ -441,7 +439,7 @@
                 <w:noProof/>
                 <w:webHidden/>
               </w:rPr>
-              <w:instrText xml:space="preserve"> PAGEREF _Toc496164664 \h </w:instrText>
+              <w:instrText xml:space="preserve"> PAGEREF _Toc496398792 \h </w:instrText>
             </w:r>
             <w:r>
               <w:rPr>
@@ -479,7 +477,7 @@
               <w:noProof/>
             </w:rPr>
           </w:pPr>
-          <w:hyperlink w:anchor="_Toc496164665" w:history="1">
+          <w:hyperlink w:anchor="_Toc496398793" w:history="1">
             <w:r>
               <w:rPr>
                 <w:rStyle w:val="Hipercze"/>
@@ -519,7 +517,7 @@
                 <w:noProof/>
                 <w:webHidden/>
               </w:rPr>
-              <w:instrText xml:space="preserve"> PAGEREF _Toc496164665 \h </w:instrText>
+              <w:instrText xml:space="preserve"> PAGEREF _Toc496398793 \h </w:instrText>
             </w:r>
             <w:r>
               <w:rPr>
@@ -564,7 +562,7 @@
               <w:lang w:eastAsia="pl-PL"/>
             </w:rPr>
           </w:pPr>
-          <w:hyperlink w:anchor="_Toc496164666" w:history="1">
+          <w:hyperlink w:anchor="_Toc496398794" w:history="1">
             <w:r>
               <w:rPr>
                 <w:rStyle w:val="Hipercze"/>
@@ -608,7 +606,7 @@
                 <w:noProof/>
                 <w:webHidden/>
               </w:rPr>
-              <w:instrText xml:space="preserve"> PAGEREF _Toc496164666 \h </w:instrText>
+              <w:instrText xml:space="preserve"> PAGEREF _Toc496398794 \h </w:instrText>
             </w:r>
             <w:r>
               <w:rPr>
@@ -646,7 +644,7 @@
               <w:noProof/>
             </w:rPr>
           </w:pPr>
-          <w:hyperlink w:anchor="_Toc496164667" w:history="1">
+          <w:hyperlink w:anchor="_Toc496398795" w:history="1">
             <w:r>
               <w:rPr>
                 <w:rStyle w:val="Hipercze"/>
@@ -686,7 +684,7 @@
                 <w:noProof/>
                 <w:webHidden/>
               </w:rPr>
-              <w:instrText xml:space="preserve"> PAGEREF _Toc496164667 \h </w:instrText>
+              <w:instrText xml:space="preserve"> PAGEREF _Toc496398795 \h </w:instrText>
             </w:r>
             <w:r>
               <w:rPr>
@@ -724,7 +722,7 @@
               <w:noProof/>
             </w:rPr>
           </w:pPr>
-          <w:hyperlink w:anchor="_Toc496164668" w:history="1">
+          <w:hyperlink w:anchor="_Toc496398796" w:history="1">
             <w:r>
               <w:rPr>
                 <w:rStyle w:val="Hipercze"/>
@@ -764,7 +762,7 @@
                 <w:noProof/>
                 <w:webHidden/>
               </w:rPr>
-              <w:instrText xml:space="preserve"> PAGEREF _Toc496164668 \h </w:instrText>
+              <w:instrText xml:space="preserve"> PAGEREF _Toc496398796 \h </w:instrText>
             </w:r>
             <w:r>
               <w:rPr>
@@ -802,7 +800,7 @@
               <w:noProof/>
             </w:rPr>
           </w:pPr>
-          <w:hyperlink w:anchor="_Toc496164669" w:history="1">
+          <w:hyperlink w:anchor="_Toc496398797" w:history="1">
             <w:r>
               <w:rPr>
                 <w:rStyle w:val="Hipercze"/>
@@ -842,7 +840,7 @@
                 <w:noProof/>
                 <w:webHidden/>
               </w:rPr>
-              <w:instrText xml:space="preserve"> PAGEREF _Toc496164669 \h </w:instrText>
+              <w:instrText xml:space="preserve"> PAGEREF _Toc496398797 \h </w:instrText>
             </w:r>
             <w:r>
               <w:rPr>
@@ -880,7 +878,7 @@
               <w:noProof/>
             </w:rPr>
           </w:pPr>
-          <w:hyperlink w:anchor="_Toc496164670" w:history="1">
+          <w:hyperlink w:anchor="_Toc496398798" w:history="1">
             <w:r>
               <w:rPr>
                 <w:rStyle w:val="Hipercze"/>
@@ -922,7 +920,7 @@
                 <w:noProof/>
                 <w:webHidden/>
               </w:rPr>
-              <w:instrText xml:space="preserve"> PAGEREF _Toc496164670 \h </w:instrText>
+              <w:instrText xml:space="preserve"> PAGEREF _Toc496398798 \h </w:instrText>
             </w:r>
             <w:r>
               <w:rPr>
@@ -960,7 +958,7 @@
               <w:noProof/>
             </w:rPr>
           </w:pPr>
-          <w:hyperlink w:anchor="_Toc496164671" w:history="1">
+          <w:hyperlink w:anchor="_Toc496398799" w:history="1">
             <w:r>
               <w:rPr>
                 <w:rStyle w:val="Hipercze"/>
@@ -1000,7 +998,7 @@
                 <w:noProof/>
                 <w:webHidden/>
               </w:rPr>
-              <w:instrText xml:space="preserve"> PAGEREF _Toc496164671 \h </w:instrText>
+              <w:instrText xml:space="preserve"> PAGEREF _Toc496398799 \h </w:instrText>
             </w:r>
             <w:r>
               <w:rPr>
@@ -1045,7 +1043,7 @@
               <w:lang w:eastAsia="pl-PL"/>
             </w:rPr>
           </w:pPr>
-          <w:hyperlink w:anchor="_Toc496164672" w:history="1">
+          <w:hyperlink w:anchor="_Toc496398800" w:history="1">
             <w:r>
               <w:rPr>
                 <w:rStyle w:val="Hipercze"/>
@@ -1089,7 +1087,7 @@
                 <w:noProof/>
                 <w:webHidden/>
               </w:rPr>
-              <w:instrText xml:space="preserve"> PAGEREF _Toc496164672 \h </w:instrText>
+              <w:instrText xml:space="preserve"> PAGEREF _Toc496398800 \h </w:instrText>
             </w:r>
             <w:r>
               <w:rPr>
@@ -1127,7 +1125,7 @@
               <w:noProof/>
             </w:rPr>
           </w:pPr>
-          <w:hyperlink w:anchor="_Toc496164673" w:history="1">
+          <w:hyperlink w:anchor="_Toc496398801" w:history="1">
             <w:r>
               <w:rPr>
                 <w:rStyle w:val="Hipercze"/>
@@ -1167,7 +1165,7 @@
                 <w:noProof/>
                 <w:webHidden/>
               </w:rPr>
-              <w:instrText xml:space="preserve"> PAGEREF _Toc496164673 \h </w:instrText>
+              <w:instrText xml:space="preserve"> PAGEREF _Toc496398801 \h </w:instrText>
             </w:r>
             <w:r>
               <w:rPr>
@@ -1205,7 +1203,7 @@
               <w:noProof/>
             </w:rPr>
           </w:pPr>
-          <w:hyperlink w:anchor="_Toc496164674" w:history="1">
+          <w:hyperlink w:anchor="_Toc496398802" w:history="1">
             <w:r>
               <w:rPr>
                 <w:rStyle w:val="Hipercze"/>
@@ -1245,7 +1243,7 @@
                 <w:noProof/>
                 <w:webHidden/>
               </w:rPr>
-              <w:instrText xml:space="preserve"> PAGEREF _Toc496164674 \h </w:instrText>
+              <w:instrText xml:space="preserve"> PAGEREF _Toc496398802 \h </w:instrText>
             </w:r>
             <w:r>
               <w:rPr>
@@ -1283,7 +1281,7 @@
               <w:noProof/>
             </w:rPr>
           </w:pPr>
-          <w:hyperlink w:anchor="_Toc496164675" w:history="1">
+          <w:hyperlink w:anchor="_Toc496398803" w:history="1">
             <w:r>
               <w:rPr>
                 <w:rStyle w:val="Hipercze"/>
@@ -1323,7 +1321,7 @@
                 <w:noProof/>
                 <w:webHidden/>
               </w:rPr>
-              <w:instrText xml:space="preserve"> PAGEREF _Toc496164675 \h </w:instrText>
+              <w:instrText xml:space="preserve"> PAGEREF _Toc496398803 \h </w:instrText>
             </w:r>
             <w:r>
               <w:rPr>
@@ -1361,7 +1359,7 @@
               <w:noProof/>
             </w:rPr>
           </w:pPr>
-          <w:hyperlink w:anchor="_Toc496164676" w:history="1">
+          <w:hyperlink w:anchor="_Toc496398804" w:history="1">
             <w:r>
               <w:rPr>
                 <w:rStyle w:val="Hipercze"/>
@@ -1401,7 +1399,7 @@
                 <w:noProof/>
                 <w:webHidden/>
               </w:rPr>
-              <w:instrText xml:space="preserve"> PAGEREF _Toc496164676 \h </w:instrText>
+              <w:instrText xml:space="preserve"> PAGEREF _Toc496398804 \h </w:instrText>
             </w:r>
             <w:r>
               <w:rPr>
@@ -1439,7 +1437,7 @@
               <w:noProof/>
             </w:rPr>
           </w:pPr>
-          <w:hyperlink w:anchor="_Toc496164677" w:history="1">
+          <w:hyperlink w:anchor="_Toc496398805" w:history="1">
             <w:r>
               <w:rPr>
                 <w:rStyle w:val="Hipercze"/>
@@ -1479,7 +1477,7 @@
                 <w:noProof/>
                 <w:webHidden/>
               </w:rPr>
-              <w:instrText xml:space="preserve"> PAGEREF _Toc496164677 \h </w:instrText>
+              <w:instrText xml:space="preserve"> PAGEREF _Toc496398805 \h </w:instrText>
             </w:r>
             <w:r>
               <w:rPr>
@@ -1524,7 +1522,7 @@
               <w:lang w:eastAsia="pl-PL"/>
             </w:rPr>
           </w:pPr>
-          <w:hyperlink w:anchor="_Toc496164678" w:history="1">
+          <w:hyperlink w:anchor="_Toc496398806" w:history="1">
             <w:r>
               <w:rPr>
                 <w:rStyle w:val="Hipercze"/>
@@ -1568,7 +1566,7 @@
                 <w:noProof/>
                 <w:webHidden/>
               </w:rPr>
-              <w:instrText xml:space="preserve"> PAGEREF _Toc496164678 \h </w:instrText>
+              <w:instrText xml:space="preserve"> PAGEREF _Toc496398806 \h </w:instrText>
             </w:r>
             <w:r>
               <w:rPr>
@@ -1606,7 +1604,7 @@
               <w:noProof/>
             </w:rPr>
           </w:pPr>
-          <w:hyperlink w:anchor="_Toc496164679" w:history="1">
+          <w:hyperlink w:anchor="_Toc496398807" w:history="1">
             <w:r>
               <w:rPr>
                 <w:rStyle w:val="Hipercze"/>
@@ -1646,7 +1644,7 @@
                 <w:noProof/>
                 <w:webHidden/>
               </w:rPr>
-              <w:instrText xml:space="preserve"> PAGEREF _Toc496164679 \h </w:instrText>
+              <w:instrText xml:space="preserve"> PAGEREF _Toc496398807 \h </w:instrText>
             </w:r>
             <w:r>
               <w:rPr>
@@ -1684,7 +1682,7 @@
               <w:noProof/>
             </w:rPr>
           </w:pPr>
-          <w:hyperlink w:anchor="_Toc496164680" w:history="1">
+          <w:hyperlink w:anchor="_Toc496398808" w:history="1">
             <w:r>
               <w:rPr>
                 <w:rStyle w:val="Hipercze"/>
@@ -1724,7 +1722,7 @@
                 <w:noProof/>
                 <w:webHidden/>
               </w:rPr>
-              <w:instrText xml:space="preserve"> PAGEREF _Toc496164680 \h </w:instrText>
+              <w:instrText xml:space="preserve"> PAGEREF _Toc496398808 \h </w:instrText>
             </w:r>
             <w:r>
               <w:rPr>
@@ -1762,7 +1760,7 @@
               <w:noProof/>
             </w:rPr>
           </w:pPr>
-          <w:hyperlink w:anchor="_Toc496164681" w:history="1">
+          <w:hyperlink w:anchor="_Toc496398809" w:history="1">
             <w:r>
               <w:rPr>
                 <w:rStyle w:val="Hipercze"/>
@@ -1802,7 +1800,7 @@
                 <w:noProof/>
                 <w:webHidden/>
               </w:rPr>
-              <w:instrText xml:space="preserve"> PAGEREF _Toc496164681 \h </w:instrText>
+              <w:instrText xml:space="preserve"> PAGEREF _Toc496398809 \h </w:instrText>
             </w:r>
             <w:r>
               <w:rPr>
@@ -1840,7 +1838,7 @@
               <w:noProof/>
             </w:rPr>
           </w:pPr>
-          <w:hyperlink w:anchor="_Toc496164682" w:history="1">
+          <w:hyperlink w:anchor="_Toc496398810" w:history="1">
             <w:r>
               <w:rPr>
                 <w:rStyle w:val="Hipercze"/>
@@ -1880,7 +1878,7 @@
                 <w:noProof/>
                 <w:webHidden/>
               </w:rPr>
-              <w:instrText xml:space="preserve"> PAGEREF _Toc496164682 \h </w:instrText>
+              <w:instrText xml:space="preserve"> PAGEREF _Toc496398810 \h </w:instrText>
             </w:r>
             <w:r>
               <w:rPr>
@@ -1918,7 +1916,7 @@
               <w:noProof/>
             </w:rPr>
           </w:pPr>
-          <w:hyperlink w:anchor="_Toc496164683" w:history="1">
+          <w:hyperlink w:anchor="_Toc496398811" w:history="1">
             <w:r>
               <w:rPr>
                 <w:rStyle w:val="Hipercze"/>
@@ -1958,7 +1956,7 @@
                 <w:noProof/>
                 <w:webHidden/>
               </w:rPr>
-              <w:instrText xml:space="preserve"> PAGEREF _Toc496164683 \h </w:instrText>
+              <w:instrText xml:space="preserve"> PAGEREF _Toc496398811 \h </w:instrText>
             </w:r>
             <w:r>
               <w:rPr>
@@ -2003,7 +2001,7 @@
               <w:lang w:eastAsia="pl-PL"/>
             </w:rPr>
           </w:pPr>
-          <w:hyperlink w:anchor="_Toc496164684" w:history="1">
+          <w:hyperlink w:anchor="_Toc496398812" w:history="1">
             <w:r>
               <w:rPr>
                 <w:rStyle w:val="Hipercze"/>
@@ -2047,7 +2045,7 @@
                 <w:noProof/>
                 <w:webHidden/>
               </w:rPr>
-              <w:instrText xml:space="preserve"> PAGEREF _Toc496164684 \h </w:instrText>
+              <w:instrText xml:space="preserve"> PAGEREF _Toc496398812 \h </w:instrText>
             </w:r>
             <w:r>
               <w:rPr>
@@ -2068,6 +2066,75 @@
                 <w:webHidden/>
               </w:rPr>
               <w:t>16</w:t>
+            </w:r>
+            <w:r>
+              <w:rPr>
+                <w:noProof/>
+                <w:webHidden/>
+              </w:rPr>
+              <w:fldChar w:fldCharType="end"/>
+            </w:r>
+          </w:hyperlink>
+        </w:p>
+        <w:p>
+          <w:pPr>
+            <w:pStyle w:val="Spistreci1"/>
+            <w:rPr>
+              <w:rFonts w:asciiTheme="minorHAnsi" w:eastAsiaTheme="minorEastAsia" w:hAnsiTheme="minorHAnsi" w:cstheme="minorBidi"/>
+              <w:noProof/>
+              <w:sz w:val="22"/>
+              <w:szCs w:val="22"/>
+              <w:lang w:eastAsia="pl-PL"/>
+            </w:rPr>
+          </w:pPr>
+          <w:hyperlink w:anchor="_Toc496398813" w:history="1">
+            <w:r>
+              <w:rPr>
+                <w:rStyle w:val="Hipercze"/>
+                <w:noProof/>
+              </w:rPr>
+              <w:t>Spis literatury</w:t>
+            </w:r>
+            <w:r>
+              <w:rPr>
+                <w:noProof/>
+                <w:webHidden/>
+              </w:rPr>
+              <w:tab/>
+            </w:r>
+            <w:r>
+              <w:rPr>
+                <w:noProof/>
+                <w:webHidden/>
+              </w:rPr>
+              <w:fldChar w:fldCharType="begin"/>
+            </w:r>
+            <w:r>
+              <w:rPr>
+                <w:noProof/>
+                <w:webHidden/>
+              </w:rPr>
+              <w:instrText xml:space="preserve"> PAGEREF _Toc496398813 \h </w:instrText>
+            </w:r>
+            <w:r>
+              <w:rPr>
+                <w:noProof/>
+                <w:webHidden/>
+              </w:rPr>
+            </w:r>
+            <w:r>
+              <w:rPr>
+                <w:noProof/>
+                <w:webHidden/>
+              </w:rPr>
+              <w:fldChar w:fldCharType="separate"/>
+            </w:r>
+            <w:r>
+              <w:rPr>
+                <w:noProof/>
+                <w:webHidden/>
+              </w:rPr>
+              <w:t>17</w:t>
             </w:r>
             <w:r>
               <w:rPr>
@@ -2146,7 +2213,7 @@
           <w:b w:val="0"/>
         </w:rPr>
       </w:pPr>
-      <w:bookmarkStart w:id="1" w:name="_Toc496164660"/>
+      <w:bookmarkStart w:id="0" w:name="_Toc496398788"/>
       <w:r>
         <w:rPr>
           <w:b w:val="0"/>
@@ -2160,13 +2227,13 @@
         </w:rPr>
         <w:t xml:space="preserve"> [1-2]</w:t>
       </w:r>
-      <w:bookmarkEnd w:id="1"/>
+      <w:bookmarkEnd w:id="0"/>
     </w:p>
     <w:p>
       <w:pPr>
         <w:pStyle w:val="Nagwek1"/>
       </w:pPr>
-      <w:bookmarkStart w:id="2" w:name="_Toc496164661"/>
+      <w:bookmarkStart w:id="1" w:name="_Toc496398789"/>
       <w:r>
         <w:lastRenderedPageBreak/>
         <w:t>Bezpieczeństwo systemów sterowania</w:t>
@@ -2177,30 +2244,62 @@
       <w:r>
         <w:t>[10+]</w:t>
       </w:r>
+      <w:bookmarkEnd w:id="1"/>
+    </w:p>
+    <w:p>
+      <w:pPr>
+        <w:pStyle w:val="Nagwek2"/>
+      </w:pPr>
+      <w:bookmarkStart w:id="2" w:name="_Toc496398790"/>
+      <w:r>
+        <w:t>Podstawowe pojęcia bezpieczeństwa systemów sterowania [2]</w:t>
+      </w:r>
       <w:bookmarkEnd w:id="2"/>
     </w:p>
     <w:p>
+      <w:r>
+        <w:t>co to jest hazard, przyczyny, analiza bezpieczeństwa</w:t>
+      </w:r>
+    </w:p>
+    <w:p>
       <w:pPr>
         <w:pStyle w:val="Nagwek2"/>
       </w:pPr>
-      <w:bookmarkStart w:id="3" w:name="_Toc496164662"/>
-      <w:r>
-        <w:t>Podstawowe pojęcia bezpieczeństwa systemów sterowania [2]</w:t>
+      <w:bookmarkStart w:id="3" w:name="_Toc496398791"/>
+      <w:proofErr w:type="spellStart"/>
+      <w:r>
+        <w:t>Safety</w:t>
+      </w:r>
+      <w:proofErr w:type="spellEnd"/>
+      <w:r>
+        <w:t xml:space="preserve"> </w:t>
+      </w:r>
+      <w:proofErr w:type="spellStart"/>
+      <w:r>
+        <w:t>case</w:t>
+      </w:r>
+      <w:proofErr w:type="spellEnd"/>
+      <w:r>
+        <w:t xml:space="preserve"> – definicja i struktura </w:t>
+      </w:r>
+      <w:r>
+        <w:t>[3]</w:t>
       </w:r>
       <w:bookmarkEnd w:id="3"/>
     </w:p>
     <w:p>
-      <w:r>
-        <w:t>co to jest hazard, przyczyny, analiza bezpieczeństwa</w:t>
-      </w:r>
-    </w:p>
-    <w:p>
       <w:pPr>
         <w:pStyle w:val="Nagwek2"/>
       </w:pPr>
-      <w:bookmarkStart w:id="4" w:name="_Toc496164663"/>
-      <w:r>
-        <w:t xml:space="preserve">Safety case – definicja i struktura </w:t>
+      <w:bookmarkStart w:id="4" w:name="_Toc496398792"/>
+      <w:r>
+        <w:t xml:space="preserve">Wnioskowanie o bezpieczeństwie w cyklu życia </w:t>
+      </w:r>
+      <w:r>
+        <w:t>systemu</w:t>
+      </w:r>
+      <w:r>
+        <w:t xml:space="preserve"> </w:t>
       </w:r>
       <w:r>
         <w:t>[3]</w:t>
@@ -2211,30 +2310,24 @@
       <w:pPr>
         <w:pStyle w:val="Nagwek2"/>
       </w:pPr>
-      <w:bookmarkStart w:id="5" w:name="_Toc496164664"/>
-      <w:r>
-        <w:t xml:space="preserve">Wnioskowanie o bezpieczeństwie w cyklu życia </w:t>
-      </w:r>
-      <w:r>
-        <w:t>systemu</w:t>
-      </w:r>
+      <w:bookmarkStart w:id="5" w:name="_Toc496398793"/>
+      <w:r>
+        <w:t xml:space="preserve">Stosowanie dowodów w </w:t>
+      </w:r>
+      <w:proofErr w:type="spellStart"/>
+      <w:r>
+        <w:t>safety</w:t>
+      </w:r>
+      <w:proofErr w:type="spellEnd"/>
       <w:r>
         <w:t xml:space="preserve"> </w:t>
       </w:r>
-      <w:r>
-        <w:t>[3]</w:t>
+      <w:proofErr w:type="spellStart"/>
+      <w:r>
+        <w:t>case</w:t>
       </w:r>
       <w:bookmarkEnd w:id="5"/>
-    </w:p>
-    <w:p>
-      <w:pPr>
-        <w:pStyle w:val="Nagwek2"/>
-      </w:pPr>
-      <w:bookmarkStart w:id="6" w:name="_Toc496164665"/>
-      <w:r>
-        <w:t>Stosowanie dowodów w safety case</w:t>
-      </w:r>
-      <w:bookmarkEnd w:id="6"/>
+      <w:proofErr w:type="spellEnd"/>
     </w:p>
     <w:p/>
     <w:p/>
@@ -2276,30 +2369,32 @@
         <w:spacing w:line="360" w:lineRule="auto"/>
         <w:jc w:val="both"/>
       </w:pPr>
-      <w:bookmarkStart w:id="7" w:name="_Toc496164666"/>
-      <w:r>
+      <w:bookmarkStart w:id="6" w:name="_Toc496398794"/>
+      <w:r>
+        <w:lastRenderedPageBreak/>
         <w:t xml:space="preserve">System ABS w samochodach </w:t>
       </w:r>
       <w:r>
         <w:t>osobowych [20]</w:t>
       </w:r>
+      <w:bookmarkEnd w:id="6"/>
+    </w:p>
+    <w:p>
+      <w:pPr>
+        <w:pStyle w:val="Nagwek2"/>
+        <w:spacing w:line="360" w:lineRule="auto"/>
+      </w:pPr>
+      <w:bookmarkStart w:id="7" w:name="_Toc496398795"/>
+      <w:r>
+        <w:t xml:space="preserve">Charakterystyka </w:t>
+      </w:r>
+      <w:r>
+        <w:t>systemu</w:t>
+      </w:r>
       <w:bookmarkEnd w:id="7"/>
     </w:p>
     <w:p>
       <w:pPr>
-        <w:pStyle w:val="Nagwek2"/>
-      </w:pPr>
-      <w:bookmarkStart w:id="8" w:name="_Toc496164667"/>
-      <w:r>
-        <w:t xml:space="preserve">Charakterystyka </w:t>
-      </w:r>
-      <w:r>
-        <w:t>systemu</w:t>
-      </w:r>
-      <w:bookmarkEnd w:id="8"/>
-    </w:p>
-    <w:p>
-      <w:pPr>
         <w:spacing w:line="360" w:lineRule="auto"/>
         <w:ind w:firstLine="426"/>
         <w:jc w:val="both"/>
@@ -2343,12 +2438,37 @@
         </w:rPr>
         <w:t xml:space="preserve">jest system </w:t>
       </w:r>
+      <w:proofErr w:type="spellStart"/>
       <w:r>
         <w:rPr>
           <w:rFonts w:cs="Arial"/>
           <w:i/>
         </w:rPr>
-        <w:t>Anti-Lock Breaking System</w:t>
+        <w:t>Anti</w:t>
+      </w:r>
+      <w:proofErr w:type="spellEnd"/>
+      <w:r>
+        <w:rPr>
+          <w:rFonts w:cs="Arial"/>
+          <w:i/>
+        </w:rPr>
+        <w:t xml:space="preserve">-Lock </w:t>
+      </w:r>
+      <w:proofErr w:type="spellStart"/>
+      <w:r>
+        <w:rPr>
+          <w:rFonts w:cs="Arial"/>
+          <w:i/>
+        </w:rPr>
+        <w:t>Breaking</w:t>
+      </w:r>
+      <w:proofErr w:type="spellEnd"/>
+      <w:r>
+        <w:rPr>
+          <w:rFonts w:cs="Arial"/>
+          <w:i/>
+        </w:rPr>
+        <w:t xml:space="preserve"> System</w:t>
       </w:r>
       <w:r>
         <w:rPr>
@@ -2397,7 +2517,23 @@
           <w:rFonts w:cs="Arial"/>
           <w:i/>
         </w:rPr>
-        <w:t xml:space="preserve">Advanced Vehical Control Systems </w:t>
+        <w:t xml:space="preserve">Advanced </w:t>
+      </w:r>
+      <w:proofErr w:type="spellStart"/>
+      <w:r>
+        <w:rPr>
+          <w:rFonts w:cs="Arial"/>
+          <w:i/>
+        </w:rPr>
+        <w:t>Vehical</w:t>
+      </w:r>
+      <w:proofErr w:type="spellEnd"/>
+      <w:r>
+        <w:rPr>
+          <w:rFonts w:cs="Arial"/>
+          <w:i/>
+        </w:rPr>
+        <w:t xml:space="preserve"> Control Systems </w:t>
       </w:r>
       <w:r>
         <w:rPr>
@@ -2417,12 +2553,37 @@
         </w:rPr>
         <w:t xml:space="preserve"> </w:t>
       </w:r>
+      <w:proofErr w:type="spellStart"/>
       <w:r>
         <w:rPr>
           <w:rFonts w:cs="Arial"/>
           <w:i/>
         </w:rPr>
-        <w:t xml:space="preserve">Automated Highway Systems </w:t>
+        <w:t>Automated</w:t>
+      </w:r>
+      <w:proofErr w:type="spellEnd"/>
+      <w:r>
+        <w:rPr>
+          <w:rFonts w:cs="Arial"/>
+          <w:i/>
+        </w:rPr>
+        <w:t xml:space="preserve"> </w:t>
+      </w:r>
+      <w:proofErr w:type="spellStart"/>
+      <w:r>
+        <w:rPr>
+          <w:rFonts w:cs="Arial"/>
+          <w:i/>
+        </w:rPr>
+        <w:t>Highway</w:t>
+      </w:r>
+      <w:proofErr w:type="spellEnd"/>
+      <w:r>
+        <w:rPr>
+          <w:rFonts w:cs="Arial"/>
+          <w:i/>
+        </w:rPr>
+        <w:t xml:space="preserve"> Systems </w:t>
       </w:r>
       <w:r>
         <w:rPr>
@@ -2438,6 +2599,12 @@
         <w:rPr>
           <w:rFonts w:cs="Arial"/>
         </w:rPr>
+        <w:sectPr>
+          <w:pgSz w:w="11906" w:h="16838"/>
+          <w:pgMar w:top="1417" w:right="1417" w:bottom="1417" w:left="709" w:header="708" w:footer="708" w:gutter="0"/>
+          <w:cols w:space="708"/>
+          <w:docGrid w:linePitch="360"/>
+        </w:sectPr>
       </w:pPr>
       <w:r>
         <w:rPr>
@@ -2469,6 +2636,7 @@
         </w:rPr>
         <w:t xml:space="preserve"> tego systemu datuje się na rok 1966, kiedy to brytyjska firma Jensen wypuściła na rynek model samochodu Jensen FF wyposażony seryjnie w system ABS </w:t>
       </w:r>
+      <w:proofErr w:type="spellStart"/>
       <w:r>
         <w:rPr>
           <w:rFonts w:cs="Arial"/>
@@ -2476,6 +2644,7 @@
         </w:rPr>
         <w:t>Maxret</w:t>
       </w:r>
+      <w:proofErr w:type="spellEnd"/>
       <w:r>
         <w:rPr>
           <w:rFonts w:cs="Arial"/>
@@ -2512,12 +2681,22 @@
         </w:rPr>
         <w:t>, który uznawany jest za „polski ABS”</w:t>
       </w:r>
-      <w:r>
-        <w:rPr>
-          <w:rStyle w:val="Odwoanieprzypisudolnego"/>
-          <w:rFonts w:cs="Arial"/>
-        </w:rPr>
-        <w:footnoteReference w:id="1"/>
+    </w:p>
+    <w:p>
+      <w:pPr>
+        <w:spacing w:line="360" w:lineRule="auto"/>
+        <w:jc w:val="both"/>
+        <w:rPr>
+          <w:rFonts w:cs="Arial"/>
+        </w:rPr>
+      </w:pPr>
+      <w:r>
+        <w:rPr>
+          <w:rStyle w:val="Odwoanieprzypisukocowego"/>
+          <w:rFonts w:cs="Arial"/>
+        </w:rPr>
+        <w:lastRenderedPageBreak/>
+        <w:endnoteReference w:id="1"/>
       </w:r>
       <w:r>
         <w:rPr>
@@ -2538,50 +2717,49 @@
         <w:rPr>
           <w:rFonts w:cs="Arial"/>
         </w:rPr>
-        <w:t xml:space="preserve">Współczesne systemy ABS są mniejsze, lżejsze i bardziej skuteczne od </w:t>
-      </w:r>
-      <w:r>
-        <w:rPr>
-          <w:rFonts w:cs="Arial"/>
-        </w:rPr>
-        <w:t>swoich poprzedników. Pierwsze generacje systemu</w:t>
-      </w:r>
-      <w:r>
-        <w:rPr>
-          <w:rFonts w:cs="Arial"/>
-        </w:rPr>
-        <w:t xml:space="preserve"> działały jednokanałowo, tzn. regulacja ciśnienia w zaciskach hamulcowych odbywała się dla czterech koła jednocześnie, co obniżało efektywność układu i</w:t>
-      </w:r>
-      <w:r>
-        <w:rPr>
-          <w:rFonts w:cs="Arial"/>
-        </w:rPr>
-        <w:t xml:space="preserve"> wydłużało drogę hamowania pojazdu. Obecnie system jest w stani</w:t>
-      </w:r>
-      <w:r>
-        <w:rPr>
-          <w:rFonts w:cs="Arial"/>
-        </w:rPr>
-        <w:t>e obsługiwać każde z kół osobno, dzięki czemu wsparcie układu hamulcowego przez system ABS jest</w:t>
-      </w:r>
-      <w:r>
-        <w:rPr>
-          <w:rFonts w:cs="Arial"/>
-        </w:rPr>
-        <w:t xml:space="preserve"> dużo</w:t>
-      </w:r>
-      <w:r>
-        <w:rPr>
-          <w:rFonts w:cs="Arial"/>
-        </w:rPr>
-        <w:t xml:space="preserve"> lepsze</w:t>
-      </w:r>
-      <w:r>
-        <w:rPr>
-          <w:rStyle w:val="Odwoanieprzypisudolnego"/>
-          <w:rFonts w:cs="Arial"/>
-        </w:rPr>
-        <w:footnoteReference w:id="2"/>
+        <w:t>Współczesne systemy ABS są mniejsze, lżejsze i bardziej skuteczne od swoich poprzedników. Pierwsze generacje systemu działały jednokanałowo, tzn. regulacja ciśnienia w zaciskach hamulcowych odbywała się dla czterech koła jednocześnie, co obniżało efektywność układu i wydłużało drogę hamowania pojazdu. Obecnie system jest w stanie obsługiwać każde z kół osobno, dzięki czemu wsparcie układu hamulcowego przez system ABS jest dużo lepsze</w:t>
+      </w:r>
+      <w:r>
+        <w:rPr>
+          <w:rStyle w:val="Odwoanieprzypisukocowego"/>
+          <w:rFonts w:cs="Arial"/>
+        </w:rPr>
+        <w:endnoteReference w:id="2"/>
+      </w:r>
+      <w:r>
+        <w:rPr>
+          <w:rFonts w:cs="Arial"/>
+        </w:rPr>
+        <w:t xml:space="preserve">. </w:t>
+      </w:r>
+    </w:p>
+    <w:p>
+      <w:pPr>
+        <w:spacing w:line="360" w:lineRule="auto"/>
+        <w:jc w:val="both"/>
+        <w:rPr>
+          <w:rFonts w:cs="Arial"/>
+        </w:rPr>
+      </w:pPr>
+      <w:r>
+        <w:rPr>
+          <w:rFonts w:cs="Arial"/>
+        </w:rPr>
+        <w:t xml:space="preserve">Rosnące wymagania w zakresie wsparcia kierowcy podczas prowadzenia pojazdu, zmieniająca się dynamika ruchu drogowego, stan dróg, zmienne warunki pogodowe wzmogły konieczność permanentnego rozwijania wielu innych elektronicznych systemów bezpieczeństwa. Układ ABS jest podstawą dla rozwoju innych systemów stosowanych dziś powszechnie w pojazdach drogowych, m.in. ESP – elektroniczny układ stabilizacji toru jazdy, czy ASR – system zapobiegający poślizgowi kół podczas ruszania w warunkach </w:t>
+      </w:r>
+      <w:r>
+        <w:rPr>
+          <w:rFonts w:cs="Arial"/>
+        </w:rPr>
+        <w:br/>
+        <w:t>o zróżnicowanej przyczepności podłoża</w:t>
+      </w:r>
+      <w:r>
+        <w:rPr>
+          <w:rStyle w:val="Odwoanieprzypisukocowego"/>
+          <w:rFonts w:cs="Arial"/>
+        </w:rPr>
+        <w:endnoteReference w:id="3"/>
       </w:r>
       <w:r>
         <w:rPr>
@@ -2589,125 +2767,6 @@
         </w:rPr>
         <w:t>.</w:t>
       </w:r>
-      <w:r>
-        <w:rPr>
-          <w:rFonts w:cs="Arial"/>
-        </w:rPr>
-        <w:t xml:space="preserve"> </w:t>
-      </w:r>
-    </w:p>
-    <w:p>
-      <w:pPr>
-        <w:spacing w:line="360" w:lineRule="auto"/>
-        <w:jc w:val="both"/>
-        <w:rPr>
-          <w:rFonts w:cs="Arial"/>
-        </w:rPr>
-      </w:pPr>
-      <w:r>
-        <w:rPr>
-          <w:rFonts w:cs="Arial"/>
-        </w:rPr>
-        <w:t xml:space="preserve">Rosnące wymagania w zakresie wsparcia kierowcy podczas prowadzenia pojazdu, zmieniająca się dynamika ruchu drogowego, stan dróg, zmienne warunki pogodowe wzmogły konieczność permanentnego rozwijania </w:t>
-      </w:r>
-      <w:r>
-        <w:rPr>
-          <w:rFonts w:cs="Arial"/>
-        </w:rPr>
-        <w:t>wielu innych</w:t>
-      </w:r>
-      <w:r>
-        <w:rPr>
-          <w:rFonts w:cs="Arial"/>
-        </w:rPr>
-        <w:t xml:space="preserve"> </w:t>
-      </w:r>
-      <w:r>
-        <w:rPr>
-          <w:rFonts w:cs="Arial"/>
-        </w:rPr>
-        <w:t xml:space="preserve">elektronicznych </w:t>
-      </w:r>
-      <w:r>
-        <w:rPr>
-          <w:rFonts w:cs="Arial"/>
-        </w:rPr>
-        <w:t>systemów b</w:t>
-      </w:r>
-      <w:r>
-        <w:rPr>
-          <w:rFonts w:cs="Arial"/>
-        </w:rPr>
-        <w:t>ezpieczeństwa. Układ</w:t>
-      </w:r>
-      <w:r>
-        <w:rPr>
-          <w:rFonts w:cs="Arial"/>
-        </w:rPr>
-        <w:t xml:space="preserve"> ABS jest podstawą dla rozwoju innych systemów </w:t>
-      </w:r>
-      <w:r>
-        <w:rPr>
-          <w:rFonts w:cs="Arial"/>
-        </w:rPr>
-        <w:t>stosowanych</w:t>
-      </w:r>
-      <w:r>
-        <w:rPr>
-          <w:rFonts w:cs="Arial"/>
-        </w:rPr>
-        <w:t xml:space="preserve"> dziś powszechnie</w:t>
-      </w:r>
-      <w:r>
-        <w:rPr>
-          <w:rFonts w:cs="Arial"/>
-        </w:rPr>
-        <w:t xml:space="preserve"> w pojazdach drogowych, </w:t>
-      </w:r>
-      <w:r>
-        <w:rPr>
-          <w:rFonts w:cs="Arial"/>
-        </w:rPr>
-        <w:t>m.in. ESP – elektroniczny układ stabilizacji toru jazdy,</w:t>
-      </w:r>
-      <w:r>
-        <w:rPr>
-          <w:rFonts w:cs="Arial"/>
-        </w:rPr>
-        <w:t xml:space="preserve"> czy</w:t>
-      </w:r>
-      <w:r>
-        <w:rPr>
-          <w:rFonts w:cs="Arial"/>
-        </w:rPr>
-        <w:t xml:space="preserve"> ASR – system zapobiegający poślizgowi kół podczas ruszania w warunkach </w:t>
-      </w:r>
-      <w:r>
-        <w:rPr>
-          <w:rFonts w:cs="Arial"/>
-        </w:rPr>
-        <w:br/>
-        <w:t xml:space="preserve">o </w:t>
-      </w:r>
-      <w:r>
-        <w:rPr>
-          <w:rFonts w:cs="Arial"/>
-        </w:rPr>
-        <w:t>zróżnicowanej przyczepności podłoża</w:t>
-      </w:r>
-      <w:r>
-        <w:rPr>
-          <w:rStyle w:val="Odwoanieprzypisudolnego"/>
-          <w:rFonts w:cs="Arial"/>
-        </w:rPr>
-        <w:footnoteReference w:id="3"/>
-      </w:r>
-      <w:r>
-        <w:rPr>
-          <w:rFonts w:cs="Arial"/>
-        </w:rPr>
-        <w:t>.</w:t>
-      </w:r>
     </w:p>
     <w:p>
       <w:pPr>
@@ -2727,31 +2786,7 @@
         <w:rPr>
           <w:rFonts w:cs="Arial"/>
         </w:rPr>
-        <w:t xml:space="preserve"> zadaniami</w:t>
-      </w:r>
-      <w:r>
-        <w:rPr>
-          <w:rFonts w:cs="Arial"/>
-        </w:rPr>
-        <w:t xml:space="preserve"> </w:t>
-      </w:r>
-      <w:r>
-        <w:rPr>
-          <w:rFonts w:cs="Arial"/>
-        </w:rPr>
-        <w:t>systemu</w:t>
-      </w:r>
-      <w:r>
-        <w:rPr>
-          <w:rFonts w:cs="Arial"/>
-        </w:rPr>
-        <w:t xml:space="preserve"> ABS</w:t>
-      </w:r>
-      <w:r>
-        <w:rPr>
-          <w:rFonts w:cs="Arial"/>
-        </w:rPr>
-        <w:t xml:space="preserve"> są: </w:t>
+        <w:t xml:space="preserve"> zadaniami systemu ABS są: </w:t>
       </w:r>
     </w:p>
     <w:p>
@@ -2777,31 +2812,7 @@
         <w:rPr>
           <w:rFonts w:cs="Arial"/>
         </w:rPr>
-        <w:t>apobieganie blokowan</w:t>
-      </w:r>
-      <w:r>
-        <w:rPr>
-          <w:rFonts w:cs="Arial"/>
-        </w:rPr>
-        <w:t xml:space="preserve">iu kół, </w:t>
-      </w:r>
-      <w:r>
-        <w:rPr>
-          <w:rFonts w:cs="Arial"/>
-        </w:rPr>
-        <w:t>w przypadku konieczności wykonania nagłego manewru hamow</w:t>
-      </w:r>
-      <w:r>
-        <w:rPr>
-          <w:rFonts w:cs="Arial"/>
-        </w:rPr>
-        <w:t xml:space="preserve">ania, </w:t>
-      </w:r>
-      <w:r>
-        <w:rPr>
-          <w:rFonts w:cs="Arial"/>
-        </w:rPr>
-        <w:t xml:space="preserve">spowodowanego niebezpieczną sytuacja na drodze. </w:t>
+        <w:t xml:space="preserve">apobieganie blokowaniu kół, w przypadku konieczności wykonania nagłego manewru hamowania, spowodowanego niebezpieczną sytuacja na drodze. </w:t>
       </w:r>
     </w:p>
     <w:p>
@@ -2821,50 +2832,14 @@
         <w:rPr>
           <w:rFonts w:cs="Arial"/>
         </w:rPr>
-        <w:t>Wspomaganie działania hamulców</w:t>
-      </w:r>
-      <w:r>
-        <w:rPr>
-          <w:rFonts w:cs="Arial"/>
-        </w:rPr>
-        <w:t>, poprzez możliwość</w:t>
-      </w:r>
-      <w:r>
-        <w:rPr>
-          <w:rFonts w:cs="Arial"/>
-        </w:rPr>
-        <w:t xml:space="preserve"> precyzyjnej</w:t>
-      </w:r>
-      <w:r>
-        <w:rPr>
-          <w:rFonts w:cs="Arial"/>
-        </w:rPr>
-        <w:t xml:space="preserve"> symulacji hamownia </w:t>
-      </w:r>
-      <w:r>
-        <w:rPr>
-          <w:rFonts w:cs="Arial"/>
-        </w:rPr>
-        <w:t>„</w:t>
-      </w:r>
-      <w:r>
-        <w:rPr>
-          <w:rFonts w:cs="Arial"/>
-        </w:rPr>
-        <w:t>pulsacyjnego</w:t>
-      </w:r>
-      <w:r>
-        <w:rPr>
-          <w:rFonts w:cs="Arial"/>
-        </w:rPr>
-        <w:t>”</w:t>
-      </w:r>
-      <w:r>
-        <w:rPr>
-          <w:rStyle w:val="Odwoanieprzypisudolnego"/>
-          <w:rFonts w:cs="Arial"/>
-        </w:rPr>
-        <w:footnoteReference w:id="4"/>
+        <w:t>Wspomaganie działania hamulców, poprzez możliwość precyzyjnej symulacji hamownia „pulsacyjnego”</w:t>
+      </w:r>
+      <w:r>
+        <w:rPr>
+          <w:rStyle w:val="Odwoanieprzypisukocowego"/>
+          <w:rFonts w:cs="Arial"/>
+        </w:rPr>
+        <w:endnoteReference w:id="4"/>
       </w:r>
       <w:r>
         <w:rPr>
@@ -3044,7 +3019,14 @@
         <w:rPr>
           <w:rFonts w:cs="Arial"/>
         </w:rPr>
-        <w:t xml:space="preserve">gdy utraci sterowność zaczyna poruszać się w kierunku poprzecznym do osi jazdy i może spowodować przewrócenie się całego zespołu.  </w:t>
+        <w:t xml:space="preserve">gdy </w:t>
+      </w:r>
+      <w:r>
+        <w:rPr>
+          <w:rFonts w:cs="Arial"/>
+        </w:rPr>
+        <w:lastRenderedPageBreak/>
+        <w:t xml:space="preserve">utraci sterowność zaczyna poruszać się w kierunku poprzecznym do osi jazdy i może spowodować przewrócenie się całego zespołu.  </w:t>
       </w:r>
     </w:p>
     <w:p>
@@ -3097,13 +3079,47 @@
         </w:rPr>
         <w:t xml:space="preserve">est wspierane przez system </w:t>
       </w:r>
+      <w:proofErr w:type="spellStart"/>
       <w:r>
         <w:rPr>
           <w:rFonts w:cs="Arial"/>
           <w:i/>
         </w:rPr>
-        <w:t>Hydraulic Break Assist</w:t>
-      </w:r>
+        <w:t>Hydraulic</w:t>
+      </w:r>
+      <w:proofErr w:type="spellEnd"/>
+      <w:r>
+        <w:rPr>
+          <w:rFonts w:cs="Arial"/>
+          <w:i/>
+        </w:rPr>
+        <w:t xml:space="preserve"> </w:t>
+      </w:r>
+      <w:proofErr w:type="spellStart"/>
+      <w:r>
+        <w:rPr>
+          <w:rFonts w:cs="Arial"/>
+          <w:i/>
+        </w:rPr>
+        <w:t>Break</w:t>
+      </w:r>
+      <w:proofErr w:type="spellEnd"/>
+      <w:r>
+        <w:rPr>
+          <w:rFonts w:cs="Arial"/>
+          <w:i/>
+        </w:rPr>
+        <w:t xml:space="preserve"> </w:t>
+      </w:r>
+      <w:proofErr w:type="spellStart"/>
+      <w:r>
+        <w:rPr>
+          <w:rFonts w:cs="Arial"/>
+          <w:i/>
+        </w:rPr>
+        <w:t>Assist</w:t>
+      </w:r>
+      <w:proofErr w:type="spellEnd"/>
       <w:r>
         <w:rPr>
           <w:rFonts w:cs="Arial"/>
@@ -3124,73 +3140,10 @@
       </w:r>
       <w:r>
         <w:rPr>
-          <w:rStyle w:val="Odwoanieprzypisudolnego"/>
-          <w:rFonts w:cs="Arial"/>
-        </w:rPr>
-        <w:footnoteReference w:id="5"/>
-      </w:r>
-      <w:r>
-        <w:rPr>
-          <w:rFonts w:cs="Arial"/>
-        </w:rPr>
-        <w:t>.</w:t>
-      </w:r>
-      <w:r>
-        <w:rPr>
-          <w:rFonts w:cs="Arial"/>
-        </w:rPr>
-        <w:t xml:space="preserve"> </w:t>
-      </w:r>
-    </w:p>
-    <w:p>
-      <w:pPr>
-        <w:spacing w:line="360" w:lineRule="auto"/>
-        <w:jc w:val="both"/>
-        <w:rPr>
-          <w:rFonts w:cs="Arial"/>
-        </w:rPr>
-      </w:pPr>
-      <w:r>
-        <w:rPr>
-          <w:rFonts w:cs="Arial"/>
-        </w:rPr>
-        <w:t>Zastosowanie systemu ABS w samocho</w:t>
-      </w:r>
-      <w:r>
-        <w:rPr>
-          <w:rFonts w:cs="Arial"/>
-        </w:rPr>
-        <w:t>dach osobowych zmniejszyło</w:t>
-      </w:r>
-      <w:r>
-        <w:rPr>
-          <w:rFonts w:cs="Arial"/>
-        </w:rPr>
-        <w:t xml:space="preserve"> liczbę zderzeń czołowych</w:t>
-      </w:r>
-      <w:r>
-        <w:rPr>
-          <w:rFonts w:cs="Arial"/>
-        </w:rPr>
-        <w:t xml:space="preserve"> o 35</w:t>
-      </w:r>
-      <w:r>
-        <w:rPr>
-          <w:rFonts w:cs="Arial"/>
-        </w:rPr>
-        <w:t xml:space="preserve">% </w:t>
-      </w:r>
-      <w:r>
-        <w:rPr>
-          <w:rFonts w:cs="Arial"/>
-        </w:rPr>
-        <w:t>na mokrej nawierzchni</w:t>
-      </w:r>
-      <w:r>
-        <w:rPr>
-          <w:rFonts w:cs="Arial"/>
-        </w:rPr>
-        <w:t xml:space="preserve"> i 9% na nawierzchni suchej</w:t>
+          <w:rStyle w:val="Odwoanieprzypisukocowego"/>
+          <w:rFonts w:cs="Arial"/>
+        </w:rPr>
+        <w:endnoteReference w:id="5"/>
       </w:r>
       <w:r>
         <w:rPr>
@@ -3198,118 +3151,55 @@
         </w:rPr>
         <w:t xml:space="preserve">. </w:t>
       </w:r>
-      <w:r>
-        <w:rPr>
-          <w:rFonts w:cs="Arial"/>
-        </w:rPr>
-        <w:t>Tylko 24% kiero</w:t>
-      </w:r>
-      <w:r>
-        <w:rPr>
-          <w:rFonts w:cs="Arial"/>
-        </w:rPr>
-        <w:t xml:space="preserve">wców samochodów, </w:t>
-      </w:r>
-      <w:r>
-        <w:rPr>
-          <w:rFonts w:cs="Arial"/>
-        </w:rPr>
-        <w:t>wyposażonych w system</w:t>
-      </w:r>
-      <w:r>
-        <w:rPr>
-          <w:rFonts w:cs="Arial"/>
-        </w:rPr>
-        <w:t xml:space="preserve"> </w:t>
-      </w:r>
-      <w:r>
-        <w:rPr>
-          <w:rFonts w:cs="Arial"/>
-        </w:rPr>
-        <w:t>ABS</w:t>
-      </w:r>
-      <w:r>
-        <w:rPr>
-          <w:rFonts w:cs="Arial"/>
-        </w:rPr>
-        <w:t xml:space="preserve"> i aż 58% kierowców samochodów bez tego systemu, </w:t>
-      </w:r>
-      <w:r>
-        <w:rPr>
-          <w:rFonts w:cs="Arial"/>
-        </w:rPr>
-        <w:t>nie było w stanie utr</w:t>
-      </w:r>
-      <w:r>
-        <w:rPr>
-          <w:rFonts w:cs="Arial"/>
-        </w:rPr>
-        <w:t>zymać toru jazdy po zahamowaniu</w:t>
-      </w:r>
-      <w:r>
-        <w:rPr>
-          <w:rStyle w:val="Odwoanieprzypisudolnego"/>
-          <w:rFonts w:cs="Arial"/>
-        </w:rPr>
-        <w:footnoteReference w:id="6"/>
-      </w:r>
-      <w:r>
-        <w:rPr>
-          <w:rFonts w:cs="Arial"/>
-        </w:rPr>
-        <w:t>.</w:t>
-      </w:r>
-      <w:r>
-        <w:rPr>
-          <w:rFonts w:cs="Arial"/>
-        </w:rPr>
-        <w:t xml:space="preserve"> </w:t>
-      </w:r>
-    </w:p>
-    <w:p>
-      <w:pPr>
-        <w:spacing w:line="360" w:lineRule="auto"/>
-        <w:jc w:val="both"/>
-        <w:rPr>
-          <w:rFonts w:cs="Arial"/>
-        </w:rPr>
-      </w:pPr>
-      <w:r>
-        <w:rPr>
-          <w:rFonts w:cs="Arial"/>
-        </w:rPr>
-        <w:t xml:space="preserve">Samochody bez ABS po rozpoczęciu hamowania </w:t>
-      </w:r>
-      <w:r>
-        <w:rPr>
-          <w:rFonts w:cs="Arial"/>
-        </w:rPr>
-        <w:t>kontynuują jazdę w kierunku zależnym od ich osi wzdłużnej. Wszelkie próby zmiany toru jazdy mogą okazać się nieskuteczne ze względu na to iż zab</w:t>
-      </w:r>
-      <w:r>
-        <w:rPr>
-          <w:rFonts w:cs="Arial"/>
-        </w:rPr>
-        <w:t>lokowane koła ulegają poślizgowi</w:t>
-      </w:r>
-      <w:r>
-        <w:rPr>
-          <w:rFonts w:cs="Arial"/>
-        </w:rPr>
-        <w:t xml:space="preserve"> przez co samochód porusza się w niekontrolowany sposób</w:t>
-      </w:r>
-      <w:r>
-        <w:rPr>
-          <w:rFonts w:cs="Arial"/>
-        </w:rPr>
-        <w:t>. Pojazd narażony jest na wypadnięcie z drogi lub uderzenie w przeszkodę, która spowodowała zapoczątkowanie manewru hamowania przez kierowcę</w:t>
-      </w:r>
-      <w:r>
-        <w:rPr>
-          <w:rStyle w:val="Odwoanieprzypisudolnego"/>
-          <w:rFonts w:cs="Arial"/>
-        </w:rPr>
-        <w:footnoteReference w:id="7"/>
+    </w:p>
+    <w:p>
+      <w:pPr>
+        <w:spacing w:line="360" w:lineRule="auto"/>
+        <w:jc w:val="both"/>
+        <w:rPr>
+          <w:rFonts w:cs="Arial"/>
+        </w:rPr>
+      </w:pPr>
+      <w:r>
+        <w:rPr>
+          <w:rFonts w:cs="Arial"/>
+        </w:rPr>
+        <w:t>Zastosowanie systemu ABS w samochodach osobowych zmniejszyło liczbę zderzeń czołowych o 35% na mokrej nawierzchni i 9% na nawierzchni suchej. Tylko 24% kierowców samochodów, wyposażonych w system ABS i aż 58% kierowców samochodów bez tego systemu, nie było w stanie utrzymać toru jazdy po zahamowaniu</w:t>
+      </w:r>
+      <w:r>
+        <w:rPr>
+          <w:rStyle w:val="Odwoanieprzypisukocowego"/>
+          <w:rFonts w:cs="Arial"/>
+        </w:rPr>
+        <w:endnoteReference w:id="6"/>
+      </w:r>
+      <w:r>
+        <w:rPr>
+          <w:rFonts w:cs="Arial"/>
+        </w:rPr>
+        <w:t xml:space="preserve">. </w:t>
+      </w:r>
+    </w:p>
+    <w:p>
+      <w:pPr>
+        <w:spacing w:line="360" w:lineRule="auto"/>
+        <w:jc w:val="both"/>
+        <w:rPr>
+          <w:rFonts w:cs="Arial"/>
+        </w:rPr>
+      </w:pPr>
+      <w:r>
+        <w:rPr>
+          <w:rFonts w:cs="Arial"/>
+        </w:rPr>
+        <w:t>Samochody bez ABS po rozpoczęciu hamowania kontynuują jazdę w kierunku zależnym od ich osi wzdłużnej. Wszelkie próby zmiany toru jazdy mogą okazać się nieskuteczne ze względu na to iż zablokowane koła ulegają poślizgowi przez co samochód porusza się w niekontrolowany sposób. Pojazd narażony jest na wypadnięcie z drogi lub uderzenie w przeszkodę, która spowodowała zapoczątkowanie manewru hamowania przez kierowcę</w:t>
+      </w:r>
+      <w:r>
+        <w:rPr>
+          <w:rStyle w:val="Odwoanieprzypisukocowego"/>
+          <w:rFonts w:cs="Arial"/>
+        </w:rPr>
+        <w:endnoteReference w:id="7"/>
       </w:r>
       <w:r>
         <w:rPr>
@@ -3332,7 +3222,7 @@
           <w:lang w:eastAsia="pl-PL"/>
         </w:rPr>
         <w:drawing>
-          <wp:inline distT="0" distB="0" distL="0" distR="0" wp14:anchorId="6D509C3C" wp14:editId="488688BB">
+          <wp:inline distT="0" distB="0" distL="0" distR="0" wp14:anchorId="20A026F7" wp14:editId="3B03A593">
             <wp:extent cx="6165580" cy="2390588"/>
             <wp:effectExtent l="19050" t="19050" r="26035" b="10160"/>
             <wp:docPr id="1" name="Obraz 1"/>
@@ -3376,7 +3266,6 @@
     <w:p>
       <w:pPr>
         <w:spacing w:line="360" w:lineRule="auto"/>
-        <w:jc w:val="both"/>
         <w:rPr>
           <w:rFonts w:cs="Arial"/>
         </w:rPr>
@@ -3470,7 +3359,14 @@
         <w:rPr>
           <w:rFonts w:cs="Arial"/>
         </w:rPr>
-        <w:t xml:space="preserve"> prawidłowym ułożeniu rąk na kierownicy, tak aby nie zostać zaskoczonym przez dynamiczne szarpnięcie kierownicy podczas nagłego odzyskania przyczepności. Jeśli powyższe czynności </w:t>
+        <w:t xml:space="preserve"> prawidłowym ułożeniu rąk na kierownicy, tak aby nie zostać zaskoczonym przez dynamiczne szarpnięcie kierownicy podczas nagłego odzyskania przyczepności. Jeśli </w:t>
+      </w:r>
+      <w:r>
+        <w:rPr>
+          <w:rFonts w:cs="Arial"/>
+        </w:rPr>
+        <w:lastRenderedPageBreak/>
+        <w:t xml:space="preserve">powyższe czynności </w:t>
       </w:r>
       <w:r>
         <w:rPr>
@@ -3498,10 +3394,38 @@
       </w:r>
       <w:r>
         <w:rPr>
-          <w:rStyle w:val="Odwoanieprzypisudolnego"/>
-          <w:rFonts w:cs="Arial"/>
-        </w:rPr>
-        <w:footnoteReference w:id="8"/>
+          <w:rStyle w:val="Odwoanieprzypisukocowego"/>
+          <w:rFonts w:cs="Arial"/>
+        </w:rPr>
+        <w:endnoteReference w:id="8"/>
+      </w:r>
+      <w:r>
+        <w:rPr>
+          <w:rFonts w:cs="Arial"/>
+        </w:rPr>
+        <w:t xml:space="preserve">. </w:t>
+      </w:r>
+    </w:p>
+    <w:p>
+      <w:pPr>
+        <w:spacing w:line="360" w:lineRule="auto"/>
+        <w:jc w:val="both"/>
+        <w:rPr>
+          <w:rFonts w:cs="Arial"/>
+        </w:rPr>
+      </w:pPr>
+      <w:r>
+        <w:rPr>
+          <w:rFonts w:cs="Arial"/>
+        </w:rPr>
+        <w:t>Podczas hamowania pojazdem wyposażonym w ABS następuje podniesienie poziomu ciśnienia płynu hydraulicznego, co powoduje wzrost siły hamowania na zaciskach hamulcowych. Algorytm sterujący systemu na postawie prędkości obrotowej kół oblicza oczekiwaną prędkość pojazdu. Mając dane dotyczące prędkości poruszania się pojazdu i prędkość obrotowej kół, logika obliczeniowa systemu jest w stanie obliczyć poślizg każdego z kół lub kontrolować aktualne opóźnienie kątowe koła. Przekroczenie zakładanego poziomu poślizgu powoduje rozpoczęcie regulacji siły hamowania poprzez zmniejszenie momentu tarcia mechanizmu hamującego. Zwiększenie prędkości koła, po przekroczeniu wartości oczekiwanej, rozpoczyna ponowny proces regulacji siły hamowania</w:t>
+      </w:r>
+      <w:r>
+        <w:rPr>
+          <w:rStyle w:val="Odwoanieprzypisukocowego"/>
+          <w:rFonts w:cs="Arial"/>
+        </w:rPr>
+        <w:endnoteReference w:id="9"/>
       </w:r>
       <w:r>
         <w:rPr>
@@ -3509,81 +3433,322 @@
         </w:rPr>
         <w:t>.</w:t>
       </w:r>
+    </w:p>
+    <w:p>
+      <w:pPr>
+        <w:spacing w:line="360" w:lineRule="auto"/>
+        <w:jc w:val="both"/>
+        <w:rPr>
+          <w:rFonts w:cs="Arial"/>
+        </w:rPr>
+      </w:pPr>
+      <w:r>
+        <w:rPr>
+          <w:rFonts w:cs="Arial"/>
+        </w:rPr>
+        <w:t>Jakkolwiek ABS to system elektroniczny, włączający się samoczynnie podczas hamowania, to jednak kierowca ma kluczowy wpływ na efektywność jego pracy. Pewnym problemem dla skuteczności działania ABS jest błędne zachowanie kierowcy, który w panice, oznaki poprawnego działania systemu może intepretować jako zagrożenie, myślnie sądząc że „coś się zepsuło pod pedałem hamulca”. Efektywność działania systemu ABS podczas hamowania jest najwyższa, jeśli kierowca jak najmocniej dociska pedały hamulca i sprzęgła. Docisk pedału hamulca ma na celu jak najszybsze zwiększenie siły hamowania a przez to zatrzymanie pojazdu zanim dojdzie do kolizji z przeszkodą. Utrzymanie wciśniętego „sprzęgła” zaś, zapobiega wyłączeniu się silnika i w efekcie eliminuje możliwość wyłączenia elektronicznych systemów bezpieczeństwa samochodu. Podczas gwałtownego hamowania, kiedy ABS jest aktywny, prowadzący pojazd czuje wibracje lub szybkie pulsowanie pedału hamulca. Kierowca może odnieść wrażenie, że większy nacisk na pedał hamulca powoduje większy opór a wręcz zawracanie pedału w kierunku przeciwnym do siły nacisku. Towarzyszy temu słyszalny odgłos brzęczenia lub szlifowania. Wszystkie te sygnały świadczą o tym, że system ABS działa prawidłowo. Kierowca powinien skoncentrować swoją uwagę na utrzymaniu siły docisku pedałów hamulca i sprzęgła a także być gotowym na wykonanie manewru kierownicą w celu ominięcia przeszkody. Samochód nadal będzie w ruchu ponieważ potrzebny jest czas i odległość aby wytracił prędkość, jednak dzięki działaniu ABS, zachowa sterowność co pozwoli kierowcy utrzymać bezpieczny tor jazdy i omijać przeszkody na drodze</w:t>
+      </w:r>
+      <w:r>
+        <w:rPr>
+          <w:rStyle w:val="Odwoanieprzypisukocowego"/>
+          <w:rFonts w:cs="Arial"/>
+        </w:rPr>
+        <w:endnoteReference w:id="10"/>
+      </w:r>
+      <w:r>
+        <w:rPr>
+          <w:rFonts w:cs="Arial"/>
+        </w:rPr>
+        <w:t xml:space="preserve">. Niestety, jak pokazują wyniki badania opublikowane przez Szkołę Jazdy </w:t>
+      </w:r>
+      <w:proofErr w:type="spellStart"/>
+      <w:r>
+        <w:rPr>
+          <w:rFonts w:cs="Arial"/>
+        </w:rPr>
+        <w:t>Renualt</w:t>
+      </w:r>
+      <w:proofErr w:type="spellEnd"/>
+      <w:r>
+        <w:rPr>
+          <w:rFonts w:cs="Arial"/>
+        </w:rPr>
+        <w:t>, ponad połowa kierowców posiadających w swoich samochodach systemy ABS nie potrafi prawidłowo zahamować pojazdu w sytuacji zagrożenia. Decydujący jest tu brak doświadczenia i niewiedza zwłaszcza młodych kierowców, których poprawne działanie systemu ABS może wystraszyć i doprowadzić do zmniejszenia przez nich nacisku na pedał hamulca a tym samym obniżenia skuteczności hamowania</w:t>
+      </w:r>
+      <w:r>
+        <w:rPr>
+          <w:rStyle w:val="Odwoanieprzypisukocowego"/>
+          <w:rFonts w:cs="Arial"/>
+        </w:rPr>
+        <w:endnoteReference w:id="11"/>
+      </w:r>
+      <w:r>
+        <w:rPr>
+          <w:rFonts w:cs="Arial"/>
+        </w:rPr>
+        <w:t>.</w:t>
+      </w:r>
+      <w:r>
+        <w:rPr>
+          <w:rFonts w:cs="Arial"/>
+        </w:rPr>
+        <w:t xml:space="preserve"> Kierowcy bardziej doświadczeni, którzy także nie znają poprawnej techniki hamowania pojazdem z systemem ABS często także sami popełniają błąd próbując</w:t>
+      </w:r>
+      <w:r>
+        <w:rPr>
+          <w:rFonts w:cs="Arial"/>
+        </w:rPr>
+        <w:t xml:space="preserve"> wykonywać wyuczone na starszej generacji samochodach hamowanie „pulsacyjne”. Niestety w takich warunkach system ABS także nie może poprawnie wykonywać swoich funkcji. Następuje „dezorientacja” systemu i w efekcie czego wydłużenie drogi hamowania. Często tez kierowcy wciskają pedał hamulca do momentu wystąpienia pierwszych sygnału poprawnego działania systemu ABS (charakterystyczne stukanie). Tymczasem może to oznaczać jedynie osiągnięcie granicy przyczepności </w:t>
+      </w:r>
+      <w:r>
+        <w:rPr>
+          <w:rFonts w:cs="Arial"/>
+        </w:rPr>
+        <w:t xml:space="preserve">kół na tylnej osi, </w:t>
+      </w:r>
+      <w:r>
+        <w:rPr>
+          <w:rFonts w:cs="Arial"/>
+        </w:rPr>
+        <w:t>podczas gdy</w:t>
+      </w:r>
+      <w:r>
+        <w:rPr>
+          <w:rFonts w:cs="Arial"/>
+        </w:rPr>
+        <w:t xml:space="preserve"> dobrze obciążone przednie koła, </w:t>
+      </w:r>
+      <w:r>
+        <w:rPr>
+          <w:rFonts w:cs="Arial"/>
+        </w:rPr>
+        <w:t>maja jeszcze duże rezerwy przyczepności do podłoża</w:t>
+      </w:r>
+      <w:r>
+        <w:rPr>
+          <w:rFonts w:cs="Arial"/>
+        </w:rPr>
+        <w:t>.</w:t>
+      </w:r>
+      <w:r>
+        <w:rPr>
+          <w:rFonts w:cs="Arial"/>
+        </w:rPr>
+        <w:t xml:space="preserve">  </w:t>
+      </w:r>
+    </w:p>
+    <w:p>
+      <w:pPr>
+        <w:spacing w:line="360" w:lineRule="auto"/>
+        <w:jc w:val="both"/>
+        <w:rPr>
+          <w:rFonts w:cs="Arial"/>
+        </w:rPr>
+      </w:pPr>
+      <w:r>
+        <w:rPr>
+          <w:rFonts w:cs="Arial"/>
+        </w:rPr>
+        <w:lastRenderedPageBreak/>
+        <w:t>Coraz trudniej znaleźć na drodze samochody niewyposażone fabrycznie w system ABS. To dobra informacja dla bezpieczeństwa kierowców. Negatywnym nast</w:t>
+      </w:r>
+      <w:r>
+        <w:rPr>
+          <w:rFonts w:cs="Arial"/>
+        </w:rPr>
+        <w:t>ępstwem wzrostu liczby samochodów</w:t>
+      </w:r>
+      <w:r>
+        <w:rPr>
+          <w:rFonts w:cs="Arial"/>
+        </w:rPr>
+        <w:t xml:space="preserve"> z ABS jest zwiększona liczba przypadków awarii tego systemu. Niestety, fakt, iż usterka ABS nie oddziałuje na sprawność układu hamulcowego powoduje, że wielu kierowców ją lekceważy. Problem potęgują kierowcy „starej szkoły”</w:t>
+      </w:r>
+      <w:r>
+        <w:rPr>
+          <w:rFonts w:cs="Arial"/>
+        </w:rPr>
+        <w:t xml:space="preserve"> z długim stażem za kierownicą, </w:t>
+      </w:r>
+      <w:r>
+        <w:rPr>
+          <w:rFonts w:cs="Arial"/>
+        </w:rPr>
+        <w:t>aut bez ABS</w:t>
+      </w:r>
+      <w:r>
+        <w:rPr>
+          <w:rFonts w:cs="Arial"/>
+        </w:rPr>
+        <w:t>, którzy mylnie sądzą, iż w sytuacji krytycznej poradzą sobie wykonując hamowanie awaryjne bez wsparcia elektroniki.</w:t>
+      </w:r>
       <w:r>
         <w:rPr>
           <w:rFonts w:cs="Arial"/>
         </w:rPr>
         <w:t xml:space="preserve"> </w:t>
       </w:r>
-    </w:p>
-    <w:p>
-      <w:pPr>
-        <w:spacing w:line="360" w:lineRule="auto"/>
-        <w:jc w:val="both"/>
-        <w:rPr>
-          <w:rFonts w:cs="Arial"/>
-        </w:rPr>
-      </w:pPr>
-      <w:r>
-        <w:rPr>
-          <w:rFonts w:cs="Arial"/>
-        </w:rPr>
-        <w:t xml:space="preserve">Podczas hamowania </w:t>
-      </w:r>
-      <w:r>
-        <w:rPr>
-          <w:rFonts w:cs="Arial"/>
-        </w:rPr>
-        <w:t xml:space="preserve">pojazdem wyposażonym w ABS następuje </w:t>
-      </w:r>
-      <w:r>
-        <w:rPr>
-          <w:rFonts w:cs="Arial"/>
-        </w:rPr>
-        <w:t xml:space="preserve">podniesienie poziomu ciśnienia płynu hydraulicznego, </w:t>
-      </w:r>
-      <w:r>
-        <w:rPr>
-          <w:rFonts w:cs="Arial"/>
-        </w:rPr>
-        <w:t xml:space="preserve">co powoduje wzrost siły hamowania na </w:t>
-      </w:r>
-      <w:r>
-        <w:rPr>
-          <w:rFonts w:cs="Arial"/>
-        </w:rPr>
-        <w:t>zaciskach hamulcowych</w:t>
-      </w:r>
-      <w:r>
-        <w:rPr>
-          <w:rFonts w:cs="Arial"/>
-        </w:rPr>
-        <w:t>. Algorytm sterujący systemu na postawie prędkości obrotowej kół oblicza oczekiwaną prędkość pojazdu. Mając dane dotyczące prędkości poruszania się pojazdu i prędkość obrotowej kół, logika obliczeniowa systemu jest w stanie obliczyć poślizg każdego z kół lub kontrolować aktualne opóźnienie kątowe koła. Przekroczenie zakładanego poziomu poślizgu powoduje rozpoczęcie regulacji siły hamowania poprzez zmniejs</w:t>
-      </w:r>
-      <w:r>
-        <w:rPr>
-          <w:rFonts w:cs="Arial"/>
-        </w:rPr>
-        <w:t xml:space="preserve">zenie momentu tarcia mechanizmu </w:t>
-      </w:r>
-      <w:r>
-        <w:rPr>
-          <w:rFonts w:cs="Arial"/>
-        </w:rPr>
-        <w:t xml:space="preserve">hamującego. </w:t>
-      </w:r>
-      <w:r>
-        <w:rPr>
-          <w:rFonts w:cs="Arial"/>
-        </w:rPr>
-        <w:t>Zwiększenie prędkości koła, po przekroczeniu wartości oczekiwanej, rozpoczyna ponowny proces regulacji siły hamowania</w:t>
-      </w:r>
-      <w:r>
-        <w:rPr>
-          <w:rStyle w:val="Odwoanieprzypisudolnego"/>
-          <w:rFonts w:cs="Arial"/>
-        </w:rPr>
-        <w:footnoteReference w:id="9"/>
+      <w:r>
+        <w:rPr>
+          <w:rFonts w:cs="Arial"/>
+        </w:rPr>
+        <w:t xml:space="preserve">Niestety, fakt jest taki, </w:t>
+      </w:r>
+      <w:r>
+        <w:rPr>
+          <w:rFonts w:cs="Arial"/>
+        </w:rPr>
+        <w:t>że hamowanie samochodem bez systemu przeciwblokującego koła to nie jest, to samo, co awaryjne zatrzymanie pojazdu z uszkodzo</w:t>
+      </w:r>
+      <w:r>
+        <w:rPr>
+          <w:rFonts w:cs="Arial"/>
+        </w:rPr>
+        <w:t>nym układem ABS. Brak korektora siły hamowania tylnych kół adekwatnie do intensywności wytracania prędkości może spowodować obrócenie się auta, wypadnięcie z toru jazdy i zatrzymanie na najbliższej przeszkodzie. Sytuacja kierującego pojazdem z uszkodzonym systemem ABS pogorszy się jeszcze bardziej jeśli do hamowania awaryjnego doszłoby w zakręcie. Wówczas uśliz</w:t>
+      </w:r>
+      <w:r>
+        <w:rPr>
+          <w:rFonts w:cs="Arial"/>
+        </w:rPr>
+        <w:t>g tylnej osi spowoduję „zarzucenie” samochodu</w:t>
+      </w:r>
+      <w:r>
+        <w:rPr>
+          <w:rFonts w:cs="Arial"/>
+        </w:rPr>
+        <w:t xml:space="preserve"> w wyniku działania siły odśrodkowej. </w:t>
+      </w:r>
+    </w:p>
+    <w:p>
+      <w:pPr>
+        <w:spacing w:line="360" w:lineRule="auto"/>
+        <w:jc w:val="both"/>
+        <w:rPr>
+          <w:rFonts w:cs="Arial"/>
+        </w:rPr>
+      </w:pPr>
+      <w:r>
+        <w:rPr>
+          <w:rFonts w:cs="Arial"/>
+        </w:rPr>
+        <w:t>Warto udać się do serwisu i naprawić niespraw</w:t>
+      </w:r>
+      <w:r>
+        <w:rPr>
+          <w:rFonts w:cs="Arial"/>
+        </w:rPr>
+        <w:t>ny system ABS ze względu n</w:t>
+      </w:r>
+      <w:r>
+        <w:rPr>
+          <w:rFonts w:cs="Arial"/>
+        </w:rPr>
+        <w:t>a to iż nie są to wysokie koszty</w:t>
+      </w:r>
+      <w:r>
+        <w:rPr>
+          <w:rFonts w:cs="Arial"/>
+        </w:rPr>
+        <w:t>. Konsekwencje uderzenia w przeszkodę wynikające z nieskutecznego manewru hamowania awa</w:t>
+      </w:r>
+      <w:r>
+        <w:rPr>
+          <w:rFonts w:cs="Arial"/>
+        </w:rPr>
+        <w:t xml:space="preserve">ryjnego są zdecydowanie wyższe, ponieważ do ceny </w:t>
+      </w:r>
+      <w:r>
+        <w:rPr>
+          <w:rFonts w:cs="Arial"/>
+        </w:rPr>
+        <w:t>naprawy pojazdu o ile</w:t>
+      </w:r>
+      <w:r>
+        <w:rPr>
+          <w:rFonts w:cs="Arial"/>
+        </w:rPr>
+        <w:t xml:space="preserve"> w ogóle </w:t>
+      </w:r>
+      <w:r>
+        <w:rPr>
+          <w:rFonts w:cs="Arial"/>
+        </w:rPr>
+        <w:t xml:space="preserve"> będzie</w:t>
+      </w:r>
+      <w:r>
+        <w:rPr>
+          <w:rFonts w:cs="Arial"/>
+        </w:rPr>
+        <w:t xml:space="preserve"> możliwe, należy doliczyć wysokie ryzyko utraty zdrowia lub</w:t>
+      </w:r>
+      <w:r>
+        <w:rPr>
+          <w:rFonts w:cs="Arial"/>
+        </w:rPr>
+        <w:t xml:space="preserve"> życia podczas wypadku drogowego</w:t>
+      </w:r>
+      <w:r>
+        <w:rPr>
+          <w:rStyle w:val="Odwoanieprzypisukocowego"/>
+          <w:rFonts w:cs="Arial"/>
+        </w:rPr>
+        <w:endnoteReference w:id="12"/>
+      </w:r>
+      <w:r>
+        <w:rPr>
+          <w:rFonts w:cs="Arial"/>
+        </w:rPr>
+        <w:t xml:space="preserve">. </w:t>
+      </w:r>
+    </w:p>
+    <w:p>
+      <w:pPr>
+        <w:spacing w:line="360" w:lineRule="auto"/>
+        <w:jc w:val="both"/>
+        <w:rPr>
+          <w:rFonts w:cs="Arial"/>
+        </w:rPr>
+      </w:pPr>
+      <w:r>
+        <w:rPr>
+          <w:rFonts w:cs="Arial"/>
+        </w:rPr>
+        <w:t>Szczególnie „wrażliwe” w układzie ABS są czujniki pomiaru prędkości obrotowej kół. Objawem widocznym dla kierowcy, który może wskazywać na uszkodzenie czujnika pomiarowego jest zapalona podczas jazdy kontrolka ABS, lub innych systemów z którymi system przeciwblokujący się komunikuje jak np. ESP lub ASR. Często na panelu kierowcy widoczna jest także zapalona kontrolka „</w:t>
+      </w:r>
+      <w:proofErr w:type="spellStart"/>
+      <w:r>
+        <w:rPr>
+          <w:rFonts w:cs="Arial"/>
+        </w:rPr>
+        <w:t>check</w:t>
+      </w:r>
+      <w:proofErr w:type="spellEnd"/>
+      <w:r>
+        <w:rPr>
+          <w:rFonts w:cs="Arial"/>
+        </w:rPr>
+        <w:t xml:space="preserve"> </w:t>
+      </w:r>
+      <w:proofErr w:type="spellStart"/>
+      <w:r>
+        <w:rPr>
+          <w:rFonts w:cs="Arial"/>
+        </w:rPr>
+        <w:t>engine</w:t>
+      </w:r>
+      <w:proofErr w:type="spellEnd"/>
+      <w:r>
+        <w:rPr>
+          <w:rFonts w:cs="Arial"/>
+        </w:rPr>
+        <w:t>” co może oznaczać zapisanie informacji o awarii czujników pomiarowych w sterowniku silnika. Podobne objawy mogą także występować jeśli uszkodzeniu uległ jeden z przewodów łączących czujnik z elektryczną jednostką sterującą. Częstymi przyczynami zakłóceń w pracy czujników układu ABS są m.in. luzy powstające na zużytym łożysku koła, zbyt niskie ciśnienie w jednym z kół lub zużyte tarcze hamulcowe generujące nadmierne wibracje, przez co czujniki mogą przesyłać niepoprawne dane pomiarowe. Zimą należy zwrócić uwagę na zabrudzenia czujników lub tarczy zębatej, zalegającą na ulicach solą lub błotem śniegowym. Włączanie się systemu ABS nawet przy najmniejszym hamowaniu w ruchu miejskim może świadczyć o uszkodzeniu koła zębatego z którym ściśle współpracuje czujnik pomiarowy. Koło zębate, narażone jest na korozję, w skutek pracy w trudnych warunkach, może utracić część zębów lub całkowicie zostać zerwane. W takiej sytuacji czujnik nie będzie w stanie prawidłowo wysyłać sygnałów pomiarowych do jednostki sterującej. Uszkodzone koło zębate należy wymienić korzystając z pomocy serwisu. Wprawny diagnosta jest w stanie zidentyfikować usterkę układu ABS odczytując kod błędu zapisany w systemie co pozwala na szybsze i skuteczniejsze rozwiązanie problemu</w:t>
+      </w:r>
+      <w:r>
+        <w:rPr>
+          <w:rStyle w:val="Odwoanieprzypisukocowego"/>
+          <w:rFonts w:cs="Arial"/>
+        </w:rPr>
+        <w:endnoteReference w:id="13"/>
       </w:r>
       <w:r>
         <w:rPr>
@@ -3591,909 +3756,11 @@
         </w:rPr>
         <w:t>.</w:t>
       </w:r>
-    </w:p>
-    <w:p>
-      <w:pPr>
-        <w:spacing w:line="360" w:lineRule="auto"/>
-        <w:jc w:val="both"/>
-        <w:rPr>
-          <w:rFonts w:cs="Arial"/>
-        </w:rPr>
-      </w:pPr>
-      <w:r>
-        <w:rPr>
-          <w:rFonts w:cs="Arial"/>
-        </w:rPr>
-        <w:t>Jakkolwiek ABS to system elektroniczny, włączający się samoczynnie podczas hamow</w:t>
-      </w:r>
-      <w:r>
-        <w:rPr>
-          <w:rFonts w:cs="Arial"/>
-        </w:rPr>
-        <w:t>ania, to jednak kierowca ma kluczowy</w:t>
-      </w:r>
-      <w:r>
-        <w:rPr>
-          <w:rFonts w:cs="Arial"/>
-        </w:rPr>
-        <w:t xml:space="preserve"> wpływ na</w:t>
-      </w:r>
-      <w:r>
-        <w:rPr>
-          <w:rFonts w:cs="Arial"/>
-        </w:rPr>
-        <w:t xml:space="preserve"> efektywność</w:t>
-      </w:r>
-      <w:r>
-        <w:rPr>
-          <w:rFonts w:cs="Arial"/>
-        </w:rPr>
-        <w:t xml:space="preserve"> jego pracy</w:t>
-      </w:r>
-      <w:r>
-        <w:rPr>
-          <w:rFonts w:cs="Arial"/>
-        </w:rPr>
-        <w:t xml:space="preserve">. </w:t>
-      </w:r>
-      <w:r>
-        <w:rPr>
-          <w:rFonts w:cs="Arial"/>
-        </w:rPr>
-        <w:t>Pewnym problemem dla skuteczności działania ABS jest</w:t>
-      </w:r>
-      <w:r>
-        <w:rPr>
-          <w:rFonts w:cs="Arial"/>
-        </w:rPr>
-        <w:t xml:space="preserve"> błędne</w:t>
-      </w:r>
-      <w:r>
-        <w:rPr>
-          <w:rFonts w:cs="Arial"/>
-        </w:rPr>
-        <w:t xml:space="preserve"> zachowanie kierowcy</w:t>
-      </w:r>
-      <w:r>
-        <w:rPr>
-          <w:rFonts w:cs="Arial"/>
-        </w:rPr>
-        <w:t xml:space="preserve">, który w panice, oznaki poprawnego działania systemu może intepretować jako zagrożenie, myślnie sądząc że „coś się zepsuło pod pedałem hamulca”. </w:t>
-      </w:r>
-      <w:r>
-        <w:rPr>
-          <w:rFonts w:cs="Arial"/>
-        </w:rPr>
-        <w:t>Efektywność działania systemu ABS podczas hamowania jest najwyższa</w:t>
-      </w:r>
-      <w:r>
-        <w:rPr>
-          <w:rFonts w:cs="Arial"/>
-        </w:rPr>
-        <w:t xml:space="preserve">, </w:t>
-      </w:r>
-      <w:r>
-        <w:rPr>
-          <w:rFonts w:cs="Arial"/>
-        </w:rPr>
-        <w:t xml:space="preserve">jeśli </w:t>
-      </w:r>
-      <w:r>
-        <w:rPr>
-          <w:rFonts w:cs="Arial"/>
-        </w:rPr>
-        <w:t xml:space="preserve">kierowca </w:t>
-      </w:r>
-      <w:r>
-        <w:rPr>
-          <w:rFonts w:cs="Arial"/>
-        </w:rPr>
-        <w:t>jak najmocniej dociska pedał</w:t>
-      </w:r>
-      <w:r>
-        <w:rPr>
-          <w:rFonts w:cs="Arial"/>
-        </w:rPr>
-        <w:t>y</w:t>
-      </w:r>
-      <w:r>
-        <w:rPr>
-          <w:rFonts w:cs="Arial"/>
-        </w:rPr>
-        <w:t xml:space="preserve"> hamulca</w:t>
-      </w:r>
-      <w:r>
-        <w:rPr>
-          <w:rFonts w:cs="Arial"/>
-        </w:rPr>
-        <w:t xml:space="preserve"> i</w:t>
-      </w:r>
-      <w:r>
-        <w:rPr>
-          <w:rFonts w:cs="Arial"/>
-        </w:rPr>
-        <w:t xml:space="preserve"> sprzęgła. </w:t>
-      </w:r>
-      <w:r>
-        <w:rPr>
-          <w:rFonts w:cs="Arial"/>
-        </w:rPr>
-        <w:t>Docisk pedału hamulca ma na celu jak najszybsze zwiększenie siły hamowania a przez to zatrzymanie pojazdu zanim dojdzie do kolizji z przeszkodą. Utrzymanie wciśniętego „sprzęgła”</w:t>
-      </w:r>
-      <w:r>
-        <w:rPr>
-          <w:rFonts w:cs="Arial"/>
-        </w:rPr>
-        <w:t xml:space="preserve"> zaś,</w:t>
-      </w:r>
-      <w:r>
-        <w:rPr>
-          <w:rFonts w:cs="Arial"/>
-        </w:rPr>
-        <w:t xml:space="preserve"> zapobiega wyłączeniu się silnika i w efekcie</w:t>
-      </w:r>
-      <w:r>
-        <w:rPr>
-          <w:rFonts w:cs="Arial"/>
-        </w:rPr>
-        <w:t xml:space="preserve"> eliminuje możliwość</w:t>
-      </w:r>
-      <w:r>
-        <w:rPr>
-          <w:rFonts w:cs="Arial"/>
-        </w:rPr>
-        <w:t xml:space="preserve"> wyłączenia elektronicznych systemów bezpieczeństwa</w:t>
-      </w:r>
-      <w:r>
-        <w:rPr>
-          <w:rFonts w:cs="Arial"/>
-        </w:rPr>
-        <w:t xml:space="preserve"> samochodu</w:t>
-      </w:r>
-      <w:r>
-        <w:rPr>
-          <w:rFonts w:cs="Arial"/>
-        </w:rPr>
-        <w:t xml:space="preserve">. </w:t>
-      </w:r>
-      <w:r>
-        <w:rPr>
-          <w:rFonts w:cs="Arial"/>
-        </w:rPr>
-        <w:t>Podczas gwałtownego hamowania,</w:t>
-      </w:r>
-      <w:r>
-        <w:rPr>
-          <w:rFonts w:cs="Arial"/>
-        </w:rPr>
-        <w:t xml:space="preserve"> kiedy ABS jest aktywny,</w:t>
-      </w:r>
       <w:r>
         <w:rPr>
           <w:rFonts w:cs="Arial"/>
         </w:rPr>
         <w:t xml:space="preserve"> </w:t>
-      </w:r>
-      <w:r>
-        <w:rPr>
-          <w:rFonts w:cs="Arial"/>
-        </w:rPr>
-        <w:t>prowadzący pojazd</w:t>
-      </w:r>
-      <w:r>
-        <w:rPr>
-          <w:rFonts w:cs="Arial"/>
-        </w:rPr>
-        <w:t xml:space="preserve"> czuje wibracje lub</w:t>
-      </w:r>
-      <w:r>
-        <w:rPr>
-          <w:rFonts w:cs="Arial"/>
-        </w:rPr>
-        <w:t xml:space="preserve"> szybkie pulsowanie</w:t>
-      </w:r>
-      <w:r>
-        <w:rPr>
-          <w:rFonts w:cs="Arial"/>
-        </w:rPr>
-        <w:t xml:space="preserve"> pedału hamulca. Kierowca może odnieść wrażenie, że większy nacisk na pedał hamulca powoduje większy opór a wręcz zawracanie pedału w kierunku przeciwnym do siły nacisku. Towarzysz</w:t>
-      </w:r>
-      <w:r>
-        <w:rPr>
-          <w:rFonts w:cs="Arial"/>
-        </w:rPr>
-        <w:t>y</w:t>
-      </w:r>
-      <w:r>
-        <w:rPr>
-          <w:rFonts w:cs="Arial"/>
-        </w:rPr>
-        <w:t xml:space="preserve"> temu słyszalny odgłos brzęczenia lub</w:t>
-      </w:r>
-      <w:r>
-        <w:rPr>
-          <w:rFonts w:cs="Arial"/>
-        </w:rPr>
-        <w:t xml:space="preserve"> szlifowania</w:t>
-      </w:r>
-      <w:r>
-        <w:rPr>
-          <w:rFonts w:cs="Arial"/>
-        </w:rPr>
-        <w:t>. Wszystkie te sygnały świadczą o tym, że system ABS działa prawidłowo. Kierowca powinien skoncentrować swoją uwagę na utrzymaniu siły docisku pedałów hamulca i sprzęgła a także być gotowym na wykonanie manewru kierownicą w celu ominięcia przeszkody. Samochód nadal będzie w ruchu ponieważ potrzebny jest czas i odległość</w:t>
-      </w:r>
-      <w:r>
-        <w:rPr>
-          <w:rFonts w:cs="Arial"/>
-        </w:rPr>
-        <w:t xml:space="preserve"> aby</w:t>
-      </w:r>
-      <w:r>
-        <w:rPr>
-          <w:rFonts w:cs="Arial"/>
-        </w:rPr>
-        <w:t xml:space="preserve"> wytracił prędkość, jednak dzięki działaniu ABS, zachowa sterowność co pozwoli kierowcy utrzymać bezpieczny tor jazdy i omijać przeszkody na drodze</w:t>
-      </w:r>
-      <w:r>
-        <w:rPr>
-          <w:rStyle w:val="Odwoanieprzypisudolnego"/>
-          <w:rFonts w:cs="Arial"/>
-        </w:rPr>
-        <w:footnoteReference w:id="10"/>
-      </w:r>
-      <w:r>
-        <w:rPr>
-          <w:rFonts w:cs="Arial"/>
-        </w:rPr>
-        <w:t>.</w:t>
-      </w:r>
-      <w:r>
-        <w:rPr>
-          <w:rFonts w:cs="Arial"/>
-        </w:rPr>
-        <w:t xml:space="preserve"> </w:t>
-      </w:r>
-      <w:r>
-        <w:rPr>
-          <w:rFonts w:cs="Arial"/>
-        </w:rPr>
-        <w:t>Niestety, jak pokazują wyniki badania opublikowane przez Szkołę Jazdy Renualt, ponad połowa kierowców posiadających w swoich samochodach systemy ABS nie potrafi prawidłowo zahamować pojazdu w sytuacji zagrożenia. Decydujący jest tu brak doświadczenia i niewiedza zwłaszcza młodych kierowców, których poprawne działanie systemu ABS może wystraszyć i doprowadzić do zmniejszenia przez nich nacisku na pedał hamulca a tym samym obniżenia skuteczności hamowania</w:t>
-      </w:r>
-      <w:r>
-        <w:rPr>
-          <w:rStyle w:val="Odwoanieprzypisudolnego"/>
-          <w:rFonts w:cs="Arial"/>
-        </w:rPr>
-        <w:footnoteReference w:id="11"/>
-      </w:r>
-      <w:r>
-        <w:rPr>
-          <w:rFonts w:cs="Arial"/>
-        </w:rPr>
-        <w:t>. Kierowcy bardziej doświadczeni, którzy także nie znają poprawnej techniki hamowania pojazdem z systemem ABS często także sami popełniają błąd próbując</w:t>
-      </w:r>
-      <w:r>
-        <w:rPr>
-          <w:rFonts w:cs="Arial"/>
-        </w:rPr>
-        <w:t xml:space="preserve"> wykonywać wyuczone na starszej generacji samochodach hamowanie „pulsacyjne”. Niestety w takich warunkach system ABS także nie może poprawnie wykonywać swoich funkcji. Następuje „dezorientacja” systemu i w efekcie czego wydłużenie drogi hamowania. Często tez kierowcy wciskają pedał hamulca do momentu wystąpienia pierwszych sygnału poprawnego działania systemu ABS (charakterystyczne stukanie). Tymczasem może to oznaczać jedynie osiągnięcie granicy przyczepności </w:t>
-      </w:r>
-      <w:r>
-        <w:rPr>
-          <w:rFonts w:cs="Arial"/>
-        </w:rPr>
-        <w:t xml:space="preserve">kół na tylnej osi, </w:t>
-      </w:r>
-      <w:r>
-        <w:rPr>
-          <w:rFonts w:cs="Arial"/>
-        </w:rPr>
-        <w:t>podczas gdy</w:t>
-      </w:r>
-      <w:r>
-        <w:rPr>
-          <w:rFonts w:cs="Arial"/>
-        </w:rPr>
-        <w:t xml:space="preserve"> dobrze obciążone przednie koła, </w:t>
-      </w:r>
-      <w:r>
-        <w:rPr>
-          <w:rFonts w:cs="Arial"/>
-        </w:rPr>
-        <w:t>maja jeszcze duże rezerwy przyczepności do podłoża</w:t>
-      </w:r>
-      <w:r>
-        <w:rPr>
-          <w:rFonts w:cs="Arial"/>
-        </w:rPr>
-        <w:t>.</w:t>
-      </w:r>
-      <w:r>
-        <w:rPr>
-          <w:rFonts w:cs="Arial"/>
-        </w:rPr>
-        <w:t xml:space="preserve">  </w:t>
-      </w:r>
-    </w:p>
-    <w:p>
-      <w:pPr>
-        <w:spacing w:line="360" w:lineRule="auto"/>
-        <w:jc w:val="both"/>
-        <w:rPr>
-          <w:rFonts w:cs="Arial"/>
-        </w:rPr>
-      </w:pPr>
-      <w:r>
-        <w:rPr>
-          <w:rFonts w:cs="Arial"/>
-        </w:rPr>
-        <w:t>Coraz trudniej znaleźć na drodze samochody niewyposażone fabrycznie w system ABS. To dobra informacja dla bezpieczeństwa kierowców. Negatywnym nast</w:t>
-      </w:r>
-      <w:r>
-        <w:rPr>
-          <w:rFonts w:cs="Arial"/>
-        </w:rPr>
-        <w:t>ępstwem wzrostu liczby samochodów</w:t>
-      </w:r>
-      <w:r>
-        <w:rPr>
-          <w:rFonts w:cs="Arial"/>
-        </w:rPr>
-        <w:t xml:space="preserve"> z ABS jest zwiększona liczba przypadków awarii tego systemu. Niestety, fakt, iż usterka ABS nie oddziałuje na sprawność układu hamulcowego powoduje, że wielu kierowców ją lekceważy. Problem potęgują kierowcy „starej szkoły”</w:t>
-      </w:r>
-      <w:r>
-        <w:rPr>
-          <w:rFonts w:cs="Arial"/>
-        </w:rPr>
-        <w:t xml:space="preserve"> z długim stażem za kierownicą, </w:t>
-      </w:r>
-      <w:r>
-        <w:rPr>
-          <w:rFonts w:cs="Arial"/>
-        </w:rPr>
-        <w:t>aut bez ABS</w:t>
-      </w:r>
-      <w:r>
-        <w:rPr>
-          <w:rFonts w:cs="Arial"/>
-        </w:rPr>
-        <w:t>, którzy mylnie sądzą, iż w sytuacji krytycznej poradzą sobie wykonując hamowanie awaryjne bez wsparcia elektroniki.</w:t>
-      </w:r>
-      <w:r>
-        <w:rPr>
-          <w:rFonts w:cs="Arial"/>
-        </w:rPr>
-        <w:t xml:space="preserve"> </w:t>
-      </w:r>
-      <w:r>
-        <w:rPr>
-          <w:rFonts w:cs="Arial"/>
-        </w:rPr>
-        <w:t xml:space="preserve">Niestety, fakt jest taki, </w:t>
-      </w:r>
-      <w:r>
-        <w:rPr>
-          <w:rFonts w:cs="Arial"/>
-        </w:rPr>
-        <w:t>że hamowanie samochodem bez systemu przeciwblokującego koła to nie jest, to samo, co awaryjne zatrzymanie pojazdu z uszkodzo</w:t>
-      </w:r>
-      <w:r>
-        <w:rPr>
-          <w:rFonts w:cs="Arial"/>
-        </w:rPr>
-        <w:t>nym układem ABS. Brak korektora siły hamowania tylnych kół adekwatnie do intensywności wytracania prędkości może spowodować obrócenie się auta, wypadnięcie z toru jazdy i zatrzymanie na najbliższej przeszkodzie. Sytuacja kierującego pojazdem z uszkodzonym systemem ABS pogorszy się jeszcze bardziej jeśli do hamowania awaryjnego doszłoby w zakręcie. Wówczas uśliz</w:t>
-      </w:r>
-      <w:r>
-        <w:rPr>
-          <w:rFonts w:cs="Arial"/>
-        </w:rPr>
-        <w:t>g tylnej osi spowoduję „zarzucenie” samochodu</w:t>
-      </w:r>
-      <w:r>
-        <w:rPr>
-          <w:rFonts w:cs="Arial"/>
-        </w:rPr>
-        <w:t xml:space="preserve"> w wyniku działania siły odśrodkowej. </w:t>
-      </w:r>
-    </w:p>
-    <w:p>
-      <w:pPr>
-        <w:spacing w:line="360" w:lineRule="auto"/>
-        <w:jc w:val="both"/>
-        <w:rPr>
-          <w:rFonts w:cs="Arial"/>
-        </w:rPr>
-      </w:pPr>
-      <w:r>
-        <w:rPr>
-          <w:rFonts w:cs="Arial"/>
-        </w:rPr>
-        <w:t>Warto udać się do serwisu i naprawić niespraw</w:t>
-      </w:r>
-      <w:r>
-        <w:rPr>
-          <w:rFonts w:cs="Arial"/>
-        </w:rPr>
-        <w:t>ny system ABS ze względu n</w:t>
-      </w:r>
-      <w:r>
-        <w:rPr>
-          <w:rFonts w:cs="Arial"/>
-        </w:rPr>
-        <w:t>a to iż nie są to wysokie koszty</w:t>
-      </w:r>
-      <w:r>
-        <w:rPr>
-          <w:rFonts w:cs="Arial"/>
-        </w:rPr>
-        <w:t>. Konsekwencje uderzenia w przeszkodę wynikające z nieskutecznego manewru hamowania awa</w:t>
-      </w:r>
-      <w:r>
-        <w:rPr>
-          <w:rFonts w:cs="Arial"/>
-        </w:rPr>
-        <w:t xml:space="preserve">ryjnego są zdecydowanie wyższe, ponieważ do ceny </w:t>
-      </w:r>
-      <w:r>
-        <w:rPr>
-          <w:rFonts w:cs="Arial"/>
-        </w:rPr>
-        <w:t>naprawy pojazdu o ile</w:t>
-      </w:r>
-      <w:r>
-        <w:rPr>
-          <w:rFonts w:cs="Arial"/>
-        </w:rPr>
-        <w:t xml:space="preserve"> w ogóle </w:t>
-      </w:r>
-      <w:r>
-        <w:rPr>
-          <w:rFonts w:cs="Arial"/>
-        </w:rPr>
-        <w:t xml:space="preserve"> będzie</w:t>
-      </w:r>
-      <w:r>
-        <w:rPr>
-          <w:rFonts w:cs="Arial"/>
-        </w:rPr>
-        <w:t xml:space="preserve"> możliwe, należy doliczyć wysokie ryzyko utraty zdrowia lub</w:t>
-      </w:r>
-      <w:r>
-        <w:rPr>
-          <w:rFonts w:cs="Arial"/>
-        </w:rPr>
-        <w:t xml:space="preserve"> życia podczas wypadku drogowego</w:t>
-      </w:r>
-      <w:r>
-        <w:rPr>
-          <w:rStyle w:val="Odwoanieprzypisudolnego"/>
-          <w:rFonts w:cs="Arial"/>
-        </w:rPr>
-        <w:footnoteReference w:id="12"/>
-      </w:r>
-      <w:r>
-        <w:rPr>
-          <w:rFonts w:cs="Arial"/>
-        </w:rPr>
-        <w:t>.</w:t>
-      </w:r>
-      <w:r>
-        <w:rPr>
-          <w:rFonts w:cs="Arial"/>
-        </w:rPr>
-        <w:t xml:space="preserve"> </w:t>
-      </w:r>
-    </w:p>
-    <w:p>
-      <w:pPr>
-        <w:spacing w:line="360" w:lineRule="auto"/>
-        <w:jc w:val="both"/>
-        <w:rPr>
-          <w:rFonts w:cs="Arial"/>
-        </w:rPr>
-      </w:pPr>
-      <w:r>
-        <w:rPr>
-          <w:rFonts w:cs="Arial"/>
-        </w:rPr>
-        <w:t>Szczególnie</w:t>
-      </w:r>
-      <w:r>
-        <w:rPr>
-          <w:rFonts w:cs="Arial"/>
-        </w:rPr>
-        <w:t xml:space="preserve"> </w:t>
-      </w:r>
-      <w:r>
-        <w:rPr>
-          <w:rFonts w:cs="Arial"/>
-        </w:rPr>
-        <w:t>„</w:t>
-      </w:r>
-      <w:r>
-        <w:rPr>
-          <w:rFonts w:cs="Arial"/>
-        </w:rPr>
-        <w:t>wrażliwe</w:t>
-      </w:r>
-      <w:r>
-        <w:rPr>
-          <w:rFonts w:cs="Arial"/>
-        </w:rPr>
-        <w:t>”</w:t>
-      </w:r>
-      <w:r>
-        <w:rPr>
-          <w:rFonts w:cs="Arial"/>
-        </w:rPr>
-        <w:t xml:space="preserve"> w układzie ABS są czujniki pomiaru prędkości obrotowej kół</w:t>
-      </w:r>
-      <w:r>
-        <w:rPr>
-          <w:rFonts w:cs="Arial"/>
-        </w:rPr>
-        <w:t>. Obj</w:t>
-      </w:r>
-      <w:r>
-        <w:rPr>
-          <w:rFonts w:cs="Arial"/>
-        </w:rPr>
-        <w:t>a</w:t>
-      </w:r>
-      <w:r>
-        <w:rPr>
-          <w:rFonts w:cs="Arial"/>
-        </w:rPr>
-        <w:t>wem</w:t>
-      </w:r>
-      <w:r>
-        <w:rPr>
-          <w:rFonts w:cs="Arial"/>
-        </w:rPr>
-        <w:t xml:space="preserve"> </w:t>
-      </w:r>
-      <w:r>
-        <w:rPr>
-          <w:rFonts w:cs="Arial"/>
-        </w:rPr>
-        <w:t>widocznym</w:t>
-      </w:r>
-      <w:r>
-        <w:rPr>
-          <w:rFonts w:cs="Arial"/>
-        </w:rPr>
-        <w:t xml:space="preserve"> dla kierowcy, </w:t>
-      </w:r>
-      <w:r>
-        <w:rPr>
-          <w:rFonts w:cs="Arial"/>
-        </w:rPr>
-        <w:t>który może</w:t>
-      </w:r>
-      <w:r>
-        <w:rPr>
-          <w:rFonts w:cs="Arial"/>
-        </w:rPr>
-        <w:t xml:space="preserve"> wskazywać na uszkodzenie czujnika pomiarowego </w:t>
-      </w:r>
-      <w:r>
-        <w:rPr>
-          <w:rFonts w:cs="Arial"/>
-        </w:rPr>
-        <w:t>jest</w:t>
-      </w:r>
-      <w:r>
-        <w:rPr>
-          <w:rFonts w:cs="Arial"/>
-        </w:rPr>
-        <w:t xml:space="preserve"> zapalona podczas jazdy kontrolka ABS, lub innych systemów </w:t>
-      </w:r>
-      <w:r>
-        <w:rPr>
-          <w:rFonts w:cs="Arial"/>
-        </w:rPr>
-        <w:t xml:space="preserve">z którymi system przeciwblokujący się komunikuje </w:t>
-      </w:r>
-      <w:r>
-        <w:rPr>
-          <w:rFonts w:cs="Arial"/>
-        </w:rPr>
-        <w:t>jak np.</w:t>
-      </w:r>
-      <w:r>
-        <w:rPr>
-          <w:rFonts w:cs="Arial"/>
-        </w:rPr>
-        <w:t xml:space="preserve"> </w:t>
-      </w:r>
-      <w:r>
-        <w:rPr>
-          <w:rFonts w:cs="Arial"/>
-        </w:rPr>
-        <w:t>ESP</w:t>
-      </w:r>
-      <w:r>
-        <w:rPr>
-          <w:rFonts w:cs="Arial"/>
-        </w:rPr>
-        <w:t xml:space="preserve"> lub ASR</w:t>
-      </w:r>
-      <w:r>
-        <w:rPr>
-          <w:rFonts w:cs="Arial"/>
-        </w:rPr>
-        <w:t>. Często na panelu kierowcy widoczna jest</w:t>
-      </w:r>
-      <w:r>
-        <w:rPr>
-          <w:rFonts w:cs="Arial"/>
-        </w:rPr>
-        <w:t xml:space="preserve"> także</w:t>
-      </w:r>
-      <w:r>
-        <w:rPr>
-          <w:rFonts w:cs="Arial"/>
-        </w:rPr>
-        <w:t xml:space="preserve"> zapalona kontrolka „check engine” co</w:t>
-      </w:r>
-      <w:r>
-        <w:rPr>
-          <w:rFonts w:cs="Arial"/>
-        </w:rPr>
-        <w:t xml:space="preserve"> może</w:t>
-      </w:r>
-      <w:r>
-        <w:rPr>
-          <w:rFonts w:cs="Arial"/>
-        </w:rPr>
-        <w:t xml:space="preserve"> oznacza</w:t>
-      </w:r>
-      <w:r>
-        <w:rPr>
-          <w:rFonts w:cs="Arial"/>
-        </w:rPr>
-        <w:t>ć</w:t>
-      </w:r>
-      <w:r>
-        <w:rPr>
-          <w:rFonts w:cs="Arial"/>
-        </w:rPr>
-        <w:t xml:space="preserve"> zapisanie </w:t>
-      </w:r>
-      <w:r>
-        <w:rPr>
-          <w:rFonts w:cs="Arial"/>
-        </w:rPr>
-        <w:t>informacji o awarii czujników pomiarowych w sterowniku silnika. Podobne objawy mogą także występować jeśli uszkodzeniu uległ jeden z przewodów</w:t>
-      </w:r>
-      <w:r>
-        <w:rPr>
-          <w:rFonts w:cs="Arial"/>
-        </w:rPr>
-        <w:t xml:space="preserve"> </w:t>
-      </w:r>
-      <w:r>
-        <w:rPr>
-          <w:rFonts w:cs="Arial"/>
-        </w:rPr>
-        <w:t xml:space="preserve">łączących czujnik z </w:t>
-      </w:r>
-      <w:r>
-        <w:rPr>
-          <w:rFonts w:cs="Arial"/>
-        </w:rPr>
-        <w:t>elektryczną</w:t>
-      </w:r>
-      <w:r>
-        <w:rPr>
-          <w:rFonts w:cs="Arial"/>
-        </w:rPr>
-        <w:t xml:space="preserve"> jednostką sterującą. </w:t>
-      </w:r>
-      <w:r>
-        <w:rPr>
-          <w:rFonts w:cs="Arial"/>
-        </w:rPr>
-        <w:t>Częstymi</w:t>
-      </w:r>
-      <w:r>
-        <w:rPr>
-          <w:rFonts w:cs="Arial"/>
-        </w:rPr>
-        <w:t xml:space="preserve"> przyczynami zakłóceń w pracy</w:t>
-      </w:r>
-      <w:r>
-        <w:rPr>
-          <w:rFonts w:cs="Arial"/>
-        </w:rPr>
-        <w:t xml:space="preserve"> czujników</w:t>
-      </w:r>
-      <w:r>
-        <w:rPr>
-          <w:rFonts w:cs="Arial"/>
-        </w:rPr>
-        <w:t xml:space="preserve"> układu ABS są m.in. luzy powstające na zużytym łożysku koła, zbyt </w:t>
-      </w:r>
-      <w:r>
-        <w:rPr>
-          <w:rFonts w:cs="Arial"/>
-        </w:rPr>
-        <w:t>niskie ciśnienie w jednym z kół lub</w:t>
-      </w:r>
-      <w:r>
-        <w:rPr>
-          <w:rFonts w:cs="Arial"/>
-        </w:rPr>
-        <w:t xml:space="preserve"> zużyte tarcze hamulcowe generujące nadmierne wibracj</w:t>
-      </w:r>
-      <w:r>
-        <w:rPr>
-          <w:rFonts w:cs="Arial"/>
-        </w:rPr>
-        <w:t>e, przez co</w:t>
-      </w:r>
-      <w:r>
-        <w:rPr>
-          <w:rFonts w:cs="Arial"/>
-        </w:rPr>
-        <w:t xml:space="preserve"> czujniki mogą przesyłać niepoprawne dane pomiarowe. Zimą należy zwrócić uwagę na zab</w:t>
-      </w:r>
-      <w:r>
-        <w:rPr>
-          <w:rFonts w:cs="Arial"/>
-        </w:rPr>
-        <w:t>rudzenia czujników lub tarczy zębatej</w:t>
-      </w:r>
-      <w:r>
-        <w:rPr>
-          <w:rFonts w:cs="Arial"/>
-        </w:rPr>
-        <w:t xml:space="preserve">, </w:t>
-      </w:r>
-      <w:r>
-        <w:rPr>
-          <w:rFonts w:cs="Arial"/>
-        </w:rPr>
-        <w:t>zalegającą na ulicach solą lub błotem</w:t>
-      </w:r>
-      <w:r>
-        <w:rPr>
-          <w:rFonts w:cs="Arial"/>
-        </w:rPr>
-        <w:t xml:space="preserve"> śniegowym</w:t>
-      </w:r>
-      <w:r>
-        <w:rPr>
-          <w:rFonts w:cs="Arial"/>
-        </w:rPr>
-        <w:t>.</w:t>
-      </w:r>
-      <w:r>
-        <w:rPr>
-          <w:rFonts w:cs="Arial"/>
-        </w:rPr>
-        <w:t xml:space="preserve"> Włączanie się systemu ABS nawet przy najmniejszym hamowaniu w ruchu miejskim</w:t>
-      </w:r>
-      <w:r>
-        <w:rPr>
-          <w:rFonts w:cs="Arial"/>
-        </w:rPr>
-        <w:t xml:space="preserve"> </w:t>
-      </w:r>
-      <w:r>
-        <w:rPr>
-          <w:rFonts w:cs="Arial"/>
-        </w:rPr>
-        <w:t>może świadczyć o uszkodzeniu koła zębatego z którym ściśle współpracuj</w:t>
-      </w:r>
-      <w:r>
-        <w:rPr>
-          <w:rFonts w:cs="Arial"/>
-        </w:rPr>
-        <w:t xml:space="preserve">e czujnik pomiarowy. Koło zębate, </w:t>
-      </w:r>
-      <w:r>
-        <w:rPr>
-          <w:rFonts w:cs="Arial"/>
-        </w:rPr>
-        <w:t>narażone</w:t>
-      </w:r>
-      <w:r>
-        <w:rPr>
-          <w:rFonts w:cs="Arial"/>
-        </w:rPr>
-        <w:t xml:space="preserve"> jest</w:t>
-      </w:r>
-      <w:r>
-        <w:rPr>
-          <w:rFonts w:cs="Arial"/>
-        </w:rPr>
-        <w:t xml:space="preserve"> na korozję, </w:t>
-      </w:r>
-      <w:r>
-        <w:rPr>
-          <w:rFonts w:cs="Arial"/>
-        </w:rPr>
-        <w:t>w skutek pracy w trud</w:t>
-      </w:r>
-      <w:r>
-        <w:rPr>
-          <w:rFonts w:cs="Arial"/>
-        </w:rPr>
-        <w:t>nych warunkach, może utracić część zębów lub</w:t>
-      </w:r>
-      <w:r>
-        <w:rPr>
-          <w:rFonts w:cs="Arial"/>
-        </w:rPr>
-        <w:t xml:space="preserve"> całkowicie</w:t>
-      </w:r>
-      <w:r>
-        <w:rPr>
-          <w:rFonts w:cs="Arial"/>
-        </w:rPr>
-        <w:t xml:space="preserve"> zostać</w:t>
-      </w:r>
-      <w:r>
-        <w:rPr>
-          <w:rFonts w:cs="Arial"/>
-        </w:rPr>
-        <w:t xml:space="preserve"> zerwane</w:t>
-      </w:r>
-      <w:r>
-        <w:rPr>
-          <w:rFonts w:cs="Arial"/>
-        </w:rPr>
-        <w:t xml:space="preserve">. W takiej sytuacji czujnik nie będzie w stanie prawidłowo wysyłać sygnałów pomiarowych do jednostki sterującej. </w:t>
-      </w:r>
-      <w:r>
-        <w:rPr>
-          <w:rFonts w:cs="Arial"/>
-        </w:rPr>
-        <w:t>Uszkodzone koło zębate należy wymienić korzystając z pomocy serwisu. Wprawny diagnosta jest w stan</w:t>
-      </w:r>
-      <w:r>
-        <w:rPr>
-          <w:rFonts w:cs="Arial"/>
-        </w:rPr>
-        <w:t>ie zidentyfikować usterkę układu ABS</w:t>
-      </w:r>
-      <w:r>
-        <w:rPr>
-          <w:rFonts w:cs="Arial"/>
-        </w:rPr>
-        <w:t xml:space="preserve"> odczytując kod błędu </w:t>
-      </w:r>
-      <w:r>
-        <w:rPr>
-          <w:rFonts w:cs="Arial"/>
-        </w:rPr>
-        <w:t xml:space="preserve">zapisany </w:t>
-      </w:r>
-      <w:r>
-        <w:rPr>
-          <w:rFonts w:cs="Arial"/>
-        </w:rPr>
-        <w:t xml:space="preserve">w systemie co pozwala na </w:t>
-      </w:r>
-      <w:r>
-        <w:rPr>
-          <w:rFonts w:cs="Arial"/>
-        </w:rPr>
-        <w:t>szybsze i skuteczniejsze rozwiązanie problemu</w:t>
-      </w:r>
-      <w:r>
-        <w:rPr>
-          <w:rStyle w:val="Odwoanieprzypisudolnego"/>
-          <w:rFonts w:cs="Arial"/>
-        </w:rPr>
-        <w:footnoteReference w:id="13"/>
-      </w:r>
-      <w:r>
-        <w:rPr>
-          <w:rFonts w:cs="Arial"/>
-        </w:rPr>
-        <w:t xml:space="preserve">. </w:t>
       </w:r>
     </w:p>
     <w:p>
@@ -4511,10 +3778,11 @@
           <w:sz w:val="18"/>
           <w:lang w:eastAsia="pl-PL"/>
         </w:rPr>
+        <w:lastRenderedPageBreak/>
         <mc:AlternateContent>
           <mc:Choice Requires="wps">
             <w:drawing>
-              <wp:anchor distT="0" distB="0" distL="114300" distR="114300" simplePos="0" relativeHeight="251661312" behindDoc="0" locked="0" layoutInCell="1" allowOverlap="1" wp14:anchorId="69B2A857" wp14:editId="05F10FA4">
+              <wp:anchor distT="0" distB="0" distL="114300" distR="114300" simplePos="0" relativeHeight="251661312" behindDoc="0" locked="0" layoutInCell="1" allowOverlap="1" wp14:anchorId="15F3DC0F" wp14:editId="474DF541">
                 <wp:simplePos x="0" y="0"/>
                 <wp:positionH relativeFrom="column">
                   <wp:posOffset>124423</wp:posOffset>
@@ -4610,7 +3878,7 @@
         <mc:AlternateContent>
           <mc:Choice Requires="wps">
             <w:drawing>
-              <wp:anchor distT="0" distB="0" distL="114300" distR="114300" simplePos="0" relativeHeight="251659264" behindDoc="0" locked="0" layoutInCell="1" allowOverlap="1" wp14:anchorId="30D2111F" wp14:editId="05E7AC1B">
+              <wp:anchor distT="0" distB="0" distL="114300" distR="114300" simplePos="0" relativeHeight="251659264" behindDoc="0" locked="0" layoutInCell="1" allowOverlap="1" wp14:anchorId="14C6953C" wp14:editId="2157D160">
                 <wp:simplePos x="0" y="0"/>
                 <wp:positionH relativeFrom="column">
                   <wp:posOffset>5640705</wp:posOffset>
@@ -4698,7 +3966,7 @@
           <w:lang w:eastAsia="pl-PL"/>
         </w:rPr>
         <w:drawing>
-          <wp:inline distT="0" distB="0" distL="0" distR="0" wp14:anchorId="636A3C5D" wp14:editId="7D9AA5A8">
+          <wp:inline distT="0" distB="0" distL="0" distR="0" wp14:anchorId="41081AA7" wp14:editId="6EF35D25">
             <wp:extent cx="6203577" cy="2589990"/>
             <wp:effectExtent l="0" t="0" r="6985" b="1270"/>
             <wp:docPr id="4" name="Obraz 4"/>
@@ -4984,10 +4252,10 @@
       </w:r>
       <w:r>
         <w:rPr>
-          <w:rStyle w:val="Odwoanieprzypisudolnego"/>
-          <w:rFonts w:cs="Arial"/>
-        </w:rPr>
-        <w:footnoteReference w:id="14"/>
+          <w:rStyle w:val="Odwoanieprzypisukocowego"/>
+          <w:rFonts w:cs="Arial"/>
+        </w:rPr>
+        <w:endnoteReference w:id="14"/>
       </w:r>
       <w:r>
         <w:rPr>
@@ -5038,7 +4306,14 @@
         <w:rPr>
           <w:rFonts w:cs="Arial"/>
         </w:rPr>
-        <w:t xml:space="preserve"> Korzyści działania systemu ABS najłatwiej dostrzec podczas testów hamowania awaryjnego na suchej i mokrej nawierzchni z udziałem wykwalifikowanego kierowcy testowego i typowego kierowcy jakiego często spotkamy</w:t>
+        <w:t xml:space="preserve"> Korzyści działania systemu ABS najłatwiej dostrzec podczas testów </w:t>
+      </w:r>
+      <w:r>
+        <w:rPr>
+          <w:rFonts w:cs="Arial"/>
+        </w:rPr>
+        <w:lastRenderedPageBreak/>
+        <w:t>hamowania awaryjnego na suchej i mokrej nawierzchni z udziałem wykwalifikowanego kierowcy testowego i typowego kierowcy jakiego często spotkamy</w:t>
       </w:r>
       <w:r>
         <w:rPr>
@@ -5071,7 +4346,21 @@
         <w:rPr>
           <w:rFonts w:cs="Arial"/>
         </w:rPr>
-        <w:t xml:space="preserve">d człowiekiem dokumentują testy opublikowane przez serwis motoryzacyjny Interii oraz magazynów „Motor” i „Auto Moto”. </w:t>
+        <w:t xml:space="preserve">d człowiekiem dokumentują testy opublikowane przez serwis motoryzacyjny Interii oraz magazynów „Motor” i „Auto </w:t>
+      </w:r>
+      <w:proofErr w:type="spellStart"/>
+      <w:r>
+        <w:rPr>
+          <w:rFonts w:cs="Arial"/>
+        </w:rPr>
+        <w:t>Moto</w:t>
+      </w:r>
+      <w:proofErr w:type="spellEnd"/>
+      <w:r>
+        <w:rPr>
+          <w:rFonts w:cs="Arial"/>
+        </w:rPr>
+        <w:t xml:space="preserve">”. </w:t>
       </w:r>
     </w:p>
     <w:p>
@@ -5088,7 +4377,7 @@
           <w:lang w:eastAsia="pl-PL"/>
         </w:rPr>
         <w:drawing>
-          <wp:inline distT="0" distB="0" distL="0" distR="0" wp14:anchorId="579D1DCD" wp14:editId="418D2042">
+          <wp:inline distT="0" distB="0" distL="0" distR="0" wp14:anchorId="0949448A" wp14:editId="5AD70B6B">
             <wp:extent cx="6184389" cy="1776549"/>
             <wp:effectExtent l="0" t="0" r="6985" b="0"/>
             <wp:docPr id="3" name="Obraz 3"/>
@@ -5260,7 +4549,7 @@
           <w:lang w:eastAsia="pl-PL"/>
         </w:rPr>
         <w:drawing>
-          <wp:inline distT="0" distB="0" distL="0" distR="0" wp14:anchorId="3F32F81B" wp14:editId="216506DE">
+          <wp:inline distT="0" distB="0" distL="0" distR="0" wp14:anchorId="06DDE4F0" wp14:editId="09A46F3B">
             <wp:extent cx="5972810" cy="1607185"/>
             <wp:effectExtent l="0" t="0" r="8890" b="0"/>
             <wp:docPr id="6" name="Obraz 6"/>
@@ -5348,7 +4637,14 @@
         <w:rPr>
           <w:rFonts w:cs="Arial"/>
         </w:rPr>
-        <w:t xml:space="preserve">Droga hamowania samochodu bez systemu ABS prowadzonego przez typowego kierowcę okazała się prawie dwa razy dłuższa w stosunku do pojazdu hamującego przy wsparciu elektroniki. W chwili gdy pojazd z systemem ABS zatrzymał się samochód typowego kierowcy hamujący z zablokowaniem kół poruszał się jeszcze z prędkością 69 km/h. Kierowca testowy z doświadczeniem sportowym był w stanie zahamować znacznie wcześniej, ale wynik 58,1 m uzyskany został po kilku próbach na „wyczucie” przyczepności kół. </w:t>
+        <w:t xml:space="preserve">Droga hamowania samochodu bez systemu ABS prowadzonego przez typowego kierowcę okazała się prawie dwa razy dłuższa w stosunku do pojazdu hamującego przy wsparciu elektroniki. W chwili gdy pojazd z systemem ABS zatrzymał się samochód typowego kierowcy hamujący z zablokowaniem kół poruszał się </w:t>
+      </w:r>
+      <w:r>
+        <w:rPr>
+          <w:rFonts w:cs="Arial"/>
+        </w:rPr>
+        <w:lastRenderedPageBreak/>
+        <w:t xml:space="preserve">jeszcze z prędkością 69 km/h. Kierowca testowy z doświadczeniem sportowym był w stanie zahamować znacznie wcześniej, ale wynik 58,1 m uzyskany został po kilku próbach na „wyczucie” przyczepności kół. </w:t>
       </w:r>
       <w:r>
         <w:rPr>
@@ -5364,16 +4660,16 @@
       </w:r>
       <w:r>
         <w:rPr>
-          <w:rStyle w:val="Odwoanieprzypisudolnego"/>
-          <w:rFonts w:cs="Arial"/>
-        </w:rPr>
-        <w:footnoteReference w:id="15"/>
-      </w:r>
-      <w:r>
-        <w:rPr>
-          <w:rFonts w:cs="Arial"/>
-        </w:rPr>
-        <w:t xml:space="preserve">. </w:t>
+          <w:rStyle w:val="Odwoanieprzypisukocowego"/>
+          <w:rFonts w:cs="Arial"/>
+        </w:rPr>
+        <w:endnoteReference w:id="15"/>
+      </w:r>
+      <w:r>
+        <w:rPr>
+          <w:rFonts w:cs="Arial"/>
+        </w:rPr>
+        <w:t>.</w:t>
       </w:r>
       <w:r>
         <w:rPr>
@@ -5381,6 +4677,12 @@
         </w:rPr>
         <w:t xml:space="preserve"> </w:t>
       </w:r>
+      <w:r>
+        <w:rPr>
+          <w:rFonts w:cs="Arial"/>
+        </w:rPr>
+        <w:t xml:space="preserve"> </w:t>
+      </w:r>
     </w:p>
     <w:p>
       <w:pPr>
@@ -5663,7 +4965,7 @@
           <w:b w:val="0"/>
         </w:rPr>
       </w:pPr>
-      <w:bookmarkStart w:id="9" w:name="_Toc496164668"/>
+      <w:bookmarkStart w:id="9" w:name="_Toc496398796"/>
       <w:r>
         <w:rPr>
           <w:b w:val="0"/>
@@ -5728,7 +5030,7 @@
           <w:b w:val="0"/>
         </w:rPr>
       </w:pPr>
-      <w:bookmarkStart w:id="10" w:name="_Toc496164669"/>
+      <w:bookmarkStart w:id="10" w:name="_Toc496398797"/>
       <w:r>
         <w:rPr>
           <w:b w:val="0"/>
@@ -6488,6 +5790,7 @@
         <w:rPr>
           <w:rFonts w:cs="Arial"/>
         </w:rPr>
+        <w:lastRenderedPageBreak/>
         <w:t>System ABS będzie</w:t>
       </w:r>
       <w:r>
@@ -6726,10 +6029,10 @@
       </w:r>
       <w:r>
         <w:rPr>
-          <w:rStyle w:val="Odwoanieprzypisudolnego"/>
-          <w:rFonts w:cs="Arial"/>
-        </w:rPr>
-        <w:footnoteReference w:id="16"/>
+          <w:rStyle w:val="Odwoanieprzypisukocowego"/>
+          <w:rFonts w:cs="Arial"/>
+        </w:rPr>
+        <w:endnoteReference w:id="16"/>
       </w:r>
       <w:r>
         <w:rPr>
@@ -6773,12 +6076,21 @@
         </w:rPr>
         <w:t xml:space="preserve"> dowód bezpieczeństwa (</w:t>
       </w:r>
+      <w:proofErr w:type="spellStart"/>
       <w:r>
         <w:rPr>
           <w:rFonts w:cs="Arial"/>
           <w:i/>
         </w:rPr>
-        <w:t>Safety Case</w:t>
+        <w:t>Safety</w:t>
+      </w:r>
+      <w:proofErr w:type="spellEnd"/>
+      <w:r>
+        <w:rPr>
+          <w:rFonts w:cs="Arial"/>
+          <w:i/>
+        </w:rPr>
+        <w:t xml:space="preserve"> Case</w:t>
       </w:r>
       <w:r>
         <w:rPr>
@@ -6803,7 +6115,7 @@
           <w:rFonts w:cs="Arial"/>
         </w:rPr>
       </w:pPr>
-      <w:bookmarkStart w:id="11" w:name="_Toc496164670"/>
+      <w:bookmarkStart w:id="11" w:name="_Toc496398798"/>
       <w:r>
         <w:rPr>
           <w:rFonts w:cs="Arial"/>
@@ -6814,14 +6126,27 @@
     </w:p>
     <w:p>
       <w:r>
-        <w:t>hazardy / failure modes</w:t>
-      </w:r>
+        <w:t xml:space="preserve">hazardy / </w:t>
+      </w:r>
+      <w:proofErr w:type="spellStart"/>
+      <w:r>
+        <w:t>failure</w:t>
+      </w:r>
+      <w:proofErr w:type="spellEnd"/>
+      <w:r>
+        <w:t xml:space="preserve"> </w:t>
+      </w:r>
+      <w:proofErr w:type="spellStart"/>
+      <w:r>
+        <w:t>modes</w:t>
+      </w:r>
+      <w:proofErr w:type="spellEnd"/>
     </w:p>
     <w:p>
       <w:pPr>
         <w:pStyle w:val="Nagwek2"/>
       </w:pPr>
-      <w:bookmarkStart w:id="12" w:name="_Toc496164671"/>
+      <w:bookmarkStart w:id="12" w:name="_Toc496398799"/>
       <w:r>
         <w:t>Proces wytwórczy ABS</w:t>
       </w:r>
@@ -7085,9 +6410,26 @@
       <w:pPr>
         <w:pStyle w:val="Nagwek1"/>
       </w:pPr>
-      <w:bookmarkStart w:id="13" w:name="_Toc496164672"/>
-      <w:r>
-        <w:t>Zarządzanie dowodami w safety case dla ABS</w:t>
+      <w:bookmarkStart w:id="13" w:name="_Toc496398800"/>
+      <w:r>
+        <w:lastRenderedPageBreak/>
+        <w:t xml:space="preserve">Zarządzanie dowodami w </w:t>
+      </w:r>
+      <w:proofErr w:type="spellStart"/>
+      <w:r>
+        <w:t>safety</w:t>
+      </w:r>
+      <w:proofErr w:type="spellEnd"/>
+      <w:r>
+        <w:t xml:space="preserve"> </w:t>
+      </w:r>
+      <w:proofErr w:type="spellStart"/>
+      <w:r>
+        <w:t>case</w:t>
+      </w:r>
+      <w:proofErr w:type="spellEnd"/>
+      <w:r>
+        <w:t xml:space="preserve"> dla ABS</w:t>
       </w:r>
       <w:r>
         <w:t xml:space="preserve"> [15+]</w:t>
@@ -7098,7 +6440,7 @@
       <w:pPr>
         <w:pStyle w:val="Nagwek2"/>
       </w:pPr>
-      <w:bookmarkStart w:id="14" w:name="_Toc496164673"/>
+      <w:bookmarkStart w:id="14" w:name="_Toc496398801"/>
       <w:r>
         <w:t>Opis podejścia</w:t>
       </w:r>
@@ -7109,7 +6451,7 @@
       <w:pPr>
         <w:pStyle w:val="Nagwek2"/>
       </w:pPr>
-      <w:bookmarkStart w:id="15" w:name="_Toc496164674"/>
+      <w:bookmarkStart w:id="15" w:name="_Toc496398802"/>
       <w:r>
         <w:t>Klasyfikacja dowodów</w:t>
       </w:r>
@@ -7120,7 +6462,7 @@
       <w:pPr>
         <w:pStyle w:val="Nagwek2"/>
       </w:pPr>
-      <w:bookmarkStart w:id="16" w:name="_Toc496164675"/>
+      <w:bookmarkStart w:id="16" w:name="_Toc496398803"/>
       <w:r>
         <w:t>Zbiór dowodów dla ABS w cyklu życia</w:t>
       </w:r>
@@ -7131,17 +6473,30 @@
       <w:pPr>
         <w:pStyle w:val="Nagwek2"/>
       </w:pPr>
-      <w:bookmarkStart w:id="17" w:name="_Toc496164676"/>
-      <w:r>
-        <w:t>Etapy zarządzania dowodami w rozwoju safety case</w:t>
+      <w:bookmarkStart w:id="17" w:name="_Toc496398804"/>
+      <w:r>
+        <w:t xml:space="preserve">Etapy zarządzania dowodami w rozwoju </w:t>
+      </w:r>
+      <w:proofErr w:type="spellStart"/>
+      <w:r>
+        <w:t>safety</w:t>
+      </w:r>
+      <w:proofErr w:type="spellEnd"/>
+      <w:r>
+        <w:t xml:space="preserve"> </w:t>
+      </w:r>
+      <w:proofErr w:type="spellStart"/>
+      <w:r>
+        <w:t>case</w:t>
       </w:r>
       <w:bookmarkEnd w:id="17"/>
+      <w:proofErr w:type="spellEnd"/>
     </w:p>
     <w:p>
       <w:pPr>
         <w:pStyle w:val="Nagwek2"/>
       </w:pPr>
-      <w:bookmarkStart w:id="18" w:name="_Toc496164677"/>
+      <w:bookmarkStart w:id="18" w:name="_Toc496398805"/>
       <w:r>
         <w:t>Zarządzanie zmianami</w:t>
       </w:r>
@@ -7151,8 +6506,9 @@
       <w:pPr>
         <w:pStyle w:val="Nagwek1"/>
       </w:pPr>
-      <w:bookmarkStart w:id="19" w:name="_Toc496164678"/>
-      <w:r>
+      <w:bookmarkStart w:id="19" w:name="_Toc496398806"/>
+      <w:r>
+        <w:lastRenderedPageBreak/>
         <w:t>Analiza procesu</w:t>
       </w:r>
       <w:r>
@@ -7165,7 +6521,7 @@
       <w:pPr>
         <w:pStyle w:val="Nagwek2"/>
       </w:pPr>
-      <w:bookmarkStart w:id="20" w:name="_Toc496164679"/>
+      <w:bookmarkStart w:id="20" w:name="_Toc496398807"/>
       <w:r>
         <w:t>Skuteczność i kompletność podejścia</w:t>
       </w:r>
@@ -7180,7 +6536,7 @@
       <w:pPr>
         <w:pStyle w:val="Nagwek2"/>
       </w:pPr>
-      <w:bookmarkStart w:id="21" w:name="_Toc496164680"/>
+      <w:bookmarkStart w:id="21" w:name="_Toc496398808"/>
       <w:r>
         <w:t>Korzyści – wsparcie w zarządzaniu zakresem zmian</w:t>
       </w:r>
@@ -7190,7 +6546,7 @@
       <w:pPr>
         <w:pStyle w:val="Nagwek2"/>
       </w:pPr>
-      <w:bookmarkStart w:id="22" w:name="_Toc496164681"/>
+      <w:bookmarkStart w:id="22" w:name="_Toc496398809"/>
       <w:r>
         <w:t>Napotkane problemy i propozycje doskonalenia podejścia</w:t>
       </w:r>
@@ -7200,7 +6556,7 @@
       <w:pPr>
         <w:pStyle w:val="Nagwek2"/>
       </w:pPr>
-      <w:bookmarkStart w:id="23" w:name="_Toc496164682"/>
+      <w:bookmarkStart w:id="23" w:name="_Toc496398810"/>
       <w:r>
         <w:t>Skalowalność</w:t>
       </w:r>
@@ -7210,7 +6566,7 @@
       <w:pPr>
         <w:pStyle w:val="Nagwek2"/>
       </w:pPr>
-      <w:bookmarkStart w:id="24" w:name="_Toc496164683"/>
+      <w:bookmarkStart w:id="24" w:name="_Toc496398811"/>
       <w:r>
         <w:t>Ile zajęło to czasu – efektywność procesu – automatyczne/ręczne</w:t>
       </w:r>
@@ -7222,8 +6578,9 @@
       <w:pPr>
         <w:pStyle w:val="Nagwek1"/>
       </w:pPr>
-      <w:bookmarkStart w:id="25" w:name="_Toc496164684"/>
-      <w:r>
+      <w:bookmarkStart w:id="25" w:name="_Toc496398812"/>
+      <w:r>
+        <w:lastRenderedPageBreak/>
         <w:t>Podsumowanie</w:t>
       </w:r>
       <w:r>
@@ -7252,9 +6609,12 @@
         </w:numPr>
         <w:ind w:left="432" w:hanging="432"/>
       </w:pPr>
-      <w:r>
+      <w:bookmarkStart w:id="26" w:name="_Toc496398813"/>
+      <w:r>
+        <w:lastRenderedPageBreak/>
         <w:t>Spis literatury</w:t>
       </w:r>
+      <w:bookmarkEnd w:id="26"/>
     </w:p>
     <w:p/>
     <w:p>
@@ -7281,6 +6641,10 @@
       </w:r>
     </w:p>
     <w:sectPr>
+      <w:endnotePr>
+        <w:numFmt w:val="decimal"/>
+      </w:endnotePr>
+      <w:type w:val="continuous"/>
       <w:pgSz w:w="11906" w:h="16838"/>
       <w:pgMar w:top="1417" w:right="1417" w:bottom="1417" w:left="709" w:header="708" w:footer="708" w:gutter="0"/>
       <w:cols w:space="708"/>
@@ -7303,6 +6667,673 @@
     <w:p>
       <w:r>
         <w:continuationSeparator/>
+      </w:r>
+    </w:p>
+  </w:endnote>
+  <w:endnote w:id="1">
+    <w:p>
+      <w:pPr>
+        <w:pStyle w:val="Tekstprzypisukocowego"/>
+        <w:spacing w:line="360" w:lineRule="auto"/>
+        <w:rPr>
+          <w:rFonts w:cs="Arial"/>
+          <w:sz w:val="18"/>
+          <w:szCs w:val="18"/>
+        </w:rPr>
+      </w:pPr>
+      <w:r>
+        <w:rPr>
+          <w:rStyle w:val="Odwoanieprzypisukocowego"/>
+          <w:rFonts w:cs="Arial"/>
+          <w:sz w:val="18"/>
+          <w:szCs w:val="18"/>
+        </w:rPr>
+        <w:endnoteRef/>
+      </w:r>
+      <w:r>
+        <w:rPr>
+          <w:rFonts w:cs="Arial"/>
+          <w:sz w:val="18"/>
+          <w:szCs w:val="18"/>
+        </w:rPr>
+        <w:t xml:space="preserve"> </w:t>
+      </w:r>
+      <w:r>
+        <w:t>https://pl.wikipedia.org/wiki/ABS_(motoryzacja)#Historia</w:t>
+      </w:r>
+    </w:p>
+  </w:endnote>
+  <w:endnote w:id="2">
+    <w:p>
+      <w:pPr>
+        <w:pStyle w:val="Tekstprzypisukocowego"/>
+        <w:spacing w:line="360" w:lineRule="auto"/>
+        <w:rPr>
+          <w:rFonts w:cs="Arial"/>
+          <w:sz w:val="18"/>
+          <w:szCs w:val="18"/>
+        </w:rPr>
+      </w:pPr>
+      <w:r>
+        <w:rPr>
+          <w:rStyle w:val="Odwoanieprzypisukocowego"/>
+          <w:rFonts w:cs="Arial"/>
+          <w:sz w:val="18"/>
+          <w:szCs w:val="18"/>
+        </w:rPr>
+        <w:endnoteRef/>
+      </w:r>
+      <w:r>
+        <w:rPr>
+          <w:rFonts w:cs="Arial"/>
+          <w:sz w:val="18"/>
+          <w:szCs w:val="18"/>
+        </w:rPr>
+        <w:t xml:space="preserve"> </w:t>
+      </w:r>
+      <w:r>
+        <w:t xml:space="preserve">Śmigielski D., </w:t>
+      </w:r>
+      <w:r>
+        <w:rPr>
+          <w:i/>
+        </w:rPr>
+        <w:t xml:space="preserve">System ABS. Co warto o nim wiedzieć? </w:t>
+      </w:r>
+      <w:hyperlink r:id="rId1" w:history="1">
+        <w:r>
+          <w:rPr>
+            <w:rStyle w:val="Hipercze"/>
+          </w:rPr>
+          <w:t>http://antymoto.com</w:t>
+        </w:r>
+      </w:hyperlink>
+      <w:r>
+        <w:t xml:space="preserve">  (data dostępu: </w:t>
+      </w:r>
+      <w:r>
+        <w:t>30</w:t>
+      </w:r>
+      <w:r>
+        <w:t>.</w:t>
+      </w:r>
+      <w:r>
+        <w:t>10</w:t>
+      </w:r>
+      <w:r>
+        <w:t>.2017)</w:t>
+      </w:r>
+    </w:p>
+  </w:endnote>
+  <w:endnote w:id="3">
+    <w:p>
+      <w:pPr>
+        <w:pStyle w:val="Tekstprzypisukocowego"/>
+        <w:spacing w:line="360" w:lineRule="auto"/>
+        <w:rPr>
+          <w:i/>
+        </w:rPr>
+      </w:pPr>
+      <w:r>
+        <w:rPr>
+          <w:rStyle w:val="Odwoanieprzypisukocowego"/>
+          <w:rFonts w:cs="Arial"/>
+          <w:sz w:val="18"/>
+          <w:szCs w:val="18"/>
+        </w:rPr>
+        <w:endnoteRef/>
+      </w:r>
+      <w:r>
+        <w:t xml:space="preserve"> </w:t>
+      </w:r>
+      <w:r>
+        <w:t xml:space="preserve">Akademia Auto Świat, </w:t>
+      </w:r>
+      <w:r>
+        <w:rPr>
+          <w:i/>
+        </w:rPr>
+        <w:t>Systemy elektroniczne ABS, ESP, ASR: poznaj alfabet bezpieczeństwa</w:t>
+      </w:r>
+      <w:r>
+        <w:rPr>
+          <w:i/>
+        </w:rPr>
+        <w:t xml:space="preserve">,     </w:t>
+      </w:r>
+      <w:hyperlink r:id="rId2" w:history="1">
+        <w:r>
+          <w:rPr>
+            <w:rStyle w:val="Hipercze"/>
+          </w:rPr>
+          <w:t>http://akademia.autoswiat.pl</w:t>
+        </w:r>
+      </w:hyperlink>
+      <w:r>
+        <w:t xml:space="preserve"> , (data dostępu </w:t>
+      </w:r>
+      <w:r>
+        <w:t>30</w:t>
+      </w:r>
+      <w:r>
+        <w:t>.</w:t>
+      </w:r>
+      <w:r>
+        <w:t>10</w:t>
+      </w:r>
+      <w:r>
+        <w:t>.2017)</w:t>
+      </w:r>
+    </w:p>
+  </w:endnote>
+  <w:endnote w:id="4">
+    <w:p>
+      <w:pPr>
+        <w:pStyle w:val="Tekstprzypisukocowego"/>
+        <w:spacing w:line="360" w:lineRule="auto"/>
+        <w:rPr>
+          <w:rFonts w:cs="Arial"/>
+          <w:sz w:val="18"/>
+          <w:szCs w:val="18"/>
+        </w:rPr>
+      </w:pPr>
+      <w:r>
+        <w:rPr>
+          <w:rStyle w:val="Odwoanieprzypisukocowego"/>
+          <w:rFonts w:cs="Arial"/>
+          <w:sz w:val="18"/>
+          <w:szCs w:val="18"/>
+        </w:rPr>
+        <w:endnoteRef/>
+      </w:r>
+      <w:r>
+        <w:rPr>
+          <w:rFonts w:cs="Arial"/>
+          <w:sz w:val="18"/>
+          <w:szCs w:val="18"/>
+        </w:rPr>
+        <w:t xml:space="preserve"> </w:t>
+      </w:r>
+      <w:r>
+        <w:t>http://zssplus.pl/prace_dyplomowe/prace_dyplom/Teves/praca_3_2_teves.htm</w:t>
+      </w:r>
+    </w:p>
+  </w:endnote>
+  <w:endnote w:id="5">
+    <w:p>
+      <w:pPr>
+        <w:pStyle w:val="Tekstprzypisukocowego"/>
+        <w:spacing w:line="360" w:lineRule="auto"/>
+        <w:rPr>
+          <w:rFonts w:cs="Arial"/>
+          <w:sz w:val="18"/>
+          <w:szCs w:val="18"/>
+        </w:rPr>
+      </w:pPr>
+      <w:r>
+        <w:rPr>
+          <w:rStyle w:val="Odwoanieprzypisukocowego"/>
+          <w:rFonts w:cs="Arial"/>
+          <w:sz w:val="18"/>
+          <w:szCs w:val="18"/>
+        </w:rPr>
+        <w:endnoteRef/>
+      </w:r>
+      <w:r>
+        <w:rPr>
+          <w:rFonts w:cs="Arial"/>
+          <w:sz w:val="18"/>
+          <w:szCs w:val="18"/>
+        </w:rPr>
+        <w:t xml:space="preserve"> </w:t>
+      </w:r>
+      <w:r>
+        <w:t>https://pl.wikipedia.org/wiki/ABS_(motoryzacja)</w:t>
+      </w:r>
+    </w:p>
+  </w:endnote>
+  <w:endnote w:id="6">
+    <w:p>
+      <w:pPr>
+        <w:pStyle w:val="Tekstprzypisukocowego"/>
+        <w:spacing w:line="360" w:lineRule="auto"/>
+        <w:rPr>
+          <w:rFonts w:cs="Arial"/>
+          <w:sz w:val="18"/>
+          <w:szCs w:val="18"/>
+        </w:rPr>
+      </w:pPr>
+      <w:r>
+        <w:rPr>
+          <w:rStyle w:val="Odwoanieprzypisukocowego"/>
+          <w:rFonts w:cs="Arial"/>
+          <w:sz w:val="18"/>
+          <w:szCs w:val="18"/>
+        </w:rPr>
+        <w:endnoteRef/>
+      </w:r>
+      <w:r>
+        <w:rPr>
+          <w:rFonts w:cs="Arial"/>
+          <w:sz w:val="18"/>
+          <w:szCs w:val="18"/>
+        </w:rPr>
+        <w:t xml:space="preserve"> </w:t>
+      </w:r>
+      <w:r>
+        <w:t>http://brainonboard.ca/safety_features/active_safety_features_abs.php</w:t>
+      </w:r>
+      <w:bookmarkStart w:id="8" w:name="_GoBack"/>
+      <w:bookmarkEnd w:id="8"/>
+    </w:p>
+  </w:endnote>
+  <w:endnote w:id="7">
+    <w:p>
+      <w:pPr>
+        <w:pStyle w:val="Tekstprzypisukocowego"/>
+        <w:spacing w:line="360" w:lineRule="auto"/>
+        <w:rPr>
+          <w:rFonts w:cs="Arial"/>
+          <w:sz w:val="18"/>
+          <w:szCs w:val="18"/>
+        </w:rPr>
+      </w:pPr>
+      <w:r>
+        <w:rPr>
+          <w:rStyle w:val="Odwoanieprzypisukocowego"/>
+          <w:rFonts w:cs="Arial"/>
+          <w:sz w:val="18"/>
+          <w:szCs w:val="18"/>
+        </w:rPr>
+        <w:endnoteRef/>
+      </w:r>
+      <w:r>
+        <w:rPr>
+          <w:rFonts w:cs="Arial"/>
+          <w:sz w:val="18"/>
+          <w:szCs w:val="18"/>
+        </w:rPr>
+        <w:t xml:space="preserve"> </w:t>
+      </w:r>
+      <w:r>
+        <w:t>http://www.opony.com.pl/artykul/abs-anti-bloker-system/?id=35</w:t>
+      </w:r>
+    </w:p>
+  </w:endnote>
+  <w:endnote w:id="8">
+    <w:p>
+      <w:pPr>
+        <w:pStyle w:val="Tekstprzypisukocowego"/>
+        <w:spacing w:line="360" w:lineRule="auto"/>
+        <w:rPr>
+          <w:rFonts w:cs="Arial"/>
+          <w:sz w:val="18"/>
+          <w:szCs w:val="18"/>
+        </w:rPr>
+      </w:pPr>
+      <w:r>
+        <w:rPr>
+          <w:rStyle w:val="Odwoanieprzypisukocowego"/>
+          <w:rFonts w:cs="Arial"/>
+          <w:sz w:val="18"/>
+          <w:szCs w:val="18"/>
+        </w:rPr>
+        <w:endnoteRef/>
+      </w:r>
+      <w:r>
+        <w:rPr>
+          <w:rFonts w:cs="Arial"/>
+          <w:sz w:val="18"/>
+          <w:szCs w:val="18"/>
+        </w:rPr>
+        <w:t xml:space="preserve"> </w:t>
+      </w:r>
+      <w:r>
+        <w:t>http://www.szkola-jazdy.pl/artykuly/single/id/998#</w:t>
+      </w:r>
+    </w:p>
+  </w:endnote>
+  <w:endnote w:id="9">
+    <w:p>
+      <w:pPr>
+        <w:pStyle w:val="Tekstprzypisukocowego"/>
+        <w:spacing w:line="360" w:lineRule="auto"/>
+        <w:rPr>
+          <w:rFonts w:cs="Arial"/>
+          <w:sz w:val="18"/>
+          <w:szCs w:val="18"/>
+        </w:rPr>
+      </w:pPr>
+      <w:r>
+        <w:rPr>
+          <w:rStyle w:val="Odwoanieprzypisukocowego"/>
+          <w:rFonts w:cs="Arial"/>
+          <w:sz w:val="18"/>
+          <w:szCs w:val="18"/>
+        </w:rPr>
+        <w:endnoteRef/>
+      </w:r>
+      <w:r>
+        <w:t xml:space="preserve"> </w:t>
+      </w:r>
+      <w:proofErr w:type="spellStart"/>
+      <w:r>
+        <w:t>Foltynowicz</w:t>
+      </w:r>
+      <w:proofErr w:type="spellEnd"/>
+      <w:r>
+        <w:t xml:space="preserve"> L., </w:t>
+      </w:r>
+      <w:proofErr w:type="spellStart"/>
+      <w:r>
+        <w:t>Ślaski</w:t>
+      </w:r>
+      <w:proofErr w:type="spellEnd"/>
+      <w:r>
+        <w:t xml:space="preserve"> G., Kupiec J.</w:t>
+      </w:r>
+      <w:r>
+        <w:rPr>
+          <w:i/>
+        </w:rPr>
+        <w:t xml:space="preserve"> Układy przeciwblokujące a diagnostyka układów hamulcowych</w:t>
+      </w:r>
+      <w:r>
+        <w:rPr>
+          <w:i/>
+        </w:rPr>
+        <w:t xml:space="preserve">, </w:t>
+      </w:r>
+      <w:r>
+        <w:t xml:space="preserve">Instytut Maszyn Roboczych i Pojazdów Samochodowych, Politechnika Poznańska, 2001, s.2 </w:t>
+      </w:r>
+    </w:p>
+  </w:endnote>
+  <w:endnote w:id="10">
+    <w:p>
+      <w:pPr>
+        <w:pStyle w:val="Tekstprzypisukocowego"/>
+        <w:spacing w:line="360" w:lineRule="auto"/>
+        <w:rPr>
+          <w:rFonts w:cs="Arial"/>
+          <w:sz w:val="18"/>
+          <w:szCs w:val="18"/>
+        </w:rPr>
+      </w:pPr>
+      <w:r>
+        <w:rPr>
+          <w:rStyle w:val="Odwoanieprzypisukocowego"/>
+          <w:rFonts w:cs="Arial"/>
+          <w:sz w:val="18"/>
+          <w:szCs w:val="18"/>
+        </w:rPr>
+        <w:endnoteRef/>
+      </w:r>
+      <w:r>
+        <w:rPr>
+          <w:rFonts w:cs="Arial"/>
+          <w:sz w:val="18"/>
+          <w:szCs w:val="18"/>
+        </w:rPr>
+        <w:t xml:space="preserve"> </w:t>
+      </w:r>
+      <w:r>
+        <w:t>https://www.aaafoundation.org/faqs-anti-lock-braking-system-abs</w:t>
+      </w:r>
+    </w:p>
+  </w:endnote>
+  <w:endnote w:id="11">
+    <w:p>
+      <w:pPr>
+        <w:pStyle w:val="Tekstprzypisukocowego"/>
+        <w:spacing w:line="360" w:lineRule="auto"/>
+        <w:rPr>
+          <w:rFonts w:cs="Arial"/>
+          <w:sz w:val="18"/>
+          <w:szCs w:val="18"/>
+        </w:rPr>
+      </w:pPr>
+      <w:r>
+        <w:rPr>
+          <w:rStyle w:val="Odwoanieprzypisukocowego"/>
+          <w:rFonts w:cs="Arial"/>
+          <w:sz w:val="18"/>
+          <w:szCs w:val="18"/>
+        </w:rPr>
+        <w:endnoteRef/>
+      </w:r>
+      <w:r>
+        <w:rPr>
+          <w:rFonts w:cs="Arial"/>
+          <w:sz w:val="18"/>
+          <w:szCs w:val="18"/>
+        </w:rPr>
+        <w:t xml:space="preserve"> </w:t>
+      </w:r>
+      <w:r>
+        <w:t>http://www.gp24.pl/motofakty/aktualnosci/art/4736347,hamowanie-z-absem-to-sztuka,id,t.html</w:t>
+      </w:r>
+    </w:p>
+  </w:endnote>
+  <w:endnote w:id="12">
+    <w:p>
+      <w:pPr>
+        <w:pStyle w:val="Tekstprzypisukocowego"/>
+        <w:spacing w:line="360" w:lineRule="auto"/>
+        <w:rPr>
+          <w:rFonts w:cs="Arial"/>
+          <w:sz w:val="18"/>
+          <w:szCs w:val="18"/>
+        </w:rPr>
+      </w:pPr>
+      <w:r>
+        <w:rPr>
+          <w:rStyle w:val="Odwoanieprzypisukocowego"/>
+          <w:rFonts w:cs="Arial"/>
+          <w:sz w:val="18"/>
+          <w:szCs w:val="18"/>
+        </w:rPr>
+        <w:endnoteRef/>
+      </w:r>
+      <w:r>
+        <w:rPr>
+          <w:rFonts w:cs="Arial"/>
+          <w:sz w:val="18"/>
+          <w:szCs w:val="18"/>
+        </w:rPr>
+        <w:t xml:space="preserve"> </w:t>
+      </w:r>
+      <w:r>
+        <w:t>http://magazynauto.interia.pl/porady/bezpieczenstwo/news-kierowca-lepszy-niz-abs-zapomnij,nId,1040145</w:t>
+      </w:r>
+    </w:p>
+  </w:endnote>
+  <w:endnote w:id="13">
+    <w:p>
+      <w:pPr>
+        <w:pStyle w:val="Tekstprzypisukocowego"/>
+        <w:spacing w:line="360" w:lineRule="auto"/>
+        <w:rPr>
+          <w:rFonts w:cs="Arial"/>
+          <w:sz w:val="18"/>
+          <w:szCs w:val="18"/>
+        </w:rPr>
+      </w:pPr>
+      <w:r>
+        <w:rPr>
+          <w:rStyle w:val="Odwoanieprzypisukocowego"/>
+          <w:rFonts w:cs="Arial"/>
+          <w:sz w:val="18"/>
+          <w:szCs w:val="18"/>
+        </w:rPr>
+        <w:endnoteRef/>
+      </w:r>
+      <w:r>
+        <w:rPr>
+          <w:rFonts w:cs="Arial"/>
+          <w:sz w:val="18"/>
+          <w:szCs w:val="18"/>
+        </w:rPr>
+        <w:t xml:space="preserve"> </w:t>
+      </w:r>
+      <w:r>
+        <w:t>http://autokult.pl/25090,czujniki-obrotow-kol-do-czego-sluza-jak-dzialaja-i-jakie-sa-objawy-ich-awarii</w:t>
+      </w:r>
+    </w:p>
+  </w:endnote>
+  <w:endnote w:id="14">
+    <w:p>
+      <w:pPr>
+        <w:pStyle w:val="Tekstprzypisukocowego"/>
+        <w:spacing w:line="360" w:lineRule="auto"/>
+        <w:rPr>
+          <w:rFonts w:cs="Arial"/>
+          <w:sz w:val="18"/>
+          <w:szCs w:val="18"/>
+        </w:rPr>
+      </w:pPr>
+      <w:r>
+        <w:rPr>
+          <w:rStyle w:val="Odwoanieprzypisukocowego"/>
+          <w:rFonts w:cs="Arial"/>
+          <w:sz w:val="18"/>
+          <w:szCs w:val="18"/>
+        </w:rPr>
+        <w:endnoteRef/>
+      </w:r>
+      <w:r>
+        <w:t xml:space="preserve"> Serwis motoryzacyjny  Interii oraz magazynów „Motor” i „Auto </w:t>
+      </w:r>
+      <w:proofErr w:type="spellStart"/>
+      <w:r>
+        <w:t>Moto</w:t>
+      </w:r>
+      <w:proofErr w:type="spellEnd"/>
+      <w:r>
+        <w:t xml:space="preserve">”, </w:t>
+      </w:r>
+      <w:r>
+        <w:rPr>
+          <w:i/>
+        </w:rPr>
+        <w:t xml:space="preserve">Cztery sytuacje drogowe w których ABS może wydłużać drogę </w:t>
+      </w:r>
+      <w:r>
+        <w:rPr>
+          <w:i/>
+        </w:rPr>
+        <w:t>ha</w:t>
+      </w:r>
+      <w:r>
+        <w:rPr>
+          <w:i/>
+        </w:rPr>
+        <w:t>mowani</w:t>
+      </w:r>
+      <w:r>
+        <w:rPr>
+          <w:i/>
+        </w:rPr>
+        <w:t>a</w:t>
+      </w:r>
+      <w:r>
+        <w:rPr>
+          <w:i/>
+        </w:rPr>
+        <w:t xml:space="preserve">, </w:t>
+      </w:r>
+      <w:hyperlink r:id="rId3" w:history="1">
+        <w:r>
+          <w:rPr>
+            <w:rStyle w:val="Hipercze"/>
+          </w:rPr>
+          <w:t>http://magazynauto.interia.pl</w:t>
+        </w:r>
+      </w:hyperlink>
+      <w:r>
+        <w:t xml:space="preserve"> (data dostępu: 30.10.2017)</w:t>
+      </w:r>
+    </w:p>
+  </w:endnote>
+  <w:endnote w:id="15">
+    <w:p>
+      <w:pPr>
+        <w:pStyle w:val="Tekstprzypisukocowego"/>
+        <w:spacing w:line="360" w:lineRule="auto"/>
+        <w:rPr>
+          <w:rFonts w:cs="Arial"/>
+          <w:sz w:val="18"/>
+          <w:szCs w:val="18"/>
+        </w:rPr>
+      </w:pPr>
+      <w:r>
+        <w:rPr>
+          <w:rStyle w:val="Odwoanieprzypisukocowego"/>
+          <w:rFonts w:cs="Arial"/>
+          <w:sz w:val="18"/>
+          <w:szCs w:val="18"/>
+        </w:rPr>
+        <w:endnoteRef/>
+      </w:r>
+      <w:r>
+        <w:rPr>
+          <w:rFonts w:cs="Arial"/>
+          <w:sz w:val="18"/>
+          <w:szCs w:val="18"/>
+        </w:rPr>
+        <w:t xml:space="preserve"> </w:t>
+      </w:r>
+      <w:r>
+        <w:t>http://magazynauto.interia.pl/porady/bezpieczenstwo/news-kierowca-lepszy-niz-abs-zapomnij,nId,1040145</w:t>
+      </w:r>
+    </w:p>
+  </w:endnote>
+  <w:endnote w:id="16">
+    <w:p>
+      <w:pPr>
+        <w:pStyle w:val="Tekstprzypisukocowego"/>
+        <w:spacing w:line="360" w:lineRule="auto"/>
+        <w:rPr>
+          <w:rFonts w:cs="Arial"/>
+          <w:sz w:val="18"/>
+          <w:szCs w:val="18"/>
+        </w:rPr>
+      </w:pPr>
+      <w:r>
+        <w:rPr>
+          <w:rStyle w:val="Odwoanieprzypisukocowego"/>
+          <w:rFonts w:cs="Arial"/>
+          <w:sz w:val="18"/>
+          <w:szCs w:val="18"/>
+        </w:rPr>
+        <w:endnoteRef/>
+      </w:r>
+      <w:r>
+        <w:rPr>
+          <w:rFonts w:cs="Arial"/>
+          <w:sz w:val="18"/>
+          <w:szCs w:val="18"/>
+        </w:rPr>
+        <w:t xml:space="preserve"> </w:t>
+      </w:r>
+      <w:r>
+        <w:t>http://www.cse.msu.edu/~cse470/F01/Projects/ABS/ABS4/web/do-requirements/do-requirements.html (rozdz.</w:t>
+      </w:r>
+      <w:r>
+        <w:rPr>
+          <w:rFonts w:cs="Arial"/>
+          <w:sz w:val="18"/>
+          <w:szCs w:val="18"/>
+        </w:rPr>
+        <w:t xml:space="preserve"> </w:t>
+      </w:r>
+      <w:proofErr w:type="spellStart"/>
+      <w:r>
+        <w:t>Requiremenets</w:t>
+      </w:r>
+      <w:proofErr w:type="spellEnd"/>
+      <w:r>
+        <w:t>)</w:t>
       </w:r>
     </w:p>
   </w:endnote>
@@ -7339,7 +7370,7 @@
           <w:rPr>
             <w:noProof/>
           </w:rPr>
-          <w:t>2</w:t>
+          <w:t>17</w:t>
         </w:r>
         <w:r>
           <w:fldChar w:fldCharType="end"/>
@@ -7368,394 +7399,6 @@
     <w:p>
       <w:r>
         <w:continuationSeparator/>
-      </w:r>
-    </w:p>
-  </w:footnote>
-  <w:footnote w:id="1">
-    <w:p>
-      <w:pPr>
-        <w:pStyle w:val="Tekstprzypisudolnego"/>
-        <w:rPr>
-          <w:sz w:val="18"/>
-          <w:szCs w:val="18"/>
-        </w:rPr>
-      </w:pPr>
-      <w:r>
-        <w:rPr>
-          <w:rStyle w:val="Odwoanieprzypisudolnego"/>
-        </w:rPr>
-        <w:footnoteRef/>
-      </w:r>
-      <w:r>
-        <w:t xml:space="preserve"> </w:t>
-      </w:r>
-      <w:r>
-        <w:rPr>
-          <w:sz w:val="18"/>
-          <w:szCs w:val="18"/>
-        </w:rPr>
-        <w:t>https://pl.wikipedia.org/wiki/ABS_(motoryzacja)#Historia</w:t>
-      </w:r>
-    </w:p>
-  </w:footnote>
-  <w:footnote w:id="2">
-    <w:p>
-      <w:pPr>
-        <w:pStyle w:val="Tekstprzypisudolnego"/>
-        <w:rPr>
-          <w:sz w:val="18"/>
-          <w:szCs w:val="18"/>
-        </w:rPr>
-      </w:pPr>
-      <w:r>
-        <w:rPr>
-          <w:rStyle w:val="Odwoanieprzypisudolnego"/>
-          <w:sz w:val="18"/>
-          <w:szCs w:val="18"/>
-        </w:rPr>
-        <w:footnoteRef/>
-      </w:r>
-      <w:r>
-        <w:rPr>
-          <w:sz w:val="18"/>
-          <w:szCs w:val="18"/>
-        </w:rPr>
-        <w:t xml:space="preserve"> http://antymoto.com/system-abs-warto-wiedziec/</w:t>
-      </w:r>
-    </w:p>
-  </w:footnote>
-  <w:footnote w:id="3">
-    <w:p>
-      <w:pPr>
-        <w:pStyle w:val="Tekstprzypisudolnego"/>
-        <w:rPr>
-          <w:sz w:val="18"/>
-          <w:szCs w:val="18"/>
-        </w:rPr>
-      </w:pPr>
-      <w:r>
-        <w:rPr>
-          <w:rStyle w:val="Odwoanieprzypisudolnego"/>
-          <w:sz w:val="18"/>
-          <w:szCs w:val="18"/>
-        </w:rPr>
-        <w:footnoteRef/>
-      </w:r>
-      <w:r>
-        <w:rPr>
-          <w:sz w:val="18"/>
-          <w:szCs w:val="18"/>
-        </w:rPr>
-        <w:t xml:space="preserve"> http://akademia.autoswiat.pl/baza-wiedzy/systemy-elektroniczne-abs-esp-asr-poznaj-alfabet-bezpieczenstwa/</w:t>
-      </w:r>
-    </w:p>
-  </w:footnote>
-  <w:footnote w:id="4">
-    <w:p>
-      <w:pPr>
-        <w:pStyle w:val="Tekstprzypisudolnego"/>
-      </w:pPr>
-      <w:r>
-        <w:rPr>
-          <w:rStyle w:val="Odwoanieprzypisudolnego"/>
-          <w:sz w:val="18"/>
-          <w:szCs w:val="18"/>
-        </w:rPr>
-        <w:footnoteRef/>
-      </w:r>
-      <w:r>
-        <w:rPr>
-          <w:sz w:val="18"/>
-          <w:szCs w:val="18"/>
-        </w:rPr>
-        <w:t xml:space="preserve"> </w:t>
-      </w:r>
-      <w:r>
-        <w:rPr>
-          <w:sz w:val="18"/>
-          <w:szCs w:val="18"/>
-        </w:rPr>
-        <w:t>http://zssplus.pl/prace_dyplomowe/prace_dyplom/Teves/praca_3_2_teves.htm</w:t>
-      </w:r>
-    </w:p>
-  </w:footnote>
-  <w:footnote w:id="5">
-    <w:p>
-      <w:pPr>
-        <w:pStyle w:val="Tekstprzypisudolnego"/>
-        <w:rPr>
-          <w:sz w:val="18"/>
-          <w:szCs w:val="18"/>
-        </w:rPr>
-      </w:pPr>
-      <w:r>
-        <w:rPr>
-          <w:rStyle w:val="Odwoanieprzypisudolnego"/>
-        </w:rPr>
-        <w:footnoteRef/>
-      </w:r>
-      <w:r>
-        <w:t xml:space="preserve"> </w:t>
-      </w:r>
-      <w:r>
-        <w:rPr>
-          <w:sz w:val="18"/>
-          <w:szCs w:val="18"/>
-        </w:rPr>
-        <w:t>https://pl.wikipedia.org/wiki/ABS_(motoryzacja)</w:t>
-      </w:r>
-    </w:p>
-  </w:footnote>
-  <w:footnote w:id="6">
-    <w:p>
-      <w:pPr>
-        <w:pStyle w:val="Tekstprzypisudolnego"/>
-        <w:rPr>
-          <w:sz w:val="18"/>
-          <w:szCs w:val="18"/>
-        </w:rPr>
-      </w:pPr>
-      <w:r>
-        <w:rPr>
-          <w:rStyle w:val="Odwoanieprzypisudolnego"/>
-          <w:sz w:val="18"/>
-          <w:szCs w:val="18"/>
-        </w:rPr>
-        <w:footnoteRef/>
-      </w:r>
-      <w:r>
-        <w:rPr>
-          <w:sz w:val="18"/>
-          <w:szCs w:val="18"/>
-        </w:rPr>
-        <w:t xml:space="preserve"> http://brainonboard.ca/safety_features/active_safety_features_abs.php</w:t>
-      </w:r>
-    </w:p>
-  </w:footnote>
-  <w:footnote w:id="7">
-    <w:p>
-      <w:pPr>
-        <w:pStyle w:val="Tekstprzypisudolnego"/>
-        <w:rPr>
-          <w:sz w:val="18"/>
-          <w:szCs w:val="18"/>
-        </w:rPr>
-      </w:pPr>
-      <w:r>
-        <w:rPr>
-          <w:rStyle w:val="Odwoanieprzypisudolnego"/>
-          <w:sz w:val="18"/>
-          <w:szCs w:val="18"/>
-        </w:rPr>
-        <w:footnoteRef/>
-      </w:r>
-      <w:r>
-        <w:rPr>
-          <w:sz w:val="18"/>
-          <w:szCs w:val="18"/>
-        </w:rPr>
-        <w:t xml:space="preserve"> </w:t>
-      </w:r>
-      <w:r>
-        <w:rPr>
-          <w:sz w:val="18"/>
-          <w:szCs w:val="18"/>
-        </w:rPr>
-        <w:t>http://www.opony.com.pl/artykul/abs-anti-bloker-system/?id=35</w:t>
-      </w:r>
-    </w:p>
-  </w:footnote>
-  <w:footnote w:id="8">
-    <w:p>
-      <w:pPr>
-        <w:pStyle w:val="Tekstprzypisudolnego"/>
-      </w:pPr>
-      <w:r>
-        <w:rPr>
-          <w:rStyle w:val="Odwoanieprzypisudolnego"/>
-        </w:rPr>
-        <w:footnoteRef/>
-      </w:r>
-      <w:r>
-        <w:t xml:space="preserve"> </w:t>
-      </w:r>
-      <w:r>
-        <w:rPr>
-          <w:sz w:val="18"/>
-          <w:szCs w:val="18"/>
-        </w:rPr>
-        <w:t>http://www.szkola-jazdy.pl/artykuly/single/id/998#</w:t>
-      </w:r>
-    </w:p>
-  </w:footnote>
-  <w:footnote w:id="9">
-    <w:p>
-      <w:pPr>
-        <w:pStyle w:val="Tekstprzypisudolnego"/>
-        <w:rPr>
-          <w:sz w:val="18"/>
-          <w:szCs w:val="18"/>
-        </w:rPr>
-      </w:pPr>
-      <w:r>
-        <w:rPr>
-          <w:rStyle w:val="Odwoanieprzypisudolnego"/>
-          <w:sz w:val="18"/>
-          <w:szCs w:val="18"/>
-        </w:rPr>
-        <w:footnoteRef/>
-      </w:r>
-      <w:r>
-        <w:rPr>
-          <w:sz w:val="18"/>
-          <w:szCs w:val="18"/>
-        </w:rPr>
-        <w:t>https://www.researchgate.net/profile/Grzegorz_Slaski/publication/269411221_Uklady_przeciwblokujace_a_diagnostyka_ukladow_hamulcowych/links/54987c0a0cf2eeefc30f9955/Uklady-przeciwblokujace-a-diagnostyka-ukladow-hamulcowych.pdf</w:t>
-      </w:r>
-    </w:p>
-  </w:footnote>
-  <w:footnote w:id="10">
-    <w:p>
-      <w:pPr>
-        <w:pStyle w:val="Tekstprzypisudolnego"/>
-      </w:pPr>
-      <w:r>
-        <w:rPr>
-          <w:rStyle w:val="Odwoanieprzypisudolnego"/>
-        </w:rPr>
-        <w:footnoteRef/>
-      </w:r>
-      <w:r>
-        <w:t xml:space="preserve"> </w:t>
-      </w:r>
-      <w:r>
-        <w:t>https://www.aaafoundation.org/faqs-anti-lock-braking-system-abs</w:t>
-      </w:r>
-    </w:p>
-  </w:footnote>
-  <w:footnote w:id="11">
-    <w:p>
-      <w:pPr>
-        <w:pStyle w:val="Tekstprzypisudolnego"/>
-      </w:pPr>
-      <w:r>
-        <w:rPr>
-          <w:rStyle w:val="Odwoanieprzypisudolnego"/>
-        </w:rPr>
-        <w:footnoteRef/>
-      </w:r>
-      <w:r>
-        <w:t xml:space="preserve"> </w:t>
-      </w:r>
-      <w:r>
-        <w:t>http://www.gp24.pl/motofakty/aktualnosci/art/4736347,hamowanie-z-absem-to-sztuka,id,t.html</w:t>
-      </w:r>
-    </w:p>
-  </w:footnote>
-  <w:footnote w:id="12">
-    <w:p>
-      <w:pPr>
-        <w:pStyle w:val="Tekstprzypisudolnego"/>
-      </w:pPr>
-      <w:r>
-        <w:rPr>
-          <w:rStyle w:val="Odwoanieprzypisudolnego"/>
-        </w:rPr>
-        <w:footnoteRef/>
-      </w:r>
-      <w:r>
-        <w:t xml:space="preserve"> </w:t>
-      </w:r>
-      <w:r>
-        <w:rPr>
-          <w:sz w:val="18"/>
-        </w:rPr>
-        <w:t>http://magazynauto.interia.pl/porady/bezpieczenstwo/news-kierowca-lepszy-niz-abs-zapomnij,nId,1040145</w:t>
-      </w:r>
-    </w:p>
-  </w:footnote>
-  <w:footnote w:id="13">
-    <w:p>
-      <w:pPr>
-        <w:pStyle w:val="Tekstprzypisudolnego"/>
-      </w:pPr>
-      <w:r>
-        <w:rPr>
-          <w:rStyle w:val="Odwoanieprzypisudolnego"/>
-        </w:rPr>
-        <w:footnoteRef/>
-      </w:r>
-      <w:r>
-        <w:t xml:space="preserve"> </w:t>
-      </w:r>
-      <w:r>
-        <w:rPr>
-          <w:sz w:val="18"/>
-        </w:rPr>
-        <w:t>http://autokult.pl/25090,czujniki-obrotow-kol-do-czego-sluza-jak-dzialaja-i-jakie-sa-objawy-ich-awarii</w:t>
-      </w:r>
-    </w:p>
-  </w:footnote>
-  <w:footnote w:id="14">
-    <w:p>
-      <w:pPr>
-        <w:pStyle w:val="Tekstprzypisudolnego"/>
-      </w:pPr>
-      <w:r>
-        <w:rPr>
-          <w:rStyle w:val="Odwoanieprzypisudolnego"/>
-        </w:rPr>
-        <w:footnoteRef/>
-      </w:r>
-      <w:r>
-        <w:t xml:space="preserve"> </w:t>
-      </w:r>
-      <w:r>
-        <w:rPr>
-          <w:sz w:val="18"/>
-        </w:rPr>
-        <w:t>http://magazynauto.interia.pl/zdjecia/cztery-sytuacje-drogowe-w-ktorych-abs-moze-wydluzac-droge-ha-zdjecie,parametr,embed_galeria_plaska,iId,1220095,iSort,5,iTime,1,iAId,91441</w:t>
-      </w:r>
-    </w:p>
-  </w:footnote>
-  <w:footnote w:id="15">
-    <w:p>
-      <w:pPr>
-        <w:pStyle w:val="Tekstprzypisudolnego"/>
-      </w:pPr>
-      <w:r>
-        <w:rPr>
-          <w:rStyle w:val="Odwoanieprzypisudolnego"/>
-        </w:rPr>
-        <w:footnoteRef/>
-      </w:r>
-      <w:r>
-        <w:t xml:space="preserve"> </w:t>
-      </w:r>
-      <w:r>
-        <w:t>http://magazynauto.interia.pl/porady/bezpieczenstwo/news-kierowca-lepszy-niz-abs-zapomnij,nId,1040145</w:t>
-      </w:r>
-    </w:p>
-  </w:footnote>
-  <w:footnote w:id="16">
-    <w:p>
-      <w:pPr>
-        <w:pStyle w:val="Tekstprzypisudolnego"/>
-      </w:pPr>
-      <w:r>
-        <w:rPr>
-          <w:rStyle w:val="Odwoanieprzypisudolnego"/>
-        </w:rPr>
-        <w:footnoteRef/>
-      </w:r>
-      <w:r>
-        <w:t xml:space="preserve"> </w:t>
-      </w:r>
-      <w:r>
-        <w:t>http://www.cse.msu.edu/~cse470/F01/Projects/ABS/ABS4/web/do-requirements/do-requirements.html</w:t>
-      </w:r>
-      <w:r>
-        <w:t xml:space="preserve"> (rozdz. Requiremenets)</w:t>
       </w:r>
     </w:p>
   </w:footnote>
@@ -9807,6 +9450,51 @@
       <w:szCs w:val="20"/>
     </w:rPr>
   </w:style>
+  <w:style w:type="paragraph" w:styleId="Tekstprzypisukocowego">
+    <w:name w:val="endnote text"/>
+    <w:basedOn w:val="Normalny"/>
+    <w:link w:val="TekstprzypisukocowegoZnak"/>
+    <w:uiPriority w:val="99"/>
+    <w:semiHidden/>
+    <w:unhideWhenUsed/>
+    <w:rsid w:val="00FA05E0"/>
+  </w:style>
+  <w:style w:type="character" w:customStyle="1" w:styleId="TekstprzypisukocowegoZnak">
+    <w:name w:val="Tekst przypisu końcowego Znak"/>
+    <w:basedOn w:val="Domylnaczcionkaakapitu"/>
+    <w:link w:val="Tekstprzypisukocowego"/>
+    <w:uiPriority w:val="99"/>
+    <w:semiHidden/>
+    <w:rsid w:val="00FA05E0"/>
+    <w:rPr>
+      <w:rFonts w:ascii="Arial" w:eastAsia="Times New Roman" w:hAnsi="Arial" w:cs="Times New Roman"/>
+      <w:sz w:val="20"/>
+      <w:szCs w:val="20"/>
+    </w:rPr>
+  </w:style>
+  <w:style w:type="character" w:styleId="Odwoanieprzypisukocowego">
+    <w:name w:val="endnote reference"/>
+    <w:basedOn w:val="Domylnaczcionkaakapitu"/>
+    <w:uiPriority w:val="99"/>
+    <w:semiHidden/>
+    <w:unhideWhenUsed/>
+    <w:rsid w:val="00FA05E0"/>
+    <w:rPr>
+      <w:vertAlign w:val="superscript"/>
+    </w:rPr>
+  </w:style>
+  <w:style w:type="character" w:styleId="UyteHipercze">
+    <w:name w:val="FollowedHyperlink"/>
+    <w:basedOn w:val="Domylnaczcionkaakapitu"/>
+    <w:uiPriority w:val="99"/>
+    <w:semiHidden/>
+    <w:unhideWhenUsed/>
+    <w:rsid w:val="0096281B"/>
+    <w:rPr>
+      <w:color w:val="800080" w:themeColor="followedHyperlink"/>
+      <w:u w:val="single"/>
+    </w:rPr>
+  </w:style>
 </w:styles>
 </file>
 
@@ -10607,6 +10295,51 @@
       <w:szCs w:val="20"/>
     </w:rPr>
   </w:style>
+  <w:style w:type="paragraph" w:styleId="Tekstprzypisukocowego">
+    <w:name w:val="endnote text"/>
+    <w:basedOn w:val="Normalny"/>
+    <w:link w:val="TekstprzypisukocowegoZnak"/>
+    <w:uiPriority w:val="99"/>
+    <w:semiHidden/>
+    <w:unhideWhenUsed/>
+    <w:rsid w:val="00FA05E0"/>
+  </w:style>
+  <w:style w:type="character" w:customStyle="1" w:styleId="TekstprzypisukocowegoZnak">
+    <w:name w:val="Tekst przypisu końcowego Znak"/>
+    <w:basedOn w:val="Domylnaczcionkaakapitu"/>
+    <w:link w:val="Tekstprzypisukocowego"/>
+    <w:uiPriority w:val="99"/>
+    <w:semiHidden/>
+    <w:rsid w:val="00FA05E0"/>
+    <w:rPr>
+      <w:rFonts w:ascii="Arial" w:eastAsia="Times New Roman" w:hAnsi="Arial" w:cs="Times New Roman"/>
+      <w:sz w:val="20"/>
+      <w:szCs w:val="20"/>
+    </w:rPr>
+  </w:style>
+  <w:style w:type="character" w:styleId="Odwoanieprzypisukocowego">
+    <w:name w:val="endnote reference"/>
+    <w:basedOn w:val="Domylnaczcionkaakapitu"/>
+    <w:uiPriority w:val="99"/>
+    <w:semiHidden/>
+    <w:unhideWhenUsed/>
+    <w:rsid w:val="00FA05E0"/>
+    <w:rPr>
+      <w:vertAlign w:val="superscript"/>
+    </w:rPr>
+  </w:style>
+  <w:style w:type="character" w:styleId="UyteHipercze">
+    <w:name w:val="FollowedHyperlink"/>
+    <w:basedOn w:val="Domylnaczcionkaakapitu"/>
+    <w:uiPriority w:val="99"/>
+    <w:semiHidden/>
+    <w:unhideWhenUsed/>
+    <w:rsid w:val="0096281B"/>
+    <w:rPr>
+      <w:color w:val="800080" w:themeColor="followedHyperlink"/>
+      <w:u w:val="single"/>
+    </w:rPr>
+  </w:style>
 </w:styles>
 </file>
 
@@ -10900,7 +10633,7 @@
 </file>
 
 <file path=customXml/itemProps1.xml><?xml version="1.0" encoding="utf-8"?>
-<ds:datastoreItem xmlns:ds="http://schemas.openxmlformats.org/officeDocument/2006/customXml" ds:itemID="{64CFCE7F-B04F-418A-A16E-89212CDF2A5D}">
+<ds:datastoreItem xmlns:ds="http://schemas.openxmlformats.org/officeDocument/2006/customXml" ds:itemID="{B9C09AE1-FEC4-4E25-9A1F-F5B247472A51}">
   <ds:schemaRefs>
     <ds:schemaRef ds:uri="http://schemas.openxmlformats.org/officeDocument/2006/bibliography"/>
   </ds:schemaRefs>

</xml_diff>

<commit_message>
add new project version vol12
</commit_message>
<xml_diff>
--- a/PRACA DYPLOMOWA/2017-10-19 praca_magisterska.docx
+++ b/PRACA DYPLOMOWA/2017-10-19 praca_magisterska.docx
@@ -72,7 +72,7 @@
           <w:r>
             <w:fldChar w:fldCharType="separate"/>
           </w:r>
-          <w:hyperlink w:anchor="_Toc496398788" w:history="1">
+          <w:hyperlink w:anchor="_Toc500790692" w:history="1">
             <w:r>
               <w:rPr>
                 <w:rStyle w:val="Hipercze"/>
@@ -116,7 +116,7 @@
                 <w:noProof/>
                 <w:webHidden/>
               </w:rPr>
-              <w:instrText xml:space="preserve"> PAGEREF _Toc496398788 \h </w:instrText>
+              <w:instrText xml:space="preserve"> PAGEREF _Toc500790692 \h </w:instrText>
             </w:r>
             <w:r>
               <w:rPr>
@@ -161,7 +161,7 @@
               <w:lang w:eastAsia="pl-PL"/>
             </w:rPr>
           </w:pPr>
-          <w:hyperlink w:anchor="_Toc496398789" w:history="1">
+          <w:hyperlink w:anchor="_Toc500790693" w:history="1">
             <w:r>
               <w:rPr>
                 <w:rStyle w:val="Hipercze"/>
@@ -205,7 +205,7 @@
                 <w:noProof/>
                 <w:webHidden/>
               </w:rPr>
-              <w:instrText xml:space="preserve"> PAGEREF _Toc496398789 \h </w:instrText>
+              <w:instrText xml:space="preserve"> PAGEREF _Toc500790693 \h </w:instrText>
             </w:r>
             <w:r>
               <w:rPr>
@@ -243,7 +243,7 @@
               <w:noProof/>
             </w:rPr>
           </w:pPr>
-          <w:hyperlink w:anchor="_Toc496398790" w:history="1">
+          <w:hyperlink w:anchor="_Toc500790694" w:history="1">
             <w:r>
               <w:rPr>
                 <w:rStyle w:val="Hipercze"/>
@@ -283,7 +283,7 @@
                 <w:noProof/>
                 <w:webHidden/>
               </w:rPr>
-              <w:instrText xml:space="preserve"> PAGEREF _Toc496398790 \h </w:instrText>
+              <w:instrText xml:space="preserve"> PAGEREF _Toc500790694 \h </w:instrText>
             </w:r>
             <w:r>
               <w:rPr>
@@ -321,7 +321,7 @@
               <w:noProof/>
             </w:rPr>
           </w:pPr>
-          <w:hyperlink w:anchor="_Toc496398791" w:history="1">
+          <w:hyperlink w:anchor="_Toc500790695" w:history="1">
             <w:r>
               <w:rPr>
                 <w:rStyle w:val="Hipercze"/>
@@ -361,7 +361,7 @@
                 <w:noProof/>
                 <w:webHidden/>
               </w:rPr>
-              <w:instrText xml:space="preserve"> PAGEREF _Toc496398791 \h </w:instrText>
+              <w:instrText xml:space="preserve"> PAGEREF _Toc500790695 \h </w:instrText>
             </w:r>
             <w:r>
               <w:rPr>
@@ -399,7 +399,7 @@
               <w:noProof/>
             </w:rPr>
           </w:pPr>
-          <w:hyperlink w:anchor="_Toc496398792" w:history="1">
+          <w:hyperlink w:anchor="_Toc500790696" w:history="1">
             <w:r>
               <w:rPr>
                 <w:rStyle w:val="Hipercze"/>
@@ -439,7 +439,7 @@
                 <w:noProof/>
                 <w:webHidden/>
               </w:rPr>
-              <w:instrText xml:space="preserve"> PAGEREF _Toc496398792 \h </w:instrText>
+              <w:instrText xml:space="preserve"> PAGEREF _Toc500790696 \h </w:instrText>
             </w:r>
             <w:r>
               <w:rPr>
@@ -477,7 +477,7 @@
               <w:noProof/>
             </w:rPr>
           </w:pPr>
-          <w:hyperlink w:anchor="_Toc496398793" w:history="1">
+          <w:hyperlink w:anchor="_Toc500790697" w:history="1">
             <w:r>
               <w:rPr>
                 <w:rStyle w:val="Hipercze"/>
@@ -517,7 +517,7 @@
                 <w:noProof/>
                 <w:webHidden/>
               </w:rPr>
-              <w:instrText xml:space="preserve"> PAGEREF _Toc496398793 \h </w:instrText>
+              <w:instrText xml:space="preserve"> PAGEREF _Toc500790697 \h </w:instrText>
             </w:r>
             <w:r>
               <w:rPr>
@@ -562,7 +562,7 @@
               <w:lang w:eastAsia="pl-PL"/>
             </w:rPr>
           </w:pPr>
-          <w:hyperlink w:anchor="_Toc496398794" w:history="1">
+          <w:hyperlink w:anchor="_Toc500790698" w:history="1">
             <w:r>
               <w:rPr>
                 <w:rStyle w:val="Hipercze"/>
@@ -606,7 +606,7 @@
                 <w:noProof/>
                 <w:webHidden/>
               </w:rPr>
-              <w:instrText xml:space="preserve"> PAGEREF _Toc496398794 \h </w:instrText>
+              <w:instrText xml:space="preserve"> PAGEREF _Toc500790698 \h </w:instrText>
             </w:r>
             <w:r>
               <w:rPr>
@@ -644,7 +644,7 @@
               <w:noProof/>
             </w:rPr>
           </w:pPr>
-          <w:hyperlink w:anchor="_Toc496398795" w:history="1">
+          <w:hyperlink w:anchor="_Toc500790699" w:history="1">
             <w:r>
               <w:rPr>
                 <w:rStyle w:val="Hipercze"/>
@@ -684,7 +684,7 @@
                 <w:noProof/>
                 <w:webHidden/>
               </w:rPr>
-              <w:instrText xml:space="preserve"> PAGEREF _Toc496398795 \h </w:instrText>
+              <w:instrText xml:space="preserve"> PAGEREF _Toc500790699 \h </w:instrText>
             </w:r>
             <w:r>
               <w:rPr>
@@ -722,7 +722,7 @@
               <w:noProof/>
             </w:rPr>
           </w:pPr>
-          <w:hyperlink w:anchor="_Toc496398796" w:history="1">
+          <w:hyperlink w:anchor="_Toc500790700" w:history="1">
             <w:r>
               <w:rPr>
                 <w:rStyle w:val="Hipercze"/>
@@ -762,7 +762,7 @@
                 <w:noProof/>
                 <w:webHidden/>
               </w:rPr>
-              <w:instrText xml:space="preserve"> PAGEREF _Toc496398796 \h </w:instrText>
+              <w:instrText xml:space="preserve"> PAGEREF _Toc500790700 \h </w:instrText>
             </w:r>
             <w:r>
               <w:rPr>
@@ -783,6 +783,174 @@
                 <w:webHidden/>
               </w:rPr>
               <w:t>11</w:t>
+            </w:r>
+            <w:r>
+              <w:rPr>
+                <w:noProof/>
+                <w:webHidden/>
+              </w:rPr>
+              <w:fldChar w:fldCharType="end"/>
+            </w:r>
+          </w:hyperlink>
+        </w:p>
+        <w:p>
+          <w:pPr>
+            <w:pStyle w:val="Spistreci3"/>
+            <w:tabs>
+              <w:tab w:val="left" w:pos="1320"/>
+              <w:tab w:val="right" w:leader="dot" w:pos="9063"/>
+            </w:tabs>
+            <w:rPr>
+              <w:noProof/>
+            </w:rPr>
+          </w:pPr>
+          <w:hyperlink w:anchor="_Toc500790701" w:history="1">
+            <w:r>
+              <w:rPr>
+                <w:rStyle w:val="Hipercze"/>
+                <w:rFonts w:cstheme="minorHAnsi"/>
+                <w:noProof/>
+              </w:rPr>
+              <w:t>3.2.1</w:t>
+            </w:r>
+            <w:r>
+              <w:rPr>
+                <w:noProof/>
+              </w:rPr>
+              <w:tab/>
+            </w:r>
+            <w:r>
+              <w:rPr>
+                <w:rStyle w:val="Hipercze"/>
+                <w:rFonts w:cstheme="minorHAnsi"/>
+                <w:noProof/>
+              </w:rPr>
+              <w:t>Obwód elektroniczny</w:t>
+            </w:r>
+            <w:r>
+              <w:rPr>
+                <w:noProof/>
+                <w:webHidden/>
+              </w:rPr>
+              <w:tab/>
+            </w:r>
+            <w:r>
+              <w:rPr>
+                <w:noProof/>
+                <w:webHidden/>
+              </w:rPr>
+              <w:fldChar w:fldCharType="begin"/>
+            </w:r>
+            <w:r>
+              <w:rPr>
+                <w:noProof/>
+                <w:webHidden/>
+              </w:rPr>
+              <w:instrText xml:space="preserve"> PAGEREF _Toc500790701 \h </w:instrText>
+            </w:r>
+            <w:r>
+              <w:rPr>
+                <w:noProof/>
+                <w:webHidden/>
+              </w:rPr>
+            </w:r>
+            <w:r>
+              <w:rPr>
+                <w:noProof/>
+                <w:webHidden/>
+              </w:rPr>
+              <w:fldChar w:fldCharType="separate"/>
+            </w:r>
+            <w:r>
+              <w:rPr>
+                <w:noProof/>
+                <w:webHidden/>
+              </w:rPr>
+              <w:t>11</w:t>
+            </w:r>
+            <w:r>
+              <w:rPr>
+                <w:noProof/>
+                <w:webHidden/>
+              </w:rPr>
+              <w:fldChar w:fldCharType="end"/>
+            </w:r>
+          </w:hyperlink>
+        </w:p>
+        <w:p>
+          <w:pPr>
+            <w:pStyle w:val="Spistreci3"/>
+            <w:tabs>
+              <w:tab w:val="left" w:pos="1320"/>
+              <w:tab w:val="right" w:leader="dot" w:pos="9063"/>
+            </w:tabs>
+            <w:rPr>
+              <w:noProof/>
+            </w:rPr>
+          </w:pPr>
+          <w:hyperlink w:anchor="_Toc500790702" w:history="1">
+            <w:r>
+              <w:rPr>
+                <w:rStyle w:val="Hipercze"/>
+                <w:rFonts w:cstheme="minorHAnsi"/>
+                <w:noProof/>
+              </w:rPr>
+              <w:t>3.2.2</w:t>
+            </w:r>
+            <w:r>
+              <w:rPr>
+                <w:noProof/>
+              </w:rPr>
+              <w:tab/>
+            </w:r>
+            <w:r>
+              <w:rPr>
+                <w:rStyle w:val="Hipercze"/>
+                <w:rFonts w:cstheme="minorHAnsi"/>
+                <w:noProof/>
+              </w:rPr>
+              <w:t>Obwód hydrauliczny</w:t>
+            </w:r>
+            <w:r>
+              <w:rPr>
+                <w:noProof/>
+                <w:webHidden/>
+              </w:rPr>
+              <w:tab/>
+            </w:r>
+            <w:r>
+              <w:rPr>
+                <w:noProof/>
+                <w:webHidden/>
+              </w:rPr>
+              <w:fldChar w:fldCharType="begin"/>
+            </w:r>
+            <w:r>
+              <w:rPr>
+                <w:noProof/>
+                <w:webHidden/>
+              </w:rPr>
+              <w:instrText xml:space="preserve"> PAGEREF _Toc500790702 \h </w:instrText>
+            </w:r>
+            <w:r>
+              <w:rPr>
+                <w:noProof/>
+                <w:webHidden/>
+              </w:rPr>
+            </w:r>
+            <w:r>
+              <w:rPr>
+                <w:noProof/>
+                <w:webHidden/>
+              </w:rPr>
+              <w:fldChar w:fldCharType="separate"/>
+            </w:r>
+            <w:r>
+              <w:rPr>
+                <w:noProof/>
+                <w:webHidden/>
+              </w:rPr>
+              <w:t>12</w:t>
             </w:r>
             <w:r>
               <w:rPr>
@@ -800,7 +968,7 @@
               <w:noProof/>
             </w:rPr>
           </w:pPr>
-          <w:hyperlink w:anchor="_Toc496398797" w:history="1">
+          <w:hyperlink w:anchor="_Toc500790703" w:history="1">
             <w:r>
               <w:rPr>
                 <w:rStyle w:val="Hipercze"/>
@@ -840,7 +1008,7 @@
                 <w:noProof/>
                 <w:webHidden/>
               </w:rPr>
-              <w:instrText xml:space="preserve"> PAGEREF _Toc496398797 \h </w:instrText>
+              <w:instrText xml:space="preserve"> PAGEREF _Toc500790703 \h </w:instrText>
             </w:r>
             <w:r>
               <w:rPr>
@@ -860,7 +1028,7 @@
                 <w:noProof/>
                 <w:webHidden/>
               </w:rPr>
-              <w:t>11</w:t>
+              <w:t>12</w:t>
             </w:r>
             <w:r>
               <w:rPr>
@@ -878,7 +1046,7 @@
               <w:noProof/>
             </w:rPr>
           </w:pPr>
-          <w:hyperlink w:anchor="_Toc496398798" w:history="1">
+          <w:hyperlink w:anchor="_Toc500790704" w:history="1">
             <w:r>
               <w:rPr>
                 <w:rStyle w:val="Hipercze"/>
@@ -920,7 +1088,7 @@
                 <w:noProof/>
                 <w:webHidden/>
               </w:rPr>
-              <w:instrText xml:space="preserve"> PAGEREF _Toc496398798 \h </w:instrText>
+              <w:instrText xml:space="preserve"> PAGEREF _Toc500790704 \h </w:instrText>
             </w:r>
             <w:r>
               <w:rPr>
@@ -940,7 +1108,7 @@
                 <w:noProof/>
                 <w:webHidden/>
               </w:rPr>
-              <w:t>12</w:t>
+              <w:t>13</w:t>
             </w:r>
             <w:r>
               <w:rPr>
@@ -958,7 +1126,7 @@
               <w:noProof/>
             </w:rPr>
           </w:pPr>
-          <w:hyperlink w:anchor="_Toc496398799" w:history="1">
+          <w:hyperlink w:anchor="_Toc500790705" w:history="1">
             <w:r>
               <w:rPr>
                 <w:rStyle w:val="Hipercze"/>
@@ -998,7 +1166,7 @@
                 <w:noProof/>
                 <w:webHidden/>
               </w:rPr>
-              <w:instrText xml:space="preserve"> PAGEREF _Toc496398799 \h </w:instrText>
+              <w:instrText xml:space="preserve"> PAGEREF _Toc500790705 \h </w:instrText>
             </w:r>
             <w:r>
               <w:rPr>
@@ -1018,7 +1186,7 @@
                 <w:noProof/>
                 <w:webHidden/>
               </w:rPr>
-              <w:t>12</w:t>
+              <w:t>13</w:t>
             </w:r>
             <w:r>
               <w:rPr>
@@ -1043,7 +1211,7 @@
               <w:lang w:eastAsia="pl-PL"/>
             </w:rPr>
           </w:pPr>
-          <w:hyperlink w:anchor="_Toc496398800" w:history="1">
+          <w:hyperlink w:anchor="_Toc500790706" w:history="1">
             <w:r>
               <w:rPr>
                 <w:rStyle w:val="Hipercze"/>
@@ -1087,7 +1255,7 @@
                 <w:noProof/>
                 <w:webHidden/>
               </w:rPr>
-              <w:instrText xml:space="preserve"> PAGEREF _Toc496398800 \h </w:instrText>
+              <w:instrText xml:space="preserve"> PAGEREF _Toc500790706 \h </w:instrText>
             </w:r>
             <w:r>
               <w:rPr>
@@ -1107,7 +1275,7 @@
                 <w:noProof/>
                 <w:webHidden/>
               </w:rPr>
-              <w:t>14</w:t>
+              <w:t>15</w:t>
             </w:r>
             <w:r>
               <w:rPr>
@@ -1125,7 +1293,7 @@
               <w:noProof/>
             </w:rPr>
           </w:pPr>
-          <w:hyperlink w:anchor="_Toc496398801" w:history="1">
+          <w:hyperlink w:anchor="_Toc500790707" w:history="1">
             <w:r>
               <w:rPr>
                 <w:rStyle w:val="Hipercze"/>
@@ -1165,7 +1333,7 @@
                 <w:noProof/>
                 <w:webHidden/>
               </w:rPr>
-              <w:instrText xml:space="preserve"> PAGEREF _Toc496398801 \h </w:instrText>
+              <w:instrText xml:space="preserve"> PAGEREF _Toc500790707 \h </w:instrText>
             </w:r>
             <w:r>
               <w:rPr>
@@ -1185,7 +1353,7 @@
                 <w:noProof/>
                 <w:webHidden/>
               </w:rPr>
-              <w:t>14</w:t>
+              <w:t>15</w:t>
             </w:r>
             <w:r>
               <w:rPr>
@@ -1203,7 +1371,7 @@
               <w:noProof/>
             </w:rPr>
           </w:pPr>
-          <w:hyperlink w:anchor="_Toc496398802" w:history="1">
+          <w:hyperlink w:anchor="_Toc500790708" w:history="1">
             <w:r>
               <w:rPr>
                 <w:rStyle w:val="Hipercze"/>
@@ -1243,7 +1411,7 @@
                 <w:noProof/>
                 <w:webHidden/>
               </w:rPr>
-              <w:instrText xml:space="preserve"> PAGEREF _Toc496398802 \h </w:instrText>
+              <w:instrText xml:space="preserve"> PAGEREF _Toc500790708 \h </w:instrText>
             </w:r>
             <w:r>
               <w:rPr>
@@ -1263,7 +1431,7 @@
                 <w:noProof/>
                 <w:webHidden/>
               </w:rPr>
-              <w:t>14</w:t>
+              <w:t>15</w:t>
             </w:r>
             <w:r>
               <w:rPr>
@@ -1281,7 +1449,7 @@
               <w:noProof/>
             </w:rPr>
           </w:pPr>
-          <w:hyperlink w:anchor="_Toc496398803" w:history="1">
+          <w:hyperlink w:anchor="_Toc500790709" w:history="1">
             <w:r>
               <w:rPr>
                 <w:rStyle w:val="Hipercze"/>
@@ -1321,7 +1489,7 @@
                 <w:noProof/>
                 <w:webHidden/>
               </w:rPr>
-              <w:instrText xml:space="preserve"> PAGEREF _Toc496398803 \h </w:instrText>
+              <w:instrText xml:space="preserve"> PAGEREF _Toc500790709 \h </w:instrText>
             </w:r>
             <w:r>
               <w:rPr>
@@ -1341,7 +1509,7 @@
                 <w:noProof/>
                 <w:webHidden/>
               </w:rPr>
-              <w:t>14</w:t>
+              <w:t>15</w:t>
             </w:r>
             <w:r>
               <w:rPr>
@@ -1359,7 +1527,7 @@
               <w:noProof/>
             </w:rPr>
           </w:pPr>
-          <w:hyperlink w:anchor="_Toc496398804" w:history="1">
+          <w:hyperlink w:anchor="_Toc500790710" w:history="1">
             <w:r>
               <w:rPr>
                 <w:rStyle w:val="Hipercze"/>
@@ -1399,7 +1567,7 @@
                 <w:noProof/>
                 <w:webHidden/>
               </w:rPr>
-              <w:instrText xml:space="preserve"> PAGEREF _Toc496398804 \h </w:instrText>
+              <w:instrText xml:space="preserve"> PAGEREF _Toc500790710 \h </w:instrText>
             </w:r>
             <w:r>
               <w:rPr>
@@ -1419,7 +1587,7 @@
                 <w:noProof/>
                 <w:webHidden/>
               </w:rPr>
-              <w:t>14</w:t>
+              <w:t>15</w:t>
             </w:r>
             <w:r>
               <w:rPr>
@@ -1437,7 +1605,7 @@
               <w:noProof/>
             </w:rPr>
           </w:pPr>
-          <w:hyperlink w:anchor="_Toc496398805" w:history="1">
+          <w:hyperlink w:anchor="_Toc500790711" w:history="1">
             <w:r>
               <w:rPr>
                 <w:rStyle w:val="Hipercze"/>
@@ -1477,7 +1645,7 @@
                 <w:noProof/>
                 <w:webHidden/>
               </w:rPr>
-              <w:instrText xml:space="preserve"> PAGEREF _Toc496398805 \h </w:instrText>
+              <w:instrText xml:space="preserve"> PAGEREF _Toc500790711 \h </w:instrText>
             </w:r>
             <w:r>
               <w:rPr>
@@ -1497,7 +1665,7 @@
                 <w:noProof/>
                 <w:webHidden/>
               </w:rPr>
-              <w:t>14</w:t>
+              <w:t>15</w:t>
             </w:r>
             <w:r>
               <w:rPr>
@@ -1522,7 +1690,7 @@
               <w:lang w:eastAsia="pl-PL"/>
             </w:rPr>
           </w:pPr>
-          <w:hyperlink w:anchor="_Toc496398806" w:history="1">
+          <w:hyperlink w:anchor="_Toc500790712" w:history="1">
             <w:r>
               <w:rPr>
                 <w:rStyle w:val="Hipercze"/>
@@ -1566,7 +1734,7 @@
                 <w:noProof/>
                 <w:webHidden/>
               </w:rPr>
-              <w:instrText xml:space="preserve"> PAGEREF _Toc496398806 \h </w:instrText>
+              <w:instrText xml:space="preserve"> PAGEREF _Toc500790712 \h </w:instrText>
             </w:r>
             <w:r>
               <w:rPr>
@@ -1586,7 +1754,7 @@
                 <w:noProof/>
                 <w:webHidden/>
               </w:rPr>
-              <w:t>15</w:t>
+              <w:t>16</w:t>
             </w:r>
             <w:r>
               <w:rPr>
@@ -1604,7 +1772,7 @@
               <w:noProof/>
             </w:rPr>
           </w:pPr>
-          <w:hyperlink w:anchor="_Toc496398807" w:history="1">
+          <w:hyperlink w:anchor="_Toc500790713" w:history="1">
             <w:r>
               <w:rPr>
                 <w:rStyle w:val="Hipercze"/>
@@ -1644,7 +1812,7 @@
                 <w:noProof/>
                 <w:webHidden/>
               </w:rPr>
-              <w:instrText xml:space="preserve"> PAGEREF _Toc496398807 \h </w:instrText>
+              <w:instrText xml:space="preserve"> PAGEREF _Toc500790713 \h </w:instrText>
             </w:r>
             <w:r>
               <w:rPr>
@@ -1664,7 +1832,7 @@
                 <w:noProof/>
                 <w:webHidden/>
               </w:rPr>
-              <w:t>15</w:t>
+              <w:t>16</w:t>
             </w:r>
             <w:r>
               <w:rPr>
@@ -1682,7 +1850,7 @@
               <w:noProof/>
             </w:rPr>
           </w:pPr>
-          <w:hyperlink w:anchor="_Toc496398808" w:history="1">
+          <w:hyperlink w:anchor="_Toc500790714" w:history="1">
             <w:r>
               <w:rPr>
                 <w:rStyle w:val="Hipercze"/>
@@ -1722,7 +1890,7 @@
                 <w:noProof/>
                 <w:webHidden/>
               </w:rPr>
-              <w:instrText xml:space="preserve"> PAGEREF _Toc496398808 \h </w:instrText>
+              <w:instrText xml:space="preserve"> PAGEREF _Toc500790714 \h </w:instrText>
             </w:r>
             <w:r>
               <w:rPr>
@@ -1742,7 +1910,7 @@
                 <w:noProof/>
                 <w:webHidden/>
               </w:rPr>
-              <w:t>15</w:t>
+              <w:t>16</w:t>
             </w:r>
             <w:r>
               <w:rPr>
@@ -1760,7 +1928,7 @@
               <w:noProof/>
             </w:rPr>
           </w:pPr>
-          <w:hyperlink w:anchor="_Toc496398809" w:history="1">
+          <w:hyperlink w:anchor="_Toc500790715" w:history="1">
             <w:r>
               <w:rPr>
                 <w:rStyle w:val="Hipercze"/>
@@ -1800,7 +1968,7 @@
                 <w:noProof/>
                 <w:webHidden/>
               </w:rPr>
-              <w:instrText xml:space="preserve"> PAGEREF _Toc496398809 \h </w:instrText>
+              <w:instrText xml:space="preserve"> PAGEREF _Toc500790715 \h </w:instrText>
             </w:r>
             <w:r>
               <w:rPr>
@@ -1820,7 +1988,7 @@
                 <w:noProof/>
                 <w:webHidden/>
               </w:rPr>
-              <w:t>15</w:t>
+              <w:t>16</w:t>
             </w:r>
             <w:r>
               <w:rPr>
@@ -1838,7 +2006,7 @@
               <w:noProof/>
             </w:rPr>
           </w:pPr>
-          <w:hyperlink w:anchor="_Toc496398810" w:history="1">
+          <w:hyperlink w:anchor="_Toc500790716" w:history="1">
             <w:r>
               <w:rPr>
                 <w:rStyle w:val="Hipercze"/>
@@ -1878,7 +2046,7 @@
                 <w:noProof/>
                 <w:webHidden/>
               </w:rPr>
-              <w:instrText xml:space="preserve"> PAGEREF _Toc496398810 \h </w:instrText>
+              <w:instrText xml:space="preserve"> PAGEREF _Toc500790716 \h </w:instrText>
             </w:r>
             <w:r>
               <w:rPr>
@@ -1898,7 +2066,7 @@
                 <w:noProof/>
                 <w:webHidden/>
               </w:rPr>
-              <w:t>15</w:t>
+              <w:t>16</w:t>
             </w:r>
             <w:r>
               <w:rPr>
@@ -1916,7 +2084,7 @@
               <w:noProof/>
             </w:rPr>
           </w:pPr>
-          <w:hyperlink w:anchor="_Toc496398811" w:history="1">
+          <w:hyperlink w:anchor="_Toc500790717" w:history="1">
             <w:r>
               <w:rPr>
                 <w:rStyle w:val="Hipercze"/>
@@ -1956,7 +2124,7 @@
                 <w:noProof/>
                 <w:webHidden/>
               </w:rPr>
-              <w:instrText xml:space="preserve"> PAGEREF _Toc496398811 \h </w:instrText>
+              <w:instrText xml:space="preserve"> PAGEREF _Toc500790717 \h </w:instrText>
             </w:r>
             <w:r>
               <w:rPr>
@@ -1976,7 +2144,7 @@
                 <w:noProof/>
                 <w:webHidden/>
               </w:rPr>
-              <w:t>15</w:t>
+              <w:t>16</w:t>
             </w:r>
             <w:r>
               <w:rPr>
@@ -2001,7 +2169,7 @@
               <w:lang w:eastAsia="pl-PL"/>
             </w:rPr>
           </w:pPr>
-          <w:hyperlink w:anchor="_Toc496398812" w:history="1">
+          <w:hyperlink w:anchor="_Toc500790718" w:history="1">
             <w:r>
               <w:rPr>
                 <w:rStyle w:val="Hipercze"/>
@@ -2045,7 +2213,7 @@
                 <w:noProof/>
                 <w:webHidden/>
               </w:rPr>
-              <w:instrText xml:space="preserve"> PAGEREF _Toc496398812 \h </w:instrText>
+              <w:instrText xml:space="preserve"> PAGEREF _Toc500790718 \h </w:instrText>
             </w:r>
             <w:r>
               <w:rPr>
@@ -2065,7 +2233,7 @@
                 <w:noProof/>
                 <w:webHidden/>
               </w:rPr>
-              <w:t>16</w:t>
+              <w:t>17</w:t>
             </w:r>
             <w:r>
               <w:rPr>
@@ -2087,7 +2255,7 @@
               <w:lang w:eastAsia="pl-PL"/>
             </w:rPr>
           </w:pPr>
-          <w:hyperlink w:anchor="_Toc496398813" w:history="1">
+          <w:hyperlink w:anchor="_Toc500790719" w:history="1">
             <w:r>
               <w:rPr>
                 <w:rStyle w:val="Hipercze"/>
@@ -2114,7 +2282,7 @@
                 <w:noProof/>
                 <w:webHidden/>
               </w:rPr>
-              <w:instrText xml:space="preserve"> PAGEREF _Toc496398813 \h </w:instrText>
+              <w:instrText xml:space="preserve"> PAGEREF _Toc500790719 \h </w:instrText>
             </w:r>
             <w:r>
               <w:rPr>
@@ -2134,7 +2302,7 @@
                 <w:noProof/>
                 <w:webHidden/>
               </w:rPr>
-              <w:t>17</w:t>
+              <w:t>18</w:t>
             </w:r>
             <w:r>
               <w:rPr>
@@ -2213,7 +2381,7 @@
           <w:b w:val="0"/>
         </w:rPr>
       </w:pPr>
-      <w:bookmarkStart w:id="0" w:name="_Toc496398788"/>
+      <w:bookmarkStart w:id="0" w:name="_Toc500790692"/>
       <w:r>
         <w:rPr>
           <w:b w:val="0"/>
@@ -2233,7 +2401,7 @@
       <w:pPr>
         <w:pStyle w:val="Nagwek1"/>
       </w:pPr>
-      <w:bookmarkStart w:id="1" w:name="_Toc496398789"/>
+      <w:bookmarkStart w:id="1" w:name="_Toc500790693"/>
       <w:r>
         <w:lastRenderedPageBreak/>
         <w:t>Bezpieczeństwo systemów sterowania</w:t>
@@ -2242,7 +2410,12 @@
         <w:t xml:space="preserve"> </w:t>
       </w:r>
       <w:r>
-        <w:t>[10+]</w:t>
+        <w:t>[1</w:t>
+      </w:r>
+      <w:bookmarkStart w:id="2" w:name="_GoBack"/>
+      <w:bookmarkEnd w:id="2"/>
+      <w:r>
+        <w:t>0+]</w:t>
       </w:r>
       <w:bookmarkEnd w:id="1"/>
     </w:p>
@@ -2250,11 +2423,11 @@
       <w:pPr>
         <w:pStyle w:val="Nagwek2"/>
       </w:pPr>
-      <w:bookmarkStart w:id="2" w:name="_Toc496398790"/>
+      <w:bookmarkStart w:id="3" w:name="_Toc500790694"/>
       <w:r>
         <w:t>Podstawowe pojęcia bezpieczeństwa systemów sterowania [2]</w:t>
       </w:r>
-      <w:bookmarkEnd w:id="2"/>
+      <w:bookmarkEnd w:id="3"/>
     </w:p>
     <w:p>
       <w:r>
@@ -2265,7 +2438,7 @@
       <w:pPr>
         <w:pStyle w:val="Nagwek2"/>
       </w:pPr>
-      <w:bookmarkStart w:id="3" w:name="_Toc496398791"/>
+      <w:bookmarkStart w:id="4" w:name="_Toc500790695"/>
       <w:proofErr w:type="spellStart"/>
       <w:r>
         <w:t>Safety</w:t>
@@ -2285,13 +2458,13 @@
       <w:r>
         <w:t>[3]</w:t>
       </w:r>
-      <w:bookmarkEnd w:id="3"/>
+      <w:bookmarkEnd w:id="4"/>
     </w:p>
     <w:p>
       <w:pPr>
         <w:pStyle w:val="Nagwek2"/>
       </w:pPr>
-      <w:bookmarkStart w:id="4" w:name="_Toc496398792"/>
+      <w:bookmarkStart w:id="5" w:name="_Toc500790696"/>
       <w:r>
         <w:t xml:space="preserve">Wnioskowanie o bezpieczeństwie w cyklu życia </w:t>
       </w:r>
@@ -2304,13 +2477,13 @@
       <w:r>
         <w:t>[3]</w:t>
       </w:r>
-      <w:bookmarkEnd w:id="4"/>
+      <w:bookmarkEnd w:id="5"/>
     </w:p>
     <w:p>
       <w:pPr>
         <w:pStyle w:val="Nagwek2"/>
       </w:pPr>
-      <w:bookmarkStart w:id="5" w:name="_Toc496398793"/>
+      <w:bookmarkStart w:id="6" w:name="_Toc500790697"/>
       <w:r>
         <w:t xml:space="preserve">Stosowanie dowodów w </w:t>
       </w:r>
@@ -2326,7 +2499,7 @@
       <w:r>
         <w:t>case</w:t>
       </w:r>
-      <w:bookmarkEnd w:id="5"/>
+      <w:bookmarkEnd w:id="6"/>
       <w:proofErr w:type="spellEnd"/>
     </w:p>
     <w:p/>
@@ -2369,7 +2542,7 @@
         <w:spacing w:line="360" w:lineRule="auto"/>
         <w:jc w:val="both"/>
       </w:pPr>
-      <w:bookmarkStart w:id="6" w:name="_Toc496398794"/>
+      <w:bookmarkStart w:id="7" w:name="_Toc500790698"/>
       <w:r>
         <w:lastRenderedPageBreak/>
         <w:t xml:space="preserve">System ABS w samochodach </w:t>
@@ -2377,21 +2550,21 @@
       <w:r>
         <w:t>osobowych [20]</w:t>
       </w:r>
-      <w:bookmarkEnd w:id="6"/>
+      <w:bookmarkEnd w:id="7"/>
     </w:p>
     <w:p>
       <w:pPr>
         <w:pStyle w:val="Nagwek2"/>
         <w:spacing w:line="360" w:lineRule="auto"/>
       </w:pPr>
-      <w:bookmarkStart w:id="7" w:name="_Toc496398795"/>
+      <w:bookmarkStart w:id="8" w:name="_Toc500790699"/>
       <w:r>
         <w:t xml:space="preserve">Charakterystyka </w:t>
       </w:r>
       <w:r>
         <w:t>systemu</w:t>
       </w:r>
-      <w:bookmarkEnd w:id="7"/>
+      <w:bookmarkEnd w:id="8"/>
     </w:p>
     <w:p>
       <w:pPr>
@@ -2599,12 +2772,6 @@
         <w:rPr>
           <w:rFonts w:cs="Arial"/>
         </w:rPr>
-        <w:sectPr>
-          <w:pgSz w:w="11906" w:h="16838"/>
-          <w:pgMar w:top="1417" w:right="1417" w:bottom="1417" w:left="709" w:header="708" w:footer="708" w:gutter="0"/>
-          <w:cols w:space="708"/>
-          <w:docGrid w:linePitch="360"/>
-        </w:sectPr>
       </w:pPr>
       <w:r>
         <w:rPr>
@@ -2661,41 +2828,58 @@
         <w:rPr>
           <w:rFonts w:cs="Arial"/>
         </w:rPr>
-        <w:t xml:space="preserve"> oś. Od tego czasu rozpoczął się okres dynamicznego rozwoju tego systemu na świecie. Ciekawostką jest fakt, że na początku lat osiemdziesiątych </w:t>
-      </w:r>
-      <w:r>
-        <w:rPr>
-          <w:rFonts w:cs="Arial"/>
-        </w:rPr>
-        <w:t xml:space="preserve">w warszawskiej Fabryce Samochodów Osobowych powstał system HUAP – Hamulcowy Układ </w:t>
-      </w:r>
-      <w:r>
-        <w:rPr>
-          <w:rFonts w:cs="Arial"/>
-        </w:rPr>
-        <w:t>Antypoślizgowy</w:t>
-      </w:r>
-      <w:r>
-        <w:rPr>
-          <w:rFonts w:cs="Arial"/>
-        </w:rPr>
-        <w:t>, który uznawany jest za „polski ABS”</w:t>
-      </w:r>
-    </w:p>
-    <w:p>
-      <w:pPr>
-        <w:spacing w:line="360" w:lineRule="auto"/>
-        <w:jc w:val="both"/>
-        <w:rPr>
-          <w:rFonts w:cs="Arial"/>
-        </w:rPr>
-      </w:pPr>
+        <w:t xml:space="preserve"> oś. Od tego czasu rozpoczął się okres dynamicznego rozwoju tego systemu na świ</w:t>
+      </w:r>
+      <w:r>
+        <w:rPr>
+          <w:rFonts w:cs="Arial"/>
+        </w:rPr>
+        <w:t xml:space="preserve">ecie. </w:t>
+      </w:r>
+    </w:p>
+    <w:p>
+      <w:pPr>
+        <w:spacing w:line="360" w:lineRule="auto"/>
+        <w:jc w:val="both"/>
+        <w:rPr>
+          <w:rFonts w:cs="Arial"/>
+        </w:rPr>
+      </w:pPr>
+      <w:r>
+        <w:rPr>
+          <w:rFonts w:cs="Arial"/>
+        </w:rPr>
+        <w:t>N</w:t>
+      </w:r>
+      <w:r>
+        <w:rPr>
+          <w:rFonts w:cs="Arial"/>
+        </w:rPr>
+        <w:t xml:space="preserve">a początku lat osiemdziesiątych </w:t>
+      </w:r>
+      <w:r>
+        <w:rPr>
+          <w:rFonts w:cs="Arial"/>
+        </w:rPr>
+        <w:t>w warszawskiej Fabryce Samochodó</w:t>
+      </w:r>
+      <w:r>
+        <w:rPr>
+          <w:rFonts w:cs="Arial"/>
+        </w:rPr>
+        <w:t>w Osobowych (FSO) powstał Hamulcowy Układ Antypoślizgowy</w:t>
+      </w:r>
+      <w:r>
+        <w:rPr>
+          <w:rFonts w:cs="Arial"/>
+        </w:rPr>
+        <w:t xml:space="preserve"> (HUAP), który uznawany jest za pierwszy polski układ przeciwblokujący koła</w:t>
+      </w:r>
       <w:r>
         <w:rPr>
           <w:rStyle w:val="Odwoanieprzypisukocowego"/>
           <w:rFonts w:cs="Arial"/>
         </w:rPr>
-        <w:lastRenderedPageBreak/>
         <w:endnoteReference w:id="1"/>
       </w:r>
       <w:r>
@@ -4071,7 +4255,19 @@
         <w:rPr>
           <w:rFonts w:cs="Arial"/>
         </w:rPr>
-        <w:t>Skuteczność awaryjnego hamowania często decyduje czy kierowca uniknie bezpośredniego uderzenia w przeszkodę czy nie. Sprawnie działający układ ABS znacznie podnosi prawdopodobieństwo uniknięcia poważnych następstw wypadków drogowych. Możliwe, że będzie wydawać się to dziwne ale istnieją cztery sytuacje na drodze w których sprawnie działający układ przeciwblokujący koła wydłuży drogę hamowania.</w:t>
+        <w:t>Skuteczność awaryjnego hamowania często decyduje czy kierowca uniknie bezpoś</w:t>
+      </w:r>
+      <w:r>
+        <w:rPr>
+          <w:rFonts w:cs="Arial"/>
+        </w:rPr>
+        <w:t xml:space="preserve">redniego uderzenia w przeszkodę, </w:t>
+      </w:r>
+      <w:r>
+        <w:rPr>
+          <w:rFonts w:cs="Arial"/>
+        </w:rPr>
+        <w:t>czy nie. Sprawnie działający układ ABS znacznie podnosi prawdopodobieństwo uniknięcia poważnych następstw wypadków drogowych. Możliwe, że będzie wydawać się to dziwne ale istnieją cztery sytuacje na drodze w których sprawnie działający układ przeciwblokujący koła wydłuży drogę hamowania.</w:t>
       </w:r>
     </w:p>
     <w:p>
@@ -4110,7 +4306,46 @@
         <w:rPr>
           <w:rFonts w:cs="Arial"/>
         </w:rPr>
-        <w:t xml:space="preserve"> Umożliwiłoby poprawne określenie przyczepności kół przez system ABS i w efekcie jego skuteczne przeciwdziałanie na blokowanie się kół. Kolejną sytuacją</w:t>
+        <w:t xml:space="preserve"> Umożliwiłoby</w:t>
+      </w:r>
+      <w:r>
+        <w:rPr>
+          <w:rFonts w:cs="Arial"/>
+        </w:rPr>
+        <w:t xml:space="preserve"> to</w:t>
+      </w:r>
+      <w:r>
+        <w:rPr>
+          <w:rFonts w:cs="Arial"/>
+        </w:rPr>
+        <w:t xml:space="preserve"> poprawne określenie przyczepności kół przez system ABS i w efekcie jego skuteczne</w:t>
+      </w:r>
+      <w:r>
+        <w:rPr>
+          <w:rFonts w:cs="Arial"/>
+        </w:rPr>
+        <w:t xml:space="preserve"> działanie</w:t>
+      </w:r>
+      <w:r>
+        <w:rPr>
+          <w:rFonts w:cs="Arial"/>
+        </w:rPr>
+        <w:t>.</w:t>
+      </w:r>
+    </w:p>
+    <w:p>
+      <w:pPr>
+        <w:spacing w:line="360" w:lineRule="auto"/>
+        <w:jc w:val="both"/>
+        <w:rPr>
+          <w:rFonts w:cs="Arial"/>
+        </w:rPr>
+      </w:pPr>
+      <w:r>
+        <w:rPr>
+          <w:rFonts w:cs="Arial"/>
+        </w:rPr>
+        <w:t>Kolejną sytuacją</w:t>
       </w:r>
       <w:r>
         <w:rPr>
@@ -4142,6 +4377,15 @@
         </w:rPr>
         <w:t xml:space="preserve"> </w:t>
       </w:r>
+    </w:p>
+    <w:p>
+      <w:pPr>
+        <w:spacing w:line="360" w:lineRule="auto"/>
+        <w:jc w:val="both"/>
+        <w:rPr>
+          <w:rFonts w:cs="Arial"/>
+        </w:rPr>
+      </w:pPr>
       <w:r>
         <w:rPr>
           <w:rFonts w:cs="Arial"/>
@@ -4152,7 +4396,13 @@
         <w:rPr>
           <w:rFonts w:cs="Arial"/>
         </w:rPr>
-        <w:t xml:space="preserve"> kiedy system przeciwblokujący może wydłużyć drogę zatrzymania pojazdu jest</w:t>
+        <w:t xml:space="preserve">, </w:t>
+      </w:r>
+      <w:r>
+        <w:rPr>
+          <w:rFonts w:cs="Arial"/>
+        </w:rPr>
+        <w:t>kiedy system przeciwblokujący może wydłużyć drogę zatrzymania pojazdu jest</w:t>
       </w:r>
       <w:r>
         <w:rPr>
@@ -4218,7 +4468,31 @@
         <w:rPr>
           <w:rFonts w:cs="Arial"/>
         </w:rPr>
-        <w:t>tej” drodze należy traktować jako kolejny przykład negatywnego działania systemu</w:t>
+        <w:t xml:space="preserve">tej” drodze należy traktować jako kolejny przykład </w:t>
+      </w:r>
+      <w:r>
+        <w:rPr>
+          <w:rFonts w:cs="Arial"/>
+        </w:rPr>
+        <w:t>„</w:t>
+      </w:r>
+      <w:r>
+        <w:rPr>
+          <w:rFonts w:cs="Arial"/>
+        </w:rPr>
+        <w:t>negatywnego</w:t>
+      </w:r>
+      <w:r>
+        <w:rPr>
+          <w:rFonts w:cs="Arial"/>
+        </w:rPr>
+        <w:t>”</w:t>
+      </w:r>
+      <w:r>
+        <w:rPr>
+          <w:rFonts w:cs="Arial"/>
+        </w:rPr>
+        <w:t xml:space="preserve"> działania systemu</w:t>
       </w:r>
       <w:r>
         <w:rPr>
@@ -4276,7 +4550,19 @@
         <w:rPr>
           <w:rFonts w:cs="Arial"/>
         </w:rPr>
-        <w:t xml:space="preserve">Wskazane wyżej sytuacje to jednak tylko nieliczne przykłady gdy elektronika nie stoi po stronie kierowcy. </w:t>
+        <w:t>Wskazane wyżej sytuacje to j</w:t>
+      </w:r>
+      <w:r>
+        <w:rPr>
+          <w:rFonts w:cs="Arial"/>
+        </w:rPr>
+        <w:t xml:space="preserve">ednak tylko nieliczne przykłady, </w:t>
+      </w:r>
+      <w:r>
+        <w:rPr>
+          <w:rFonts w:cs="Arial"/>
+        </w:rPr>
+        <w:t xml:space="preserve">gdy elektronika nie stoi po stronie kierowcy. </w:t>
       </w:r>
       <w:r>
         <w:rPr>
@@ -4300,20 +4586,20 @@
         <w:rPr>
           <w:rFonts w:cs="Arial"/>
         </w:rPr>
-        <w:t xml:space="preserve"> wykorzystanie systemu ABS zapewniając krótszą drogę hamowania, stabilność toru jazdy i sterowność samochodu umożliwiającą bezpieczne ominięcie przeszkody.</w:t>
-      </w:r>
-      <w:r>
-        <w:rPr>
-          <w:rFonts w:cs="Arial"/>
-        </w:rPr>
-        <w:t xml:space="preserve"> Korzyści działania systemu ABS najłatwiej dostrzec podczas testów </w:t>
+        <w:t xml:space="preserve"> wykorzystanie systemu ABS zapewniając krótszą drogę hamowania, stabilność toru jazdy i sterowność samochodu umożliwiającą </w:t>
       </w:r>
       <w:r>
         <w:rPr>
           <w:rFonts w:cs="Arial"/>
         </w:rPr>
         <w:lastRenderedPageBreak/>
-        <w:t>hamowania awaryjnego na suchej i mokrej nawierzchni z udziałem wykwalifikowanego kierowcy testowego i typowego kierowcy jakiego często spotkamy</w:t>
+        <w:t>bezpieczne ominięcie przeszkody.</w:t>
+      </w:r>
+      <w:r>
+        <w:rPr>
+          <w:rFonts w:cs="Arial"/>
+        </w:rPr>
+        <w:t xml:space="preserve"> Korzyści działania systemu ABS najłatwiej dostrzec podczas testów hamowania awaryjnego na suchej i mokrej nawierzchni z udziałem wykwalifikowanego kierowcy testowego i typowego kierowcy jakiego często spotkamy</w:t>
       </w:r>
       <w:r>
         <w:rPr>
@@ -4637,14 +4923,14 @@
         <w:rPr>
           <w:rFonts w:cs="Arial"/>
         </w:rPr>
-        <w:t xml:space="preserve">Droga hamowania samochodu bez systemu ABS prowadzonego przez typowego kierowcę okazała się prawie dwa razy dłuższa w stosunku do pojazdu hamującego przy wsparciu elektroniki. W chwili gdy pojazd z systemem ABS zatrzymał się samochód typowego kierowcy hamujący z zablokowaniem kół poruszał się </w:t>
+        <w:t xml:space="preserve">Droga hamowania samochodu bez systemu ABS prowadzonego przez typowego kierowcę okazała się prawie dwa razy dłuższa w stosunku do pojazdu hamującego przy wsparciu elektroniki. W chwili gdy pojazd z </w:t>
       </w:r>
       <w:r>
         <w:rPr>
           <w:rFonts w:cs="Arial"/>
         </w:rPr>
         <w:lastRenderedPageBreak/>
-        <w:t xml:space="preserve">jeszcze z prędkością 69 km/h. Kierowca testowy z doświadczeniem sportowym był w stanie zahamować znacznie wcześniej, ale wynik 58,1 m uzyskany został po kilku próbach na „wyczucie” przyczepności kół. </w:t>
+        <w:t xml:space="preserve">systemem ABS zatrzymał się samochód typowego kierowcy hamujący z zablokowaniem kół poruszał się jeszcze z prędkością 69 km/h. Kierowca testowy z doświadczeniem sportowym był w stanie zahamować znacznie wcześniej, ale wynik 58,1 m uzyskany został po kilku próbach na „wyczucie” przyczepności kół. </w:t>
       </w:r>
       <w:r>
         <w:rPr>
@@ -4957,6 +5243,15 @@
     </w:p>
     <w:p>
       <w:pPr>
+        <w:spacing w:line="360" w:lineRule="auto"/>
+        <w:jc w:val="both"/>
+        <w:rPr>
+          <w:rFonts w:cs="Arial"/>
+        </w:rPr>
+      </w:pPr>
+    </w:p>
+    <w:p>
+      <w:pPr>
         <w:pStyle w:val="Nagwek2"/>
         <w:spacing w:line="360" w:lineRule="auto"/>
         <w:ind w:left="426"/>
@@ -4965,16 +5260,280 @@
           <w:b w:val="0"/>
         </w:rPr>
       </w:pPr>
-      <w:bookmarkStart w:id="9" w:name="_Toc496398796"/>
+      <w:bookmarkStart w:id="9" w:name="_Toc500790700"/>
       <w:r>
         <w:rPr>
           <w:b w:val="0"/>
         </w:rPr>
+        <w:lastRenderedPageBreak/>
         <w:t>Budowa i działanie</w:t>
       </w:r>
       <w:bookmarkEnd w:id="9"/>
     </w:p>
-    <w:p/>
+    <w:p>
+      <w:pPr>
+        <w:spacing w:line="360" w:lineRule="auto"/>
+        <w:ind w:left="426" w:firstLine="282"/>
+        <w:jc w:val="both"/>
+      </w:pPr>
+      <w:r>
+        <w:t xml:space="preserve">Jednym z przykładowych układów ABS montowanych w samochodach osobowych jest czteroczujnikowy, trzykanałowy Agregat Hydrauliczny TEVES MK II. Podobnie jak w układach innych producentów struktura budowy TEVES MK2 jest dwu elementowa i składa się z obwodów elektronicznego i hydraulicznego. </w:t>
+      </w:r>
+    </w:p>
+    <w:p>
+      <w:pPr>
+        <w:pStyle w:val="Nagwek3"/>
+        <w:spacing w:line="360" w:lineRule="auto"/>
+        <w:rPr>
+          <w:rFonts w:asciiTheme="minorHAnsi" w:hAnsiTheme="minorHAnsi" w:cstheme="minorHAnsi"/>
+          <w:b w:val="0"/>
+          <w:color w:val="auto"/>
+          <w:sz w:val="24"/>
+          <w:szCs w:val="24"/>
+        </w:rPr>
+      </w:pPr>
+      <w:bookmarkStart w:id="10" w:name="_Toc500790701"/>
+      <w:r>
+        <w:rPr>
+          <w:rFonts w:asciiTheme="minorHAnsi" w:hAnsiTheme="minorHAnsi" w:cstheme="minorHAnsi"/>
+          <w:b w:val="0"/>
+          <w:color w:val="auto"/>
+          <w:sz w:val="24"/>
+          <w:szCs w:val="24"/>
+        </w:rPr>
+        <w:t>Obwód elektroniczny</w:t>
+      </w:r>
+      <w:bookmarkEnd w:id="10"/>
+    </w:p>
+    <w:p>
+      <w:pPr>
+        <w:spacing w:line="360" w:lineRule="auto"/>
+        <w:ind w:left="426"/>
+        <w:jc w:val="both"/>
+      </w:pPr>
+      <w:r>
+        <w:t xml:space="preserve">Podstawowymi elementami obwodu </w:t>
+      </w:r>
+      <w:r>
+        <w:t>elektronicznego</w:t>
+      </w:r>
+      <w:r>
+        <w:t xml:space="preserve"> systemu ABS</w:t>
+      </w:r>
+      <w:r>
+        <w:t xml:space="preserve"> są: zespół sterujący, cztery</w:t>
+      </w:r>
+      <w:r>
+        <w:t xml:space="preserve"> oddzielne dla każdego koła</w:t>
+      </w:r>
+      <w:r>
+        <w:t xml:space="preserve"> czujniki</w:t>
+      </w:r>
+      <w:r>
+        <w:t xml:space="preserve"> pomiaru prędkości obrotowej</w:t>
+      </w:r>
+      <w:r>
+        <w:t xml:space="preserve">, </w:t>
+      </w:r>
+      <w:r>
+        <w:t xml:space="preserve">czujnik położenia pedału hamulca, czujnik lampki kontrolnej, </w:t>
+      </w:r>
+      <w:r>
+        <w:t>umiejscowionej na desce rozdzielczej kierowcy</w:t>
+      </w:r>
+      <w:r>
+        <w:t xml:space="preserve"> oraz czujniki kontroli poziomu i wartości ciśnienia płynu hamulcowego w układzie hamowania.</w:t>
+      </w:r>
+      <w:r>
+        <w:t xml:space="preserve"> </w:t>
+      </w:r>
+    </w:p>
+    <w:p>
+      <w:pPr>
+        <w:spacing w:line="360" w:lineRule="auto"/>
+        <w:ind w:left="426"/>
+        <w:jc w:val="both"/>
+      </w:pPr>
+      <w:r>
+        <w:t xml:space="preserve">Elektroniczny Zespół Sterujący (EZU) jest odpowiedzialny z odbieranie i przetwarzanie sygnałów pochodzących z czujników pomiaru prędkości kół, czujnika położenia pedału hamulca, oraz czujników poziomu i wartości ciśnienia płynu hamulcowego w układzie. Zapewnienie ciągłej kontroli wyników z czujników składowych pozwala EZU m.in na ustalenie częstotliwości zmian prędkości chwilowej kół. Dokładność danych zapewniana jest przez wysoką częstotliwość pomiaru prędkości (ok 100 razy na minutę). Wykrycie nagłego spadku prędkości kół w krótkim czasie, przy jednoczesnej kwalifikacji zdarzenia, na podstawie </w:t>
+      </w:r>
+      <w:r>
+        <w:t>sygnału</w:t>
+      </w:r>
+      <w:r>
+        <w:t xml:space="preserve"> z czujnika położenia pedału hamulca</w:t>
+      </w:r>
+      <w:r>
+        <w:t xml:space="preserve"> (wysłanie sygnału następuje w momencie gwałtownego dociśnięcia pedału hamulca w kierunku podwozia pojazdu) </w:t>
+      </w:r>
+      <w:r>
+        <w:t xml:space="preserve">, jako hamowanie awaryjne, powoduje rozpoczęcie sterowania elektrozaworami wylotowymi i dolotowymi w taki sposób aby jak najszybciej odblokować zablokowane koła. Skuteczność działania przeciwblokującego jest interpretowana przez system, jako przywrócenie częstotliwości zmian prędkości obrotowej kół, do porównywalnych wartości, </w:t>
+      </w:r>
+      <w:r>
+        <w:t>wykrywanych przed spadkiem</w:t>
+      </w:r>
+      <w:r>
+        <w:t>, który zainicjował sekwencję działań przeciwblokujących.</w:t>
+      </w:r>
+      <w:r>
+        <w:t xml:space="preserve"> Wysoka częstotliwość wykonywania</w:t>
+      </w:r>
+      <w:r>
+        <w:t xml:space="preserve"> sekwen</w:t>
+      </w:r>
+      <w:r>
+        <w:t>cji sterujących elektrozaworami umożliwia</w:t>
+      </w:r>
+      <w:r>
+        <w:t xml:space="preserve"> dzi</w:t>
+      </w:r>
+      <w:r>
+        <w:t>esięciokrotną korekcję siły hamowania</w:t>
+      </w:r>
+      <w:r>
+        <w:t xml:space="preserve"> w ciągu jednej</w:t>
+      </w:r>
+      <w:r>
+        <w:t xml:space="preserve"> </w:t>
+      </w:r>
+      <w:r>
+        <w:t>sekundy. Stwierdzenie</w:t>
+      </w:r>
+      <w:r>
+        <w:t xml:space="preserve"> jakichkolwiek niep</w:t>
+      </w:r>
+      <w:r>
+        <w:t xml:space="preserve">rawidłowości np.: </w:t>
+      </w:r>
+      <w:r>
+        <w:t xml:space="preserve">zwarcie przewodów, brak sygnału z czujników, zbyt niskie ciśnienia płynu hamulcowego lub </w:t>
+      </w:r>
+      <w:r>
+        <w:t>zbyt mała jego ilość w układzie,</w:t>
+      </w:r>
+      <w:r>
+        <w:t xml:space="preserve"> </w:t>
+      </w:r>
+      <w:r>
+        <w:t xml:space="preserve"> </w:t>
+      </w:r>
+      <w:r>
+        <w:t>powoduje uruchomienie przez EZU sekwencji instrukcji wyłączających system</w:t>
+      </w:r>
+      <w:r>
+        <w:t xml:space="preserve"> ABS</w:t>
+      </w:r>
+      <w:r>
+        <w:t xml:space="preserve"> wraz z zapisan</w:t>
+      </w:r>
+      <w:r>
+        <w:t>iem kodu błędu w logach zdarzeń</w:t>
+      </w:r>
+      <w:r>
+        <w:t xml:space="preserve">. </w:t>
+      </w:r>
+      <w:r>
+        <w:t>EZU przekazuje sygnał o błędzie do czujnika lampki kontrolnej na desce rozdzielczej</w:t>
+      </w:r>
+      <w:r>
+        <w:t xml:space="preserve"> kierowcy. W</w:t>
+      </w:r>
+      <w:r>
+        <w:t xml:space="preserve">idząc zapaloną kontrolkę ostrzegawczą, </w:t>
+      </w:r>
+      <w:r>
+        <w:t>kierowca powinien</w:t>
+      </w:r>
+      <w:r>
+        <w:t xml:space="preserve"> udać się do serwisu w</w:t>
+      </w:r>
+      <w:r>
+        <w:t xml:space="preserve"> celu dokonania naprawy systemu.</w:t>
+      </w:r>
+    </w:p>
+    <w:p>
+      <w:pPr>
+        <w:spacing w:line="360" w:lineRule="auto"/>
+        <w:ind w:left="426"/>
+        <w:jc w:val="both"/>
+      </w:pPr>
+      <w:r>
+        <w:t>Skuteczne działanie systemu ABS jest możliwe dzięki danym o prędkości obrotowej kół które dostarczane są przez cztery czujniki pomiarowe. Ze względu na sposób działania czujniki pomiaru prędkości obrotowej można podzielić na aktywne i pasywne. Różnica wynika z zapotrzebowania na zasilanie zewnętrzne</w:t>
+      </w:r>
+      <w:r>
+        <w:t xml:space="preserve"> – czujniki aktywne, </w:t>
+      </w:r>
+      <w:r>
+        <w:t>wymagane do generowania sygnału wyjściowego</w:t>
+      </w:r>
+      <w:r>
+        <w:t>. Czujniki aktywne współpracują z wielobiegunowym pierścieniem elektromagnetycznym umieszczonym przy kole. Na powierzchni pierścienia znajdują się</w:t>
+      </w:r>
+      <w:r>
+        <w:t xml:space="preserve"> wyodrębnione</w:t>
+      </w:r>
+      <w:r>
+        <w:t xml:space="preserve"> </w:t>
+      </w:r>
+      <w:r>
+        <w:t xml:space="preserve">pola biegunowe oznaczone literami S i N. Czujnik współpracujący z tak zbudowanym pierścieniem złożony jest z elementów półprzewodnikowych które rozpoznają zmieniające się pole elektromagnetyczne generowane przez pierścień. Takie działanie powoduje wygenerowanie sygnału, który przesyłany jest do sterownika, zlokalizowanego w obrębie elektronicznego zespołu sterującego, odpowiedzialnego za jego odpowiednią interpretacje. </w:t>
+      </w:r>
+    </w:p>
+    <w:p>
+      <w:pPr>
+        <w:spacing w:line="360" w:lineRule="auto"/>
+        <w:ind w:left="426"/>
+        <w:jc w:val="both"/>
+      </w:pPr>
+      <w:r>
+        <w:lastRenderedPageBreak/>
+        <w:t xml:space="preserve">Nowszą i bardziej popularną konstrukcją czujników są te które podczas swojej pracy wykorzystują zjawisko Halla. Aktywny czujnik z magnesem w celu wygenerowania sygnału wyjściowego współpracuje z impulsywną tarczą tzw. kołem dekodującym, umiejscowionym na uszczelniaczu łożyska koła.  </w:t>
+      </w:r>
+      <w:r>
+        <w:t xml:space="preserve">  </w:t>
+      </w:r>
+      <w:r>
+        <w:t xml:space="preserve">      </w:t>
+      </w:r>
+      <w:r>
+        <w:t xml:space="preserve"> </w:t>
+      </w:r>
+      <w:r>
+        <w:t xml:space="preserve"> </w:t>
+      </w:r>
+      <w:r>
+        <w:t xml:space="preserve"> </w:t>
+      </w:r>
+    </w:p>
+    <w:p>
+      <w:pPr>
+        <w:pStyle w:val="Nagwek3"/>
+        <w:rPr>
+          <w:rFonts w:asciiTheme="minorHAnsi" w:hAnsiTheme="minorHAnsi" w:cstheme="minorHAnsi"/>
+          <w:b w:val="0"/>
+          <w:color w:val="auto"/>
+          <w:sz w:val="24"/>
+          <w:szCs w:val="24"/>
+        </w:rPr>
+      </w:pPr>
+      <w:bookmarkStart w:id="11" w:name="_Toc500790702"/>
+      <w:r>
+        <w:rPr>
+          <w:rFonts w:asciiTheme="minorHAnsi" w:hAnsiTheme="minorHAnsi" w:cstheme="minorHAnsi"/>
+          <w:b w:val="0"/>
+          <w:color w:val="auto"/>
+          <w:sz w:val="24"/>
+          <w:szCs w:val="24"/>
+        </w:rPr>
+        <w:t>Obwód hydrauliczny</w:t>
+      </w:r>
+      <w:bookmarkEnd w:id="11"/>
+    </w:p>
+    <w:p>
+      <w:pPr>
+        <w:spacing w:line="360" w:lineRule="auto"/>
+      </w:pPr>
+    </w:p>
     <w:p>
       <w:pPr>
         <w:spacing w:line="360" w:lineRule="auto"/>
@@ -5030,14 +5589,14 @@
           <w:b w:val="0"/>
         </w:rPr>
       </w:pPr>
-      <w:bookmarkStart w:id="10" w:name="_Toc496398797"/>
+      <w:bookmarkStart w:id="12" w:name="_Toc500790703"/>
       <w:r>
         <w:rPr>
           <w:b w:val="0"/>
         </w:rPr>
         <w:t>Wymagania</w:t>
       </w:r>
-      <w:bookmarkEnd w:id="10"/>
+      <w:bookmarkEnd w:id="12"/>
       <w:r>
         <w:rPr>
           <w:b w:val="0"/>
@@ -5048,6 +5607,7 @@
     <w:p>
       <w:pPr>
         <w:spacing w:line="360" w:lineRule="auto"/>
+        <w:ind w:firstLine="426"/>
         <w:jc w:val="both"/>
         <w:rPr>
           <w:rFonts w:cs="Arial"/>
@@ -5690,7 +6250,14 @@
         <w:rPr>
           <w:rFonts w:cs="Arial"/>
         </w:rPr>
-        <w:t>. Spełnienie tego wymogu jest kluczowe w kontekście zapewnienia bezpieczeństwa kierującemu pojazdem, który wiedząc o awarii, może odpowiednio wcześniej zwrócić się do autoryzowanego serwisu, w celu</w:t>
+        <w:t xml:space="preserve">. Spełnienie tego wymogu jest kluczowe w kontekście zapewnienia bezpieczeństwa kierującemu pojazdem, który wiedząc o awarii, może </w:t>
+      </w:r>
+      <w:r>
+        <w:rPr>
+          <w:rFonts w:cs="Arial"/>
+        </w:rPr>
+        <w:lastRenderedPageBreak/>
+        <w:t>odpowiednio wcześniej zwrócić się do autoryzowanego serwisu, w celu</w:t>
       </w:r>
       <w:r>
         <w:rPr>
@@ -5790,7 +6357,6 @@
         <w:rPr>
           <w:rFonts w:cs="Arial"/>
         </w:rPr>
-        <w:lastRenderedPageBreak/>
         <w:t>System ABS będzie</w:t>
       </w:r>
       <w:r>
@@ -6115,14 +6681,14 @@
           <w:rFonts w:cs="Arial"/>
         </w:rPr>
       </w:pPr>
-      <w:bookmarkStart w:id="11" w:name="_Toc496398798"/>
+      <w:bookmarkStart w:id="13" w:name="_Toc500790704"/>
       <w:r>
         <w:rPr>
           <w:rFonts w:cs="Arial"/>
         </w:rPr>
         <w:t>Analiza bezpieczeństwa</w:t>
       </w:r>
-      <w:bookmarkEnd w:id="11"/>
+      <w:bookmarkEnd w:id="13"/>
     </w:p>
     <w:p>
       <w:r>
@@ -6146,11 +6712,11 @@
       <w:pPr>
         <w:pStyle w:val="Nagwek2"/>
       </w:pPr>
-      <w:bookmarkStart w:id="12" w:name="_Toc496398799"/>
+      <w:bookmarkStart w:id="14" w:name="_Toc500790705"/>
       <w:r>
         <w:t>Proces wytwórczy ABS</w:t>
       </w:r>
-      <w:bookmarkEnd w:id="12"/>
+      <w:bookmarkEnd w:id="14"/>
     </w:p>
     <w:p>
       <w:r>
@@ -6410,7 +6976,7 @@
       <w:pPr>
         <w:pStyle w:val="Nagwek1"/>
       </w:pPr>
-      <w:bookmarkStart w:id="13" w:name="_Toc496398800"/>
+      <w:bookmarkStart w:id="15" w:name="_Toc500790706"/>
       <w:r>
         <w:lastRenderedPageBreak/>
         <w:t xml:space="preserve">Zarządzanie dowodami w </w:t>
@@ -6434,46 +7000,46 @@
       <w:r>
         <w:t xml:space="preserve"> [15+]</w:t>
       </w:r>
-      <w:bookmarkEnd w:id="13"/>
+      <w:bookmarkEnd w:id="15"/>
     </w:p>
     <w:p>
       <w:pPr>
         <w:pStyle w:val="Nagwek2"/>
       </w:pPr>
-      <w:bookmarkStart w:id="14" w:name="_Toc496398801"/>
+      <w:bookmarkStart w:id="16" w:name="_Toc500790707"/>
       <w:r>
         <w:t>Opis podejścia</w:t>
       </w:r>
-      <w:bookmarkEnd w:id="14"/>
+      <w:bookmarkEnd w:id="16"/>
     </w:p>
     <w:p/>
     <w:p>
       <w:pPr>
         <w:pStyle w:val="Nagwek2"/>
       </w:pPr>
-      <w:bookmarkStart w:id="15" w:name="_Toc496398802"/>
+      <w:bookmarkStart w:id="17" w:name="_Toc500790708"/>
       <w:r>
         <w:t>Klasyfikacja dowodów</w:t>
       </w:r>
-      <w:bookmarkEnd w:id="15"/>
+      <w:bookmarkEnd w:id="17"/>
     </w:p>
     <w:p/>
     <w:p>
       <w:pPr>
         <w:pStyle w:val="Nagwek2"/>
       </w:pPr>
-      <w:bookmarkStart w:id="16" w:name="_Toc496398803"/>
+      <w:bookmarkStart w:id="18" w:name="_Toc500790709"/>
       <w:r>
         <w:t>Zbiór dowodów dla ABS w cyklu życia</w:t>
       </w:r>
-      <w:bookmarkEnd w:id="16"/>
+      <w:bookmarkEnd w:id="18"/>
     </w:p>
     <w:p/>
     <w:p>
       <w:pPr>
         <w:pStyle w:val="Nagwek2"/>
       </w:pPr>
-      <w:bookmarkStart w:id="17" w:name="_Toc496398804"/>
+      <w:bookmarkStart w:id="19" w:name="_Toc500790710"/>
       <w:r>
         <w:t xml:space="preserve">Etapy zarządzania dowodami w rozwoju </w:t>
       </w:r>
@@ -6489,24 +7055,24 @@
       <w:r>
         <w:t>case</w:t>
       </w:r>
-      <w:bookmarkEnd w:id="17"/>
+      <w:bookmarkEnd w:id="19"/>
       <w:proofErr w:type="spellEnd"/>
     </w:p>
     <w:p>
       <w:pPr>
         <w:pStyle w:val="Nagwek2"/>
       </w:pPr>
-      <w:bookmarkStart w:id="18" w:name="_Toc496398805"/>
+      <w:bookmarkStart w:id="20" w:name="_Toc500790711"/>
       <w:r>
         <w:t>Zarządzanie zmianami</w:t>
       </w:r>
-      <w:bookmarkEnd w:id="18"/>
+      <w:bookmarkEnd w:id="20"/>
     </w:p>
     <w:p>
       <w:pPr>
         <w:pStyle w:val="Nagwek1"/>
       </w:pPr>
-      <w:bookmarkStart w:id="19" w:name="_Toc496398806"/>
+      <w:bookmarkStart w:id="21" w:name="_Toc500790712"/>
       <w:r>
         <w:lastRenderedPageBreak/>
         <w:t>Analiza procesu</w:t>
@@ -6514,18 +7080,18 @@
       <w:r>
         <w:t xml:space="preserve"> [3-5]</w:t>
       </w:r>
-      <w:bookmarkEnd w:id="19"/>
+      <w:bookmarkEnd w:id="21"/>
     </w:p>
     <w:p/>
     <w:p>
       <w:pPr>
         <w:pStyle w:val="Nagwek2"/>
       </w:pPr>
-      <w:bookmarkStart w:id="20" w:name="_Toc496398807"/>
+      <w:bookmarkStart w:id="22" w:name="_Toc500790713"/>
       <w:r>
         <w:t>Skuteczność i kompletność podejścia</w:t>
       </w:r>
-      <w:bookmarkEnd w:id="20"/>
+      <w:bookmarkEnd w:id="22"/>
     </w:p>
     <w:p>
       <w:r>
@@ -6536,41 +7102,41 @@
       <w:pPr>
         <w:pStyle w:val="Nagwek2"/>
       </w:pPr>
-      <w:bookmarkStart w:id="21" w:name="_Toc496398808"/>
+      <w:bookmarkStart w:id="23" w:name="_Toc500790714"/>
       <w:r>
         <w:t>Korzyści – wsparcie w zarządzaniu zakresem zmian</w:t>
       </w:r>
-      <w:bookmarkEnd w:id="21"/>
+      <w:bookmarkEnd w:id="23"/>
     </w:p>
     <w:p>
       <w:pPr>
         <w:pStyle w:val="Nagwek2"/>
       </w:pPr>
-      <w:bookmarkStart w:id="22" w:name="_Toc496398809"/>
+      <w:bookmarkStart w:id="24" w:name="_Toc500790715"/>
       <w:r>
         <w:t>Napotkane problemy i propozycje doskonalenia podejścia</w:t>
       </w:r>
-      <w:bookmarkEnd w:id="22"/>
+      <w:bookmarkEnd w:id="24"/>
     </w:p>
     <w:p>
       <w:pPr>
         <w:pStyle w:val="Nagwek2"/>
       </w:pPr>
-      <w:bookmarkStart w:id="23" w:name="_Toc496398810"/>
+      <w:bookmarkStart w:id="25" w:name="_Toc500790716"/>
       <w:r>
         <w:t>Skalowalność</w:t>
       </w:r>
-      <w:bookmarkEnd w:id="23"/>
+      <w:bookmarkEnd w:id="25"/>
     </w:p>
     <w:p>
       <w:pPr>
         <w:pStyle w:val="Nagwek2"/>
       </w:pPr>
-      <w:bookmarkStart w:id="24" w:name="_Toc496398811"/>
+      <w:bookmarkStart w:id="26" w:name="_Toc500790717"/>
       <w:r>
         <w:t>Ile zajęło to czasu – efektywność procesu – automatyczne/ręczne</w:t>
       </w:r>
-      <w:bookmarkEnd w:id="24"/>
+      <w:bookmarkEnd w:id="26"/>
     </w:p>
     <w:p/>
     <w:p/>
@@ -6578,7 +7144,7 @@
       <w:pPr>
         <w:pStyle w:val="Nagwek1"/>
       </w:pPr>
-      <w:bookmarkStart w:id="25" w:name="_Toc496398812"/>
+      <w:bookmarkStart w:id="27" w:name="_Toc500790718"/>
       <w:r>
         <w:lastRenderedPageBreak/>
         <w:t>Podsumowanie</w:t>
@@ -6586,7 +7152,7 @@
       <w:r>
         <w:t xml:space="preserve"> [1-2 strony]</w:t>
       </w:r>
-      <w:bookmarkEnd w:id="25"/>
+      <w:bookmarkEnd w:id="27"/>
     </w:p>
     <w:p>
       <w:pPr>
@@ -6609,12 +7175,12 @@
         </w:numPr>
         <w:ind w:left="432" w:hanging="432"/>
       </w:pPr>
-      <w:bookmarkStart w:id="26" w:name="_Toc496398813"/>
+      <w:bookmarkStart w:id="28" w:name="_Toc500790719"/>
       <w:r>
         <w:lastRenderedPageBreak/>
         <w:t>Spis literatury</w:t>
       </w:r>
-      <w:bookmarkEnd w:id="26"/>
+      <w:bookmarkEnd w:id="28"/>
     </w:p>
     <w:p/>
     <w:p>
@@ -6923,8 +7489,6 @@
       <w:r>
         <w:t>http://brainonboard.ca/safety_features/active_safety_features_abs.php</w:t>
       </w:r>
-      <w:bookmarkStart w:id="8" w:name="_GoBack"/>
-      <w:bookmarkEnd w:id="8"/>
     </w:p>
   </w:endnote>
   <w:endnote w:id="7">
@@ -7216,13 +7780,7 @@
         <w:rPr>
           <w:i/>
         </w:rPr>
-        <w:t xml:space="preserve">Cztery sytuacje drogowe w których ABS może wydłużać drogę </w:t>
-      </w:r>
-      <w:r>
-        <w:rPr>
-          <w:i/>
-        </w:rPr>
-        <w:t>ha</w:t>
+        <w:t>Cztery sytuacje drogowe w których ABS może wydłużać drogę ha</w:t>
       </w:r>
       <w:r>
         <w:rPr>
@@ -7370,7 +7928,7 @@
           <w:rPr>
             <w:noProof/>
           </w:rPr>
-          <w:t>17</w:t>
+          <w:t>3</w:t>
         </w:r>
         <w:r>
           <w:fldChar w:fldCharType="end"/>
@@ -7636,7 +8194,7 @@
   <w:abstractNum w:abstractNumId="2">
     <w:nsid w:val="1ADE79D4"/>
     <w:multiLevelType w:val="multilevel"/>
-    <w:tmpl w:val="04150025"/>
+    <w:tmpl w:val="D88852EE"/>
     <w:lvl w:ilvl="0">
       <w:start w:val="1"/>
       <w:numFmt w:val="decimal"/>
@@ -7666,6 +8224,13 @@
       <w:pPr>
         <w:ind w:left="720" w:hanging="720"/>
       </w:pPr>
+      <w:rPr>
+        <w:rFonts w:asciiTheme="minorHAnsi" w:hAnsiTheme="minorHAnsi" w:cstheme="minorHAnsi" w:hint="default"/>
+        <w:b w:val="0"/>
+        <w:color w:val="auto"/>
+        <w:sz w:val="22"/>
+        <w:szCs w:val="22"/>
+      </w:rPr>
     </w:lvl>
     <w:lvl w:ilvl="3">
       <w:start w:val="1"/>
@@ -7901,6 +8466,92 @@
     </w:lvl>
   </w:abstractNum>
   <w:abstractNum w:abstractNumId="5">
+    <w:nsid w:val="41BA4392"/>
+    <w:multiLevelType w:val="hybridMultilevel"/>
+    <w:tmpl w:val="F19689C8"/>
+    <w:lvl w:ilvl="0" w:tplc="0415000F">
+      <w:start w:val="1"/>
+      <w:numFmt w:val="decimal"/>
+      <w:lvlText w:val="%1."/>
+      <w:lvlJc w:val="left"/>
+      <w:pPr>
+        <w:ind w:left="1537" w:hanging="360"/>
+      </w:pPr>
+    </w:lvl>
+    <w:lvl w:ilvl="1" w:tplc="04150019" w:tentative="1">
+      <w:start w:val="1"/>
+      <w:numFmt w:val="lowerLetter"/>
+      <w:lvlText w:val="%2."/>
+      <w:lvlJc w:val="left"/>
+      <w:pPr>
+        <w:ind w:left="2257" w:hanging="360"/>
+      </w:pPr>
+    </w:lvl>
+    <w:lvl w:ilvl="2" w:tplc="0415001B" w:tentative="1">
+      <w:start w:val="1"/>
+      <w:numFmt w:val="lowerRoman"/>
+      <w:lvlText w:val="%3."/>
+      <w:lvlJc w:val="right"/>
+      <w:pPr>
+        <w:ind w:left="2977" w:hanging="180"/>
+      </w:pPr>
+    </w:lvl>
+    <w:lvl w:ilvl="3" w:tplc="0415000F" w:tentative="1">
+      <w:start w:val="1"/>
+      <w:numFmt w:val="decimal"/>
+      <w:lvlText w:val="%4."/>
+      <w:lvlJc w:val="left"/>
+      <w:pPr>
+        <w:ind w:left="3697" w:hanging="360"/>
+      </w:pPr>
+    </w:lvl>
+    <w:lvl w:ilvl="4" w:tplc="04150019" w:tentative="1">
+      <w:start w:val="1"/>
+      <w:numFmt w:val="lowerLetter"/>
+      <w:lvlText w:val="%5."/>
+      <w:lvlJc w:val="left"/>
+      <w:pPr>
+        <w:ind w:left="4417" w:hanging="360"/>
+      </w:pPr>
+    </w:lvl>
+    <w:lvl w:ilvl="5" w:tplc="0415001B" w:tentative="1">
+      <w:start w:val="1"/>
+      <w:numFmt w:val="lowerRoman"/>
+      <w:lvlText w:val="%6."/>
+      <w:lvlJc w:val="right"/>
+      <w:pPr>
+        <w:ind w:left="5137" w:hanging="180"/>
+      </w:pPr>
+    </w:lvl>
+    <w:lvl w:ilvl="6" w:tplc="0415000F" w:tentative="1">
+      <w:start w:val="1"/>
+      <w:numFmt w:val="decimal"/>
+      <w:lvlText w:val="%7."/>
+      <w:lvlJc w:val="left"/>
+      <w:pPr>
+        <w:ind w:left="5857" w:hanging="360"/>
+      </w:pPr>
+    </w:lvl>
+    <w:lvl w:ilvl="7" w:tplc="04150019" w:tentative="1">
+      <w:start w:val="1"/>
+      <w:numFmt w:val="lowerLetter"/>
+      <w:lvlText w:val="%8."/>
+      <w:lvlJc w:val="left"/>
+      <w:pPr>
+        <w:ind w:left="6577" w:hanging="360"/>
+      </w:pPr>
+    </w:lvl>
+    <w:lvl w:ilvl="8" w:tplc="0415001B" w:tentative="1">
+      <w:start w:val="1"/>
+      <w:numFmt w:val="lowerRoman"/>
+      <w:lvlText w:val="%9."/>
+      <w:lvlJc w:val="right"/>
+      <w:pPr>
+        <w:ind w:left="7297" w:hanging="180"/>
+      </w:pPr>
+    </w:lvl>
+  </w:abstractNum>
+  <w:abstractNum w:abstractNumId="6">
     <w:nsid w:val="4A20721A"/>
     <w:multiLevelType w:val="hybridMultilevel"/>
     <w:tmpl w:val="447CBC78"/>
@@ -8013,7 +8664,7 @@
       </w:rPr>
     </w:lvl>
   </w:abstractNum>
-  <w:abstractNum w:abstractNumId="6">
+  <w:abstractNum w:abstractNumId="7">
     <w:nsid w:val="521B196F"/>
     <w:multiLevelType w:val="hybridMultilevel"/>
     <w:tmpl w:val="E684D678"/>
@@ -8126,7 +8777,7 @@
       </w:rPr>
     </w:lvl>
   </w:abstractNum>
-  <w:abstractNum w:abstractNumId="7">
+  <w:abstractNum w:abstractNumId="8">
     <w:nsid w:val="56860AAF"/>
     <w:multiLevelType w:val="hybridMultilevel"/>
     <w:tmpl w:val="2E70CD44"/>
@@ -8239,7 +8890,7 @@
       </w:rPr>
     </w:lvl>
   </w:abstractNum>
-  <w:abstractNum w:abstractNumId="8">
+  <w:abstractNum w:abstractNumId="9">
     <w:nsid w:val="58F047D8"/>
     <w:multiLevelType w:val="hybridMultilevel"/>
     <w:tmpl w:val="C130F202"/>
@@ -8352,17 +9003,17 @@
       </w:rPr>
     </w:lvl>
   </w:abstractNum>
-  <w:abstractNum w:abstractNumId="9">
-    <w:nsid w:val="6125019F"/>
+  <w:abstractNum w:abstractNumId="10">
+    <w:nsid w:val="5CF55BE6"/>
     <w:multiLevelType w:val="hybridMultilevel"/>
-    <w:tmpl w:val="AA26F442"/>
+    <w:tmpl w:val="9C4A4FA6"/>
     <w:lvl w:ilvl="0" w:tplc="0415000F">
       <w:start w:val="1"/>
       <w:numFmt w:val="decimal"/>
       <w:lvlText w:val="%1."/>
       <w:lvlJc w:val="left"/>
       <w:pPr>
-        <w:ind w:left="720" w:hanging="360"/>
+        <w:ind w:left="786" w:hanging="360"/>
       </w:pPr>
     </w:lvl>
     <w:lvl w:ilvl="1" w:tplc="04150019" w:tentative="1">
@@ -8371,7 +9022,7 @@
       <w:lvlText w:val="%2."/>
       <w:lvlJc w:val="left"/>
       <w:pPr>
-        <w:ind w:left="1440" w:hanging="360"/>
+        <w:ind w:left="1506" w:hanging="360"/>
       </w:pPr>
     </w:lvl>
     <w:lvl w:ilvl="2" w:tplc="0415001B" w:tentative="1">
@@ -8380,7 +9031,7 @@
       <w:lvlText w:val="%3."/>
       <w:lvlJc w:val="right"/>
       <w:pPr>
-        <w:ind w:left="2160" w:hanging="180"/>
+        <w:ind w:left="2226" w:hanging="180"/>
       </w:pPr>
     </w:lvl>
     <w:lvl w:ilvl="3" w:tplc="0415000F" w:tentative="1">
@@ -8389,7 +9040,7 @@
       <w:lvlText w:val="%4."/>
       <w:lvlJc w:val="left"/>
       <w:pPr>
-        <w:ind w:left="2880" w:hanging="360"/>
+        <w:ind w:left="2946" w:hanging="360"/>
       </w:pPr>
     </w:lvl>
     <w:lvl w:ilvl="4" w:tplc="04150019" w:tentative="1">
@@ -8398,7 +9049,7 @@
       <w:lvlText w:val="%5."/>
       <w:lvlJc w:val="left"/>
       <w:pPr>
-        <w:ind w:left="3600" w:hanging="360"/>
+        <w:ind w:left="3666" w:hanging="360"/>
       </w:pPr>
     </w:lvl>
     <w:lvl w:ilvl="5" w:tplc="0415001B" w:tentative="1">
@@ -8407,7 +9058,7 @@
       <w:lvlText w:val="%6."/>
       <w:lvlJc w:val="right"/>
       <w:pPr>
-        <w:ind w:left="4320" w:hanging="180"/>
+        <w:ind w:left="4386" w:hanging="180"/>
       </w:pPr>
     </w:lvl>
     <w:lvl w:ilvl="6" w:tplc="0415000F" w:tentative="1">
@@ -8416,7 +9067,7 @@
       <w:lvlText w:val="%7."/>
       <w:lvlJc w:val="left"/>
       <w:pPr>
-        <w:ind w:left="5040" w:hanging="360"/>
+        <w:ind w:left="5106" w:hanging="360"/>
       </w:pPr>
     </w:lvl>
     <w:lvl w:ilvl="7" w:tplc="04150019" w:tentative="1">
@@ -8425,7 +9076,7 @@
       <w:lvlText w:val="%8."/>
       <w:lvlJc w:val="left"/>
       <w:pPr>
-        <w:ind w:left="5760" w:hanging="360"/>
+        <w:ind w:left="5826" w:hanging="360"/>
       </w:pPr>
     </w:lvl>
     <w:lvl w:ilvl="8" w:tplc="0415001B" w:tentative="1">
@@ -8434,11 +9085,210 @@
       <w:lvlText w:val="%9."/>
       <w:lvlJc w:val="right"/>
       <w:pPr>
+        <w:ind w:left="6546" w:hanging="180"/>
+      </w:pPr>
+    </w:lvl>
+  </w:abstractNum>
+  <w:abstractNum w:abstractNumId="11">
+    <w:nsid w:val="5F004BAC"/>
+    <w:multiLevelType w:val="hybridMultilevel"/>
+    <w:tmpl w:val="B5B6740A"/>
+    <w:lvl w:ilvl="0" w:tplc="04150001">
+      <w:start w:val="1"/>
+      <w:numFmt w:val="bullet"/>
+      <w:lvlText w:val=""/>
+      <w:lvlJc w:val="left"/>
+      <w:pPr>
+        <w:ind w:left="1146" w:hanging="360"/>
+      </w:pPr>
+      <w:rPr>
+        <w:rFonts w:ascii="Symbol" w:hAnsi="Symbol" w:hint="default"/>
+      </w:rPr>
+    </w:lvl>
+    <w:lvl w:ilvl="1" w:tplc="04150003" w:tentative="1">
+      <w:start w:val="1"/>
+      <w:numFmt w:val="bullet"/>
+      <w:lvlText w:val="o"/>
+      <w:lvlJc w:val="left"/>
+      <w:pPr>
+        <w:ind w:left="1866" w:hanging="360"/>
+      </w:pPr>
+      <w:rPr>
+        <w:rFonts w:ascii="Courier New" w:hAnsi="Courier New" w:cs="Courier New" w:hint="default"/>
+      </w:rPr>
+    </w:lvl>
+    <w:lvl w:ilvl="2" w:tplc="04150005" w:tentative="1">
+      <w:start w:val="1"/>
+      <w:numFmt w:val="bullet"/>
+      <w:lvlText w:val=""/>
+      <w:lvlJc w:val="left"/>
+      <w:pPr>
+        <w:ind w:left="2586" w:hanging="360"/>
+      </w:pPr>
+      <w:rPr>
+        <w:rFonts w:ascii="Wingdings" w:hAnsi="Wingdings" w:hint="default"/>
+      </w:rPr>
+    </w:lvl>
+    <w:lvl w:ilvl="3" w:tplc="04150001" w:tentative="1">
+      <w:start w:val="1"/>
+      <w:numFmt w:val="bullet"/>
+      <w:lvlText w:val=""/>
+      <w:lvlJc w:val="left"/>
+      <w:pPr>
+        <w:ind w:left="3306" w:hanging="360"/>
+      </w:pPr>
+      <w:rPr>
+        <w:rFonts w:ascii="Symbol" w:hAnsi="Symbol" w:hint="default"/>
+      </w:rPr>
+    </w:lvl>
+    <w:lvl w:ilvl="4" w:tplc="04150003" w:tentative="1">
+      <w:start w:val="1"/>
+      <w:numFmt w:val="bullet"/>
+      <w:lvlText w:val="o"/>
+      <w:lvlJc w:val="left"/>
+      <w:pPr>
+        <w:ind w:left="4026" w:hanging="360"/>
+      </w:pPr>
+      <w:rPr>
+        <w:rFonts w:ascii="Courier New" w:hAnsi="Courier New" w:cs="Courier New" w:hint="default"/>
+      </w:rPr>
+    </w:lvl>
+    <w:lvl w:ilvl="5" w:tplc="04150005" w:tentative="1">
+      <w:start w:val="1"/>
+      <w:numFmt w:val="bullet"/>
+      <w:lvlText w:val=""/>
+      <w:lvlJc w:val="left"/>
+      <w:pPr>
+        <w:ind w:left="4746" w:hanging="360"/>
+      </w:pPr>
+      <w:rPr>
+        <w:rFonts w:ascii="Wingdings" w:hAnsi="Wingdings" w:hint="default"/>
+      </w:rPr>
+    </w:lvl>
+    <w:lvl w:ilvl="6" w:tplc="04150001" w:tentative="1">
+      <w:start w:val="1"/>
+      <w:numFmt w:val="bullet"/>
+      <w:lvlText w:val=""/>
+      <w:lvlJc w:val="left"/>
+      <w:pPr>
+        <w:ind w:left="5466" w:hanging="360"/>
+      </w:pPr>
+      <w:rPr>
+        <w:rFonts w:ascii="Symbol" w:hAnsi="Symbol" w:hint="default"/>
+      </w:rPr>
+    </w:lvl>
+    <w:lvl w:ilvl="7" w:tplc="04150003" w:tentative="1">
+      <w:start w:val="1"/>
+      <w:numFmt w:val="bullet"/>
+      <w:lvlText w:val="o"/>
+      <w:lvlJc w:val="left"/>
+      <w:pPr>
+        <w:ind w:left="6186" w:hanging="360"/>
+      </w:pPr>
+      <w:rPr>
+        <w:rFonts w:ascii="Courier New" w:hAnsi="Courier New" w:cs="Courier New" w:hint="default"/>
+      </w:rPr>
+    </w:lvl>
+    <w:lvl w:ilvl="8" w:tplc="04150005" w:tentative="1">
+      <w:start w:val="1"/>
+      <w:numFmt w:val="bullet"/>
+      <w:lvlText w:val=""/>
+      <w:lvlJc w:val="left"/>
+      <w:pPr>
+        <w:ind w:left="6906" w:hanging="360"/>
+      </w:pPr>
+      <w:rPr>
+        <w:rFonts w:ascii="Wingdings" w:hAnsi="Wingdings" w:hint="default"/>
+      </w:rPr>
+    </w:lvl>
+  </w:abstractNum>
+  <w:abstractNum w:abstractNumId="12">
+    <w:nsid w:val="6125019F"/>
+    <w:multiLevelType w:val="hybridMultilevel"/>
+    <w:tmpl w:val="1534B19C"/>
+    <w:lvl w:ilvl="0" w:tplc="0415000F">
+      <w:start w:val="1"/>
+      <w:numFmt w:val="decimal"/>
+      <w:lvlText w:val="%1."/>
+      <w:lvlJc w:val="left"/>
+      <w:pPr>
+        <w:ind w:left="720" w:hanging="360"/>
+      </w:pPr>
+    </w:lvl>
+    <w:lvl w:ilvl="1" w:tplc="04150019">
+      <w:start w:val="1"/>
+      <w:numFmt w:val="lowerLetter"/>
+      <w:lvlText w:val="%2."/>
+      <w:lvlJc w:val="left"/>
+      <w:pPr>
+        <w:ind w:left="1440" w:hanging="360"/>
+      </w:pPr>
+    </w:lvl>
+    <w:lvl w:ilvl="2" w:tplc="0415001B">
+      <w:start w:val="1"/>
+      <w:numFmt w:val="lowerRoman"/>
+      <w:lvlText w:val="%3."/>
+      <w:lvlJc w:val="right"/>
+      <w:pPr>
+        <w:ind w:left="2160" w:hanging="180"/>
+      </w:pPr>
+    </w:lvl>
+    <w:lvl w:ilvl="3" w:tplc="0415000F" w:tentative="1">
+      <w:start w:val="1"/>
+      <w:numFmt w:val="decimal"/>
+      <w:lvlText w:val="%4."/>
+      <w:lvlJc w:val="left"/>
+      <w:pPr>
+        <w:ind w:left="2880" w:hanging="360"/>
+      </w:pPr>
+    </w:lvl>
+    <w:lvl w:ilvl="4" w:tplc="04150019" w:tentative="1">
+      <w:start w:val="1"/>
+      <w:numFmt w:val="lowerLetter"/>
+      <w:lvlText w:val="%5."/>
+      <w:lvlJc w:val="left"/>
+      <w:pPr>
+        <w:ind w:left="3600" w:hanging="360"/>
+      </w:pPr>
+    </w:lvl>
+    <w:lvl w:ilvl="5" w:tplc="0415001B" w:tentative="1">
+      <w:start w:val="1"/>
+      <w:numFmt w:val="lowerRoman"/>
+      <w:lvlText w:val="%6."/>
+      <w:lvlJc w:val="right"/>
+      <w:pPr>
+        <w:ind w:left="4320" w:hanging="180"/>
+      </w:pPr>
+    </w:lvl>
+    <w:lvl w:ilvl="6" w:tplc="0415000F" w:tentative="1">
+      <w:start w:val="1"/>
+      <w:numFmt w:val="decimal"/>
+      <w:lvlText w:val="%7."/>
+      <w:lvlJc w:val="left"/>
+      <w:pPr>
+        <w:ind w:left="5040" w:hanging="360"/>
+      </w:pPr>
+    </w:lvl>
+    <w:lvl w:ilvl="7" w:tplc="04150019" w:tentative="1">
+      <w:start w:val="1"/>
+      <w:numFmt w:val="lowerLetter"/>
+      <w:lvlText w:val="%8."/>
+      <w:lvlJc w:val="left"/>
+      <w:pPr>
+        <w:ind w:left="5760" w:hanging="360"/>
+      </w:pPr>
+    </w:lvl>
+    <w:lvl w:ilvl="8" w:tplc="0415001B" w:tentative="1">
+      <w:start w:val="1"/>
+      <w:numFmt w:val="lowerRoman"/>
+      <w:lvlText w:val="%9."/>
+      <w:lvlJc w:val="right"/>
+      <w:pPr>
         <w:ind w:left="6480" w:hanging="180"/>
       </w:pPr>
     </w:lvl>
   </w:abstractNum>
-  <w:abstractNum w:abstractNumId="10">
+  <w:abstractNum w:abstractNumId="13">
     <w:nsid w:val="617D4327"/>
     <w:multiLevelType w:val="hybridMultilevel"/>
     <w:tmpl w:val="EB2A2EA4"/>
@@ -8528,7 +9378,7 @@
       </w:pPr>
     </w:lvl>
   </w:abstractNum>
-  <w:abstractNum w:abstractNumId="11">
+  <w:abstractNum w:abstractNumId="14">
     <w:nsid w:val="7CF807A7"/>
     <w:multiLevelType w:val="multilevel"/>
     <w:tmpl w:val="0415001F"/>
@@ -8615,7 +9465,7 @@
     </w:lvl>
   </w:abstractNum>
   <w:num w:numId="1">
-    <w:abstractNumId w:val="7"/>
+    <w:abstractNumId w:val="8"/>
   </w:num>
   <w:num w:numId="2">
     <w:abstractNumId w:val="1"/>
@@ -8627,7 +9477,7 @@
     <w:abstractNumId w:val="4"/>
   </w:num>
   <w:num w:numId="5">
-    <w:abstractNumId w:val="11"/>
+    <w:abstractNumId w:val="14"/>
   </w:num>
   <w:num w:numId="6">
     <w:abstractNumId w:val="3"/>
@@ -8636,19 +9486,28 @@
     <w:abstractNumId w:val="2"/>
   </w:num>
   <w:num w:numId="8">
-    <w:abstractNumId w:val="8"/>
+    <w:abstractNumId w:val="9"/>
   </w:num>
   <w:num w:numId="9">
+    <w:abstractNumId w:val="6"/>
+  </w:num>
+  <w:num w:numId="10">
+    <w:abstractNumId w:val="7"/>
+  </w:num>
+  <w:num w:numId="11">
+    <w:abstractNumId w:val="12"/>
+  </w:num>
+  <w:num w:numId="12">
+    <w:abstractNumId w:val="13"/>
+  </w:num>
+  <w:num w:numId="13">
     <w:abstractNumId w:val="5"/>
   </w:num>
-  <w:num w:numId="10">
-    <w:abstractNumId w:val="6"/>
+  <w:num w:numId="14">
+    <w:abstractNumId w:val="10"/>
   </w:num>
-  <w:num w:numId="11">
-    <w:abstractNumId w:val="9"/>
-  </w:num>
-  <w:num w:numId="12">
-    <w:abstractNumId w:val="10"/>
+  <w:num w:numId="15">
+    <w:abstractNumId w:val="11"/>
   </w:num>
 </w:numbering>
 </file>
@@ -8907,7 +9766,6 @@
     <w:next w:val="Normalny"/>
     <w:link w:val="Nagwek4Znak"/>
     <w:uiPriority w:val="9"/>
-    <w:semiHidden/>
     <w:unhideWhenUsed/>
     <w:qFormat/>
     <w:rsid w:val="00A66672"/>
@@ -8936,7 +9794,6 @@
     <w:next w:val="Normalny"/>
     <w:link w:val="Nagwek5Znak"/>
     <w:uiPriority w:val="9"/>
-    <w:semiHidden/>
     <w:unhideWhenUsed/>
     <w:qFormat/>
     <w:rsid w:val="00A66672"/>
@@ -8961,7 +9818,6 @@
     <w:next w:val="Normalny"/>
     <w:link w:val="Nagwek6Znak"/>
     <w:uiPriority w:val="9"/>
-    <w:semiHidden/>
     <w:unhideWhenUsed/>
     <w:qFormat/>
     <w:rsid w:val="00A66672"/>
@@ -8988,7 +9844,6 @@
     <w:next w:val="Normalny"/>
     <w:link w:val="Nagwek7Znak"/>
     <w:uiPriority w:val="9"/>
-    <w:semiHidden/>
     <w:unhideWhenUsed/>
     <w:qFormat/>
     <w:rsid w:val="00A66672"/>
@@ -9192,7 +10047,6 @@
     <w:next w:val="Normalny"/>
     <w:autoRedefine/>
     <w:uiPriority w:val="39"/>
-    <w:semiHidden/>
     <w:unhideWhenUsed/>
     <w:qFormat/>
     <w:rsid w:val="00EC549B"/>
@@ -9361,7 +10215,6 @@
     <w:basedOn w:val="Domylnaczcionkaakapitu"/>
     <w:link w:val="Nagwek4"/>
     <w:uiPriority w:val="9"/>
-    <w:semiHidden/>
     <w:rsid w:val="00A66672"/>
     <w:rPr>
       <w:rFonts w:asciiTheme="majorHAnsi" w:eastAsiaTheme="majorEastAsia" w:hAnsiTheme="majorHAnsi" w:cstheme="majorBidi"/>
@@ -9379,7 +10232,6 @@
     <w:basedOn w:val="Domylnaczcionkaakapitu"/>
     <w:link w:val="Nagwek5"/>
     <w:uiPriority w:val="9"/>
-    <w:semiHidden/>
     <w:rsid w:val="00A66672"/>
     <w:rPr>
       <w:rFonts w:asciiTheme="majorHAnsi" w:eastAsiaTheme="majorEastAsia" w:hAnsiTheme="majorHAnsi" w:cstheme="majorBidi"/>
@@ -9393,7 +10245,6 @@
     <w:basedOn w:val="Domylnaczcionkaakapitu"/>
     <w:link w:val="Nagwek6"/>
     <w:uiPriority w:val="9"/>
-    <w:semiHidden/>
     <w:rsid w:val="00A66672"/>
     <w:rPr>
       <w:rFonts w:asciiTheme="majorHAnsi" w:eastAsiaTheme="majorEastAsia" w:hAnsiTheme="majorHAnsi" w:cstheme="majorBidi"/>
@@ -9409,7 +10260,6 @@
     <w:basedOn w:val="Domylnaczcionkaakapitu"/>
     <w:link w:val="Nagwek7"/>
     <w:uiPriority w:val="9"/>
-    <w:semiHidden/>
     <w:rsid w:val="00A66672"/>
     <w:rPr>
       <w:rFonts w:asciiTheme="majorHAnsi" w:eastAsiaTheme="majorEastAsia" w:hAnsiTheme="majorHAnsi" w:cstheme="majorBidi"/>
@@ -9752,7 +10602,6 @@
     <w:next w:val="Normalny"/>
     <w:link w:val="Nagwek4Znak"/>
     <w:uiPriority w:val="9"/>
-    <w:semiHidden/>
     <w:unhideWhenUsed/>
     <w:qFormat/>
     <w:rsid w:val="00A66672"/>
@@ -9781,7 +10630,6 @@
     <w:next w:val="Normalny"/>
     <w:link w:val="Nagwek5Znak"/>
     <w:uiPriority w:val="9"/>
-    <w:semiHidden/>
     <w:unhideWhenUsed/>
     <w:qFormat/>
     <w:rsid w:val="00A66672"/>
@@ -9806,7 +10654,6 @@
     <w:next w:val="Normalny"/>
     <w:link w:val="Nagwek6Znak"/>
     <w:uiPriority w:val="9"/>
-    <w:semiHidden/>
     <w:unhideWhenUsed/>
     <w:qFormat/>
     <w:rsid w:val="00A66672"/>
@@ -9833,7 +10680,6 @@
     <w:next w:val="Normalny"/>
     <w:link w:val="Nagwek7Znak"/>
     <w:uiPriority w:val="9"/>
-    <w:semiHidden/>
     <w:unhideWhenUsed/>
     <w:qFormat/>
     <w:rsid w:val="00A66672"/>
@@ -10037,7 +10883,6 @@
     <w:next w:val="Normalny"/>
     <w:autoRedefine/>
     <w:uiPriority w:val="39"/>
-    <w:semiHidden/>
     <w:unhideWhenUsed/>
     <w:qFormat/>
     <w:rsid w:val="00EC549B"/>
@@ -10206,7 +11051,6 @@
     <w:basedOn w:val="Domylnaczcionkaakapitu"/>
     <w:link w:val="Nagwek4"/>
     <w:uiPriority w:val="9"/>
-    <w:semiHidden/>
     <w:rsid w:val="00A66672"/>
     <w:rPr>
       <w:rFonts w:asciiTheme="majorHAnsi" w:eastAsiaTheme="majorEastAsia" w:hAnsiTheme="majorHAnsi" w:cstheme="majorBidi"/>
@@ -10224,7 +11068,6 @@
     <w:basedOn w:val="Domylnaczcionkaakapitu"/>
     <w:link w:val="Nagwek5"/>
     <w:uiPriority w:val="9"/>
-    <w:semiHidden/>
     <w:rsid w:val="00A66672"/>
     <w:rPr>
       <w:rFonts w:asciiTheme="majorHAnsi" w:eastAsiaTheme="majorEastAsia" w:hAnsiTheme="majorHAnsi" w:cstheme="majorBidi"/>
@@ -10238,7 +11081,6 @@
     <w:basedOn w:val="Domylnaczcionkaakapitu"/>
     <w:link w:val="Nagwek6"/>
     <w:uiPriority w:val="9"/>
-    <w:semiHidden/>
     <w:rsid w:val="00A66672"/>
     <w:rPr>
       <w:rFonts w:asciiTheme="majorHAnsi" w:eastAsiaTheme="majorEastAsia" w:hAnsiTheme="majorHAnsi" w:cstheme="majorBidi"/>
@@ -10254,7 +11096,6 @@
     <w:basedOn w:val="Domylnaczcionkaakapitu"/>
     <w:link w:val="Nagwek7"/>
     <w:uiPriority w:val="9"/>
-    <w:semiHidden/>
     <w:rsid w:val="00A66672"/>
     <w:rPr>
       <w:rFonts w:asciiTheme="majorHAnsi" w:eastAsiaTheme="majorEastAsia" w:hAnsiTheme="majorHAnsi" w:cstheme="majorBidi"/>
@@ -10633,7 +11474,7 @@
 </file>
 
 <file path=customXml/itemProps1.xml><?xml version="1.0" encoding="utf-8"?>
-<ds:datastoreItem xmlns:ds="http://schemas.openxmlformats.org/officeDocument/2006/customXml" ds:itemID="{B9C09AE1-FEC4-4E25-9A1F-F5B247472A51}">
+<ds:datastoreItem xmlns:ds="http://schemas.openxmlformats.org/officeDocument/2006/customXml" ds:itemID="{A204A57D-43CF-4237-A9CC-3DE612382627}">
   <ds:schemaRefs>
     <ds:schemaRef ds:uri="http://schemas.openxmlformats.org/officeDocument/2006/bibliography"/>
   </ds:schemaRefs>

</xml_diff>

<commit_message>
add new project version vol13
</commit_message>
<xml_diff>
--- a/PRACA DYPLOMOWA/2017-10-19 praca_magisterska.docx
+++ b/PRACA DYPLOMOWA/2017-10-19 praca_magisterska.docx
@@ -2410,38 +2410,81 @@
         <w:t xml:space="preserve"> </w:t>
       </w:r>
       <w:r>
-        <w:t>[1</w:t>
-      </w:r>
-      <w:bookmarkStart w:id="2" w:name="_GoBack"/>
+        <w:t>[10+]</w:t>
+      </w:r>
+      <w:bookmarkEnd w:id="1"/>
+    </w:p>
+    <w:p>
+      <w:pPr>
+        <w:pStyle w:val="Nagwek2"/>
+      </w:pPr>
+      <w:bookmarkStart w:id="2" w:name="_Toc500790694"/>
+      <w:r>
+        <w:t>Podstawowe pojęcia bezpieczeństwa systemów sterowania [2]</w:t>
+      </w:r>
       <w:bookmarkEnd w:id="2"/>
-      <w:r>
-        <w:t>0+]</w:t>
-      </w:r>
-      <w:bookmarkEnd w:id="1"/>
+    </w:p>
+    <w:p>
+      <w:r>
+        <w:t>co to jest hazard, przyczyny, analiza bezpieczeństwa</w:t>
+      </w:r>
     </w:p>
     <w:p>
       <w:pPr>
         <w:pStyle w:val="Nagwek2"/>
       </w:pPr>
-      <w:bookmarkStart w:id="3" w:name="_Toc500790694"/>
-      <w:r>
-        <w:t>Podstawowe pojęcia bezpieczeństwa systemów sterowania [2]</w:t>
+      <w:bookmarkStart w:id="3" w:name="_Toc500790695"/>
+      <w:proofErr w:type="spellStart"/>
+      <w:r>
+        <w:t>Safety</w:t>
+      </w:r>
+      <w:proofErr w:type="spellEnd"/>
+      <w:r>
+        <w:t xml:space="preserve"> </w:t>
+      </w:r>
+      <w:proofErr w:type="spellStart"/>
+      <w:r>
+        <w:t>case</w:t>
+      </w:r>
+      <w:proofErr w:type="spellEnd"/>
+      <w:r>
+        <w:t xml:space="preserve"> – definicja i struktura </w:t>
+      </w:r>
+      <w:r>
+        <w:t>[3]</w:t>
       </w:r>
       <w:bookmarkEnd w:id="3"/>
     </w:p>
     <w:p>
-      <w:r>
-        <w:t>co to jest hazard, przyczyny, analiza bezpieczeństwa</w:t>
-      </w:r>
-    </w:p>
-    <w:p>
       <w:pPr>
         <w:pStyle w:val="Nagwek2"/>
       </w:pPr>
-      <w:bookmarkStart w:id="4" w:name="_Toc500790695"/>
+      <w:bookmarkStart w:id="4" w:name="_Toc500790696"/>
+      <w:r>
+        <w:t xml:space="preserve">Wnioskowanie o bezpieczeństwie w cyklu życia </w:t>
+      </w:r>
+      <w:r>
+        <w:t>systemu</w:t>
+      </w:r>
+      <w:r>
+        <w:t xml:space="preserve"> </w:t>
+      </w:r>
+      <w:r>
+        <w:t>[3]</w:t>
+      </w:r>
+      <w:bookmarkEnd w:id="4"/>
+    </w:p>
+    <w:p>
+      <w:pPr>
+        <w:pStyle w:val="Nagwek2"/>
+      </w:pPr>
+      <w:bookmarkStart w:id="5" w:name="_Toc500790697"/>
+      <w:r>
+        <w:t xml:space="preserve">Stosowanie dowodów w </w:t>
+      </w:r>
       <w:proofErr w:type="spellStart"/>
       <w:r>
-        <w:t>Safety</w:t>
+        <w:t>safety</w:t>
       </w:r>
       <w:proofErr w:type="spellEnd"/>
       <w:r>
@@ -2451,55 +2494,7 @@
       <w:r>
         <w:t>case</w:t>
       </w:r>
-      <w:proofErr w:type="spellEnd"/>
-      <w:r>
-        <w:t xml:space="preserve"> – definicja i struktura </w:t>
-      </w:r>
-      <w:r>
-        <w:t>[3]</w:t>
-      </w:r>
-      <w:bookmarkEnd w:id="4"/>
-    </w:p>
-    <w:p>
-      <w:pPr>
-        <w:pStyle w:val="Nagwek2"/>
-      </w:pPr>
-      <w:bookmarkStart w:id="5" w:name="_Toc500790696"/>
-      <w:r>
-        <w:t xml:space="preserve">Wnioskowanie o bezpieczeństwie w cyklu życia </w:t>
-      </w:r>
-      <w:r>
-        <w:t>systemu</w:t>
-      </w:r>
-      <w:r>
-        <w:t xml:space="preserve"> </w:t>
-      </w:r>
-      <w:r>
-        <w:t>[3]</w:t>
-      </w:r>
       <w:bookmarkEnd w:id="5"/>
-    </w:p>
-    <w:p>
-      <w:pPr>
-        <w:pStyle w:val="Nagwek2"/>
-      </w:pPr>
-      <w:bookmarkStart w:id="6" w:name="_Toc500790697"/>
-      <w:r>
-        <w:t xml:space="preserve">Stosowanie dowodów w </w:t>
-      </w:r>
-      <w:proofErr w:type="spellStart"/>
-      <w:r>
-        <w:t>safety</w:t>
-      </w:r>
-      <w:proofErr w:type="spellEnd"/>
-      <w:r>
-        <w:t xml:space="preserve"> </w:t>
-      </w:r>
-      <w:proofErr w:type="spellStart"/>
-      <w:r>
-        <w:t>case</w:t>
-      </w:r>
-      <w:bookmarkEnd w:id="6"/>
       <w:proofErr w:type="spellEnd"/>
     </w:p>
     <w:p/>
@@ -2542,7 +2537,7 @@
         <w:spacing w:line="360" w:lineRule="auto"/>
         <w:jc w:val="both"/>
       </w:pPr>
-      <w:bookmarkStart w:id="7" w:name="_Toc500790698"/>
+      <w:bookmarkStart w:id="6" w:name="_Toc500790698"/>
       <w:r>
         <w:lastRenderedPageBreak/>
         <w:t xml:space="preserve">System ABS w samochodach </w:t>
@@ -2550,21 +2545,21 @@
       <w:r>
         <w:t>osobowych [20]</w:t>
       </w:r>
+      <w:bookmarkEnd w:id="6"/>
+    </w:p>
+    <w:p>
+      <w:pPr>
+        <w:pStyle w:val="Nagwek2"/>
+        <w:spacing w:line="360" w:lineRule="auto"/>
+      </w:pPr>
+      <w:bookmarkStart w:id="7" w:name="_Toc500790699"/>
+      <w:r>
+        <w:t xml:space="preserve">Charakterystyka </w:t>
+      </w:r>
+      <w:r>
+        <w:t>systemu</w:t>
+      </w:r>
       <w:bookmarkEnd w:id="7"/>
-    </w:p>
-    <w:p>
-      <w:pPr>
-        <w:pStyle w:val="Nagwek2"/>
-        <w:spacing w:line="360" w:lineRule="auto"/>
-      </w:pPr>
-      <w:bookmarkStart w:id="8" w:name="_Toc500790699"/>
-      <w:r>
-        <w:t xml:space="preserve">Charakterystyka </w:t>
-      </w:r>
-      <w:r>
-        <w:t>systemu</w:t>
-      </w:r>
-      <w:bookmarkEnd w:id="8"/>
     </w:p>
     <w:p>
       <w:pPr>
@@ -5260,7 +5255,7 @@
           <w:b w:val="0"/>
         </w:rPr>
       </w:pPr>
-      <w:bookmarkStart w:id="9" w:name="_Toc500790700"/>
+      <w:bookmarkStart w:id="8" w:name="_Toc500790700"/>
       <w:r>
         <w:rPr>
           <w:b w:val="0"/>
@@ -5268,7 +5263,7 @@
         <w:lastRenderedPageBreak/>
         <w:t>Budowa i działanie</w:t>
       </w:r>
-      <w:bookmarkEnd w:id="9"/>
+      <w:bookmarkEnd w:id="8"/>
     </w:p>
     <w:p>
       <w:pPr>
@@ -5292,7 +5287,7 @@
           <w:szCs w:val="24"/>
         </w:rPr>
       </w:pPr>
-      <w:bookmarkStart w:id="10" w:name="_Toc500790701"/>
+      <w:bookmarkStart w:id="9" w:name="_Toc500790701"/>
       <w:r>
         <w:rPr>
           <w:rFonts w:asciiTheme="minorHAnsi" w:hAnsiTheme="minorHAnsi" w:cstheme="minorHAnsi"/>
@@ -5303,7 +5298,7 @@
         </w:rPr>
         <w:t>Obwód elektroniczny</w:t>
       </w:r>
-      <w:bookmarkEnd w:id="10"/>
+      <w:bookmarkEnd w:id="9"/>
     </w:p>
     <w:p>
       <w:pPr>
@@ -5448,7 +5443,16 @@
         <w:t xml:space="preserve"> udać się do serwisu w</w:t>
       </w:r>
       <w:r>
-        <w:t xml:space="preserve"> celu dokonania naprawy systemu.</w:t>
+        <w:t xml:space="preserve"> celu dokonania naprawy systemu</w:t>
+      </w:r>
+      <w:r>
+        <w:rPr>
+          <w:rStyle w:val="Odwoanieprzypisukocowego"/>
+        </w:rPr>
+        <w:endnoteReference w:id="16"/>
+      </w:r>
+      <w:r>
+        <w:t>.</w:t>
       </w:r>
     </w:p>
     <w:p>
@@ -5487,7 +5491,56 @@
       </w:pPr>
       <w:r>
         <w:lastRenderedPageBreak/>
-        <w:t xml:space="preserve">Nowszą i bardziej popularną konstrukcją czujników są te które podczas swojej pracy wykorzystują zjawisko Halla. Aktywny czujnik z magnesem w celu wygenerowania sygnału wyjściowego współpracuje z impulsywną tarczą tzw. kołem dekodującym, umiejscowionym na uszczelniaczu łożyska koła.  </w:t>
+        <w:t xml:space="preserve">Nowszą i bardziej popularną konstrukcją czujników są te które podczas swojej pracy wykorzystują zjawisko Halla. Aktywny czujnik z magnesem w celu wygenerowania sygnału wyjściowego współpracuje z impulsywną tarczą tzw. kołem dekodującym, umiejscowionym na uszczelniaczu łożyska koła. </w:t>
+      </w:r>
+      <w:r>
+        <w:t>Obracanie się koła powoduje</w:t>
+      </w:r>
+      <w:r>
+        <w:t xml:space="preserve"> powstawanie napięcia a przez to następuje zmiana natężenia pola elektromagnetycznego. Informacje o zmianach zachodzące w obrębie pola elektromagnetycznego są przesyłane do sterownika zespołu sterującego.</w:t>
+      </w:r>
+    </w:p>
+    <w:p>
+      <w:pPr>
+        <w:spacing w:line="360" w:lineRule="auto"/>
+        <w:ind w:left="426"/>
+        <w:jc w:val="both"/>
+      </w:pPr>
+      <w:r>
+        <w:t xml:space="preserve">Mając na względzie współczesne standardy pracy układów kontrolujących tor jazdy samochodu, czujniki aktywne są zdecydowanie lepszym, bardziej precyzyjnym rozwiązaniem. Czujniki </w:t>
+      </w:r>
+      <w:r>
+        <w:t xml:space="preserve">te wysyłają sygnały już od momentu kiedy prędkość obrotowa kół jest na poziomie 0,1 km/h. Dla porównania czujniki pasywne rozpoczynają wysyłanie sygnałów pomiarowych </w:t>
+      </w:r>
+      <w:r>
+        <w:t>od</w:t>
+      </w:r>
+      <w:r>
+        <w:t xml:space="preserve"> prędkości wyższych niż 3 km/h. Wykorzystanie zjawiska Hall pozwoliło na wyprodukowanie czujników rozpoznających kierunek obrotu koła. Ponadto przewaga czujników aktywnych widoczna jest także w obszarach niezawodności, mniejszej wrażliwości na zakłócenia, wysokie temperatury</w:t>
+      </w:r>
+      <w:r>
+        <w:t xml:space="preserve"> oraz wibracje</w:t>
+      </w:r>
+      <w:r>
+        <w:rPr>
+          <w:rStyle w:val="Odwoanieprzypisukocowego"/>
+        </w:rPr>
+        <w:endnoteReference w:id="17"/>
+      </w:r>
+      <w:r>
+        <w:t xml:space="preserve">. </w:t>
+      </w:r>
+      <w:r>
+        <w:t xml:space="preserve">    </w:t>
+      </w:r>
+      <w:r>
+        <w:t xml:space="preserve"> </w:t>
+      </w:r>
+      <w:r>
+        <w:t xml:space="preserve"> </w:t>
+      </w:r>
+      <w:r>
+        <w:t xml:space="preserve"> </w:t>
       </w:r>
       <w:r>
         <w:t xml:space="preserve">  </w:t>
@@ -6096,6 +6149,7 @@
         <w:rPr>
           <w:rFonts w:cs="Arial"/>
         </w:rPr>
+        <w:lastRenderedPageBreak/>
         <w:t xml:space="preserve">Wykrycie błędów przez wcześniejsze procedury diagnostyczne </w:t>
       </w:r>
       <w:r>
@@ -6250,14 +6304,7 @@
         <w:rPr>
           <w:rFonts w:cs="Arial"/>
         </w:rPr>
-        <w:t xml:space="preserve">. Spełnienie tego wymogu jest kluczowe w kontekście zapewnienia bezpieczeństwa kierującemu pojazdem, który wiedząc o awarii, może </w:t>
-      </w:r>
-      <w:r>
-        <w:rPr>
-          <w:rFonts w:cs="Arial"/>
-        </w:rPr>
-        <w:lastRenderedPageBreak/>
-        <w:t>odpowiednio wcześniej zwrócić się do autoryzowanego serwisu, w celu</w:t>
+        <w:t>. Spełnienie tego wymogu jest kluczowe w kontekście zapewnienia bezpieczeństwa kierującemu pojazdem, który wiedząc o awarii, może odpowiednio wcześniej zwrócić się do autoryzowanego serwisu, w celu</w:t>
       </w:r>
       <w:r>
         <w:rPr>
@@ -6598,7 +6645,7 @@
           <w:rStyle w:val="Odwoanieprzypisukocowego"/>
           <w:rFonts w:cs="Arial"/>
         </w:rPr>
-        <w:endnoteReference w:id="16"/>
+        <w:endnoteReference w:id="18"/>
       </w:r>
       <w:r>
         <w:rPr>
@@ -7847,6 +7894,43 @@
     </w:p>
   </w:endnote>
   <w:endnote w:id="16">
+    <w:p>
+      <w:pPr>
+        <w:pStyle w:val="Tekstprzypisukocowego"/>
+      </w:pPr>
+      <w:r>
+        <w:rPr>
+          <w:rStyle w:val="Odwoanieprzypisukocowego"/>
+        </w:rPr>
+        <w:endnoteRef/>
+      </w:r>
+      <w:r>
+        <w:t xml:space="preserve"> Budowa EZU</w:t>
+      </w:r>
+    </w:p>
+  </w:endnote>
+  <w:endnote w:id="17">
+    <w:p>
+      <w:pPr>
+        <w:pStyle w:val="Tekstprzypisukocowego"/>
+      </w:pPr>
+      <w:r>
+        <w:rPr>
+          <w:rStyle w:val="Odwoanieprzypisukocowego"/>
+        </w:rPr>
+        <w:endnoteRef/>
+      </w:r>
+      <w:r>
+        <w:t xml:space="preserve"> </w:t>
+      </w:r>
+      <w:r>
+        <w:t>https://autokult.pl/25090,czujniki-obrotow-kol-do-czego-sluza-jak-dzialaja-i-jakie-sa-objawy-ich-awarii</w:t>
+      </w:r>
+      <w:bookmarkStart w:id="10" w:name="_GoBack"/>
+      <w:bookmarkEnd w:id="10"/>
+    </w:p>
+  </w:endnote>
+  <w:endnote w:id="18">
     <w:p>
       <w:pPr>
         <w:pStyle w:val="Tekstprzypisukocowego"/>
@@ -7928,7 +8012,7 @@
           <w:rPr>
             <w:noProof/>
           </w:rPr>
-          <w:t>3</w:t>
+          <w:t>18</w:t>
         </w:r>
         <w:r>
           <w:fldChar w:fldCharType="end"/>
@@ -11474,7 +11558,7 @@
 </file>
 
 <file path=customXml/itemProps1.xml><?xml version="1.0" encoding="utf-8"?>
-<ds:datastoreItem xmlns:ds="http://schemas.openxmlformats.org/officeDocument/2006/customXml" ds:itemID="{A204A57D-43CF-4237-A9CC-3DE612382627}">
+<ds:datastoreItem xmlns:ds="http://schemas.openxmlformats.org/officeDocument/2006/customXml" ds:itemID="{680523FD-FE2A-444D-BC44-C08D962BAC06}">
   <ds:schemaRefs>
     <ds:schemaRef ds:uri="http://schemas.openxmlformats.org/officeDocument/2006/bibliography"/>
   </ds:schemaRefs>

</xml_diff>

<commit_message>
add new project version vol14
</commit_message>
<xml_diff>
--- a/PRACA DYPLOMOWA/2017-10-19 praca_magisterska.docx
+++ b/PRACA DYPLOMOWA/2017-10-19 praca_magisterska.docx
@@ -5303,7 +5303,7 @@
     <w:p>
       <w:pPr>
         <w:spacing w:line="360" w:lineRule="auto"/>
-        <w:ind w:left="426"/>
+        <w:ind w:left="426" w:firstLine="282"/>
         <w:jc w:val="both"/>
       </w:pPr>
       <w:r>
@@ -5507,19 +5507,66 @@
         <w:jc w:val="both"/>
       </w:pPr>
       <w:r>
-        <w:t xml:space="preserve">Mając na względzie współczesne standardy pracy układów kontrolujących tor jazdy samochodu, czujniki aktywne są zdecydowanie lepszym, bardziej precyzyjnym rozwiązaniem. Czujniki </w:t>
-      </w:r>
-      <w:r>
-        <w:t xml:space="preserve">te wysyłają sygnały już od momentu kiedy prędkość obrotowa kół jest na poziomie 0,1 km/h. Dla porównania czujniki pasywne rozpoczynają wysyłanie sygnałów pomiarowych </w:t>
+        <w:t xml:space="preserve">Mając na względzie współczesne standardy pracy układów kontrolujących tor jazdy samochodu, czujniki </w:t>
+      </w:r>
+      <w:r>
+        <w:t>aktywne są zdecydowanie lepszym i</w:t>
+      </w:r>
+      <w:r>
+        <w:t xml:space="preserve"> bardziej precyzyjnym rozwiązaniem</w:t>
+      </w:r>
+      <w:r>
+        <w:t xml:space="preserve"> ponieważ </w:t>
+      </w:r>
+      <w:r>
+        <w:t>wysyłają sygnały</w:t>
+      </w:r>
+      <w:r>
+        <w:t xml:space="preserve"> z danymi pomiarowymi już od prędkość obrotowej</w:t>
+      </w:r>
+      <w:r>
+        <w:t xml:space="preserve"> kół jest na poziomie 0,1 km/h.</w:t>
+      </w:r>
+      <w:r>
+        <w:t xml:space="preserve"> Oznacza to szybsze i bardziej dokładne dostarczanie danych do analizy przez EZU a zatem większą efektywność działań przeciwblokujących. </w:t>
+      </w:r>
+      <w:r>
+        <w:t xml:space="preserve">Dla porównania czujniki pasywne rozpoczynają wysyłanie sygnałów pomiarowych </w:t>
       </w:r>
       <w:r>
         <w:t>od</w:t>
       </w:r>
       <w:r>
-        <w:t xml:space="preserve"> prędkości wyższych niż 3 km/h. Wykorzystanie zjawiska Hall pozwoliło na wyprodukowanie czujników rozpoznających kierunek obrotu koła. Ponadto przewaga czujników aktywnych widoczna jest także w obszarach niezawodności, mniejszej wrażliwości na zakłócenia, wysokie temperatury</w:t>
-      </w:r>
-      <w:r>
-        <w:t xml:space="preserve"> oraz wibracje</w:t>
+        <w:t xml:space="preserve"> prędkości wyższych niż 3 km/h. Wykorzystanie zjawiska Hall</w:t>
+      </w:r>
+      <w:r>
+        <w:t>a</w:t>
+      </w:r>
+      <w:r>
+        <w:t xml:space="preserve"> pozwoliło na wyprodukowanie czujników rozpoznających kierunek obrotu koła</w:t>
+      </w:r>
+      <w:r>
+        <w:t>, co j</w:t>
+      </w:r>
+      <w:bookmarkStart w:id="10" w:name="_GoBack"/>
+      <w:bookmarkEnd w:id="10"/>
+      <w:r>
+        <w:t>est ważną informacją dla poprawnej interpretacji przez EZU otrzymanych danych pomiarowych. P</w:t>
+      </w:r>
+      <w:r>
+        <w:t xml:space="preserve">rzewaga czujników aktywnych widoczna jest także w obszarach niezawodności, mniejszej wrażliwości na zakłócenia, </w:t>
+      </w:r>
+      <w:r>
+        <w:t xml:space="preserve">odporności na </w:t>
+      </w:r>
+      <w:r>
+        <w:t>wysokie temperatury</w:t>
+      </w:r>
+      <w:r>
+        <w:t xml:space="preserve">, </w:t>
+      </w:r>
+      <w:r>
+        <w:t>wibracje</w:t>
       </w:r>
       <w:r>
         <w:rPr>
@@ -6075,6 +6122,7 @@
         <w:rPr>
           <w:rFonts w:cs="Arial"/>
         </w:rPr>
+        <w:lastRenderedPageBreak/>
         <w:t>Każde zdarzenie</w:t>
       </w:r>
       <w:r>
@@ -6149,7 +6197,6 @@
         <w:rPr>
           <w:rFonts w:cs="Arial"/>
         </w:rPr>
-        <w:lastRenderedPageBreak/>
         <w:t xml:space="preserve">Wykrycie błędów przez wcześniejsze procedury diagnostyczne </w:t>
       </w:r>
       <w:r>
@@ -6773,6 +6820,7 @@
     <w:p/>
     <w:p>
       <w:r>
+        <w:lastRenderedPageBreak/>
         <w:t>jakie artefakty (dokumenty zarządcze i techniczne, modele, ….) powstają w cyklu życia</w:t>
       </w:r>
     </w:p>
@@ -7926,8 +7974,6 @@
       <w:r>
         <w:t>https://autokult.pl/25090,czujniki-obrotow-kol-do-czego-sluza-jak-dzialaja-i-jakie-sa-objawy-ich-awarii</w:t>
       </w:r>
-      <w:bookmarkStart w:id="10" w:name="_GoBack"/>
-      <w:bookmarkEnd w:id="10"/>
     </w:p>
   </w:endnote>
   <w:endnote w:id="18">
@@ -8012,7 +8058,7 @@
           <w:rPr>
             <w:noProof/>
           </w:rPr>
-          <w:t>18</w:t>
+          <w:t>12</w:t>
         </w:r>
         <w:r>
           <w:fldChar w:fldCharType="end"/>
@@ -11558,7 +11604,7 @@
 </file>
 
 <file path=customXml/itemProps1.xml><?xml version="1.0" encoding="utf-8"?>
-<ds:datastoreItem xmlns:ds="http://schemas.openxmlformats.org/officeDocument/2006/customXml" ds:itemID="{680523FD-FE2A-444D-BC44-C08D962BAC06}">
+<ds:datastoreItem xmlns:ds="http://schemas.openxmlformats.org/officeDocument/2006/customXml" ds:itemID="{9C894B9B-6E4C-4121-A65F-7A5090124800}">
   <ds:schemaRefs>
     <ds:schemaRef ds:uri="http://schemas.openxmlformats.org/officeDocument/2006/bibliography"/>
   </ds:schemaRefs>

</xml_diff>

<commit_message>
add last chnges to mgr project
</commit_message>
<xml_diff>
--- a/PRACA DYPLOMOWA/2017-10-19 praca_magisterska.docx
+++ b/PRACA DYPLOMOWA/2017-10-19 praca_magisterska.docx
@@ -2434,8 +2434,21 @@
         <w:pStyle w:val="Nagwek2"/>
       </w:pPr>
       <w:bookmarkStart w:id="3" w:name="_Toc508573000"/>
-      <w:r>
-        <w:t xml:space="preserve">Safety case – definicja i struktura </w:t>
+      <w:proofErr w:type="spellStart"/>
+      <w:r>
+        <w:t>Safety</w:t>
+      </w:r>
+      <w:proofErr w:type="spellEnd"/>
+      <w:r>
+        <w:t xml:space="preserve"> </w:t>
+      </w:r>
+      <w:proofErr w:type="spellStart"/>
+      <w:r>
+        <w:t>case</w:t>
+      </w:r>
+      <w:proofErr w:type="spellEnd"/>
+      <w:r>
+        <w:t xml:space="preserve"> – definicja i struktura </w:t>
       </w:r>
       <w:r>
         <w:t>[3]</w:t>
@@ -2464,12 +2477,14 @@
         </w:rPr>
         <w:t xml:space="preserve"> dotycząca wnioskowania o bezpieczeństwie – </w:t>
       </w:r>
+      <w:proofErr w:type="spellStart"/>
       <w:r>
         <w:rPr>
           <w:rFonts w:cs="Arial"/>
         </w:rPr>
         <w:t>Safety</w:t>
       </w:r>
+      <w:proofErr w:type="spellEnd"/>
       <w:r>
         <w:rPr>
           <w:rFonts w:cs="Arial"/>
@@ -2666,7 +2681,21 @@
         <w:rPr>
           <w:rFonts w:cs="Arial"/>
         </w:rPr>
-        <w:t>których istotne jest przeprowadzenie dowodu bezpieczeństwa w oparciu o aktualny i reużywalny model logiczny</w:t>
+        <w:t xml:space="preserve">których istotne jest przeprowadzenie dowodu bezpieczeństwa w oparciu o aktualny i </w:t>
+      </w:r>
+      <w:proofErr w:type="spellStart"/>
+      <w:r>
+        <w:rPr>
+          <w:rFonts w:cs="Arial"/>
+        </w:rPr>
+        <w:t>reużywalny</w:t>
+      </w:r>
+      <w:proofErr w:type="spellEnd"/>
+      <w:r>
+        <w:rPr>
+          <w:rFonts w:cs="Arial"/>
+        </w:rPr>
+        <w:t xml:space="preserve"> model logiczny</w:t>
       </w:r>
       <w:r>
         <w:rPr>
@@ -2701,12 +2730,37 @@
         </w:rPr>
         <w:t>nżynierowie NASA (</w:t>
       </w:r>
+      <w:proofErr w:type="spellStart"/>
       <w:r>
         <w:rPr>
           <w:rFonts w:cs="Arial"/>
           <w:bCs/>
         </w:rPr>
-        <w:t>National Aeronautics and Space Administration</w:t>
+        <w:t>National</w:t>
+      </w:r>
+      <w:proofErr w:type="spellEnd"/>
+      <w:r>
+        <w:rPr>
+          <w:rFonts w:cs="Arial"/>
+          <w:bCs/>
+        </w:rPr>
+        <w:t xml:space="preserve"> </w:t>
+      </w:r>
+      <w:proofErr w:type="spellStart"/>
+      <w:r>
+        <w:rPr>
+          <w:rFonts w:cs="Arial"/>
+          <w:bCs/>
+        </w:rPr>
+        <w:t>Aeronautics</w:t>
+      </w:r>
+      <w:proofErr w:type="spellEnd"/>
+      <w:r>
+        <w:rPr>
+          <w:rFonts w:cs="Arial"/>
+          <w:bCs/>
+        </w:rPr>
+        <w:t xml:space="preserve"> and Space Administration</w:t>
       </w:r>
       <w:r>
         <w:rPr>
@@ -2730,7 +2784,21 @@
         <w:rPr>
           <w:rFonts w:cs="Arial"/>
         </w:rPr>
-        <w:t>dowód bezpieczeństwa - Safety Case z procesem decyzyjnym</w:t>
+        <w:t xml:space="preserve">dowód bezpieczeństwa - </w:t>
+      </w:r>
+      <w:proofErr w:type="spellStart"/>
+      <w:r>
+        <w:rPr>
+          <w:rFonts w:cs="Arial"/>
+        </w:rPr>
+        <w:t>Safety</w:t>
+      </w:r>
+      <w:proofErr w:type="spellEnd"/>
+      <w:r>
+        <w:rPr>
+          <w:rFonts w:cs="Arial"/>
+        </w:rPr>
+        <w:t xml:space="preserve"> Case z procesem decyzyjnym</w:t>
       </w:r>
       <w:r>
         <w:rPr>
@@ -2754,7 +2822,21 @@
         <w:rPr>
           <w:rFonts w:cs="Arial"/>
         </w:rPr>
-        <w:t>dentyfikacji i szacowaniu ryzyk systemu. Kluczowe według nich jest znalezienie</w:t>
+        <w:t xml:space="preserve">dentyfikacji i szacowaniu </w:t>
+      </w:r>
+      <w:proofErr w:type="spellStart"/>
+      <w:r>
+        <w:rPr>
+          <w:rFonts w:cs="Arial"/>
+        </w:rPr>
+        <w:t>ryzyk</w:t>
+      </w:r>
+      <w:proofErr w:type="spellEnd"/>
+      <w:r>
+        <w:rPr>
+          <w:rFonts w:cs="Arial"/>
+        </w:rPr>
+        <w:t xml:space="preserve"> systemu. Kluczowe według nich jest znalezienie</w:t>
       </w:r>
       <w:r>
         <w:rPr>
@@ -2820,7 +2902,35 @@
         <w:rPr>
           <w:rFonts w:cs="Arial"/>
         </w:rPr>
-        <w:t>(Risc-Informed Safety C</w:t>
+        <w:t>(</w:t>
+      </w:r>
+      <w:proofErr w:type="spellStart"/>
+      <w:r>
+        <w:rPr>
+          <w:rFonts w:cs="Arial"/>
+        </w:rPr>
+        <w:t>Risc-Informed</w:t>
+      </w:r>
+      <w:proofErr w:type="spellEnd"/>
+      <w:r>
+        <w:rPr>
+          <w:rFonts w:cs="Arial"/>
+        </w:rPr>
+        <w:t xml:space="preserve"> </w:t>
+      </w:r>
+      <w:proofErr w:type="spellStart"/>
+      <w:r>
+        <w:rPr>
+          <w:rFonts w:cs="Arial"/>
+        </w:rPr>
+        <w:t>Safety</w:t>
+      </w:r>
+      <w:proofErr w:type="spellEnd"/>
+      <w:r>
+        <w:rPr>
+          <w:rFonts w:cs="Arial"/>
+        </w:rPr>
+        <w:t xml:space="preserve"> C</w:t>
       </w:r>
       <w:r>
         <w:rPr>
@@ -2948,7 +3058,21 @@
         <w:rPr>
           <w:rFonts w:cs="Arial"/>
         </w:rPr>
-        <w:t xml:space="preserve"> jest to główne roszczenie (clime), </w:t>
+        <w:t xml:space="preserve"> jest to główne roszczenie (</w:t>
+      </w:r>
+      <w:proofErr w:type="spellStart"/>
+      <w:r>
+        <w:rPr>
+          <w:rFonts w:cs="Arial"/>
+        </w:rPr>
+        <w:t>clime</w:t>
+      </w:r>
+      <w:proofErr w:type="spellEnd"/>
+      <w:r>
+        <w:rPr>
+          <w:rFonts w:cs="Arial"/>
+        </w:rPr>
+        <w:t xml:space="preserve">), </w:t>
       </w:r>
       <w:r>
         <w:rPr>
@@ -2974,7 +3098,21 @@
         <w:rPr>
           <w:rFonts w:cs="Arial"/>
         </w:rPr>
-        <w:t xml:space="preserve">Dowody (evidence) stosowane jako podstawa dla argumentu o bezpieczeństwie. Przeważnie są to fakty w postaci ustalonych zasad naukowych lub dane empiryczne. </w:t>
+        <w:t>Dowody (</w:t>
+      </w:r>
+      <w:proofErr w:type="spellStart"/>
+      <w:r>
+        <w:rPr>
+          <w:rFonts w:cs="Arial"/>
+        </w:rPr>
+        <w:t>evidence</w:t>
+      </w:r>
+      <w:proofErr w:type="spellEnd"/>
+      <w:r>
+        <w:rPr>
+          <w:rFonts w:cs="Arial"/>
+        </w:rPr>
+        <w:t xml:space="preserve">) stosowane jako podstawa dla argumentu o bezpieczeństwie. Przeważnie są to fakty w postaci ustalonych zasad naukowych lub dane empiryczne. </w:t>
       </w:r>
     </w:p>
     <w:p>
@@ -3010,7 +3148,35 @@
         <w:rPr>
           <w:rFonts w:cs="Arial"/>
         </w:rPr>
-        <w:t>Dowody połączone z argumentami tworzą spójną strukturę (argument structure) obrazowaną przez digram w którym proces wnioskowania rozpoczyna się od elementów położonych najniżej.</w:t>
+        <w:t xml:space="preserve">Dowody połączone z argumentami tworzą spójną strukturę (argument </w:t>
+      </w:r>
+      <w:proofErr w:type="spellStart"/>
+      <w:r>
+        <w:rPr>
+          <w:rFonts w:cs="Arial"/>
+        </w:rPr>
+        <w:t>structure</w:t>
+      </w:r>
+      <w:proofErr w:type="spellEnd"/>
+      <w:r>
+        <w:rPr>
+          <w:rFonts w:cs="Arial"/>
+        </w:rPr>
+        <w:t xml:space="preserve">) obrazowaną przez </w:t>
+      </w:r>
+      <w:proofErr w:type="spellStart"/>
+      <w:r>
+        <w:rPr>
+          <w:rFonts w:cs="Arial"/>
+        </w:rPr>
+        <w:t>digram</w:t>
+      </w:r>
+      <w:proofErr w:type="spellEnd"/>
+      <w:r>
+        <w:rPr>
+          <w:rFonts w:cs="Arial"/>
+        </w:rPr>
+        <w:t xml:space="preserve"> w którym proces wnioskowania rozpoczyna się od elementów położonych najniżej.</w:t>
       </w:r>
       <w:r>
         <w:rPr>
@@ -3028,7 +3194,21 @@
         <w:rPr>
           <w:rFonts w:cs="Arial"/>
         </w:rPr>
-        <w:t xml:space="preserve"> koncepcji RiSC przedstawia poniższy schemat: </w:t>
+        <w:t xml:space="preserve"> koncepcji </w:t>
+      </w:r>
+      <w:proofErr w:type="spellStart"/>
+      <w:r>
+        <w:rPr>
+          <w:rFonts w:cs="Arial"/>
+        </w:rPr>
+        <w:t>RiSC</w:t>
+      </w:r>
+      <w:proofErr w:type="spellEnd"/>
+      <w:r>
+        <w:rPr>
+          <w:rFonts w:cs="Arial"/>
+        </w:rPr>
+        <w:t xml:space="preserve"> przedstawia poniższy schemat: </w:t>
       </w:r>
     </w:p>
     <w:p>
@@ -3147,29 +3327,135 @@
         <w:rPr>
           <w:rFonts w:cs="Arial"/>
         </w:rPr>
-        <w:t>Przedstawiona wyżej koncepcja RiSC to oczywiście nie jedyne podejście do Safety Case kreowane w sferze inżynierii oprogramowania.</w:t>
-      </w:r>
-    </w:p>
-    <w:p>
-      <w:pPr>
-        <w:spacing w:line="360" w:lineRule="auto"/>
-        <w:jc w:val="both"/>
-        <w:rPr>
-          <w:rFonts w:cs="Arial"/>
-        </w:rPr>
-      </w:pPr>
-      <w:r>
-        <w:rPr>
-          <w:rFonts w:cs="Arial"/>
-        </w:rPr>
-        <w:t xml:space="preserve">Europejska organizacja ds. bezpieczeństwa żeglugi powietrznej (Eurocontrol) w dokumencie „Safety Case Development manual” wskazuje, że większość jeśli nie wszystkie modele Safety Case można podzielić na dwie kategorie: </w:t>
-      </w:r>
-      <w:r>
-        <w:rPr>
-          <w:rFonts w:cs="Arial"/>
-        </w:rPr>
-        <w:t>Unit Safety Cases</w:t>
-      </w:r>
+        <w:t xml:space="preserve">Przedstawiona wyżej koncepcja </w:t>
+      </w:r>
+      <w:proofErr w:type="spellStart"/>
+      <w:r>
+        <w:rPr>
+          <w:rFonts w:cs="Arial"/>
+        </w:rPr>
+        <w:t>RiSC</w:t>
+      </w:r>
+      <w:proofErr w:type="spellEnd"/>
+      <w:r>
+        <w:rPr>
+          <w:rFonts w:cs="Arial"/>
+        </w:rPr>
+        <w:t xml:space="preserve"> to oczywiście nie jedyne podejście do </w:t>
+      </w:r>
+      <w:proofErr w:type="spellStart"/>
+      <w:r>
+        <w:rPr>
+          <w:rFonts w:cs="Arial"/>
+        </w:rPr>
+        <w:t>Safety</w:t>
+      </w:r>
+      <w:proofErr w:type="spellEnd"/>
+      <w:r>
+        <w:rPr>
+          <w:rFonts w:cs="Arial"/>
+        </w:rPr>
+        <w:t xml:space="preserve"> Case kreowane w sferze inżynierii oprogramowania.</w:t>
+      </w:r>
+    </w:p>
+    <w:p>
+      <w:pPr>
+        <w:spacing w:line="360" w:lineRule="auto"/>
+        <w:jc w:val="both"/>
+        <w:rPr>
+          <w:rFonts w:cs="Arial"/>
+        </w:rPr>
+      </w:pPr>
+      <w:r>
+        <w:rPr>
+          <w:rFonts w:cs="Arial"/>
+        </w:rPr>
+        <w:t>Europejska organizacja ds. bezpieczeństwa żeglugi powietrznej (</w:t>
+      </w:r>
+      <w:proofErr w:type="spellStart"/>
+      <w:r>
+        <w:rPr>
+          <w:rFonts w:cs="Arial"/>
+        </w:rPr>
+        <w:t>Eurocontrol</w:t>
+      </w:r>
+      <w:proofErr w:type="spellEnd"/>
+      <w:r>
+        <w:rPr>
+          <w:rFonts w:cs="Arial"/>
+        </w:rPr>
+        <w:t>) w dokumencie „</w:t>
+      </w:r>
+      <w:proofErr w:type="spellStart"/>
+      <w:r>
+        <w:rPr>
+          <w:rFonts w:cs="Arial"/>
+        </w:rPr>
+        <w:t>Safety</w:t>
+      </w:r>
+      <w:proofErr w:type="spellEnd"/>
+      <w:r>
+        <w:rPr>
+          <w:rFonts w:cs="Arial"/>
+        </w:rPr>
+        <w:t xml:space="preserve"> Case Development </w:t>
+      </w:r>
+      <w:proofErr w:type="spellStart"/>
+      <w:r>
+        <w:rPr>
+          <w:rFonts w:cs="Arial"/>
+        </w:rPr>
+        <w:t>manual</w:t>
+      </w:r>
+      <w:proofErr w:type="spellEnd"/>
+      <w:r>
+        <w:rPr>
+          <w:rFonts w:cs="Arial"/>
+        </w:rPr>
+        <w:t xml:space="preserve">” wskazuje, że większość jeśli nie wszystkie modele </w:t>
+      </w:r>
+      <w:proofErr w:type="spellStart"/>
+      <w:r>
+        <w:rPr>
+          <w:rFonts w:cs="Arial"/>
+        </w:rPr>
+        <w:t>Safety</w:t>
+      </w:r>
+      <w:proofErr w:type="spellEnd"/>
+      <w:r>
+        <w:rPr>
+          <w:rFonts w:cs="Arial"/>
+        </w:rPr>
+        <w:t xml:space="preserve"> Case można podzielić na dwie kategorie: </w:t>
+      </w:r>
+      <w:r>
+        <w:rPr>
+          <w:rFonts w:cs="Arial"/>
+        </w:rPr>
+        <w:t xml:space="preserve">Unit </w:t>
+      </w:r>
+      <w:proofErr w:type="spellStart"/>
+      <w:r>
+        <w:rPr>
+          <w:rFonts w:cs="Arial"/>
+        </w:rPr>
+        <w:t>Safety</w:t>
+      </w:r>
+      <w:proofErr w:type="spellEnd"/>
+      <w:r>
+        <w:rPr>
+          <w:rFonts w:cs="Arial"/>
+        </w:rPr>
+        <w:t xml:space="preserve"> </w:t>
+      </w:r>
+      <w:proofErr w:type="spellStart"/>
+      <w:r>
+        <w:rPr>
+          <w:rFonts w:cs="Arial"/>
+        </w:rPr>
+        <w:t>Cases</w:t>
+      </w:r>
+      <w:proofErr w:type="spellEnd"/>
       <w:r>
         <w:rPr>
           <w:rFonts w:cs="Arial"/>
@@ -3180,28 +3466,120 @@
         <w:rPr>
           <w:rFonts w:cs="Arial"/>
         </w:rPr>
-        <w:t>Project Safety Cases</w:t>
-      </w:r>
-      <w:r>
-        <w:rPr>
-          <w:rFonts w:cs="Arial"/>
-        </w:rPr>
-        <w:t xml:space="preserve"> – wykorzystywane do prezentowania jedynie istotnych zmian mających wpływ na poziom bezpieczeństwa. Unit Safety Cases są produkowane i utrzymywane w celu wykazania że bieżące wykonywane z dnia na dzień operacje są bezpieczne z punktu widzenia całego systemu. Informacje w nim przechowywane zawierają określenie szacowanego poziomu bezpieczeństwa systemu / usługi (w danym czasie) oparte na zapisie monitoringu operacyjnego, ankiet czy rezultatów audytu bezpieczeństwa. Taki zbiór informacji ma na celu dokładane określenie ostatniego momentu w czasie w którym stwierdzono że system / usługa jest akceptowalnie bezpieczna w zakładanym kontekście użycia. </w:t>
-      </w:r>
-    </w:p>
-    <w:p>
-      <w:pPr>
-        <w:spacing w:line="360" w:lineRule="auto"/>
-        <w:jc w:val="both"/>
-        <w:rPr>
-          <w:rFonts w:cs="Arial"/>
-        </w:rPr>
-      </w:pPr>
-      <w:r>
-        <w:rPr>
-          <w:rFonts w:cs="Arial"/>
-        </w:rPr>
-        <w:t>Project Safety Case ma na celu prezentację jedynie tych zmian które miały istotny wpływ na poziom bezpieczeństwa systemu lub obsługi. Ryzyka uwzględniane przez tą kategorię Safety Case są tworzone lub modyfikowane w wyniku zmian wprowadzanych do systemu lub usługi. Opierają się one na założeniach lub dowodach z powiązanego modelu Unit Safety Case, że konfiguracja usługi lub systemu przed wprowadzeniem zmian realizowała podstawowe cele w zakresie bezpieczeństwa</w:t>
+        <w:t xml:space="preserve">Project </w:t>
+      </w:r>
+      <w:proofErr w:type="spellStart"/>
+      <w:r>
+        <w:rPr>
+          <w:rFonts w:cs="Arial"/>
+        </w:rPr>
+        <w:t>Safety</w:t>
+      </w:r>
+      <w:proofErr w:type="spellEnd"/>
+      <w:r>
+        <w:rPr>
+          <w:rFonts w:cs="Arial"/>
+        </w:rPr>
+        <w:t xml:space="preserve"> </w:t>
+      </w:r>
+      <w:proofErr w:type="spellStart"/>
+      <w:r>
+        <w:rPr>
+          <w:rFonts w:cs="Arial"/>
+        </w:rPr>
+        <w:t>Cases</w:t>
+      </w:r>
+      <w:proofErr w:type="spellEnd"/>
+      <w:r>
+        <w:rPr>
+          <w:rFonts w:cs="Arial"/>
+        </w:rPr>
+        <w:t xml:space="preserve"> – wykorzystywane do prezentowania jedynie istotnych zmian mających wpływ na poziom bezpieczeństwa. Unit </w:t>
+      </w:r>
+      <w:proofErr w:type="spellStart"/>
+      <w:r>
+        <w:rPr>
+          <w:rFonts w:cs="Arial"/>
+        </w:rPr>
+        <w:t>Safety</w:t>
+      </w:r>
+      <w:proofErr w:type="spellEnd"/>
+      <w:r>
+        <w:rPr>
+          <w:rFonts w:cs="Arial"/>
+        </w:rPr>
+        <w:t xml:space="preserve"> </w:t>
+      </w:r>
+      <w:proofErr w:type="spellStart"/>
+      <w:r>
+        <w:rPr>
+          <w:rFonts w:cs="Arial"/>
+        </w:rPr>
+        <w:t>Cases</w:t>
+      </w:r>
+      <w:proofErr w:type="spellEnd"/>
+      <w:r>
+        <w:rPr>
+          <w:rFonts w:cs="Arial"/>
+        </w:rPr>
+        <w:t xml:space="preserve"> są produkowane i utrzymywane w celu wykazania że bieżące wykonywane z dnia na dzień operacje są bezpieczne z punktu widzenia całego systemu. Informacje w nim przechowywane zawierają określenie szacowanego poziomu bezpieczeństwa systemu / usługi (w danym czasie) oparte na zapisie monitoringu operacyjnego, ankiet czy rezultatów audytu bezpieczeństwa. Taki zbiór informacji ma na celu dokładane określenie ostatniego momentu w czasie w którym stwierdzono że system / usługa jest akceptowalnie bezpieczna w zakładanym kontekście użycia. </w:t>
+      </w:r>
+    </w:p>
+    <w:p>
+      <w:pPr>
+        <w:spacing w:line="360" w:lineRule="auto"/>
+        <w:jc w:val="both"/>
+        <w:rPr>
+          <w:rFonts w:cs="Arial"/>
+        </w:rPr>
+      </w:pPr>
+      <w:r>
+        <w:rPr>
+          <w:rFonts w:cs="Arial"/>
+        </w:rPr>
+        <w:t xml:space="preserve">Project </w:t>
+      </w:r>
+      <w:proofErr w:type="spellStart"/>
+      <w:r>
+        <w:rPr>
+          <w:rFonts w:cs="Arial"/>
+        </w:rPr>
+        <w:t>Safety</w:t>
+      </w:r>
+      <w:proofErr w:type="spellEnd"/>
+      <w:r>
+        <w:rPr>
+          <w:rFonts w:cs="Arial"/>
+        </w:rPr>
+        <w:t xml:space="preserve"> Case ma na celu prezentację jedynie tych zmian które miały istotny wpływ na poziom bezpieczeństwa systemu lub obsługi. Ryzyka uwzględniane przez tą kategorię </w:t>
+      </w:r>
+      <w:proofErr w:type="spellStart"/>
+      <w:r>
+        <w:rPr>
+          <w:rFonts w:cs="Arial"/>
+        </w:rPr>
+        <w:t>Safety</w:t>
+      </w:r>
+      <w:proofErr w:type="spellEnd"/>
+      <w:r>
+        <w:rPr>
+          <w:rFonts w:cs="Arial"/>
+        </w:rPr>
+        <w:t xml:space="preserve"> Case są tworzone lub modyfikowane w wyniku zmian wprowadzanych do systemu lub usługi. Opierają się one na założeniach lub dowodach z powiązanego modelu Unit </w:t>
+      </w:r>
+      <w:proofErr w:type="spellStart"/>
+      <w:r>
+        <w:rPr>
+          <w:rFonts w:cs="Arial"/>
+        </w:rPr>
+        <w:t>Safety</w:t>
+      </w:r>
+      <w:proofErr w:type="spellEnd"/>
+      <w:r>
+        <w:rPr>
+          <w:rFonts w:cs="Arial"/>
+        </w:rPr>
+        <w:t xml:space="preserve"> Case, że konfiguracja usługi lub systemu przed wprowadzeniem zmian realizowała podstawowe cele w zakresie bezpieczeństwa</w:t>
       </w:r>
       <w:r>
         <w:rPr>
@@ -3229,7 +3607,91 @@
         <w:rPr>
           <w:rFonts w:cs="Arial"/>
         </w:rPr>
-        <w:t xml:space="preserve">Niezależnie od wybranego rodzaju Safety Caase elementarną jego częścią jest roszczenie o bezpieczeństwie (safety case clime) które należy udowodnić w procesie wnioskowania. Wspomniana wyżej koncepcja RiSC </w:t>
+        <w:t xml:space="preserve">Niezależnie od wybranego rodzaju </w:t>
+      </w:r>
+      <w:proofErr w:type="spellStart"/>
+      <w:r>
+        <w:rPr>
+          <w:rFonts w:cs="Arial"/>
+        </w:rPr>
+        <w:t>Safety</w:t>
+      </w:r>
+      <w:proofErr w:type="spellEnd"/>
+      <w:r>
+        <w:rPr>
+          <w:rFonts w:cs="Arial"/>
+        </w:rPr>
+        <w:t xml:space="preserve"> </w:t>
+      </w:r>
+      <w:proofErr w:type="spellStart"/>
+      <w:r>
+        <w:rPr>
+          <w:rFonts w:cs="Arial"/>
+        </w:rPr>
+        <w:t>Caase</w:t>
+      </w:r>
+      <w:proofErr w:type="spellEnd"/>
+      <w:r>
+        <w:rPr>
+          <w:rFonts w:cs="Arial"/>
+        </w:rPr>
+        <w:t xml:space="preserve"> elementarną jego częścią jest roszczenie o bezpieczeństwie (</w:t>
+      </w:r>
+      <w:proofErr w:type="spellStart"/>
+      <w:r>
+        <w:rPr>
+          <w:rFonts w:cs="Arial"/>
+        </w:rPr>
+        <w:t>safety</w:t>
+      </w:r>
+      <w:proofErr w:type="spellEnd"/>
+      <w:r>
+        <w:rPr>
+          <w:rFonts w:cs="Arial"/>
+        </w:rPr>
+        <w:t xml:space="preserve"> </w:t>
+      </w:r>
+      <w:proofErr w:type="spellStart"/>
+      <w:r>
+        <w:rPr>
+          <w:rFonts w:cs="Arial"/>
+        </w:rPr>
+        <w:t>case</w:t>
+      </w:r>
+      <w:proofErr w:type="spellEnd"/>
+      <w:r>
+        <w:rPr>
+          <w:rFonts w:cs="Arial"/>
+        </w:rPr>
+        <w:t xml:space="preserve"> </w:t>
+      </w:r>
+      <w:proofErr w:type="spellStart"/>
+      <w:r>
+        <w:rPr>
+          <w:rFonts w:cs="Arial"/>
+        </w:rPr>
+        <w:t>clime</w:t>
+      </w:r>
+      <w:proofErr w:type="spellEnd"/>
+      <w:r>
+        <w:rPr>
+          <w:rFonts w:cs="Arial"/>
+        </w:rPr>
+        <w:t xml:space="preserve">) które należy udowodnić w procesie wnioskowania. Wspomniana wyżej koncepcja </w:t>
+      </w:r>
+      <w:proofErr w:type="spellStart"/>
+      <w:r>
+        <w:rPr>
+          <w:rFonts w:cs="Arial"/>
+        </w:rPr>
+        <w:t>RiSC</w:t>
+      </w:r>
+      <w:proofErr w:type="spellEnd"/>
+      <w:r>
+        <w:rPr>
+          <w:rFonts w:cs="Arial"/>
+        </w:rPr>
+        <w:t xml:space="preserve"> </w:t>
       </w:r>
       <w:r>
         <w:rPr>
@@ -3294,9 +3756,22 @@
       </w:pPr>
       <w:bookmarkStart w:id="5" w:name="_Toc508573002"/>
       <w:r>
-        <w:t>Stosowanie dowodów w safety case</w:t>
+        <w:t xml:space="preserve">Stosowanie dowodów w </w:t>
+      </w:r>
+      <w:proofErr w:type="spellStart"/>
+      <w:r>
+        <w:t>safety</w:t>
+      </w:r>
+      <w:proofErr w:type="spellEnd"/>
+      <w:r>
+        <w:t xml:space="preserve"> </w:t>
+      </w:r>
+      <w:proofErr w:type="spellStart"/>
+      <w:r>
+        <w:t>case</w:t>
       </w:r>
       <w:bookmarkEnd w:id="5"/>
+      <w:proofErr w:type="spellEnd"/>
     </w:p>
     <w:p/>
     <w:p/>
@@ -3407,12 +3882,37 @@
         </w:rPr>
         <w:t xml:space="preserve">jest system </w:t>
       </w:r>
+      <w:proofErr w:type="spellStart"/>
       <w:r>
         <w:rPr>
           <w:rFonts w:cs="Arial"/>
           <w:i/>
         </w:rPr>
-        <w:t>Anti-Lock Breaking System</w:t>
+        <w:t>Anti</w:t>
+      </w:r>
+      <w:proofErr w:type="spellEnd"/>
+      <w:r>
+        <w:rPr>
+          <w:rFonts w:cs="Arial"/>
+          <w:i/>
+        </w:rPr>
+        <w:t xml:space="preserve">-Lock </w:t>
+      </w:r>
+      <w:proofErr w:type="spellStart"/>
+      <w:r>
+        <w:rPr>
+          <w:rFonts w:cs="Arial"/>
+          <w:i/>
+        </w:rPr>
+        <w:t>Breaking</w:t>
+      </w:r>
+      <w:proofErr w:type="spellEnd"/>
+      <w:r>
+        <w:rPr>
+          <w:rFonts w:cs="Arial"/>
+          <w:i/>
+        </w:rPr>
+        <w:t xml:space="preserve"> System</w:t>
       </w:r>
       <w:r>
         <w:rPr>
@@ -3461,7 +3961,23 @@
           <w:rFonts w:cs="Arial"/>
           <w:i/>
         </w:rPr>
-        <w:t xml:space="preserve">Advanced Vehical Control Systems </w:t>
+        <w:t xml:space="preserve">Advanced </w:t>
+      </w:r>
+      <w:proofErr w:type="spellStart"/>
+      <w:r>
+        <w:rPr>
+          <w:rFonts w:cs="Arial"/>
+          <w:i/>
+        </w:rPr>
+        <w:t>Vehical</w:t>
+      </w:r>
+      <w:proofErr w:type="spellEnd"/>
+      <w:r>
+        <w:rPr>
+          <w:rFonts w:cs="Arial"/>
+          <w:i/>
+        </w:rPr>
+        <w:t xml:space="preserve"> Control Systems </w:t>
       </w:r>
       <w:r>
         <w:rPr>
@@ -3481,12 +3997,37 @@
         </w:rPr>
         <w:t xml:space="preserve"> </w:t>
       </w:r>
+      <w:proofErr w:type="spellStart"/>
       <w:r>
         <w:rPr>
           <w:rFonts w:cs="Arial"/>
           <w:i/>
         </w:rPr>
-        <w:t xml:space="preserve">Automated Highway Systems </w:t>
+        <w:t>Automated</w:t>
+      </w:r>
+      <w:proofErr w:type="spellEnd"/>
+      <w:r>
+        <w:rPr>
+          <w:rFonts w:cs="Arial"/>
+          <w:i/>
+        </w:rPr>
+        <w:t xml:space="preserve"> </w:t>
+      </w:r>
+      <w:proofErr w:type="spellStart"/>
+      <w:r>
+        <w:rPr>
+          <w:rFonts w:cs="Arial"/>
+          <w:i/>
+        </w:rPr>
+        <w:t>Highway</w:t>
+      </w:r>
+      <w:proofErr w:type="spellEnd"/>
+      <w:r>
+        <w:rPr>
+          <w:rFonts w:cs="Arial"/>
+          <w:i/>
+        </w:rPr>
+        <w:t xml:space="preserve"> Systems </w:t>
       </w:r>
       <w:r>
         <w:rPr>
@@ -3862,13 +4403,47 @@
         </w:rPr>
         <w:t xml:space="preserve">est wspierane przez system </w:t>
       </w:r>
+      <w:proofErr w:type="spellStart"/>
       <w:r>
         <w:rPr>
           <w:rFonts w:cs="Arial"/>
           <w:i/>
         </w:rPr>
-        <w:t>Hydraulic Break Assist</w:t>
-      </w:r>
+        <w:t>Hydraulic</w:t>
+      </w:r>
+      <w:proofErr w:type="spellEnd"/>
+      <w:r>
+        <w:rPr>
+          <w:rFonts w:cs="Arial"/>
+          <w:i/>
+        </w:rPr>
+        <w:t xml:space="preserve"> </w:t>
+      </w:r>
+      <w:proofErr w:type="spellStart"/>
+      <w:r>
+        <w:rPr>
+          <w:rFonts w:cs="Arial"/>
+          <w:i/>
+        </w:rPr>
+        <w:t>Break</w:t>
+      </w:r>
+      <w:proofErr w:type="spellEnd"/>
+      <w:r>
+        <w:rPr>
+          <w:rFonts w:cs="Arial"/>
+          <w:i/>
+        </w:rPr>
+        <w:t xml:space="preserve"> </w:t>
+      </w:r>
+      <w:proofErr w:type="spellStart"/>
+      <w:r>
+        <w:rPr>
+          <w:rFonts w:cs="Arial"/>
+          <w:i/>
+        </w:rPr>
+        <w:t>Assist</w:t>
+      </w:r>
+      <w:proofErr w:type="spellEnd"/>
       <w:r>
         <w:rPr>
           <w:rFonts w:cs="Arial"/>
@@ -4187,7 +4762,21 @@
         <w:rPr>
           <w:rFonts w:cs="Arial"/>
         </w:rPr>
-        <w:t>. Niestety, jak pokazują wyniki badania opublikowane przez Szkołę Jazdy Renualt, ponad połowa kierowców posiadających w swoich samochodach systemy ABS nie potrafi prawidłowo zahamować pojazdu w sytuacji zagrożenia. Decydujący jest tu brak doświadczenia i niewiedza zwłaszcza młodych kierowców, których poprawne działanie systemu ABS może wystraszyć i doprowadzić do zmniejszenia przez nich nacisku na pedał hamulca a tym samym obniżenia skuteczności hamowania</w:t>
+        <w:t xml:space="preserve">. Niestety, jak pokazują wyniki badania opublikowane przez Szkołę Jazdy </w:t>
+      </w:r>
+      <w:proofErr w:type="spellStart"/>
+      <w:r>
+        <w:rPr>
+          <w:rFonts w:cs="Arial"/>
+        </w:rPr>
+        <w:t>Renualt</w:t>
+      </w:r>
+      <w:proofErr w:type="spellEnd"/>
+      <w:r>
+        <w:rPr>
+          <w:rFonts w:cs="Arial"/>
+        </w:rPr>
+        <w:t>, ponad połowa kierowców posiadających w swoich samochodach systemy ABS nie potrafi prawidłowo zahamować pojazdu w sytuacji zagrożenia. Decydujący jest tu brak doświadczenia i niewiedza zwłaszcza młodych kierowców, których poprawne działanie systemu ABS może wystraszyć i doprowadzić do zmniejszenia przez nich nacisku na pedał hamulca a tym samym obniżenia skuteczności hamowania</w:t>
       </w:r>
       <w:r>
         <w:rPr>
@@ -4433,7 +5022,35 @@
         <w:rPr>
           <w:rFonts w:cs="Arial"/>
         </w:rPr>
-        <w:t>Szczególnie „wrażliwe” w układzie ABS są czujniki pomiaru prędkości obrotowej kół. Objawem widocznym dla kierowcy, który może wskazywać na uszkodzenie czujnika pomiarowego jest zapalona podczas jazdy kontrolka ABS, lub innych systemów z którymi system przeciwblokujący się komunikuje jak np. ESP lub ASR. Często na panelu kierowcy widoczna jest także zapalona kontrolka „check engine” co może oznaczać zapisanie informacji o awarii czujników pomiarowych w sterowniku silnika. Podobne objawy mogą także występować jeśli uszkodzeniu uległ jeden z przewodów łączących czujnik z elektryczną jednostką sterującą. Częstymi przyczynami zakłóceń w pracy czujników układu ABS są m.in. luzy powstające na zużytym łożysku koła, zbyt niskie ciśnienie w jednym z kół lub zużyte tarcze hamulcowe generujące nadmierne wibracje, przez co czujniki mogą przesyłać niepoprawne dane pomiarowe. Zimą należy zwrócić uwagę na zabrudzenia czujników lub tarczy zębatej, zalegającą na ulicach solą lub błotem śniegowym. Włączanie się systemu ABS nawet przy najmniejszym hamowaniu w ruchu miejskim może świadczyć o uszkodzeniu koła zębatego z którym ściśle współpracuje czujnik pomiarowy. Koło zębate, narażone jest na korozję, w skutek pracy w trudnych warunkach, może utracić część zębów lub całkowicie zostać zerwane. W takiej sytuacji czujnik nie będzie w stanie prawidłowo wysyłać sygnałów pomiarowych do jednostki sterującej. Uszkodzone koło zębate należy wymienić korzystając z pomocy serwisu. Wprawny diagnosta jest w stanie zidentyfikować usterkę układu ABS odczytując kod błędu zapisany w systemie co pozwala na szybsze i skuteczniejsze rozwiązanie problemu</w:t>
+        <w:t>Szczególnie „wrażliwe” w układzie ABS są czujniki pomiaru prędkości obrotowej kół. Objawem widocznym dla kierowcy, który może wskazywać na uszkodzenie czujnika pomiarowego jest zapalona podczas jazdy kontrolka ABS, lub innych systemów z którymi system przeciwblokujący się komunikuje jak np. ESP lub ASR. Często na panelu kierowcy widoczna jest także zapalona kontrolka „</w:t>
+      </w:r>
+      <w:proofErr w:type="spellStart"/>
+      <w:r>
+        <w:rPr>
+          <w:rFonts w:cs="Arial"/>
+        </w:rPr>
+        <w:t>check</w:t>
+      </w:r>
+      <w:proofErr w:type="spellEnd"/>
+      <w:r>
+        <w:rPr>
+          <w:rFonts w:cs="Arial"/>
+        </w:rPr>
+        <w:t xml:space="preserve"> </w:t>
+      </w:r>
+      <w:proofErr w:type="spellStart"/>
+      <w:r>
+        <w:rPr>
+          <w:rFonts w:cs="Arial"/>
+        </w:rPr>
+        <w:t>engine</w:t>
+      </w:r>
+      <w:proofErr w:type="spellEnd"/>
+      <w:r>
+        <w:rPr>
+          <w:rFonts w:cs="Arial"/>
+        </w:rPr>
+        <w:t>” co może oznaczać zapisanie informacji o awarii czujników pomiarowych w sterowniku silnika. Podobne objawy mogą także występować jeśli uszkodzeniu uległ jeden z przewodów łączących czujnik z elektryczną jednostką sterującą. Częstymi przyczynami zakłóceń w pracy czujników układu ABS są m.in. luzy powstające na zużytym łożysku koła, zbyt niskie ciśnienie w jednym z kół lub zużyte tarcze hamulcowe generujące nadmierne wibracje, przez co czujniki mogą przesyłać niepoprawne dane pomiarowe. Zimą należy zwrócić uwagę na zabrudzenia czujników lub tarczy zębatej, zalegającą na ulicach solą lub błotem śniegowym. Włączanie się systemu ABS nawet przy najmniejszym hamowaniu w ruchu miejskim może świadczyć o uszkodzeniu koła zębatego z którym ściśle współpracuje czujnik pomiarowy. Koło zębate, narażone jest na korozję, w skutek pracy w trudnych warunkach, może utracić część zębów lub całkowicie zostać zerwane. W takiej sytuacji czujnik nie będzie w stanie prawidłowo wysyłać sygnałów pomiarowych do jednostki sterującej. Uszkodzone koło zębate należy wymienić korzystając z pomocy serwisu. Wprawny diagnosta jest w stanie zidentyfikować usterkę układu ABS odczytując kod błędu zapisany w systemie co pozwala na szybsze i skuteczniejsze rozwiązanie problemu</w:t>
       </w:r>
       <w:r>
         <w:rPr>
@@ -4850,7 +5467,21 @@
         <w:rPr>
           <w:rFonts w:cs="Arial"/>
         </w:rPr>
-        <w:t xml:space="preserve">d człowiekiem dokumentują testy opublikowane przez serwis motoryzacyjny Interii oraz magazynów „Motor” i „Auto Moto”. </w:t>
+        <w:t xml:space="preserve">d człowiekiem dokumentują testy opublikowane przez serwis motoryzacyjny Interii oraz magazynów „Motor” i „Auto </w:t>
+      </w:r>
+      <w:proofErr w:type="spellStart"/>
+      <w:r>
+        <w:rPr>
+          <w:rFonts w:cs="Arial"/>
+        </w:rPr>
+        <w:t>Moto</w:t>
+      </w:r>
+      <w:proofErr w:type="spellEnd"/>
+      <w:r>
+        <w:rPr>
+          <w:rFonts w:cs="Arial"/>
+        </w:rPr>
+        <w:t xml:space="preserve">”. </w:t>
       </w:r>
     </w:p>
     <w:p>
@@ -5292,7 +5923,15 @@
         <w:jc w:val="both"/>
       </w:pPr>
       <w:r>
-        <w:t>Jak zapobiegać blokowaniu kół podczas hamowania pojazdów szynowych, samochodów i samolotów? To pytanie które konstruktorzy zadawali sobie już na początku XX w. Wśród pomysłów różnych rozwiązań pojawił się układ zaprojektowany przez firmę Bosh, który w 1936 został zgłoszony do patentu jako „urządzenie zapobiegające blokowaniu kół pojazdu mechanicznego</w:t>
+        <w:t xml:space="preserve">Jak zapobiegać blokowaniu kół podczas hamowania pojazdów szynowych, samochodów i samolotów? To pytanie które konstruktorzy zadawali sobie już na początku XX w. Wśród pomysłów różnych rozwiązań pojawił się układ zaprojektowany przez firmę </w:t>
+      </w:r>
+      <w:proofErr w:type="spellStart"/>
+      <w:r>
+        <w:t>Bosh</w:t>
+      </w:r>
+      <w:proofErr w:type="spellEnd"/>
+      <w:r>
+        <w:t>, który w 1936 został zgłoszony do patentu jako „urządzenie zapobiegające blokowaniu kół pojazdu mechanicznego</w:t>
       </w:r>
       <w:r>
         <w:t xml:space="preserve"> w trakcie hamowania</w:t>
@@ -5307,7 +5946,23 @@
         <w:t xml:space="preserve">zez to zbyt awaryjne i za wolne, </w:t>
       </w:r>
       <w:r>
-        <w:t xml:space="preserve">aby można było myśleć o ich seryjnej produkcji. Pewien sukces odniosła firma Teldix (później przejęta przez Bosha) , której system „ABS 1”, realnie skracał drogę hamowania i dawał stabilność toru jazdy na zakrętach. Postęp potwierdziły testy przeprowadzone przez tą firmę w 1966r.  Niestety jednak nie udało się osiągnąć satysfakcjonującego poziomu trwałości sterownika elektronicznego systemu co </w:t>
+        <w:t xml:space="preserve">aby można było myśleć o ich seryjnej produkcji. Pewien sukces odniosła firma </w:t>
+      </w:r>
+      <w:proofErr w:type="spellStart"/>
+      <w:r>
+        <w:t>Teldix</w:t>
+      </w:r>
+      <w:proofErr w:type="spellEnd"/>
+      <w:r>
+        <w:t xml:space="preserve"> (później przejęta przez </w:t>
+      </w:r>
+      <w:proofErr w:type="spellStart"/>
+      <w:r>
+        <w:t>Bosha</w:t>
+      </w:r>
+      <w:proofErr w:type="spellEnd"/>
+      <w:r>
+        <w:t xml:space="preserve">) , której system „ABS 1”, realnie skracał drogę hamowania i dawał stabilność toru jazdy na zakrętach. Postęp potwierdziły testy przeprowadzone przez tą firmę w 1966r.  Niestety jednak nie udało się osiągnąć satysfakcjonującego poziomu trwałości sterownika elektronicznego systemu co </w:t>
       </w:r>
       <w:r>
         <w:t>spowodowało że układ ten nie trafił do seryjnej produkcji. Problemem była zbyt duża (</w:t>
@@ -5326,7 +5981,15 @@
       </w:r>
       <w:r>
         <w:lastRenderedPageBreak/>
-        <w:t>oraz nadmiar przewodów bezpieczeństwa. Konstrukcja okazała się zbyt awaryjna by pozytywnie przejść testy bezpieczeństwa i otrzymać zgodę na rozpoczęcie seryjnej produkcji. Przy wsparciu inżynierów Bosha i zastosowaniu układów scalonych i technologii cyfrowej udało się uprościć sterownik, który od tej pory składał się z ok 140 części</w:t>
+        <w:t xml:space="preserve">oraz nadmiar przewodów bezpieczeństwa. Konstrukcja okazała się zbyt awaryjna by pozytywnie przejść testy bezpieczeństwa i otrzymać zgodę na rozpoczęcie seryjnej produkcji. Przy wsparciu inżynierów </w:t>
+      </w:r>
+      <w:proofErr w:type="spellStart"/>
+      <w:r>
+        <w:t>Bosha</w:t>
+      </w:r>
+      <w:proofErr w:type="spellEnd"/>
+      <w:r>
+        <w:t xml:space="preserve"> i zastosowaniu układów scalonych i technologii cyfrowej udało się uprościć sterownik, który od tej pory składał się z ok 140 części</w:t>
       </w:r>
       <w:r>
         <w:rPr>
@@ -5346,6 +6009,7 @@
         </w:rPr>
         <w:t xml:space="preserve">produkcyjnego zastosowania systemu ABS datuje się na rok 1966, kiedy to brytyjska firma Jensen wypuściła na rynek model samochodu Jensen FF wyposażony seryjnie w system ABS </w:t>
       </w:r>
+      <w:proofErr w:type="spellStart"/>
       <w:r>
         <w:rPr>
           <w:rFonts w:cs="Arial"/>
@@ -5353,6 +6017,7 @@
         </w:rPr>
         <w:t>Maxret</w:t>
       </w:r>
+      <w:proofErr w:type="spellEnd"/>
       <w:r>
         <w:rPr>
           <w:rFonts w:cs="Arial"/>
@@ -5380,7 +6045,15 @@
         <w:jc w:val="both"/>
       </w:pPr>
       <w:r>
-        <w:t xml:space="preserve">Konstrukcja ABS firmy Bosh do seryjnej produkcji weszła </w:t>
+        <w:t xml:space="preserve">Konstrukcja ABS firmy </w:t>
+      </w:r>
+      <w:proofErr w:type="spellStart"/>
+      <w:r>
+        <w:t>Bosh</w:t>
+      </w:r>
+      <w:proofErr w:type="spellEnd"/>
+      <w:r>
+        <w:t xml:space="preserve"> do seryjnej produkcji weszła </w:t>
       </w:r>
       <w:r>
         <w:t>14</w:t>
@@ -5401,7 +6074,15 @@
         <w:t>. R</w:t>
       </w:r>
       <w:r>
-        <w:t>osnące wymagania w zakresie bezpieczeństwa powodowały że nadal pracowano nad optymalizacją układu. Znaczący sukces przyniósł rok 1989, w którym inżynierowie Bosha, zamontowali sterownik elektroniczny o budowie hybrydowej bezpośrednio przy układzie hydraulicznym</w:t>
+        <w:t xml:space="preserve">osnące wymagania w zakresie bezpieczeństwa powodowały że nadal pracowano nad optymalizacją układu. Znaczący sukces przyniósł rok 1989, w którym inżynierowie </w:t>
+      </w:r>
+      <w:proofErr w:type="spellStart"/>
+      <w:r>
+        <w:t>Bosha</w:t>
+      </w:r>
+      <w:proofErr w:type="spellEnd"/>
+      <w:r>
+        <w:t>, zamontowali sterownik elektroniczny o budowie hybrydowej bezpośrednio przy układzie hydraulicznym</w:t>
       </w:r>
       <w:r>
         <w:t xml:space="preserve">. Zabieg ten pozwolił na rezygnację z części zbędnych kabli łączących sterownik z jednostką hydrauliczną oraz złączy wtykowych. Nowa generacja systemu ukazała się na rynku jako ABS 2E. Okazała się zdecydowanie lżejsza od swoich poprzedników. </w:t>
@@ -5448,7 +6129,15 @@
         <w:t xml:space="preserve">W 2001 r zaprezentowano ABS w wersji 8.0. Modułowa konstrukcja tej generacji układu przetrwała do czasów </w:t>
       </w:r>
       <w:r>
-        <w:t>dzisiejszych. Umożliwiała ona wytworzenie wielu wersji zaawansowania systemu obejmującego nie tylko ABS ale także ASR i ESP w dość podobny sposób. Wszystkie produkowane przez firmę Bosh systemy są produkowane przy zachowaniu jednolitego standardu obowiązującego we wszystkich zakładach produkcyjnych na świecie</w:t>
+        <w:t xml:space="preserve">dzisiejszych. Umożliwiała ona wytworzenie wielu wersji zaawansowania systemu obejmującego nie tylko ABS ale także ASR i ESP w dość podobny sposób. Wszystkie produkowane przez firmę </w:t>
+      </w:r>
+      <w:proofErr w:type="spellStart"/>
+      <w:r>
+        <w:t>Bosh</w:t>
+      </w:r>
+      <w:proofErr w:type="spellEnd"/>
+      <w:r>
+        <w:t xml:space="preserve"> systemy są produkowane przy zachowaniu jednolitego standardu obowiązującego we wszystkich zakładach produkcyjnych na świecie</w:t>
       </w:r>
       <w:r>
         <w:rPr>
@@ -5504,7 +6193,15 @@
         <w:jc w:val="both"/>
       </w:pPr>
       <w:r>
-        <w:t xml:space="preserve">Współcześnie znane układy ABS, nie tylko firmy Bosh ale także innych producentów można zasadniczo podzielić na dwa obwody: elektroniczny i hydrauliczny.            </w:t>
+        <w:t xml:space="preserve">Współcześnie znane układy ABS, nie tylko firmy </w:t>
+      </w:r>
+      <w:proofErr w:type="spellStart"/>
+      <w:r>
+        <w:t>Bosh</w:t>
+      </w:r>
+      <w:proofErr w:type="spellEnd"/>
+      <w:r>
+        <w:t xml:space="preserve"> ale także innych producentów można zasadniczo podzielić na dwa obwody: elektroniczny i hydrauliczny.            </w:t>
       </w:r>
     </w:p>
     <w:p>
@@ -6289,7 +6986,23 @@
           <w:rFonts w:cs="Arial"/>
           <w:sz w:val="18"/>
         </w:rPr>
-        <w:t xml:space="preserve"> w układzie ABS na przykładzie samochodu Nissan Almera. Elementy składowe</w:t>
+        <w:t xml:space="preserve"> w układzie ABS na przykładzie samochodu Nissan </w:t>
+      </w:r>
+      <w:proofErr w:type="spellStart"/>
+      <w:r>
+        <w:rPr>
+          <w:rFonts w:cs="Arial"/>
+          <w:sz w:val="18"/>
+        </w:rPr>
+        <w:t>Almera</w:t>
+      </w:r>
+      <w:proofErr w:type="spellEnd"/>
+      <w:r>
+        <w:rPr>
+          <w:rFonts w:cs="Arial"/>
+          <w:sz w:val="18"/>
+        </w:rPr>
+        <w:t>. Elementy składowe</w:t>
       </w:r>
       <w:r>
         <w:rPr>
@@ -7248,7 +7961,21 @@
         <w:rPr>
           <w:rFonts w:cs="Arial"/>
         </w:rPr>
-        <w:t xml:space="preserve">powodując wzrost ciśnienia w akumulatorze. Wydajność pompy jest ograniczona ze względu na fakt że podczas pracy wytwarza ona duże ciśnienie robocze (do 21 MPa). Rozruchem pompy steruje silnik elektryczny, zasilany prądem zmiennym przez przekaźnik pompy, oraz wyłącznik ciśnieniowy. Pompa składa się z wirnika, którego tłoczki są umieszczone w sposób promieniowy, naprzeciwko siebie oraz bieżni pierścieniowej umieszczonej niewspółosiowo. Pompa elektryczna jest bezobsługowa w przypadku zużycia sygnalizowanego np. przez nadmierny poziom hałasu podczas jej pracy albo wytwarzanie zbyt dużego ciśnienia, możliwa jest </w:t>
+        <w:t xml:space="preserve">powodując wzrost ciśnienia w akumulatorze. Wydajność pompy jest ograniczona ze względu na fakt że podczas pracy wytwarza ona duże ciśnienie robocze (do 21 </w:t>
+      </w:r>
+      <w:proofErr w:type="spellStart"/>
+      <w:r>
+        <w:rPr>
+          <w:rFonts w:cs="Arial"/>
+        </w:rPr>
+        <w:t>MPa</w:t>
+      </w:r>
+      <w:proofErr w:type="spellEnd"/>
+      <w:r>
+        <w:rPr>
+          <w:rFonts w:cs="Arial"/>
+        </w:rPr>
+        <w:t xml:space="preserve">). Rozruchem pompy steruje silnik elektryczny, zasilany prądem zmiennym przez przekaźnik pompy, oraz wyłącznik ciśnieniowy. Pompa składa się z wirnika, którego tłoczki są umieszczone w sposób promieniowy, naprzeciwko siebie oraz bieżni pierścieniowej umieszczonej niewspółosiowo. Pompa elektryczna jest bezobsługowa w przypadku zużycia sygnalizowanego np. przez nadmierny poziom hałasu podczas jej pracy albo wytwarzanie zbyt dużego ciśnienia, możliwa jest </w:t>
       </w:r>
       <w:r>
         <w:rPr>
@@ -7278,7 +8005,63 @@
         <w:rPr>
           <w:rFonts w:cs="Arial"/>
         </w:rPr>
-        <w:t>14 – 18 MPa i jest regulowane przez wyłącznik ciśnieniowy. Osiągniecie ciśnienia 14 MPa powoduje włączenie się pompy elektrycznej. Urządzenie jest wyłączane kiedy ciśnienie przekroczy górną granicę zakresu a więc 18 MPa. Gdy ciśnienie robocze spada poniżej 14 MPa, wyłącznik ciśnieniowy uruchamia przekaźnik pompy poprzez dostarczenie ujemnego sygnału do styku 85. Przekroczenie górnej granicy ciśnienia roboczego powoduję odcięcie dopływu sygnału ujemnego, dzięki czemu przekaźnik kończy pracę pompy. Praca pompy jest możliwa</w:t>
+        <w:t xml:space="preserve">14 – 18 </w:t>
+      </w:r>
+      <w:proofErr w:type="spellStart"/>
+      <w:r>
+        <w:rPr>
+          <w:rFonts w:cs="Arial"/>
+        </w:rPr>
+        <w:t>MPa</w:t>
+      </w:r>
+      <w:proofErr w:type="spellEnd"/>
+      <w:r>
+        <w:rPr>
+          <w:rFonts w:cs="Arial"/>
+        </w:rPr>
+        <w:t xml:space="preserve"> i jest regulowane przez wyłącznik ciśnieniowy. Osiągniecie ciśnienia 14 </w:t>
+      </w:r>
+      <w:proofErr w:type="spellStart"/>
+      <w:r>
+        <w:rPr>
+          <w:rFonts w:cs="Arial"/>
+        </w:rPr>
+        <w:t>MPa</w:t>
+      </w:r>
+      <w:proofErr w:type="spellEnd"/>
+      <w:r>
+        <w:rPr>
+          <w:rFonts w:cs="Arial"/>
+        </w:rPr>
+        <w:t xml:space="preserve"> powoduje włączenie się pompy elektrycznej. Urządzenie jest wyłączane kiedy ciśnienie przekroczy górną granicę zakresu a więc 18 </w:t>
+      </w:r>
+      <w:proofErr w:type="spellStart"/>
+      <w:r>
+        <w:rPr>
+          <w:rFonts w:cs="Arial"/>
+        </w:rPr>
+        <w:t>MPa</w:t>
+      </w:r>
+      <w:proofErr w:type="spellEnd"/>
+      <w:r>
+        <w:rPr>
+          <w:rFonts w:cs="Arial"/>
+        </w:rPr>
+        <w:t xml:space="preserve">. Gdy ciśnienie robocze spada poniżej 14 </w:t>
+      </w:r>
+      <w:proofErr w:type="spellStart"/>
+      <w:r>
+        <w:rPr>
+          <w:rFonts w:cs="Arial"/>
+        </w:rPr>
+        <w:t>MPa</w:t>
+      </w:r>
+      <w:proofErr w:type="spellEnd"/>
+      <w:r>
+        <w:rPr>
+          <w:rFonts w:cs="Arial"/>
+        </w:rPr>
+        <w:t>, wyłącznik ciśnieniowy uruchamia przekaźnik pompy poprzez dostarczenie ujemnego sygnału do styku 85. Przekroczenie górnej granicy ciśnienia roboczego powoduję odcięcie dopływu sygnału ujemnego, dzięki czemu przekaźnik kończy pracę pompy. Praca pompy jest możliwa</w:t>
       </w:r>
       <w:r>
         <w:rPr>
@@ -7320,7 +8103,21 @@
         <w:rPr>
           <w:rFonts w:cs="Arial"/>
         </w:rPr>
-        <w:t xml:space="preserve"> konieczność zastosowania zaworu bezpieczeństwa. Zawór ten ogranicza ciśnienie do wartości 21 MPa </w:t>
+        <w:t xml:space="preserve"> konieczność zastosowania zaworu bezpieczeństwa. Zawór ten ogranicza ciśnienie do wartości 21 </w:t>
+      </w:r>
+      <w:proofErr w:type="spellStart"/>
+      <w:r>
+        <w:rPr>
+          <w:rFonts w:cs="Arial"/>
+        </w:rPr>
+        <w:t>MPa</w:t>
+      </w:r>
+      <w:proofErr w:type="spellEnd"/>
+      <w:r>
+        <w:rPr>
+          <w:rFonts w:cs="Arial"/>
+        </w:rPr>
+        <w:t xml:space="preserve"> </w:t>
       </w:r>
       <w:r>
         <w:rPr>
@@ -7394,26 +8191,82 @@
         <w:rPr>
           <w:rFonts w:cs="Arial"/>
         </w:rPr>
-        <w:t>Regulacja ciśnienia płynu hamulcowego w obrębie pompy elektrycznej nie byłaby możliwa bez użycia akumulatorów ciśnienia. Akumulator ten jest zamontowany na powierzchni korpusu pompy elektrycznej i pełni rolę zbiornika przechowującego ok 150 cm3 płynu hamulcowego pod ciśnieniem 14 – 18 MPa. Zbiornik akumulatora jest podzielony na dwie komory oddzielone od siebie elastyczną membraną</w:t>
-      </w:r>
-      <w:r>
-        <w:rPr>
-          <w:rFonts w:cs="Arial"/>
-        </w:rPr>
-        <w:t xml:space="preserve">. Komora górna zwiera azot pod ciśnieniem wstępnym 8 MPa. Komora dolna w trakcie fazy roboczej jest wypełniona płynem hamulcowym. Pojemność każdej z komór akumulatora zmienia się w zależności faz pracy elektrozaworów wymagających zmniejszenia, utrzymania lub zwiększenia ciśnienia płynu hamulcowego. Przed dostarczeniem płynu hamulcowego pojemność dolnej komory jest równa zero. Membrana jest dociśnięta do dna zbiornika akumulatora. Wyłącznik ciśnieniowy przesyła sygnał sterujący do przekaźnika, włączając pompę elektryczną. Płyn hamulcowy pompowany przez pompę elektryczną przez przewód doprowadzający wypełnia dolną </w:t>
+        <w:t xml:space="preserve">Regulacja ciśnienia płynu hamulcowego w obrębie pompy elektrycznej nie byłaby możliwa bez użycia akumulatorów ciśnienia. Akumulator ten jest zamontowany na powierzchni korpusu pompy elektrycznej i pełni rolę zbiornika przechowującego ok 150 cm3 płynu hamulcowego pod ciśnieniem 14 – 18 </w:t>
+      </w:r>
+      <w:proofErr w:type="spellStart"/>
+      <w:r>
+        <w:rPr>
+          <w:rFonts w:cs="Arial"/>
+        </w:rPr>
+        <w:t>MPa</w:t>
+      </w:r>
+      <w:proofErr w:type="spellEnd"/>
+      <w:r>
+        <w:rPr>
+          <w:rFonts w:cs="Arial"/>
+        </w:rPr>
+        <w:t>. Zbiornik akumulatora jest podzielony na dwie komory oddzielone od siebie elastyczną membraną</w:t>
+      </w:r>
+      <w:r>
+        <w:rPr>
+          <w:rFonts w:cs="Arial"/>
+        </w:rPr>
+        <w:t xml:space="preserve">. Komora górna zwiera azot pod ciśnieniem wstępnym 8 </w:t>
+      </w:r>
+      <w:proofErr w:type="spellStart"/>
+      <w:r>
+        <w:rPr>
+          <w:rFonts w:cs="Arial"/>
+        </w:rPr>
+        <w:t>MPa</w:t>
+      </w:r>
+      <w:proofErr w:type="spellEnd"/>
+      <w:r>
+        <w:rPr>
+          <w:rFonts w:cs="Arial"/>
+        </w:rPr>
+        <w:t xml:space="preserve">. Komora dolna w trakcie fazy roboczej jest wypełniona płynem hamulcowym. Pojemność każdej z komór akumulatora zmienia się w zależności faz pracy elektrozaworów wymagających zmniejszenia, utrzymania lub zwiększenia ciśnienia płynu hamulcowego. Przed dostarczeniem płynu hamulcowego pojemność dolnej komory jest równa zero. Membrana jest dociśnięta do dna zbiornika akumulatora. Wyłącznik ciśnieniowy przesyła sygnał sterujący do przekaźnika, włączając pompę elektryczną. Płyn hamulcowy pompowany przez pompę elektryczną przez przewód doprowadzający wypełnia dolną </w:t>
       </w:r>
       <w:r>
         <w:rPr>
           <w:rFonts w:cs="Arial"/>
         </w:rPr>
         <w:lastRenderedPageBreak/>
-        <w:t xml:space="preserve">komorę zbiornika akumulatora powodując podnoszenie się membrany do góry. Po przekroczeniu ciśnienia 18 MPa wyłącznik ciśnieniowy przekazuje sygnał sterujący do </w:t>
-      </w:r>
-      <w:r>
-        <w:rPr>
-          <w:rFonts w:cs="Arial"/>
-        </w:rPr>
-        <w:t>przekaźnika pompy powodując jej wyłączenie. Spadek ciśnienia płynu hamulcowego znajdującego się w akumulatorze poniżej 14 MPa powoduje ponowne włączenie pompy elektrycznej w celu podniesienia ciśnienia płynu hamulcowego w komorze akumulatora. Poziom płynu hamulcowego zmniejsza się w przypadku gdy kierowca naciska pedał hamulca. Płyn hamulcowy znajdujący się w komorze akumulatora jest wówczas wykorzystywany przez obwód hydrauliczny do regulacji ciśnienia na zaciskach szczęk hamulcowych</w:t>
+        <w:t xml:space="preserve">komorę zbiornika akumulatora powodując podnoszenie się membrany do góry. Po przekroczeniu ciśnienia 18 </w:t>
+      </w:r>
+      <w:proofErr w:type="spellStart"/>
+      <w:r>
+        <w:rPr>
+          <w:rFonts w:cs="Arial"/>
+        </w:rPr>
+        <w:t>MPa</w:t>
+      </w:r>
+      <w:proofErr w:type="spellEnd"/>
+      <w:r>
+        <w:rPr>
+          <w:rFonts w:cs="Arial"/>
+        </w:rPr>
+        <w:t xml:space="preserve"> wyłącznik ciśnieniowy przekazuje sygnał sterujący do </w:t>
+      </w:r>
+      <w:r>
+        <w:rPr>
+          <w:rFonts w:cs="Arial"/>
+        </w:rPr>
+        <w:t xml:space="preserve">przekaźnika pompy powodując jej wyłączenie. Spadek ciśnienia płynu hamulcowego znajdującego się w akumulatorze poniżej 14 </w:t>
+      </w:r>
+      <w:proofErr w:type="spellStart"/>
+      <w:r>
+        <w:rPr>
+          <w:rFonts w:cs="Arial"/>
+        </w:rPr>
+        <w:t>MPa</w:t>
+      </w:r>
+      <w:proofErr w:type="spellEnd"/>
+      <w:r>
+        <w:rPr>
+          <w:rFonts w:cs="Arial"/>
+        </w:rPr>
+        <w:t xml:space="preserve"> powoduje ponowne włączenie pompy elektrycznej w celu podniesienia ciśnienia płynu hamulcowego w komorze akumulatora. Poziom płynu hamulcowego zmniejsza się w przypadku gdy kierowca naciska pedał hamulca. Płyn hamulcowy znajdujący się w komorze akumulatora jest wówczas wykorzystywany przez obwód hydrauliczny do regulacji ciśnienia na zaciskach szczęk hamulcowych</w:t>
       </w:r>
       <w:r>
         <w:rPr>
@@ -8559,12 +9412,21 @@
         </w:rPr>
         <w:t xml:space="preserve"> dowód bezpieczeństwa (</w:t>
       </w:r>
+      <w:proofErr w:type="spellStart"/>
       <w:r>
         <w:rPr>
           <w:rFonts w:cs="Arial"/>
           <w:i/>
         </w:rPr>
-        <w:t>Safety Case</w:t>
+        <w:t>Safety</w:t>
+      </w:r>
+      <w:proofErr w:type="spellEnd"/>
+      <w:r>
+        <w:rPr>
+          <w:rFonts w:cs="Arial"/>
+          <w:i/>
+        </w:rPr>
+        <w:t xml:space="preserve"> Case</w:t>
       </w:r>
       <w:r>
         <w:rPr>
@@ -8591,15 +9453,51 @@
     </w:p>
     <w:p>
       <w:r>
-        <w:t>hazardy / failure modes</w:t>
-      </w:r>
-    </w:p>
+        <w:t xml:space="preserve">hazardy / </w:t>
+      </w:r>
+      <w:proofErr w:type="spellStart"/>
+      <w:r>
+        <w:t>failure</w:t>
+      </w:r>
+      <w:proofErr w:type="spellEnd"/>
+      <w:r>
+        <w:t xml:space="preserve"> </w:t>
+      </w:r>
+      <w:proofErr w:type="spellStart"/>
+      <w:r>
+        <w:t>modes</w:t>
+      </w:r>
+      <w:proofErr w:type="spellEnd"/>
+    </w:p>
+    <w:p/>
+    <w:p/>
+    <w:p/>
+    <w:p/>
+    <w:p/>
+    <w:p/>
+    <w:p/>
+    <w:p/>
+    <w:p/>
+    <w:p/>
+    <w:p/>
+    <w:p/>
+    <w:p/>
+    <w:p/>
+    <w:p/>
+    <w:p/>
+    <w:p/>
+    <w:p/>
+    <w:p/>
+    <w:p/>
+    <w:p/>
+    <w:p/>
     <w:p>
       <w:pPr>
         <w:pStyle w:val="Nagwek2"/>
       </w:pPr>
       <w:bookmarkStart w:id="13" w:name="_Toc508573010"/>
       <w:r>
+        <w:lastRenderedPageBreak/>
         <w:t>Proces wytwórczy ABS</w:t>
       </w:r>
       <w:bookmarkEnd w:id="13"/>
@@ -8680,11 +9578,7 @@
         <w:t xml:space="preserve"> Podnoszenie standardów bezpieczeństwa sprawia, że czynnik błędu ludzkiego jest coraz bardziej minimalizowany. Rozbudowa funkcjonalności sterowników systemów pozwa</w:t>
       </w:r>
       <w:r>
-        <w:t xml:space="preserve">la na automatyczną aktywacje układu, który w ten sposób może reagować na zmiany w otoczeniu niezależnie od kierowcy. Szczególne znaczenie ma to w sytuacji gdy chwila nieuwagi kierującego pojazdem decyduje o tym czy stanie się on uczestnikiem wypadku drogowego czy też nie. Projektanci systemów wbudowanych sterujących elektroniką pojazdu są świadomi, że tworzony przez nich produkt ma działać tak aby być w stanie </w:t>
-      </w:r>
-      <w:r>
-        <w:lastRenderedPageBreak/>
-        <w:t>inteligentnie korygować działania kierowcy, lub zastąpić go w sytuacji gd</w:t>
+        <w:t>la na automatyczną aktywacje układu, który w ten sposób może reagować na zmiany w otoczeniu niezależnie od kierowcy. Szczególne znaczenie ma to w sytuacji gdy chwila nieuwagi kierującego pojazdem decyduje o tym czy stanie się on uczestnikiem wypadku drogowego czy też nie. Projektanci systemów wbudowanych sterujących elektroniką pojazdu są świadomi, że tworzony przez nich produkt ma działać tak aby być w stanie inteligentnie korygować działania kierowcy, lub zastąpić go w sytuacji gd</w:t>
       </w:r>
       <w:r>
         <w:t xml:space="preserve">y ten w panice podczas zagrożenia na drodze nie podejmuje </w:t>
@@ -8836,18 +9730,56 @@
         </w:rPr>
         <w:t xml:space="preserve">Software </w:t>
       </w:r>
+      <w:proofErr w:type="spellStart"/>
       <w:r>
         <w:rPr>
           <w:rFonts w:eastAsiaTheme="minorHAnsi"/>
         </w:rPr>
-        <w:t xml:space="preserve">Process Improvement Capability </w:t>
-      </w:r>
+        <w:t>Process</w:t>
+      </w:r>
+      <w:proofErr w:type="spellEnd"/>
       <w:r>
         <w:rPr>
           <w:rFonts w:eastAsiaTheme="minorHAnsi"/>
         </w:rPr>
+        <w:t xml:space="preserve"> </w:t>
+      </w:r>
+      <w:proofErr w:type="spellStart"/>
+      <w:r>
+        <w:rPr>
+          <w:rFonts w:eastAsiaTheme="minorHAnsi"/>
+        </w:rPr>
+        <w:t>Improvement</w:t>
+      </w:r>
+      <w:proofErr w:type="spellEnd"/>
+      <w:r>
+        <w:rPr>
+          <w:rFonts w:eastAsiaTheme="minorHAnsi"/>
+        </w:rPr>
+        <w:t xml:space="preserve"> </w:t>
+      </w:r>
+      <w:proofErr w:type="spellStart"/>
+      <w:r>
+        <w:rPr>
+          <w:rFonts w:eastAsiaTheme="minorHAnsi"/>
+        </w:rPr>
+        <w:t>Capability</w:t>
+      </w:r>
+      <w:proofErr w:type="spellEnd"/>
+      <w:r>
+        <w:rPr>
+          <w:rFonts w:eastAsiaTheme="minorHAnsi"/>
+        </w:rPr>
+        <w:t xml:space="preserve"> </w:t>
+      </w:r>
+      <w:proofErr w:type="spellStart"/>
+      <w:r>
+        <w:rPr>
+          <w:rFonts w:eastAsiaTheme="minorHAnsi"/>
+        </w:rPr>
         <w:t>Etermination</w:t>
       </w:r>
+      <w:proofErr w:type="spellEnd"/>
       <w:r>
         <w:t>)</w:t>
       </w:r>
@@ -8943,6 +9875,7 @@
         <w:jc w:val="both"/>
       </w:pPr>
       <w:r>
+        <w:lastRenderedPageBreak/>
         <w:t>Dokumentów oraz danych, które musza zostać wytworzone w wyniku każdej podstawowej praktyki</w:t>
       </w:r>
     </w:p>
@@ -8997,7 +9930,31 @@
         <w:t>Istniejące</w:t>
       </w:r>
       <w:r>
-        <w:t xml:space="preserve"> standardy ze względu na zmieniającą się specyfikę branży motoryzacyjnej musza być ciągle rozwijane i uaktualniane w taki sposób aby dawały najlepsze gwarancje spełniania celów których realizacje maja wspomagać. Przykładem takiego rozwoju jest zaproponowany przez stowarzyszenie czołowych producentów samochodów (SIG – Sepcial Interest Group) standard Automotive SPICE. Standard ten </w:t>
+        <w:t xml:space="preserve"> standardy ze względu na zmieniającą się specyfikę branży motoryzacyjnej musza być ciągle rozwijane i uaktualniane w taki sposób aby dawały najlepsze gwarancje spełniania celów których realizacje maja wspomagać. Przykładem takiego rozwoju jest zaproponowany przez stowarzyszenie czołowych producentów samochodów (SIG – </w:t>
+      </w:r>
+      <w:proofErr w:type="spellStart"/>
+      <w:r>
+        <w:t>Sepcial</w:t>
+      </w:r>
+      <w:proofErr w:type="spellEnd"/>
+      <w:r>
+        <w:t xml:space="preserve"> </w:t>
+      </w:r>
+      <w:proofErr w:type="spellStart"/>
+      <w:r>
+        <w:t>Interest</w:t>
+      </w:r>
+      <w:proofErr w:type="spellEnd"/>
+      <w:r>
+        <w:t xml:space="preserve"> </w:t>
+      </w:r>
+      <w:proofErr w:type="spellStart"/>
+      <w:r>
+        <w:t>Group</w:t>
+      </w:r>
+      <w:proofErr w:type="spellEnd"/>
+      <w:r>
+        <w:t xml:space="preserve">) standard Automotive SPICE. Standard ten </w:t>
       </w:r>
       <w:r>
         <w:t>opracowano</w:t>
@@ -9032,9 +9989,13 @@
       <w:r>
         <w:t xml:space="preserve">niektórych wymagań klienta. Wykazano że dla zgodności cyklu wytwarzania systemu wbudowanego dla pojazdów mechanicznych ze standardem Automotive Spice konieczne jest aby każde wymaganie klienta pokrywał oddzielny scenariusz testowy (ang. </w:t>
       </w:r>
-      <w:r>
-        <w:lastRenderedPageBreak/>
-        <w:t>traceability). Zachowanie zgodności ze standardem Automotive SPICE wymusza na dostawcy oprogramowania umiejętne planowanie wszystkich  zadań, ciągłą analizę wymagań</w:t>
+      <w:proofErr w:type="spellStart"/>
+      <w:r>
+        <w:t>traceability</w:t>
+      </w:r>
+      <w:proofErr w:type="spellEnd"/>
+      <w:r>
+        <w:t>). Zachowanie zgodności ze standardem Automotive SPICE wymusza na dostawcy oprogramowania umiejętne planowanie wszystkich  zadań, ciągłą analizę wymagań</w:t>
       </w:r>
       <w:r>
         <w:t xml:space="preserve"> klienta</w:t>
@@ -9095,6 +10056,7 @@
           <w:noProof/>
           <w:lang w:eastAsia="pl-PL"/>
         </w:rPr>
+        <w:lastRenderedPageBreak/>
         <w:drawing>
           <wp:inline distT="0" distB="0" distL="0" distR="0" wp14:anchorId="07B50CF2" wp14:editId="2BC08B36">
             <wp:extent cx="4548146" cy="4215473"/>
@@ -9188,35 +10150,14 @@
         <w:t>Każdy krok ma przypisane określone zadania, których wykonanie leży w zakresie zespołów biorących udział w procesie wytwarzania oprogramowania. Realizacja uporządkowanych zadań ma zapewnić osiąganie określonych celów w zakresie realizacji wymagań co do systemu sta</w:t>
       </w:r>
       <w:r>
-        <w:t xml:space="preserve">wianych przez klienta na początku cyklu wytwórczego. </w:t>
+        <w:t>wianych przez klienta od</w:t>
+      </w:r>
+      <w:r>
+        <w:t xml:space="preserve"> początku cyklu wytwórczego. </w:t>
       </w:r>
       <w:r>
         <w:t xml:space="preserve">Poszczególne kroki w modelu V zgrupowane są w zakresie czterech podstawowych procesów. </w:t>
       </w:r>
-    </w:p>
-    <w:p>
-      <w:pPr>
-        <w:spacing w:line="360" w:lineRule="auto"/>
-        <w:jc w:val="both"/>
-      </w:pPr>
-    </w:p>
-    <w:p>
-      <w:pPr>
-        <w:spacing w:line="360" w:lineRule="auto"/>
-        <w:jc w:val="both"/>
-      </w:pPr>
-    </w:p>
-    <w:p>
-      <w:pPr>
-        <w:spacing w:line="360" w:lineRule="auto"/>
-        <w:jc w:val="both"/>
-      </w:pPr>
-    </w:p>
-    <w:p>
-      <w:pPr>
-        <w:spacing w:line="360" w:lineRule="auto"/>
-        <w:jc w:val="both"/>
-      </w:pPr>
     </w:p>
     <w:p>
       <w:pPr>
@@ -9243,8 +10184,21 @@
         <w:rPr>
           <w:b/>
         </w:rPr>
-        <w:lastRenderedPageBreak/>
-        <w:t xml:space="preserve">Proces inżynierii systemu (System Engineering Process </w:t>
+        <w:t xml:space="preserve">Proces inżynierii systemu (System Engineering </w:t>
+      </w:r>
+      <w:proofErr w:type="spellStart"/>
+      <w:r>
+        <w:rPr>
+          <w:b/>
+        </w:rPr>
+        <w:t>Process</w:t>
+      </w:r>
+      <w:proofErr w:type="spellEnd"/>
+      <w:r>
+        <w:rPr>
+          <w:b/>
+        </w:rPr>
+        <w:t xml:space="preserve"> </w:t>
       </w:r>
       <w:r>
         <w:rPr>
@@ -9280,33 +10234,30 @@
         <w:tblLook w:val="04A0" w:firstRow="1" w:lastRow="0" w:firstColumn="1" w:lastColumn="0" w:noHBand="0" w:noVBand="1"/>
       </w:tblPr>
       <w:tblGrid>
-        <w:gridCol w:w="4960"/>
-        <w:gridCol w:w="4960"/>
+        <w:gridCol w:w="3592"/>
+        <w:gridCol w:w="3437"/>
+        <w:gridCol w:w="2967"/>
       </w:tblGrid>
       <w:tr>
         <w:tc>
           <w:tcPr>
-            <w:tcW w:w="9920" w:type="dxa"/>
-            <w:gridSpan w:val="2"/>
+            <w:tcW w:w="9996" w:type="dxa"/>
+            <w:gridSpan w:val="3"/>
           </w:tcPr>
           <w:p>
             <w:pPr>
               <w:spacing w:line="360" w:lineRule="auto"/>
             </w:pPr>
             <w:r>
-              <w:t xml:space="preserve">- </w:t>
-            </w:r>
-            <w:r>
-              <w:t>analiza</w:t>
-            </w:r>
-            <w:r>
-              <w:t xml:space="preserve"> </w:t>
-            </w:r>
-            <w:r>
-              <w:t>wymagań klienta</w:t>
-            </w:r>
-            <w:r>
-              <w:t xml:space="preserve"> co do systemu (System Requirements Definition)</w:t>
+              <w:t xml:space="preserve">- analiza wymagań klienta co do systemu (System </w:t>
+            </w:r>
+            <w:proofErr w:type="spellStart"/>
+            <w:r>
+              <w:t>Requirements</w:t>
+            </w:r>
+            <w:proofErr w:type="spellEnd"/>
+            <w:r>
+              <w:t xml:space="preserve"> Definition)</w:t>
             </w:r>
           </w:p>
         </w:tc>
@@ -9314,29 +10265,20 @@
       <w:tr>
         <w:tc>
           <w:tcPr>
-            <w:tcW w:w="4960" w:type="dxa"/>
+            <w:tcW w:w="3592" w:type="dxa"/>
           </w:tcPr>
           <w:p>
             <w:pPr>
               <w:spacing w:line="360" w:lineRule="auto"/>
             </w:pPr>
             <w:r>
-              <w:t>W ramach tego kroku należy szczegółowo wyjaśnić jakie wymagania powinien spełniać system aby spełniać oczekiwania klienta</w:t>
-            </w:r>
-            <w:r>
-              <w:t>. Ze wszystkich wymagań przedstawionych przez klienta wybierane są tylko te które dotyczą wytwarzanego przez dostawcę modułu</w:t>
-            </w:r>
-            <w:r>
-              <w:t>.</w:t>
-            </w:r>
-            <w:r>
-              <w:t xml:space="preserve"> </w:t>
+              <w:t xml:space="preserve">W ramach tego kroku należy szczegółowo wyjaśnić jakie wymagania powinien spełniać system aby spełniać oczekiwania klienta. Ze wszystkich wymagań przedstawionych przez klienta wybierane są tylko te które dotyczą wytwarzanego przez dostawcę modułu. </w:t>
             </w:r>
           </w:p>
         </w:tc>
         <w:tc>
           <w:tcPr>
-            <w:tcW w:w="4960" w:type="dxa"/>
+            <w:tcW w:w="3437" w:type="dxa"/>
           </w:tcPr>
           <w:p>
             <w:pPr>
@@ -9347,10 +10289,7 @@
             </w:r>
             <w:r>
               <w:br/>
-              <w:t xml:space="preserve">- przygotować specyfikacje wymagań </w:t>
-            </w:r>
-            <w:r>
-              <w:t>klienta co do systemu</w:t>
+              <w:t>- przygotować specyfikacje wymagań klienta co do systemu</w:t>
             </w:r>
           </w:p>
           <w:p>
@@ -9360,6 +10299,24 @@
             <w:r>
               <w:t xml:space="preserve">- dokonać przeglądu wytworzonej specyfikacji wymagań klienta </w:t>
             </w:r>
+          </w:p>
+        </w:tc>
+        <w:tc>
+          <w:tcPr>
+            <w:tcW w:w="2967" w:type="dxa"/>
+          </w:tcPr>
+          <w:p>
+            <w:pPr>
+              <w:spacing w:line="360" w:lineRule="auto"/>
+            </w:pPr>
+            <w:r>
+              <w:t>Dokumenty które powinny zostać wytworzone dla potwierdzenia realizacji zaplanowanych zadań:</w:t>
+            </w:r>
+          </w:p>
+          <w:p>
+            <w:pPr>
+              <w:spacing w:line="360" w:lineRule="auto"/>
+            </w:pPr>
           </w:p>
         </w:tc>
       </w:tr>
@@ -9376,24 +10333,31 @@
         <w:tblLook w:val="04A0" w:firstRow="1" w:lastRow="0" w:firstColumn="1" w:lastColumn="0" w:noHBand="0" w:noVBand="1"/>
       </w:tblPr>
       <w:tblGrid>
-        <w:gridCol w:w="4960"/>
-        <w:gridCol w:w="4960"/>
+        <w:gridCol w:w="3557"/>
+        <w:gridCol w:w="3557"/>
+        <w:gridCol w:w="2882"/>
       </w:tblGrid>
       <w:tr>
         <w:tc>
           <w:tcPr>
-            <w:tcW w:w="9920" w:type="dxa"/>
-            <w:gridSpan w:val="2"/>
+            <w:tcW w:w="9996" w:type="dxa"/>
+            <w:gridSpan w:val="3"/>
           </w:tcPr>
           <w:p>
             <w:pPr>
               <w:spacing w:line="360" w:lineRule="auto"/>
             </w:pPr>
             <w:r>
-              <w:t>- zaprojektowanie</w:t>
-            </w:r>
-            <w:r>
-              <w:t xml:space="preserve"> architektury systemu (System Architectural Design) </w:t>
+              <w:lastRenderedPageBreak/>
+              <w:t xml:space="preserve">- zaprojektowanie architektury systemu (System </w:t>
+            </w:r>
+            <w:proofErr w:type="spellStart"/>
+            <w:r>
+              <w:t>Architectural</w:t>
+            </w:r>
+            <w:proofErr w:type="spellEnd"/>
+            <w:r>
+              <w:t xml:space="preserve"> Design) </w:t>
             </w:r>
           </w:p>
         </w:tc>
@@ -9401,26 +10365,20 @@
       <w:tr>
         <w:tc>
           <w:tcPr>
-            <w:tcW w:w="4960" w:type="dxa"/>
+            <w:tcW w:w="3557" w:type="dxa"/>
           </w:tcPr>
           <w:p>
             <w:pPr>
               <w:spacing w:line="360" w:lineRule="auto"/>
             </w:pPr>
             <w:r>
-              <w:t>Krok ten wymaga zaprojektowan</w:t>
-            </w:r>
-            <w:r>
-              <w:t>ia modelu systemu uwzględniając</w:t>
-            </w:r>
-            <w:r>
-              <w:t xml:space="preserve"> wymagania w zakresie sprzętu i oprogramowania. Celem powinno być określenie części składowych systemu oraz sposobu integracji pomiędzy nimi </w:t>
+              <w:t xml:space="preserve">Krok ten wymaga zaprojektowania modelu systemu uwzględniając wymagania w zakresie sprzętu i oprogramowania. Celem powinno być określenie części składowych systemu oraz sposobu integracji pomiędzy nimi </w:t>
             </w:r>
           </w:p>
         </w:tc>
         <w:tc>
           <w:tcPr>
-            <w:tcW w:w="4960" w:type="dxa"/>
+            <w:tcW w:w="3557" w:type="dxa"/>
           </w:tcPr>
           <w:p>
             <w:pPr>
@@ -9435,13 +10393,7 @@
               <w:spacing w:line="360" w:lineRule="auto"/>
             </w:pPr>
             <w:r>
-              <w:t xml:space="preserve">- </w:t>
-            </w:r>
-            <w:r>
-              <w:t>przygotować projekt systemu wraz z opisem jego części składowych tj. zarówno sprzętu jaki i oprogramowania</w:t>
-            </w:r>
-            <w:r>
-              <w:t>. Opis powinien zawierać informacje w jaki sposób należy zaprojektować elementy systemu aby spełniał on wymagania zdefiniowane w specyfikacji</w:t>
+              <w:t>- przygotować projekt systemu wraz z opisem jego części składowych tj. zarówno sprzętu jaki i oprogramowania. Opis powinien zawierać informacje w jaki sposób należy zaprojektować elementy systemu aby spełniał on wymagania zdefiniowane w specyfikacji</w:t>
             </w:r>
           </w:p>
           <w:p>
@@ -9449,13 +10401,7 @@
               <w:spacing w:line="360" w:lineRule="auto"/>
             </w:pPr>
             <w:r>
-              <w:t>- dokonanie przeglądu</w:t>
-            </w:r>
-            <w:r>
-              <w:t xml:space="preserve"> wewnętrznego</w:t>
-            </w:r>
-            <w:r>
-              <w:t xml:space="preserve"> wytworzonego projektu systemu w celu określenia właściwego doboru komponentów </w:t>
+              <w:t xml:space="preserve">- dokonanie przeglądu wewnętrznego wytworzonego projektu systemu w celu określenia właściwego doboru komponentów </w:t>
             </w:r>
           </w:p>
           <w:p>
@@ -9465,6 +10411,24 @@
             <w:r>
               <w:t xml:space="preserve">- dokonanie przeglądu projektu architektury systemu pod kątem poprawności opisu i integracji poszczególnych elementów </w:t>
             </w:r>
+          </w:p>
+        </w:tc>
+        <w:tc>
+          <w:tcPr>
+            <w:tcW w:w="2882" w:type="dxa"/>
+          </w:tcPr>
+          <w:p>
+            <w:pPr>
+              <w:spacing w:line="360" w:lineRule="auto"/>
+            </w:pPr>
+            <w:r>
+              <w:t>Dokumenty które powinny zostać wytworzone dla potwierdzenia realizacji zaplanowanych zadań:</w:t>
+            </w:r>
+          </w:p>
+          <w:p>
+            <w:pPr>
+              <w:spacing w:line="360" w:lineRule="auto"/>
+            </w:pPr>
           </w:p>
         </w:tc>
       </w:tr>
@@ -9481,27 +10445,30 @@
         <w:tblLook w:val="04A0" w:firstRow="1" w:lastRow="0" w:firstColumn="1" w:lastColumn="0" w:noHBand="0" w:noVBand="1"/>
       </w:tblPr>
       <w:tblGrid>
-        <w:gridCol w:w="4960"/>
-        <w:gridCol w:w="4960"/>
+        <w:gridCol w:w="3551"/>
+        <w:gridCol w:w="3495"/>
+        <w:gridCol w:w="2950"/>
       </w:tblGrid>
       <w:tr>
         <w:tc>
           <w:tcPr>
-            <w:tcW w:w="9920" w:type="dxa"/>
-            <w:gridSpan w:val="2"/>
+            <w:tcW w:w="9996" w:type="dxa"/>
+            <w:gridSpan w:val="3"/>
           </w:tcPr>
           <w:p>
             <w:pPr>
               <w:spacing w:line="360" w:lineRule="auto"/>
             </w:pPr>
             <w:r>
-              <w:t xml:space="preserve">- wykonanie testów integracyjnych </w:t>
-            </w:r>
-            <w:r>
-              <w:t>systemu</w:t>
-            </w:r>
-            <w:r>
-              <w:t xml:space="preserve"> (System Integration Testing)</w:t>
+              <w:t xml:space="preserve">- wykonanie testów integracyjnych systemu (System Integration </w:t>
+            </w:r>
+            <w:proofErr w:type="spellStart"/>
+            <w:r>
+              <w:t>Testing</w:t>
+            </w:r>
+            <w:proofErr w:type="spellEnd"/>
+            <w:r>
+              <w:t>)</w:t>
             </w:r>
           </w:p>
         </w:tc>
@@ -9509,26 +10476,20 @@
       <w:tr>
         <w:tc>
           <w:tcPr>
-            <w:tcW w:w="4960" w:type="dxa"/>
+            <w:tcW w:w="3551" w:type="dxa"/>
           </w:tcPr>
           <w:p>
             <w:pPr>
               <w:spacing w:line="360" w:lineRule="auto"/>
             </w:pPr>
             <w:r>
-              <w:t>Czynnością do wykonania w tym kroku jest potwierdzenie poprawności działania dostarczonych funkcjonalności systemu poprzez uzyskanie pozytywnych wyników z testów int</w:t>
-            </w:r>
-            <w:r>
-              <w:t>egracji poszczególnych modułów</w:t>
-            </w:r>
-            <w:r>
-              <w:t xml:space="preserve"> należących do wytwarzanego produktu</w:t>
+              <w:t>Czynnością do wykonania w tym kroku jest potwierdzenie poprawności działania dostarczonych funkcjonalności systemu poprzez uzyskanie pozytywnych wyników z testów integracji poszczególnych modułów należących do wytwarzanego produktu</w:t>
             </w:r>
           </w:p>
         </w:tc>
         <w:tc>
           <w:tcPr>
-            <w:tcW w:w="4960" w:type="dxa"/>
+            <w:tcW w:w="3495" w:type="dxa"/>
           </w:tcPr>
           <w:p>
             <w:pPr>
@@ -9551,10 +10512,7 @@
               <w:spacing w:line="360" w:lineRule="auto"/>
             </w:pPr>
             <w:r>
-              <w:t xml:space="preserve">- wykonanie testów integracyjnych wg </w:t>
-            </w:r>
-            <w:r>
-              <w:t>opisanych przypadków testowych</w:t>
+              <w:t>- wykonanie testów integracyjnych wg opisanych przypadków testowych</w:t>
             </w:r>
           </w:p>
           <w:p>
@@ -9564,6 +10522,24 @@
             <w:r>
               <w:t xml:space="preserve">- analiza wyników testów </w:t>
             </w:r>
+          </w:p>
+        </w:tc>
+        <w:tc>
+          <w:tcPr>
+            <w:tcW w:w="2950" w:type="dxa"/>
+          </w:tcPr>
+          <w:p>
+            <w:pPr>
+              <w:spacing w:line="360" w:lineRule="auto"/>
+            </w:pPr>
+            <w:r>
+              <w:t>Dokumenty które powinny zostać wytworzone dla potwierdzenia realizacji zaplanowanych zadań:</w:t>
+            </w:r>
+          </w:p>
+          <w:p>
+            <w:pPr>
+              <w:spacing w:line="360" w:lineRule="auto"/>
+            </w:pPr>
           </w:p>
         </w:tc>
       </w:tr>
@@ -9580,24 +10556,30 @@
         <w:tblLook w:val="04A0" w:firstRow="1" w:lastRow="0" w:firstColumn="1" w:lastColumn="0" w:noHBand="0" w:noVBand="1"/>
       </w:tblPr>
       <w:tblGrid>
-        <w:gridCol w:w="4960"/>
-        <w:gridCol w:w="4960"/>
+        <w:gridCol w:w="3482"/>
+        <w:gridCol w:w="3582"/>
+        <w:gridCol w:w="2932"/>
       </w:tblGrid>
       <w:tr>
         <w:tc>
           <w:tcPr>
-            <w:tcW w:w="9920" w:type="dxa"/>
-            <w:gridSpan w:val="2"/>
+            <w:tcW w:w="9996" w:type="dxa"/>
+            <w:gridSpan w:val="3"/>
           </w:tcPr>
           <w:p>
             <w:pPr>
               <w:spacing w:line="360" w:lineRule="auto"/>
             </w:pPr>
             <w:r>
-              <w:t>- wykonanie</w:t>
-            </w:r>
-            <w:r>
-              <w:t xml:space="preserve"> testów systemowych (System testing)</w:t>
+              <w:t xml:space="preserve">- wykonanie testów systemowych (System </w:t>
+            </w:r>
+            <w:proofErr w:type="spellStart"/>
+            <w:r>
+              <w:t>testing</w:t>
+            </w:r>
+            <w:proofErr w:type="spellEnd"/>
+            <w:r>
+              <w:t>)</w:t>
             </w:r>
           </w:p>
         </w:tc>
@@ -9605,7 +10587,7 @@
       <w:tr>
         <w:tc>
           <w:tcPr>
-            <w:tcW w:w="4960" w:type="dxa"/>
+            <w:tcW w:w="3482" w:type="dxa"/>
           </w:tcPr>
           <w:p>
             <w:pPr>
@@ -9618,7 +10600,7 @@
         </w:tc>
         <w:tc>
           <w:tcPr>
-            <w:tcW w:w="4960" w:type="dxa"/>
+            <w:tcW w:w="3582" w:type="dxa"/>
           </w:tcPr>
           <w:p>
             <w:pPr>
@@ -9661,6 +10643,24 @@
             </w:r>
           </w:p>
         </w:tc>
+        <w:tc>
+          <w:tcPr>
+            <w:tcW w:w="2932" w:type="dxa"/>
+          </w:tcPr>
+          <w:p>
+            <w:pPr>
+              <w:spacing w:line="360" w:lineRule="auto"/>
+            </w:pPr>
+            <w:r>
+              <w:t>Dokumenty które powinny zostać wytworzone dla potwierdzenia realizacji zaplanowanych zadań:</w:t>
+            </w:r>
+          </w:p>
+          <w:p>
+            <w:pPr>
+              <w:spacing w:line="360" w:lineRule="auto"/>
+            </w:pPr>
+          </w:p>
+        </w:tc>
       </w:tr>
     </w:tbl>
     <w:p>
@@ -9692,6 +10692,7 @@
         <w:rPr>
           <w:b/>
         </w:rPr>
+        <w:lastRenderedPageBreak/>
         <w:t>Proces inżynierii oprogramowania (</w:t>
       </w:r>
       <w:r>
@@ -9722,14 +10723,22 @@
         <w:rPr>
           <w:b/>
         </w:rPr>
-        <w:t xml:space="preserve"> P</w:t>
-      </w:r>
+        <w:t xml:space="preserve"> </w:t>
+      </w:r>
+      <w:proofErr w:type="spellStart"/>
       <w:r>
         <w:rPr>
           <w:b/>
         </w:rPr>
+        <w:t>P</w:t>
+      </w:r>
+      <w:r>
+        <w:rPr>
+          <w:b/>
+        </w:rPr>
         <w:t>rocess</w:t>
       </w:r>
+      <w:proofErr w:type="spellEnd"/>
       <w:r>
         <w:rPr>
           <w:b/>
@@ -9754,19 +10763,308 @@
         <w:t>:</w:t>
       </w:r>
     </w:p>
-    <w:p>
-      <w:pPr>
-        <w:spacing w:line="360" w:lineRule="auto"/>
-      </w:pPr>
-      <w:r>
-        <w:t>70 s.</w:t>
-      </w:r>
-      <w:bookmarkStart w:id="14" w:name="_GoBack"/>
-      <w:bookmarkEnd w:id="14"/>
-      <w:r>
-        <w:t>:</w:t>
-      </w:r>
-    </w:p>
+    <w:tbl>
+      <w:tblPr>
+        <w:tblStyle w:val="Tabela-Siatka"/>
+        <w:tblW w:w="0" w:type="auto"/>
+        <w:tblLook w:val="04A0" w:firstRow="1" w:lastRow="0" w:firstColumn="1" w:lastColumn="0" w:noHBand="0" w:noVBand="1"/>
+      </w:tblPr>
+      <w:tblGrid>
+        <w:gridCol w:w="3513"/>
+        <w:gridCol w:w="3631"/>
+        <w:gridCol w:w="2852"/>
+      </w:tblGrid>
+      <w:tr>
+        <w:tc>
+          <w:tcPr>
+            <w:tcW w:w="9996" w:type="dxa"/>
+            <w:gridSpan w:val="3"/>
+          </w:tcPr>
+          <w:p>
+            <w:pPr>
+              <w:spacing w:line="360" w:lineRule="auto"/>
+            </w:pPr>
+            <w:r>
+              <w:t xml:space="preserve">- analiza wymagań klienta co do oprogramowania (Software </w:t>
+            </w:r>
+            <w:proofErr w:type="spellStart"/>
+            <w:r>
+              <w:t>Requirements</w:t>
+            </w:r>
+            <w:proofErr w:type="spellEnd"/>
+            <w:r>
+              <w:t xml:space="preserve"> Definition)</w:t>
+            </w:r>
+          </w:p>
+        </w:tc>
+      </w:tr>
+      <w:tr>
+        <w:tc>
+          <w:tcPr>
+            <w:tcW w:w="3513" w:type="dxa"/>
+          </w:tcPr>
+          <w:p>
+            <w:pPr>
+              <w:spacing w:line="360" w:lineRule="auto"/>
+            </w:pPr>
+            <w:r>
+              <w:t xml:space="preserve">W ramach tego kroku należy wyjaśnić i opisać wymagania które oprogramowanie musi spełniać aby być produktem jakiego oczekuje klient  </w:t>
+            </w:r>
+          </w:p>
+        </w:tc>
+        <w:tc>
+          <w:tcPr>
+            <w:tcW w:w="3631" w:type="dxa"/>
+          </w:tcPr>
+          <w:p>
+            <w:pPr>
+              <w:spacing w:line="360" w:lineRule="auto"/>
+            </w:pPr>
+            <w:r>
+              <w:t>Zadania do wykonania:</w:t>
+            </w:r>
+          </w:p>
+          <w:p>
+            <w:pPr>
+              <w:spacing w:line="360" w:lineRule="auto"/>
+            </w:pPr>
+            <w:r>
+              <w:t xml:space="preserve">- przygotowanie specyfikacji wymagań klienta co do oprogramowania </w:t>
+            </w:r>
+          </w:p>
+          <w:p>
+            <w:pPr>
+              <w:spacing w:line="360" w:lineRule="auto"/>
+            </w:pPr>
+            <w:r>
+              <w:t xml:space="preserve">- dokonać przeglądu wyspecyfikowanych wymagań klienta w celu selekcji tych które dotyczą oprogramowania sterującego modułem wytwarzanym przez dostawcę </w:t>
+            </w:r>
+          </w:p>
+        </w:tc>
+        <w:tc>
+          <w:tcPr>
+            <w:tcW w:w="2852" w:type="dxa"/>
+          </w:tcPr>
+          <w:p>
+            <w:pPr>
+              <w:spacing w:line="360" w:lineRule="auto"/>
+            </w:pPr>
+            <w:r>
+              <w:t>Dokumenty które powinny zostać wytworzone dla potwierdzenia realizacji zaplanowanych zadań:</w:t>
+            </w:r>
+          </w:p>
+          <w:p>
+            <w:pPr>
+              <w:spacing w:line="360" w:lineRule="auto"/>
+            </w:pPr>
+          </w:p>
+        </w:tc>
+      </w:tr>
+    </w:tbl>
+    <w:p>
+      <w:pPr>
+        <w:spacing w:line="360" w:lineRule="auto"/>
+      </w:pPr>
+    </w:p>
+    <w:tbl>
+      <w:tblPr>
+        <w:tblStyle w:val="Tabela-Siatka"/>
+        <w:tblW w:w="0" w:type="auto"/>
+        <w:tblLook w:val="04A0" w:firstRow="1" w:lastRow="0" w:firstColumn="1" w:lastColumn="0" w:noHBand="0" w:noVBand="1"/>
+      </w:tblPr>
+      <w:tblGrid>
+        <w:gridCol w:w="3542"/>
+        <w:gridCol w:w="3532"/>
+        <w:gridCol w:w="2922"/>
+      </w:tblGrid>
+      <w:tr>
+        <w:tc>
+          <w:tcPr>
+            <w:tcW w:w="9996" w:type="dxa"/>
+            <w:gridSpan w:val="3"/>
+          </w:tcPr>
+          <w:p>
+            <w:pPr>
+              <w:spacing w:line="360" w:lineRule="auto"/>
+            </w:pPr>
+            <w:r>
+              <w:t xml:space="preserve">- zaprojektowanie architektury oprogramowania (Software </w:t>
+            </w:r>
+            <w:proofErr w:type="spellStart"/>
+            <w:r>
+              <w:t>Architectural</w:t>
+            </w:r>
+            <w:proofErr w:type="spellEnd"/>
+            <w:r>
+              <w:t xml:space="preserve"> Design)</w:t>
+            </w:r>
+          </w:p>
+        </w:tc>
+      </w:tr>
+      <w:tr>
+        <w:tc>
+          <w:tcPr>
+            <w:tcW w:w="3542" w:type="dxa"/>
+          </w:tcPr>
+          <w:p>
+            <w:pPr>
+              <w:spacing w:line="360" w:lineRule="auto"/>
+            </w:pPr>
+            <w:r>
+              <w:t>Realizacja tego kroku polega na zaprojektowaniu struktury i funkcjonalności aplikacji wbudowanej która ma zostać wytworzona</w:t>
+            </w:r>
+          </w:p>
+        </w:tc>
+        <w:tc>
+          <w:tcPr>
+            <w:tcW w:w="3532" w:type="dxa"/>
+          </w:tcPr>
+          <w:p>
+            <w:pPr>
+              <w:spacing w:line="360" w:lineRule="auto"/>
+            </w:pPr>
+            <w:r>
+              <w:t>Zadania do wykonania:</w:t>
+            </w:r>
+          </w:p>
+          <w:p>
+            <w:pPr>
+              <w:spacing w:line="360" w:lineRule="auto"/>
+            </w:pPr>
+            <w:r>
+              <w:t>- wykonanie opisu aplikacji wbudowanej w zakresie struktury i funkcjonalności które mają zostać wytworzone</w:t>
+            </w:r>
+          </w:p>
+          <w:p>
+            <w:pPr>
+              <w:spacing w:line="360" w:lineRule="auto"/>
+            </w:pPr>
+            <w:r>
+              <w:t xml:space="preserve">- dokonanie przeglądu projektu struktury i planu implementacji poszczególnych funkcjonalności </w:t>
+            </w:r>
+          </w:p>
+          <w:p>
+            <w:pPr>
+              <w:spacing w:line="360" w:lineRule="auto"/>
+            </w:pPr>
+            <w:r>
+              <w:t>- dokonanie przeglądu architektury i funkcjonalności aplikacji wbudowanej wspólnie z klientem w celu potwierdzenia zgodności z specyfikacja wymagań</w:t>
+            </w:r>
+          </w:p>
+        </w:tc>
+        <w:tc>
+          <w:tcPr>
+            <w:tcW w:w="2922" w:type="dxa"/>
+          </w:tcPr>
+          <w:p>
+            <w:pPr>
+              <w:spacing w:line="360" w:lineRule="auto"/>
+            </w:pPr>
+            <w:r>
+              <w:t>Dokumenty które powinny zostać wytworzone dla potwierdzenia realizacji zaplanowanych zadań:</w:t>
+            </w:r>
+          </w:p>
+          <w:p>
+            <w:pPr>
+              <w:spacing w:line="360" w:lineRule="auto"/>
+            </w:pPr>
+          </w:p>
+        </w:tc>
+      </w:tr>
+    </w:tbl>
+    <w:p>
+      <w:pPr>
+        <w:spacing w:line="360" w:lineRule="auto"/>
+      </w:pPr>
+    </w:p>
+    <w:tbl>
+      <w:tblPr>
+        <w:tblStyle w:val="Tabela-Siatka"/>
+        <w:tblW w:w="0" w:type="auto"/>
+        <w:tblLook w:val="04A0" w:firstRow="1" w:lastRow="0" w:firstColumn="1" w:lastColumn="0" w:noHBand="0" w:noVBand="1"/>
+      </w:tblPr>
+      <w:tblGrid>
+        <w:gridCol w:w="3306"/>
+        <w:gridCol w:w="3307"/>
+        <w:gridCol w:w="3307"/>
+      </w:tblGrid>
+      <w:tr>
+        <w:tc>
+          <w:tcPr>
+            <w:tcW w:w="9920" w:type="dxa"/>
+            <w:gridSpan w:val="3"/>
+          </w:tcPr>
+          <w:p>
+            <w:pPr>
+              <w:spacing w:line="360" w:lineRule="auto"/>
+            </w:pPr>
+            <w:r>
+              <w:t xml:space="preserve">- zaprojektowanie </w:t>
+            </w:r>
+            <w:r>
+              <w:t xml:space="preserve">architektury oprogramowania /projekt szczegółowy (Software </w:t>
+            </w:r>
+            <w:proofErr w:type="spellStart"/>
+            <w:r>
+              <w:t>Detailed</w:t>
+            </w:r>
+            <w:proofErr w:type="spellEnd"/>
+            <w:r>
+              <w:t xml:space="preserve"> Design)</w:t>
+            </w:r>
+          </w:p>
+        </w:tc>
+      </w:tr>
+      <w:tr>
+        <w:tc>
+          <w:tcPr>
+            <w:tcW w:w="3306" w:type="dxa"/>
+          </w:tcPr>
+          <w:p>
+            <w:pPr>
+              <w:spacing w:line="360" w:lineRule="auto"/>
+              <w:rPr>
+                <w:b/>
+              </w:rPr>
+            </w:pPr>
+          </w:p>
+        </w:tc>
+        <w:tc>
+          <w:tcPr>
+            <w:tcW w:w="3307" w:type="dxa"/>
+          </w:tcPr>
+          <w:p>
+            <w:pPr>
+              <w:spacing w:line="360" w:lineRule="auto"/>
+              <w:rPr>
+                <w:b/>
+              </w:rPr>
+            </w:pPr>
+          </w:p>
+        </w:tc>
+        <w:tc>
+          <w:tcPr>
+            <w:tcW w:w="3307" w:type="dxa"/>
+          </w:tcPr>
+          <w:p>
+            <w:pPr>
+              <w:spacing w:line="360" w:lineRule="auto"/>
+            </w:pPr>
+            <w:r>
+              <w:t>Dokumenty które powinny zostać wytworzone dla potwierdzenia realizacji zaplanowanych zadań:</w:t>
+            </w:r>
+          </w:p>
+          <w:p>
+            <w:pPr>
+              <w:spacing w:line="360" w:lineRule="auto"/>
+              <w:rPr>
+                <w:b/>
+              </w:rPr>
+            </w:pPr>
+          </w:p>
+        </w:tc>
+      </w:tr>
+    </w:tbl>
     <w:p>
       <w:pPr>
         <w:spacing w:line="360" w:lineRule="auto"/>
@@ -9775,6 +11073,102 @@
         </w:rPr>
       </w:pPr>
     </w:p>
+    <w:tbl>
+      <w:tblPr>
+        <w:tblStyle w:val="Tabela-Siatka"/>
+        <w:tblW w:w="0" w:type="auto"/>
+        <w:tblLook w:val="04A0" w:firstRow="1" w:lastRow="0" w:firstColumn="1" w:lastColumn="0" w:noHBand="0" w:noVBand="1"/>
+      </w:tblPr>
+      <w:tblGrid>
+        <w:gridCol w:w="3306"/>
+        <w:gridCol w:w="3307"/>
+        <w:gridCol w:w="3307"/>
+      </w:tblGrid>
+      <w:tr>
+        <w:tc>
+          <w:tcPr>
+            <w:tcW w:w="9920" w:type="dxa"/>
+            <w:gridSpan w:val="3"/>
+          </w:tcPr>
+          <w:p>
+            <w:pPr>
+              <w:spacing w:line="360" w:lineRule="auto"/>
+            </w:pPr>
+            <w:r>
+              <w:t xml:space="preserve">- </w:t>
+            </w:r>
+            <w:r>
+              <w:t>implementacja oraz testy jednostkowe (</w:t>
+            </w:r>
+            <w:proofErr w:type="spellStart"/>
+            <w:r>
+              <w:t>implementation</w:t>
+            </w:r>
+            <w:proofErr w:type="spellEnd"/>
+            <w:r>
+              <w:t xml:space="preserve"> &amp; Unit </w:t>
+            </w:r>
+            <w:proofErr w:type="spellStart"/>
+            <w:r>
+              <w:t>Testing</w:t>
+            </w:r>
+            <w:proofErr w:type="spellEnd"/>
+            <w:r>
+              <w:t>)</w:t>
+            </w:r>
+          </w:p>
+        </w:tc>
+      </w:tr>
+      <w:tr>
+        <w:tc>
+          <w:tcPr>
+            <w:tcW w:w="3306" w:type="dxa"/>
+          </w:tcPr>
+          <w:p>
+            <w:pPr>
+              <w:spacing w:line="360" w:lineRule="auto"/>
+              <w:rPr>
+                <w:b/>
+              </w:rPr>
+            </w:pPr>
+          </w:p>
+        </w:tc>
+        <w:tc>
+          <w:tcPr>
+            <w:tcW w:w="3307" w:type="dxa"/>
+          </w:tcPr>
+          <w:p>
+            <w:pPr>
+              <w:spacing w:line="360" w:lineRule="auto"/>
+              <w:rPr>
+                <w:b/>
+              </w:rPr>
+            </w:pPr>
+          </w:p>
+        </w:tc>
+        <w:tc>
+          <w:tcPr>
+            <w:tcW w:w="3307" w:type="dxa"/>
+          </w:tcPr>
+          <w:p>
+            <w:pPr>
+              <w:spacing w:line="360" w:lineRule="auto"/>
+            </w:pPr>
+            <w:r>
+              <w:t>Dokumenty które powinny zostać wytworzone dla potwierdzenia realizacji zaplanowanych zadań:</w:t>
+            </w:r>
+          </w:p>
+          <w:p>
+            <w:pPr>
+              <w:spacing w:line="360" w:lineRule="auto"/>
+              <w:rPr>
+                <w:b/>
+              </w:rPr>
+            </w:pPr>
+          </w:p>
+        </w:tc>
+      </w:tr>
+    </w:tbl>
     <w:p>
       <w:pPr>
         <w:spacing w:line="360" w:lineRule="auto"/>
@@ -9783,6 +11177,95 @@
         </w:rPr>
       </w:pPr>
     </w:p>
+    <w:tbl>
+      <w:tblPr>
+        <w:tblStyle w:val="Tabela-Siatka"/>
+        <w:tblW w:w="0" w:type="auto"/>
+        <w:tblLook w:val="04A0" w:firstRow="1" w:lastRow="0" w:firstColumn="1" w:lastColumn="0" w:noHBand="0" w:noVBand="1"/>
+      </w:tblPr>
+      <w:tblGrid>
+        <w:gridCol w:w="3306"/>
+        <w:gridCol w:w="3307"/>
+        <w:gridCol w:w="3307"/>
+      </w:tblGrid>
+      <w:tr>
+        <w:tc>
+          <w:tcPr>
+            <w:tcW w:w="9920" w:type="dxa"/>
+            <w:gridSpan w:val="3"/>
+          </w:tcPr>
+          <w:p>
+            <w:pPr>
+              <w:spacing w:line="360" w:lineRule="auto"/>
+            </w:pPr>
+            <w:r>
+              <w:lastRenderedPageBreak/>
+              <w:t xml:space="preserve">- </w:t>
+            </w:r>
+            <w:r>
+              <w:t xml:space="preserve">Testy integracyjne oprogramowania (Software Integration </w:t>
+            </w:r>
+            <w:proofErr w:type="spellStart"/>
+            <w:r>
+              <w:t>Testing</w:t>
+            </w:r>
+            <w:proofErr w:type="spellEnd"/>
+            <w:r>
+              <w:t>)</w:t>
+            </w:r>
+          </w:p>
+        </w:tc>
+      </w:tr>
+      <w:tr>
+        <w:tc>
+          <w:tcPr>
+            <w:tcW w:w="3306" w:type="dxa"/>
+          </w:tcPr>
+          <w:p>
+            <w:pPr>
+              <w:spacing w:line="360" w:lineRule="auto"/>
+              <w:rPr>
+                <w:b/>
+              </w:rPr>
+            </w:pPr>
+          </w:p>
+        </w:tc>
+        <w:tc>
+          <w:tcPr>
+            <w:tcW w:w="3307" w:type="dxa"/>
+          </w:tcPr>
+          <w:p>
+            <w:pPr>
+              <w:spacing w:line="360" w:lineRule="auto"/>
+              <w:rPr>
+                <w:b/>
+              </w:rPr>
+            </w:pPr>
+          </w:p>
+        </w:tc>
+        <w:tc>
+          <w:tcPr>
+            <w:tcW w:w="3307" w:type="dxa"/>
+          </w:tcPr>
+          <w:p>
+            <w:pPr>
+              <w:spacing w:line="360" w:lineRule="auto"/>
+            </w:pPr>
+            <w:r>
+              <w:t>Dokumenty które powinny zostać wytworzone dla potwierdzenia realizacji zaplanowanych zadań:</w:t>
+            </w:r>
+          </w:p>
+          <w:p>
+            <w:pPr>
+              <w:spacing w:line="360" w:lineRule="auto"/>
+              <w:rPr>
+                <w:b/>
+              </w:rPr>
+            </w:pPr>
+          </w:p>
+        </w:tc>
+      </w:tr>
+    </w:tbl>
     <w:p>
       <w:pPr>
         <w:spacing w:line="360" w:lineRule="auto"/>
@@ -9791,6 +11274,116 @@
         </w:rPr>
       </w:pPr>
     </w:p>
+    <w:tbl>
+      <w:tblPr>
+        <w:tblStyle w:val="Tabela-Siatka"/>
+        <w:tblW w:w="0" w:type="auto"/>
+        <w:tblLook w:val="04A0" w:firstRow="1" w:lastRow="0" w:firstColumn="1" w:lastColumn="0" w:noHBand="0" w:noVBand="1"/>
+      </w:tblPr>
+      <w:tblGrid>
+        <w:gridCol w:w="3306"/>
+        <w:gridCol w:w="3307"/>
+        <w:gridCol w:w="3307"/>
+      </w:tblGrid>
+      <w:tr>
+        <w:tc>
+          <w:tcPr>
+            <w:tcW w:w="9920" w:type="dxa"/>
+            <w:gridSpan w:val="3"/>
+          </w:tcPr>
+          <w:p>
+            <w:pPr>
+              <w:rPr>
+                <w:rFonts w:eastAsiaTheme="minorHAnsi"/>
+              </w:rPr>
+            </w:pPr>
+            <w:r>
+              <w:t>- kompleksowe testy oprogramowania / testowanie kompatybilności aplikacji (</w:t>
+            </w:r>
+            <w:r>
+              <w:rPr>
+                <w:rFonts w:eastAsiaTheme="minorHAnsi"/>
+              </w:rPr>
+              <w:t>Comprehensive</w:t>
+            </w:r>
+            <w:r>
+              <w:rPr>
+                <w:rFonts w:eastAsiaTheme="minorHAnsi"/>
+              </w:rPr>
+              <w:t xml:space="preserve"> </w:t>
+            </w:r>
+            <w:r>
+              <w:rPr>
+                <w:rFonts w:eastAsiaTheme="minorHAnsi"/>
+              </w:rPr>
+              <w:t xml:space="preserve">Software </w:t>
+            </w:r>
+            <w:proofErr w:type="spellStart"/>
+            <w:r>
+              <w:rPr>
+                <w:rFonts w:eastAsiaTheme="minorHAnsi"/>
+              </w:rPr>
+              <w:t>Testing</w:t>
+            </w:r>
+            <w:proofErr w:type="spellEnd"/>
+            <w:r>
+              <w:t>)</w:t>
+            </w:r>
+          </w:p>
+        </w:tc>
+      </w:tr>
+      <w:tr>
+        <w:tc>
+          <w:tcPr>
+            <w:tcW w:w="3306" w:type="dxa"/>
+          </w:tcPr>
+          <w:p>
+            <w:pPr>
+              <w:spacing w:line="360" w:lineRule="auto"/>
+              <w:rPr>
+                <w:b/>
+              </w:rPr>
+            </w:pPr>
+          </w:p>
+        </w:tc>
+        <w:tc>
+          <w:tcPr>
+            <w:tcW w:w="3307" w:type="dxa"/>
+          </w:tcPr>
+          <w:p>
+            <w:pPr>
+              <w:spacing w:line="360" w:lineRule="auto"/>
+              <w:rPr>
+                <w:b/>
+              </w:rPr>
+            </w:pPr>
+            <w:bookmarkStart w:id="14" w:name="_GoBack"/>
+            <w:bookmarkEnd w:id="14"/>
+          </w:p>
+        </w:tc>
+        <w:tc>
+          <w:tcPr>
+            <w:tcW w:w="3307" w:type="dxa"/>
+          </w:tcPr>
+          <w:p>
+            <w:pPr>
+              <w:spacing w:line="360" w:lineRule="auto"/>
+            </w:pPr>
+            <w:r>
+              <w:t>Dokumenty które powinny zostać wytworzone dla potwierdzenia realizacji zaplanowanych zadań:</w:t>
+            </w:r>
+          </w:p>
+          <w:p>
+            <w:pPr>
+              <w:spacing w:line="360" w:lineRule="auto"/>
+              <w:rPr>
+                <w:b/>
+              </w:rPr>
+            </w:pPr>
+          </w:p>
+        </w:tc>
+      </w:tr>
+    </w:tbl>
     <w:p>
       <w:pPr>
         <w:spacing w:line="360" w:lineRule="auto"/>
@@ -9810,7 +11403,35 @@
         <w:rPr>
           <w:b/>
         </w:rPr>
-        <w:t>Proces inżynierii bezpieczeństwa (Safety Engineering Process – SAP)</w:t>
+        <w:t>Proces inżynierii bezpieczeństwa (</w:t>
+      </w:r>
+      <w:proofErr w:type="spellStart"/>
+      <w:r>
+        <w:rPr>
+          <w:b/>
+        </w:rPr>
+        <w:t>Safety</w:t>
+      </w:r>
+      <w:proofErr w:type="spellEnd"/>
+      <w:r>
+        <w:rPr>
+          <w:b/>
+        </w:rPr>
+        <w:t xml:space="preserve"> Engineering </w:t>
+      </w:r>
+      <w:proofErr w:type="spellStart"/>
+      <w:r>
+        <w:rPr>
+          <w:b/>
+        </w:rPr>
+        <w:t>Process</w:t>
+      </w:r>
+      <w:proofErr w:type="spellEnd"/>
+      <w:r>
+        <w:rPr>
+          <w:b/>
+        </w:rPr>
+        <w:t xml:space="preserve"> – SAP)</w:t>
       </w:r>
     </w:p>
     <w:p>
@@ -9832,23 +11453,51 @@
         <w:rPr>
           <w:b/>
         </w:rPr>
-        <w:t>Proces wsparcia (Support Process - SUP)</w:t>
-      </w:r>
-    </w:p>
-    <w:p>
-      <w:pPr>
-        <w:spacing w:line="360" w:lineRule="auto"/>
-        <w:jc w:val="both"/>
-      </w:pPr>
-    </w:p>
-    <w:p>
-      <w:pPr>
-        <w:spacing w:line="360" w:lineRule="auto"/>
-        <w:jc w:val="both"/>
-      </w:pPr>
-      <w:r>
+        <w:t>Proces wsparcia (</w:t>
+      </w:r>
+      <w:proofErr w:type="spellStart"/>
+      <w:r>
+        <w:rPr>
+          <w:b/>
+        </w:rPr>
+        <w:t>Support</w:t>
+      </w:r>
+      <w:proofErr w:type="spellEnd"/>
+      <w:r>
+        <w:rPr>
+          <w:b/>
+        </w:rPr>
         <w:t xml:space="preserve"> </w:t>
       </w:r>
+      <w:proofErr w:type="spellStart"/>
+      <w:r>
+        <w:rPr>
+          <w:b/>
+        </w:rPr>
+        <w:t>Process</w:t>
+      </w:r>
+      <w:proofErr w:type="spellEnd"/>
+      <w:r>
+        <w:rPr>
+          <w:b/>
+        </w:rPr>
+        <w:t xml:space="preserve"> - SUP)</w:t>
+      </w:r>
+    </w:p>
+    <w:p>
+      <w:pPr>
+        <w:spacing w:line="360" w:lineRule="auto"/>
+        <w:jc w:val="both"/>
+      </w:pPr>
+    </w:p>
+    <w:p>
+      <w:pPr>
+        <w:spacing w:line="360" w:lineRule="auto"/>
+        <w:jc w:val="both"/>
+      </w:pPr>
+      <w:r>
+        <w:t xml:space="preserve"> </w:t>
+      </w:r>
     </w:p>
     <w:p>
       <w:pPr>
@@ -10100,7 +11749,23 @@
       <w:bookmarkStart w:id="15" w:name="_Toc508573011"/>
       <w:r>
         <w:lastRenderedPageBreak/>
-        <w:t>Zarządzanie dowodami w safety case dla ABS</w:t>
+        <w:t xml:space="preserve">Zarządzanie dowodami w </w:t>
+      </w:r>
+      <w:proofErr w:type="spellStart"/>
+      <w:r>
+        <w:t>safety</w:t>
+      </w:r>
+      <w:proofErr w:type="spellEnd"/>
+      <w:r>
+        <w:t xml:space="preserve"> </w:t>
+      </w:r>
+      <w:proofErr w:type="spellStart"/>
+      <w:r>
+        <w:t>case</w:t>
+      </w:r>
+      <w:proofErr w:type="spellEnd"/>
+      <w:r>
+        <w:t xml:space="preserve"> dla ABS</w:t>
       </w:r>
       <w:r>
         <w:t xml:space="preserve"> [15+]</w:t>
@@ -10146,9 +11811,22 @@
       </w:pPr>
       <w:bookmarkStart w:id="19" w:name="_Toc508573015"/>
       <w:r>
-        <w:t>Etapy zarządzania dowodami w rozwoju safety case</w:t>
+        <w:t xml:space="preserve">Etapy zarządzania dowodami w rozwoju </w:t>
+      </w:r>
+      <w:proofErr w:type="spellStart"/>
+      <w:r>
+        <w:t>safety</w:t>
+      </w:r>
+      <w:proofErr w:type="spellEnd"/>
+      <w:r>
+        <w:t xml:space="preserve"> </w:t>
+      </w:r>
+      <w:proofErr w:type="spellStart"/>
+      <w:r>
+        <w:t>case</w:t>
       </w:r>
       <w:bookmarkEnd w:id="19"/>
+      <w:proofErr w:type="spellEnd"/>
     </w:p>
     <w:p>
       <w:pPr>
@@ -10323,18 +12001,72 @@
       <w:r>
         <w:t xml:space="preserve"> </w:t>
       </w:r>
-      <w:r>
-        <w:rPr>
-          <w:rFonts w:cs="Arial"/>
-        </w:rPr>
-        <w:t xml:space="preserve">H.Dezfuli, A.Benjamin, Ch. </w:t>
+      <w:proofErr w:type="spellStart"/>
+      <w:r>
+        <w:rPr>
+          <w:rFonts w:cs="Arial"/>
+        </w:rPr>
+        <w:t>H.Dezfuli</w:t>
+      </w:r>
+      <w:proofErr w:type="spellEnd"/>
+      <w:r>
+        <w:rPr>
+          <w:rFonts w:cs="Arial"/>
+        </w:rPr>
+        <w:t xml:space="preserve">, </w:t>
+      </w:r>
+      <w:proofErr w:type="spellStart"/>
+      <w:r>
+        <w:rPr>
+          <w:rFonts w:cs="Arial"/>
+        </w:rPr>
+        <w:t>A.Benjamin</w:t>
+      </w:r>
+      <w:proofErr w:type="spellEnd"/>
+      <w:r>
+        <w:rPr>
+          <w:rFonts w:cs="Arial"/>
+        </w:rPr>
+        <w:t xml:space="preserve">, Ch. </w:t>
       </w:r>
       <w:r>
         <w:rPr>
           <w:rFonts w:cs="Arial"/>
           <w:lang w:val="en-US"/>
         </w:rPr>
-        <w:t xml:space="preserve">Everett, C.Smith, M.Stamatelatos, R. Youngblood, "NASA system safety </w:t>
+        <w:t xml:space="preserve">Everett, </w:t>
+      </w:r>
+      <w:proofErr w:type="spellStart"/>
+      <w:r>
+        <w:rPr>
+          <w:rFonts w:cs="Arial"/>
+          <w:lang w:val="en-US"/>
+        </w:rPr>
+        <w:t>C.Smith</w:t>
+      </w:r>
+      <w:proofErr w:type="spellEnd"/>
+      <w:r>
+        <w:rPr>
+          <w:rFonts w:cs="Arial"/>
+          <w:lang w:val="en-US"/>
+        </w:rPr>
+        <w:t xml:space="preserve">, </w:t>
+      </w:r>
+      <w:proofErr w:type="spellStart"/>
+      <w:r>
+        <w:rPr>
+          <w:rFonts w:cs="Arial"/>
+          <w:lang w:val="en-US"/>
+        </w:rPr>
+        <w:t>M.Stamatelatos</w:t>
+      </w:r>
+      <w:proofErr w:type="spellEnd"/>
+      <w:r>
+        <w:rPr>
+          <w:rFonts w:cs="Arial"/>
+          <w:lang w:val="en-US"/>
+        </w:rPr>
+        <w:t xml:space="preserve">, R. Youngblood, "NASA system safety </w:t>
       </w:r>
       <w:r>
         <w:rPr>
@@ -10365,7 +12097,21 @@
         <w:rPr>
           <w:lang w:val="en-US"/>
         </w:rPr>
-        <w:t xml:space="preserve"> „Safety Case Developement manual” s. 6 - 7</w:t>
+        <w:t xml:space="preserve"> „Safety Case </w:t>
+      </w:r>
+      <w:proofErr w:type="spellStart"/>
+      <w:r>
+        <w:rPr>
+          <w:lang w:val="en-US"/>
+        </w:rPr>
+        <w:t>Developement</w:t>
+      </w:r>
+      <w:proofErr w:type="spellEnd"/>
+      <w:r>
+        <w:rPr>
+          <w:lang w:val="en-US"/>
+        </w:rPr>
+        <w:t xml:space="preserve"> manual” s. 6 - 7</w:t>
       </w:r>
     </w:p>
   </w:endnote>
@@ -10478,13 +12224,57 @@
         <w:t xml:space="preserve"> </w:t>
       </w:r>
       <w:r>
-        <w:t xml:space="preserve">R. Właśniak, K. Zamiatowski </w:t>
+        <w:t xml:space="preserve">R. </w:t>
+      </w:r>
+      <w:proofErr w:type="spellStart"/>
+      <w:r>
+        <w:t>Właśniak</w:t>
+      </w:r>
+      <w:proofErr w:type="spellEnd"/>
+      <w:r>
+        <w:t xml:space="preserve">, K. </w:t>
+      </w:r>
+      <w:proofErr w:type="spellStart"/>
+      <w:r>
+        <w:t>Zamiatowski</w:t>
+      </w:r>
+      <w:proofErr w:type="spellEnd"/>
+      <w:r>
+        <w:t xml:space="preserve"> </w:t>
       </w:r>
       <w:r>
         <w:rPr>
           <w:i/>
         </w:rPr>
-        <w:t xml:space="preserve">Agregat hudrauliczny Tevez MK II, </w:t>
+        <w:t xml:space="preserve">Agregat </w:t>
+      </w:r>
+      <w:proofErr w:type="spellStart"/>
+      <w:r>
+        <w:rPr>
+          <w:i/>
+        </w:rPr>
+        <w:t>hudrauliczny</w:t>
+      </w:r>
+      <w:proofErr w:type="spellEnd"/>
+      <w:r>
+        <w:rPr>
+          <w:i/>
+        </w:rPr>
+        <w:t xml:space="preserve"> </w:t>
+      </w:r>
+      <w:proofErr w:type="spellStart"/>
+      <w:r>
+        <w:rPr>
+          <w:i/>
+        </w:rPr>
+        <w:t>Tevez</w:t>
+      </w:r>
+      <w:proofErr w:type="spellEnd"/>
+      <w:r>
+        <w:rPr>
+          <w:i/>
+        </w:rPr>
+        <w:t xml:space="preserve"> MK II, </w:t>
       </w:r>
       <w:r>
         <w:t xml:space="preserve">Rozdz. 2.1 </w:t>
@@ -10581,8 +12371,72 @@
         <w:rPr>
           <w:i/>
         </w:rPr>
-        <w:t>How effective is ABS at reducing crashes</w:t>
-      </w:r>
+        <w:t xml:space="preserve">How </w:t>
+      </w:r>
+      <w:proofErr w:type="spellStart"/>
+      <w:r>
+        <w:rPr>
+          <w:i/>
+        </w:rPr>
+        <w:t>effective</w:t>
+      </w:r>
+      <w:proofErr w:type="spellEnd"/>
+      <w:r>
+        <w:rPr>
+          <w:i/>
+        </w:rPr>
+        <w:t xml:space="preserve"> </w:t>
+      </w:r>
+      <w:proofErr w:type="spellStart"/>
+      <w:r>
+        <w:rPr>
+          <w:i/>
+        </w:rPr>
+        <w:t>is</w:t>
+      </w:r>
+      <w:proofErr w:type="spellEnd"/>
+      <w:r>
+        <w:rPr>
+          <w:i/>
+        </w:rPr>
+        <w:t xml:space="preserve"> ABS </w:t>
+      </w:r>
+      <w:proofErr w:type="spellStart"/>
+      <w:r>
+        <w:rPr>
+          <w:i/>
+        </w:rPr>
+        <w:t>at</w:t>
+      </w:r>
+      <w:proofErr w:type="spellEnd"/>
+      <w:r>
+        <w:rPr>
+          <w:i/>
+        </w:rPr>
+        <w:t xml:space="preserve"> </w:t>
+      </w:r>
+      <w:proofErr w:type="spellStart"/>
+      <w:r>
+        <w:rPr>
+          <w:i/>
+        </w:rPr>
+        <w:t>reducing</w:t>
+      </w:r>
+      <w:proofErr w:type="spellEnd"/>
+      <w:r>
+        <w:rPr>
+          <w:i/>
+        </w:rPr>
+        <w:t xml:space="preserve"> </w:t>
+      </w:r>
+      <w:proofErr w:type="spellStart"/>
+      <w:r>
+        <w:rPr>
+          <w:i/>
+        </w:rPr>
+        <w:t>crashes</w:t>
+      </w:r>
+      <w:proofErr w:type="spellEnd"/>
       <w:r>
         <w:t xml:space="preserve">, serwis internetowy </w:t>
       </w:r>
@@ -10620,7 +12474,77 @@
         <w:rPr>
           <w:rFonts w:cs="Arial"/>
         </w:rPr>
-        <w:t xml:space="preserve"> ABS (Anti-Blockier-System, Anti-look Break System, Anti Bloking System), serwis internetowy</w:t>
+        <w:t xml:space="preserve"> ABS (</w:t>
+      </w:r>
+      <w:proofErr w:type="spellStart"/>
+      <w:r>
+        <w:rPr>
+          <w:rFonts w:cs="Arial"/>
+        </w:rPr>
+        <w:t>Anti</w:t>
+      </w:r>
+      <w:proofErr w:type="spellEnd"/>
+      <w:r>
+        <w:rPr>
+          <w:rFonts w:cs="Arial"/>
+        </w:rPr>
+        <w:t>-</w:t>
+      </w:r>
+      <w:proofErr w:type="spellStart"/>
+      <w:r>
+        <w:rPr>
+          <w:rFonts w:cs="Arial"/>
+        </w:rPr>
+        <w:t>Blockier</w:t>
+      </w:r>
+      <w:proofErr w:type="spellEnd"/>
+      <w:r>
+        <w:rPr>
+          <w:rFonts w:cs="Arial"/>
+        </w:rPr>
+        <w:t xml:space="preserve">-System, </w:t>
+      </w:r>
+      <w:proofErr w:type="spellStart"/>
+      <w:r>
+        <w:rPr>
+          <w:rFonts w:cs="Arial"/>
+        </w:rPr>
+        <w:t>Anti-look</w:t>
+      </w:r>
+      <w:proofErr w:type="spellEnd"/>
+      <w:r>
+        <w:rPr>
+          <w:rFonts w:cs="Arial"/>
+        </w:rPr>
+        <w:t xml:space="preserve"> </w:t>
+      </w:r>
+      <w:proofErr w:type="spellStart"/>
+      <w:r>
+        <w:rPr>
+          <w:rFonts w:cs="Arial"/>
+        </w:rPr>
+        <w:t>Break</w:t>
+      </w:r>
+      <w:proofErr w:type="spellEnd"/>
+      <w:r>
+        <w:rPr>
+          <w:rFonts w:cs="Arial"/>
+        </w:rPr>
+        <w:t xml:space="preserve"> System, </w:t>
+      </w:r>
+      <w:proofErr w:type="spellStart"/>
+      <w:r>
+        <w:rPr>
+          <w:rFonts w:cs="Arial"/>
+        </w:rPr>
+        <w:t>Anti</w:t>
+      </w:r>
+      <w:proofErr w:type="spellEnd"/>
+      <w:r>
+        <w:rPr>
+          <w:rFonts w:cs="Arial"/>
+        </w:rPr>
+        <w:t xml:space="preserve"> Bloking System), serwis internetowy</w:t>
       </w:r>
       <w:r>
         <w:t xml:space="preserve"> </w:t>
@@ -10695,7 +12619,23 @@
         <w:endnoteRef/>
       </w:r>
       <w:r>
-        <w:t xml:space="preserve"> L. Foltynowicz., G. Ślaski., J. Kupiec.</w:t>
+        <w:t xml:space="preserve"> L. </w:t>
+      </w:r>
+      <w:proofErr w:type="spellStart"/>
+      <w:r>
+        <w:t>Foltynowicz</w:t>
+      </w:r>
+      <w:proofErr w:type="spellEnd"/>
+      <w:r>
+        <w:t xml:space="preserve">., G. </w:t>
+      </w:r>
+      <w:proofErr w:type="spellStart"/>
+      <w:r>
+        <w:t>Ślaski</w:t>
+      </w:r>
+      <w:proofErr w:type="spellEnd"/>
+      <w:r>
+        <w:t>., J. Kupiec.</w:t>
       </w:r>
       <w:r>
         <w:rPr>
@@ -10796,7 +12736,21 @@
         <w:rPr>
           <w:rFonts w:cs="Arial"/>
         </w:rPr>
-        <w:t xml:space="preserve"> Kierowca lepszy niż ABS? Zapomnij, Serwis motoryzacyjny magazynów „Motor” i „Auto Moto”, </w:t>
+        <w:t xml:space="preserve"> Kierowca lepszy niż ABS? Zapomnij, Serwis motoryzacyjny magazynów „Motor” i „Auto </w:t>
+      </w:r>
+      <w:proofErr w:type="spellStart"/>
+      <w:r>
+        <w:rPr>
+          <w:rFonts w:cs="Arial"/>
+        </w:rPr>
+        <w:t>Moto</w:t>
+      </w:r>
+      <w:proofErr w:type="spellEnd"/>
+      <w:r>
+        <w:rPr>
+          <w:rFonts w:cs="Arial"/>
+        </w:rPr>
+        <w:t xml:space="preserve">”, </w:t>
       </w:r>
       <w:hyperlink r:id="rId8" w:history="1">
         <w:r>
@@ -10877,7 +12831,15 @@
         <w:t>Cztery sytuacje drogowe w których ABS może wydłużać drogę hamowania</w:t>
       </w:r>
       <w:r>
-        <w:t xml:space="preserve"> , Serwis motoryzacyjny  Interii oraz magazynów „Motor” i „Auto Moto”,</w:t>
+        <w:t xml:space="preserve"> , Serwis motoryzacyjny  Interii oraz magazynów „Motor” i „Auto </w:t>
+      </w:r>
+      <w:proofErr w:type="spellStart"/>
+      <w:r>
+        <w:t>Moto</w:t>
+      </w:r>
+      <w:proofErr w:type="spellEnd"/>
+      <w:r>
+        <w:t>”,</w:t>
       </w:r>
       <w:r>
         <w:rPr>
@@ -10919,7 +12881,21 @@
         <w:rPr>
           <w:rFonts w:cs="Arial"/>
         </w:rPr>
-        <w:t xml:space="preserve"> Kierowca lepszy niż ABS? Zapomnij, Serwis motoryzacyjny magazynów „Motor” i „Auto Moto”, </w:t>
+        <w:t xml:space="preserve"> Kierowca lepszy niż ABS? Zapomnij, Serwis motoryzacyjny magazynów „Motor” i „Auto </w:t>
+      </w:r>
+      <w:proofErr w:type="spellStart"/>
+      <w:r>
+        <w:rPr>
+          <w:rFonts w:cs="Arial"/>
+        </w:rPr>
+        <w:t>Moto</w:t>
+      </w:r>
+      <w:proofErr w:type="spellEnd"/>
+      <w:r>
+        <w:rPr>
+          <w:rFonts w:cs="Arial"/>
+        </w:rPr>
+        <w:t xml:space="preserve">”, </w:t>
       </w:r>
       <w:hyperlink r:id="rId11" w:history="1">
         <w:r>
@@ -10948,7 +12924,23 @@
         <w:endnoteRef/>
       </w:r>
       <w:r>
-        <w:t xml:space="preserve"> Bosh: ABS – historia rewolucyjnego systemu, Serwis motoryzacyjny magazynu Auto – Swiat, </w:t>
+        <w:t xml:space="preserve"> </w:t>
+      </w:r>
+      <w:proofErr w:type="spellStart"/>
+      <w:r>
+        <w:t>Bosh</w:t>
+      </w:r>
+      <w:proofErr w:type="spellEnd"/>
+      <w:r>
+        <w:t xml:space="preserve">: ABS – historia rewolucyjnego systemu, Serwis motoryzacyjny magazynu Auto – </w:t>
+      </w:r>
+      <w:proofErr w:type="spellStart"/>
+      <w:r>
+        <w:t>Swiat</w:t>
+      </w:r>
+      <w:proofErr w:type="spellEnd"/>
+      <w:r>
+        <w:t xml:space="preserve">, </w:t>
       </w:r>
       <w:hyperlink r:id="rId12" w:history="1">
         <w:r>
@@ -11025,8 +13017,21 @@
       <w:r>
         <w:t xml:space="preserve"> </w:t>
       </w:r>
-      <w:r>
-        <w:t xml:space="preserve">Bosh: ABS – historia rewolucyjnego systemu, Serwis motoryzacyjny magazynu Auto – Swiat, </w:t>
+      <w:proofErr w:type="spellStart"/>
+      <w:r>
+        <w:t>Bosh</w:t>
+      </w:r>
+      <w:proofErr w:type="spellEnd"/>
+      <w:r>
+        <w:t xml:space="preserve">: ABS – historia rewolucyjnego systemu, Serwis motoryzacyjny magazynu Auto – </w:t>
+      </w:r>
+      <w:proofErr w:type="spellStart"/>
+      <w:r>
+        <w:t>Swiat</w:t>
+      </w:r>
+      <w:proofErr w:type="spellEnd"/>
+      <w:r>
+        <w:t xml:space="preserve">, </w:t>
       </w:r>
       <w:hyperlink r:id="rId14" w:history="1">
         <w:r>
@@ -11094,7 +13099,23 @@
         <w:endnoteRef/>
       </w:r>
       <w:r>
-        <w:t xml:space="preserve"> Bosh: ABS – historia rewolucyjnego systemu, Serwis motoryzacyjny magazynu Auto – Swiat, </w:t>
+        <w:t xml:space="preserve"> </w:t>
+      </w:r>
+      <w:proofErr w:type="spellStart"/>
+      <w:r>
+        <w:t>Bosh</w:t>
+      </w:r>
+      <w:proofErr w:type="spellEnd"/>
+      <w:r>
+        <w:t xml:space="preserve">: ABS – historia rewolucyjnego systemu, Serwis motoryzacyjny magazynu Auto – </w:t>
+      </w:r>
+      <w:proofErr w:type="spellStart"/>
+      <w:r>
+        <w:t>Swiat</w:t>
+      </w:r>
+      <w:proofErr w:type="spellEnd"/>
+      <w:r>
+        <w:t xml:space="preserve">, </w:t>
       </w:r>
       <w:hyperlink r:id="rId16" w:history="1">
         <w:r>
@@ -11162,13 +13183,57 @@
         <w:endnoteRef/>
       </w:r>
       <w:r>
-        <w:t xml:space="preserve"> R. Właśniak, K. Zamiatowski </w:t>
+        <w:t xml:space="preserve"> R. </w:t>
+      </w:r>
+      <w:proofErr w:type="spellStart"/>
+      <w:r>
+        <w:t>Właśniak</w:t>
+      </w:r>
+      <w:proofErr w:type="spellEnd"/>
+      <w:r>
+        <w:t xml:space="preserve">, K. </w:t>
+      </w:r>
+      <w:proofErr w:type="spellStart"/>
+      <w:r>
+        <w:t>Zamiatowski</w:t>
+      </w:r>
+      <w:proofErr w:type="spellEnd"/>
+      <w:r>
+        <w:t xml:space="preserve"> </w:t>
       </w:r>
       <w:r>
         <w:rPr>
           <w:i/>
         </w:rPr>
-        <w:t xml:space="preserve">Agregat hudrauliczny Tevez MK II, </w:t>
+        <w:t xml:space="preserve">Agregat </w:t>
+      </w:r>
+      <w:proofErr w:type="spellStart"/>
+      <w:r>
+        <w:rPr>
+          <w:i/>
+        </w:rPr>
+        <w:t>hudrauliczny</w:t>
+      </w:r>
+      <w:proofErr w:type="spellEnd"/>
+      <w:r>
+        <w:rPr>
+          <w:i/>
+        </w:rPr>
+        <w:t xml:space="preserve"> </w:t>
+      </w:r>
+      <w:proofErr w:type="spellStart"/>
+      <w:r>
+        <w:rPr>
+          <w:i/>
+        </w:rPr>
+        <w:t>Tevez</w:t>
+      </w:r>
+      <w:proofErr w:type="spellEnd"/>
+      <w:r>
+        <w:rPr>
+          <w:i/>
+        </w:rPr>
+        <w:t xml:space="preserve"> MK II, </w:t>
       </w:r>
       <w:r>
         <w:t xml:space="preserve">Rozdz. 4.1 </w:t>
@@ -11286,7 +13351,15 @@
         <w:endnoteRef/>
       </w:r>
       <w:r>
-        <w:t xml:space="preserve"> J. Paszkowsk </w:t>
+        <w:t xml:space="preserve"> J. </w:t>
+      </w:r>
+      <w:proofErr w:type="spellStart"/>
+      <w:r>
+        <w:t>Paszkowsk</w:t>
+      </w:r>
+      <w:proofErr w:type="spellEnd"/>
+      <w:r>
+        <w:t xml:space="preserve"> </w:t>
       </w:r>
       <w:r>
         <w:rPr>
@@ -11313,13 +13386,57 @@
         <w:endnoteRef/>
       </w:r>
       <w:r>
-        <w:t xml:space="preserve">  R. Właśniak, K. Zamiatowski </w:t>
+        <w:t xml:space="preserve">  R. </w:t>
+      </w:r>
+      <w:proofErr w:type="spellStart"/>
+      <w:r>
+        <w:t>Właśniak</w:t>
+      </w:r>
+      <w:proofErr w:type="spellEnd"/>
+      <w:r>
+        <w:t xml:space="preserve">, K. </w:t>
+      </w:r>
+      <w:proofErr w:type="spellStart"/>
+      <w:r>
+        <w:t>Zamiatowski</w:t>
+      </w:r>
+      <w:proofErr w:type="spellEnd"/>
+      <w:r>
+        <w:t xml:space="preserve"> </w:t>
       </w:r>
       <w:r>
         <w:rPr>
           <w:i/>
         </w:rPr>
-        <w:t xml:space="preserve">Agregat hudrauliczny Tevez MK II, </w:t>
+        <w:t xml:space="preserve">Agregat </w:t>
+      </w:r>
+      <w:proofErr w:type="spellStart"/>
+      <w:r>
+        <w:rPr>
+          <w:i/>
+        </w:rPr>
+        <w:t>hudrauliczny</w:t>
+      </w:r>
+      <w:proofErr w:type="spellEnd"/>
+      <w:r>
+        <w:rPr>
+          <w:i/>
+        </w:rPr>
+        <w:t xml:space="preserve"> </w:t>
+      </w:r>
+      <w:proofErr w:type="spellStart"/>
+      <w:r>
+        <w:rPr>
+          <w:i/>
+        </w:rPr>
+        <w:t>Tevez</w:t>
+      </w:r>
+      <w:proofErr w:type="spellEnd"/>
+      <w:r>
+        <w:rPr>
+          <w:i/>
+        </w:rPr>
+        <w:t xml:space="preserve"> MK II, </w:t>
       </w:r>
       <w:r>
         <w:t xml:space="preserve">Rozdz. 3.1.1 </w:t>
@@ -11349,7 +13466,15 @@
         <w:endnoteRef/>
       </w:r>
       <w:r>
-        <w:t xml:space="preserve"> J. Paszkowsk </w:t>
+        <w:t xml:space="preserve"> J. </w:t>
+      </w:r>
+      <w:proofErr w:type="spellStart"/>
+      <w:r>
+        <w:t>Paszkowsk</w:t>
+      </w:r>
+      <w:proofErr w:type="spellEnd"/>
+      <w:r>
+        <w:t xml:space="preserve"> </w:t>
       </w:r>
       <w:r>
         <w:rPr>
@@ -11379,13 +13504,57 @@
         <w:t xml:space="preserve"> </w:t>
       </w:r>
       <w:r>
-        <w:t xml:space="preserve">R. Właśniak, K. Zamiatowski </w:t>
+        <w:t xml:space="preserve">R. </w:t>
+      </w:r>
+      <w:proofErr w:type="spellStart"/>
+      <w:r>
+        <w:t>Właśniak</w:t>
+      </w:r>
+      <w:proofErr w:type="spellEnd"/>
+      <w:r>
+        <w:t xml:space="preserve">, K. </w:t>
+      </w:r>
+      <w:proofErr w:type="spellStart"/>
+      <w:r>
+        <w:t>Zamiatowski</w:t>
+      </w:r>
+      <w:proofErr w:type="spellEnd"/>
+      <w:r>
+        <w:t xml:space="preserve"> </w:t>
       </w:r>
       <w:r>
         <w:rPr>
           <w:i/>
         </w:rPr>
-        <w:t xml:space="preserve">Agregat hudrauliczny Tevez MK II, </w:t>
+        <w:t xml:space="preserve">Agregat </w:t>
+      </w:r>
+      <w:proofErr w:type="spellStart"/>
+      <w:r>
+        <w:rPr>
+          <w:i/>
+        </w:rPr>
+        <w:t>hudrauliczny</w:t>
+      </w:r>
+      <w:proofErr w:type="spellEnd"/>
+      <w:r>
+        <w:rPr>
+          <w:i/>
+        </w:rPr>
+        <w:t xml:space="preserve"> </w:t>
+      </w:r>
+      <w:proofErr w:type="spellStart"/>
+      <w:r>
+        <w:rPr>
+          <w:i/>
+        </w:rPr>
+        <w:t>Tevez</w:t>
+      </w:r>
+      <w:proofErr w:type="spellEnd"/>
+      <w:r>
+        <w:rPr>
+          <w:i/>
+        </w:rPr>
+        <w:t xml:space="preserve"> MK II, </w:t>
       </w:r>
       <w:r>
         <w:t>Rozdz. 3.1.2</w:t>
@@ -11419,7 +13588,15 @@
         <w:t xml:space="preserve"> </w:t>
       </w:r>
       <w:r>
-        <w:t xml:space="preserve">J. Paszkowsk </w:t>
+        <w:t xml:space="preserve">J. </w:t>
+      </w:r>
+      <w:proofErr w:type="spellStart"/>
+      <w:r>
+        <w:t>Paszkowsk</w:t>
+      </w:r>
+      <w:proofErr w:type="spellEnd"/>
+      <w:r>
+        <w:t xml:space="preserve"> </w:t>
       </w:r>
       <w:r>
         <w:rPr>
@@ -11456,15 +13633,121 @@
         <w:rPr>
           <w:rFonts w:cs="Arial"/>
         </w:rPr>
-        <w:t xml:space="preserve"> J. Mongiat, B. Lain, M. Marttin, T. Rateliff, H.S. Jung  </w:t>
-      </w:r>
+        <w:t xml:space="preserve"> J. </w:t>
+      </w:r>
+      <w:proofErr w:type="spellStart"/>
+      <w:r>
+        <w:rPr>
+          <w:rFonts w:cs="Arial"/>
+        </w:rPr>
+        <w:t>Mongiat</w:t>
+      </w:r>
+      <w:proofErr w:type="spellEnd"/>
+      <w:r>
+        <w:rPr>
+          <w:rFonts w:cs="Arial"/>
+        </w:rPr>
+        <w:t xml:space="preserve">, B. </w:t>
+      </w:r>
+      <w:proofErr w:type="spellStart"/>
+      <w:r>
+        <w:rPr>
+          <w:rFonts w:cs="Arial"/>
+        </w:rPr>
+        <w:t>Lain</w:t>
+      </w:r>
+      <w:proofErr w:type="spellEnd"/>
+      <w:r>
+        <w:rPr>
+          <w:rFonts w:cs="Arial"/>
+        </w:rPr>
+        <w:t xml:space="preserve">, M. </w:t>
+      </w:r>
+      <w:proofErr w:type="spellStart"/>
+      <w:r>
+        <w:rPr>
+          <w:rFonts w:cs="Arial"/>
+        </w:rPr>
+        <w:t>Marttin</w:t>
+      </w:r>
+      <w:proofErr w:type="spellEnd"/>
+      <w:r>
+        <w:rPr>
+          <w:rFonts w:cs="Arial"/>
+        </w:rPr>
+        <w:t xml:space="preserve">, T. </w:t>
+      </w:r>
+      <w:proofErr w:type="spellStart"/>
+      <w:r>
+        <w:rPr>
+          <w:rFonts w:cs="Arial"/>
+        </w:rPr>
+        <w:t>Rateliff</w:t>
+      </w:r>
+      <w:proofErr w:type="spellEnd"/>
+      <w:r>
+        <w:rPr>
+          <w:rFonts w:cs="Arial"/>
+        </w:rPr>
+        <w:t xml:space="preserve">, H.S. Jung  </w:t>
+      </w:r>
+      <w:proofErr w:type="spellStart"/>
       <w:r>
         <w:rPr>
           <w:rFonts w:cs="Arial"/>
           <w:i/>
         </w:rPr>
-        <w:t>Anti-Lock Breaking System Project – Requirements Analysis Document</w:t>
-      </w:r>
+        <w:t>Anti</w:t>
+      </w:r>
+      <w:proofErr w:type="spellEnd"/>
+      <w:r>
+        <w:rPr>
+          <w:rFonts w:cs="Arial"/>
+          <w:i/>
+        </w:rPr>
+        <w:t xml:space="preserve">-Lock </w:t>
+      </w:r>
+      <w:proofErr w:type="spellStart"/>
+      <w:r>
+        <w:rPr>
+          <w:rFonts w:cs="Arial"/>
+          <w:i/>
+        </w:rPr>
+        <w:t>Breaking</w:t>
+      </w:r>
+      <w:proofErr w:type="spellEnd"/>
+      <w:r>
+        <w:rPr>
+          <w:rFonts w:cs="Arial"/>
+          <w:i/>
+        </w:rPr>
+        <w:t xml:space="preserve"> System Project – </w:t>
+      </w:r>
+      <w:proofErr w:type="spellStart"/>
+      <w:r>
+        <w:rPr>
+          <w:rFonts w:cs="Arial"/>
+          <w:i/>
+        </w:rPr>
+        <w:t>Requirements</w:t>
+      </w:r>
+      <w:proofErr w:type="spellEnd"/>
+      <w:r>
+        <w:rPr>
+          <w:rFonts w:cs="Arial"/>
+          <w:i/>
+        </w:rPr>
+        <w:t xml:space="preserve"> Analysis </w:t>
+      </w:r>
+      <w:proofErr w:type="spellStart"/>
+      <w:r>
+        <w:rPr>
+          <w:rFonts w:cs="Arial"/>
+          <w:i/>
+        </w:rPr>
+        <w:t>Document</w:t>
+      </w:r>
+      <w:proofErr w:type="spellEnd"/>
       <w:r>
         <w:rPr>
           <w:rFonts w:cs="Arial"/>
@@ -11570,7 +13853,7 @@
           <w:rPr>
             <w:noProof/>
           </w:rPr>
-          <w:t>24</w:t>
+          <w:t>25</w:t>
         </w:r>
         <w:r>
           <w:fldChar w:fldCharType="end"/>
@@ -15721,7 +18004,7 @@
 </file>
 
 <file path=customXml/itemProps1.xml><?xml version="1.0" encoding="utf-8"?>
-<ds:datastoreItem xmlns:ds="http://schemas.openxmlformats.org/officeDocument/2006/customXml" ds:itemID="{D11E91F5-6B1C-451A-80C5-0F7AA6438ECF}">
+<ds:datastoreItem xmlns:ds="http://schemas.openxmlformats.org/officeDocument/2006/customXml" ds:itemID="{B17FF2A2-DAD3-449E-8998-193E4BB0B9EB}">
   <ds:schemaRefs>
     <ds:schemaRef ds:uri="http://schemas.openxmlformats.org/officeDocument/2006/bibliography"/>
   </ds:schemaRefs>

</xml_diff>